<commit_message>
Desc. Casos de Uso
</commit_message>
<xml_diff>
--- a/DescricaoCasosUso.docx
+++ b/DescricaoCasosUso.docx
@@ -532,6 +532,11 @@
       </w:tr>
     </w:tbl>
     <w:p/>
+    <w:p>
+      <w:r>
+        <w:br w:type="page"/>
+      </w:r>
+    </w:p>
     <w:tbl>
       <w:tblPr>
         <w:tblStyle w:val="Tabelacomgrade"/>
@@ -562,6 +567,7 @@
                 <w:sz w:val="24"/>
                 <w:szCs w:val="24"/>
               </w:rPr>
+              <w:lastRenderedPageBreak/>
               <w:t>Nome</w:t>
             </w:r>
           </w:p>
@@ -572,10 +578,7 @@
           </w:tcPr>
           <w:p>
             <w:r>
-              <w:t>Editar</w:t>
-            </w:r>
-            <w:r>
-              <w:t xml:space="preserve"> contacto</w:t>
+              <w:t>Editar contacto</w:t>
             </w:r>
           </w:p>
         </w:tc>
@@ -610,13 +613,7 @@
           </w:tcPr>
           <w:p>
             <w:r>
-              <w:t xml:space="preserve">O ator </w:t>
-            </w:r>
-            <w:r>
-              <w:t>edita</w:t>
-            </w:r>
-            <w:r>
-              <w:t xml:space="preserve"> um contacto no sistema</w:t>
+              <w:t>O ator edita um contacto no sistema</w:t>
             </w:r>
           </w:p>
         </w:tc>
@@ -728,13 +725,7 @@
               </w:numPr>
             </w:pPr>
             <w:r>
-              <w:t>O Caso de Uso começa quando o ator clica no botão “</w:t>
-            </w:r>
-            <w:r>
-              <w:t>Editar</w:t>
-            </w:r>
-            <w:r>
-              <w:t xml:space="preserve"> contacto”</w:t>
+              <w:t>O Caso de Uso começa quando o ator clica no botão “Editar contacto”</w:t>
             </w:r>
           </w:p>
           <w:p>
@@ -778,10 +769,7 @@
               </w:numPr>
             </w:pPr>
             <w:r>
-              <w:t xml:space="preserve">O ator </w:t>
-            </w:r>
-            <w:r>
-              <w:t>altera os dados</w:t>
+              <w:t>O ator altera os dados</w:t>
             </w:r>
           </w:p>
           <w:p>
@@ -805,10 +793,7 @@
               </w:numPr>
             </w:pPr>
             <w:r>
-              <w:t xml:space="preserve">O ator clica no botão “Ok”, confirmando </w:t>
-            </w:r>
-            <w:r>
-              <w:t>a alteração</w:t>
+              <w:t>O ator clica no botão “Ok”, confirmando a alteração</w:t>
             </w:r>
           </w:p>
           <w:p>
@@ -820,10 +805,7 @@
               </w:numPr>
             </w:pPr>
             <w:r>
-              <w:t xml:space="preserve">O sistema </w:t>
-            </w:r>
-            <w:r>
-              <w:t>atualiza o registo</w:t>
+              <w:t>O sistema atualiza o registo</w:t>
             </w:r>
           </w:p>
         </w:tc>
@@ -906,7 +888,6 @@
           </w:p>
           <w:p>
             <w:r>
-              <w:lastRenderedPageBreak/>
               <w:t xml:space="preserve">4. </w:t>
             </w:r>
             <w:proofErr w:type="gramStart"/>
@@ -948,7 +929,6 @@
                 <w:sz w:val="24"/>
                 <w:szCs w:val="24"/>
               </w:rPr>
-              <w:lastRenderedPageBreak/>
               <w:t>Pós-condição</w:t>
             </w:r>
           </w:p>
@@ -1115,6 +1095,11 @@
       </w:tr>
     </w:tbl>
     <w:p/>
+    <w:p>
+      <w:r>
+        <w:br w:type="page"/>
+      </w:r>
+    </w:p>
     <w:tbl>
       <w:tblPr>
         <w:tblStyle w:val="Tabelacomgrade"/>
@@ -1145,6 +1130,7 @@
                 <w:sz w:val="24"/>
                 <w:szCs w:val="24"/>
               </w:rPr>
+              <w:lastRenderedPageBreak/>
               <w:t>Nome</w:t>
             </w:r>
           </w:p>
@@ -1155,10 +1141,7 @@
           </w:tcPr>
           <w:p>
             <w:r>
-              <w:t>Eliminar</w:t>
-            </w:r>
-            <w:r>
-              <w:t xml:space="preserve"> contacto</w:t>
+              <w:t>Eliminar contacto</w:t>
             </w:r>
           </w:p>
         </w:tc>
@@ -1193,13 +1176,7 @@
           </w:tcPr>
           <w:p>
             <w:r>
-              <w:t xml:space="preserve">O ator </w:t>
-            </w:r>
-            <w:r>
-              <w:t>elimina um contacto d</w:t>
-            </w:r>
-            <w:r>
-              <w:t>o sistema</w:t>
+              <w:t>O ator elimina um contacto do sistema</w:t>
             </w:r>
           </w:p>
         </w:tc>
@@ -1311,13 +1288,7 @@
               </w:numPr>
             </w:pPr>
             <w:r>
-              <w:t>O Caso de Uso começa quando o ator clica no botão “E</w:t>
-            </w:r>
-            <w:r>
-              <w:t>liminar</w:t>
-            </w:r>
-            <w:r>
-              <w:t xml:space="preserve"> contacto”</w:t>
+              <w:t>O Caso de Uso começa quando o ator clica no botão “Eliminar contacto”</w:t>
             </w:r>
           </w:p>
           <w:p>
@@ -1361,10 +1332,7 @@
               </w:numPr>
             </w:pPr>
             <w:r>
-              <w:t xml:space="preserve">O ator clica no botão “Ok”, confirmando a </w:t>
-            </w:r>
-            <w:r>
-              <w:t>eliminação</w:t>
+              <w:t>O ator clica no botão “Ok”, confirmando a eliminação</w:t>
             </w:r>
           </w:p>
           <w:p>
@@ -1376,13 +1344,7 @@
               </w:numPr>
             </w:pPr>
             <w:r>
-              <w:t xml:space="preserve">O sistema </w:t>
-            </w:r>
-            <w:r>
-              <w:t>elimina</w:t>
-            </w:r>
-            <w:r>
-              <w:t xml:space="preserve"> o registo</w:t>
+              <w:t>O sistema elimina o registo</w:t>
             </w:r>
           </w:p>
         </w:tc>
@@ -1481,9 +1443,2157 @@
           <w:tcPr>
             <w:tcW w:w="6514" w:type="dxa"/>
           </w:tcPr>
-          <w:p>
+          <w:p/>
+        </w:tc>
+      </w:tr>
+    </w:tbl>
+    <w:p/>
+    <w:p>
+      <w:r>
+        <w:br w:type="page"/>
+      </w:r>
+    </w:p>
+    <w:tbl>
+      <w:tblPr>
+        <w:tblStyle w:val="Tabelacomgrade"/>
+        <w:tblW w:w="0" w:type="auto"/>
+        <w:tblLook w:val="04A0" w:firstRow="1" w:lastRow="0" w:firstColumn="1" w:lastColumn="0" w:noHBand="0" w:noVBand="1"/>
+      </w:tblPr>
+      <w:tblGrid>
+        <w:gridCol w:w="1980"/>
+        <w:gridCol w:w="6514"/>
+      </w:tblGrid>
+      <w:tr>
+        <w:tc>
+          <w:tcPr>
+            <w:tcW w:w="1980" w:type="dxa"/>
+            <w:shd w:val="solid" w:color="BFBFBF" w:themeColor="background1" w:themeShade="BF" w:fill="auto"/>
+          </w:tcPr>
+          <w:p>
+            <w:pPr>
+              <w:rPr>
+                <w:b/>
+                <w:sz w:val="24"/>
+                <w:szCs w:val="24"/>
+              </w:rPr>
+            </w:pPr>
+            <w:r>
+              <w:rPr>
+                <w:b/>
+                <w:sz w:val="24"/>
+                <w:szCs w:val="24"/>
+              </w:rPr>
+              <w:lastRenderedPageBreak/>
+              <w:t>Nome</w:t>
+            </w:r>
+          </w:p>
+        </w:tc>
+        <w:tc>
+          <w:tcPr>
+            <w:tcW w:w="6514" w:type="dxa"/>
+          </w:tcPr>
+          <w:p>
+            <w:r>
+              <w:t>Consultar</w:t>
+            </w:r>
+            <w:r>
+              <w:t xml:space="preserve"> contacto</w:t>
+            </w:r>
+          </w:p>
+        </w:tc>
+      </w:tr>
+      <w:tr>
+        <w:tc>
+          <w:tcPr>
+            <w:tcW w:w="1980" w:type="dxa"/>
+            <w:shd w:val="solid" w:color="BFBFBF" w:themeColor="background1" w:themeShade="BF" w:fill="auto"/>
+          </w:tcPr>
+          <w:p>
+            <w:pPr>
+              <w:rPr>
+                <w:b/>
+                <w:sz w:val="24"/>
+                <w:szCs w:val="24"/>
+              </w:rPr>
+            </w:pPr>
+            <w:r>
+              <w:rPr>
+                <w:b/>
+                <w:sz w:val="24"/>
+                <w:szCs w:val="24"/>
+              </w:rPr>
+              <w:t>Objetivo</w:t>
+            </w:r>
+          </w:p>
+        </w:tc>
+        <w:tc>
+          <w:tcPr>
+            <w:tcW w:w="6514" w:type="dxa"/>
+          </w:tcPr>
+          <w:p>
+            <w:r>
+              <w:t xml:space="preserve">O ator </w:t>
+            </w:r>
+            <w:r>
+              <w:t>consulta</w:t>
+            </w:r>
+            <w:r>
+              <w:t xml:space="preserve"> um contacto no sistema</w:t>
+            </w:r>
+          </w:p>
+        </w:tc>
+      </w:tr>
+      <w:tr>
+        <w:tc>
+          <w:tcPr>
+            <w:tcW w:w="1980" w:type="dxa"/>
+            <w:shd w:val="solid" w:color="BFBFBF" w:themeColor="background1" w:themeShade="BF" w:fill="auto"/>
+          </w:tcPr>
+          <w:p>
+            <w:pPr>
+              <w:rPr>
+                <w:b/>
+                <w:sz w:val="24"/>
+                <w:szCs w:val="24"/>
+              </w:rPr>
+            </w:pPr>
+            <w:r>
+              <w:rPr>
+                <w:b/>
+                <w:sz w:val="24"/>
+                <w:szCs w:val="24"/>
+              </w:rPr>
+              <w:t>Prioridade</w:t>
+            </w:r>
+          </w:p>
+        </w:tc>
+        <w:tc>
+          <w:tcPr>
+            <w:tcW w:w="6514" w:type="dxa"/>
+          </w:tcPr>
+          <w:p>
+            <w:r>
+              <w:t>Media</w:t>
+            </w:r>
+          </w:p>
+        </w:tc>
+      </w:tr>
+      <w:tr>
+        <w:tc>
+          <w:tcPr>
+            <w:tcW w:w="1980" w:type="dxa"/>
+            <w:shd w:val="solid" w:color="BFBFBF" w:themeColor="background1" w:themeShade="BF" w:fill="auto"/>
+          </w:tcPr>
+          <w:p>
+            <w:pPr>
+              <w:rPr>
+                <w:b/>
+                <w:sz w:val="24"/>
+                <w:szCs w:val="24"/>
+              </w:rPr>
+            </w:pPr>
+            <w:r>
+              <w:rPr>
+                <w:b/>
+                <w:sz w:val="24"/>
+                <w:szCs w:val="24"/>
+              </w:rPr>
+              <w:t>Pré-condição</w:t>
+            </w:r>
+          </w:p>
+        </w:tc>
+        <w:tc>
+          <w:tcPr>
+            <w:tcW w:w="6514" w:type="dxa"/>
+          </w:tcPr>
+          <w:p>
+            <w:r>
+              <w:t>Efetuar o login</w:t>
+            </w:r>
+          </w:p>
+        </w:tc>
+      </w:tr>
+      <w:tr>
+        <w:tc>
+          <w:tcPr>
+            <w:tcW w:w="1980" w:type="dxa"/>
+            <w:shd w:val="solid" w:color="BFBFBF" w:themeColor="background1" w:themeShade="BF" w:fill="auto"/>
+          </w:tcPr>
+          <w:p>
+            <w:pPr>
+              <w:rPr>
+                <w:b/>
+                <w:sz w:val="24"/>
+                <w:szCs w:val="24"/>
+              </w:rPr>
+            </w:pPr>
+            <w:r>
+              <w:rPr>
+                <w:b/>
+                <w:sz w:val="24"/>
+                <w:szCs w:val="24"/>
+              </w:rPr>
+              <w:t>Cenário principal</w:t>
+            </w:r>
+          </w:p>
+        </w:tc>
+        <w:tc>
+          <w:tcPr>
+            <w:tcW w:w="6514" w:type="dxa"/>
+          </w:tcPr>
+          <w:p>
+            <w:pPr>
+              <w:pStyle w:val="PargrafodaLista"/>
+              <w:numPr>
+                <w:ilvl w:val="0"/>
+                <w:numId w:val="7"/>
+              </w:numPr>
+            </w:pPr>
+            <w:r>
+              <w:t>O ator clica no botão “Consultar contacto”</w:t>
+            </w:r>
+          </w:p>
+          <w:p>
+            <w:pPr>
+              <w:pStyle w:val="PargrafodaLista"/>
+              <w:numPr>
+                <w:ilvl w:val="0"/>
+                <w:numId w:val="7"/>
+              </w:numPr>
+            </w:pPr>
+            <w:r>
+              <w:t>O sistema apresenta a lista de contactos</w:t>
+            </w:r>
+          </w:p>
+          <w:p>
+            <w:pPr>
+              <w:pStyle w:val="PargrafodaLista"/>
+              <w:numPr>
+                <w:ilvl w:val="0"/>
+                <w:numId w:val="7"/>
+              </w:numPr>
+            </w:pPr>
+            <w:r>
+              <w:t>O ator seleciona o contacto</w:t>
+            </w:r>
+          </w:p>
+          <w:p>
+            <w:pPr>
+              <w:pStyle w:val="PargrafodaLista"/>
+              <w:numPr>
+                <w:ilvl w:val="0"/>
+                <w:numId w:val="7"/>
+              </w:numPr>
+            </w:pPr>
+            <w:r>
+              <w:t>O sistema apresenta os dados do contacto selecionado</w:t>
+            </w:r>
+          </w:p>
+        </w:tc>
+      </w:tr>
+      <w:tr>
+        <w:tc>
+          <w:tcPr>
+            <w:tcW w:w="1980" w:type="dxa"/>
+            <w:shd w:val="solid" w:color="BFBFBF" w:themeColor="background1" w:themeShade="BF" w:fill="auto"/>
+          </w:tcPr>
+          <w:p>
+            <w:pPr>
+              <w:rPr>
+                <w:b/>
+                <w:sz w:val="24"/>
+                <w:szCs w:val="24"/>
+              </w:rPr>
+            </w:pPr>
+            <w:r>
+              <w:rPr>
+                <w:b/>
+                <w:sz w:val="24"/>
+                <w:szCs w:val="24"/>
+              </w:rPr>
+              <w:t>Cenário alternativo</w:t>
+            </w:r>
+          </w:p>
+        </w:tc>
+        <w:tc>
+          <w:tcPr>
+            <w:tcW w:w="6514" w:type="dxa"/>
+          </w:tcPr>
+          <w:p>
+            <w:r>
+              <w:t>O ator pode clicar no botão “Cancelar” a qualquer momento</w:t>
+            </w:r>
+          </w:p>
+        </w:tc>
+      </w:tr>
+      <w:tr>
+        <w:tc>
+          <w:tcPr>
+            <w:tcW w:w="1980" w:type="dxa"/>
+            <w:shd w:val="solid" w:color="BFBFBF" w:themeColor="background1" w:themeShade="BF" w:fill="auto"/>
+          </w:tcPr>
+          <w:p>
+            <w:pPr>
+              <w:rPr>
+                <w:b/>
+                <w:sz w:val="24"/>
+                <w:szCs w:val="24"/>
+              </w:rPr>
+            </w:pPr>
+            <w:r>
+              <w:rPr>
+                <w:b/>
+                <w:sz w:val="24"/>
+                <w:szCs w:val="24"/>
+              </w:rPr>
+              <w:t>Pós-condição</w:t>
+            </w:r>
+          </w:p>
+        </w:tc>
+        <w:tc>
+          <w:tcPr>
+            <w:tcW w:w="6514" w:type="dxa"/>
+          </w:tcPr>
+          <w:p/>
+        </w:tc>
+      </w:tr>
+      <w:tr>
+        <w:tc>
+          <w:tcPr>
+            <w:tcW w:w="1980" w:type="dxa"/>
+            <w:shd w:val="solid" w:color="BFBFBF" w:themeColor="background1" w:themeShade="BF" w:fill="auto"/>
+          </w:tcPr>
+          <w:p>
+            <w:pPr>
+              <w:rPr>
+                <w:b/>
+                <w:sz w:val="24"/>
+                <w:szCs w:val="24"/>
+              </w:rPr>
+            </w:pPr>
+            <w:r>
+              <w:rPr>
+                <w:b/>
+                <w:sz w:val="24"/>
+                <w:szCs w:val="24"/>
+              </w:rPr>
+              <w:t>Casos de teste</w:t>
+            </w:r>
+          </w:p>
+        </w:tc>
+        <w:tc>
+          <w:tcPr>
+            <w:tcW w:w="6514" w:type="dxa"/>
+          </w:tcPr>
+          <w:p>
+            <w:pPr>
+              <w:ind w:left="1080"/>
+            </w:pPr>
+          </w:p>
+        </w:tc>
+      </w:tr>
+    </w:tbl>
+    <w:p/>
+    <w:p>
+      <w:r>
+        <w:br w:type="page"/>
+      </w:r>
+    </w:p>
+    <w:tbl>
+      <w:tblPr>
+        <w:tblStyle w:val="Tabelacomgrade"/>
+        <w:tblW w:w="0" w:type="auto"/>
+        <w:tblLook w:val="04A0" w:firstRow="1" w:lastRow="0" w:firstColumn="1" w:lastColumn="0" w:noHBand="0" w:noVBand="1"/>
+      </w:tblPr>
+      <w:tblGrid>
+        <w:gridCol w:w="1980"/>
+        <w:gridCol w:w="6514"/>
+      </w:tblGrid>
+      <w:tr>
+        <w:tc>
+          <w:tcPr>
+            <w:tcW w:w="1980" w:type="dxa"/>
+            <w:shd w:val="solid" w:color="BFBFBF" w:themeColor="background1" w:themeShade="BF" w:fill="auto"/>
+          </w:tcPr>
+          <w:p>
+            <w:pPr>
+              <w:rPr>
+                <w:b/>
+                <w:sz w:val="24"/>
+                <w:szCs w:val="24"/>
+              </w:rPr>
+            </w:pPr>
+            <w:r>
+              <w:rPr>
+                <w:b/>
+                <w:sz w:val="24"/>
+                <w:szCs w:val="24"/>
+              </w:rPr>
+              <w:lastRenderedPageBreak/>
+              <w:t>Nome</w:t>
+            </w:r>
+          </w:p>
+        </w:tc>
+        <w:tc>
+          <w:tcPr>
+            <w:tcW w:w="6514" w:type="dxa"/>
+          </w:tcPr>
+          <w:p>
+            <w:r>
+              <w:t>Introduzir promoção</w:t>
+            </w:r>
+          </w:p>
+        </w:tc>
+      </w:tr>
+      <w:tr>
+        <w:tc>
+          <w:tcPr>
+            <w:tcW w:w="1980" w:type="dxa"/>
+            <w:shd w:val="solid" w:color="BFBFBF" w:themeColor="background1" w:themeShade="BF" w:fill="auto"/>
+          </w:tcPr>
+          <w:p>
+            <w:pPr>
+              <w:rPr>
+                <w:b/>
+                <w:sz w:val="24"/>
+                <w:szCs w:val="24"/>
+              </w:rPr>
+            </w:pPr>
+            <w:r>
+              <w:rPr>
+                <w:b/>
+                <w:sz w:val="24"/>
+                <w:szCs w:val="24"/>
+              </w:rPr>
+              <w:t>Objetivo</w:t>
+            </w:r>
+          </w:p>
+        </w:tc>
+        <w:tc>
+          <w:tcPr>
+            <w:tcW w:w="6514" w:type="dxa"/>
+          </w:tcPr>
+          <w:p>
+            <w:r>
+              <w:t xml:space="preserve">O gestor </w:t>
+            </w:r>
+            <w:r>
+              <w:t xml:space="preserve">de marketing </w:t>
+            </w:r>
+            <w:r>
+              <w:t>introduz uma promoção</w:t>
+            </w:r>
+          </w:p>
+        </w:tc>
+      </w:tr>
+      <w:tr>
+        <w:tc>
+          <w:tcPr>
+            <w:tcW w:w="1980" w:type="dxa"/>
+            <w:shd w:val="solid" w:color="BFBFBF" w:themeColor="background1" w:themeShade="BF" w:fill="auto"/>
+          </w:tcPr>
+          <w:p>
+            <w:pPr>
+              <w:rPr>
+                <w:b/>
+                <w:sz w:val="24"/>
+                <w:szCs w:val="24"/>
+              </w:rPr>
+            </w:pPr>
+            <w:r>
+              <w:rPr>
+                <w:b/>
+                <w:sz w:val="24"/>
+                <w:szCs w:val="24"/>
+              </w:rPr>
+              <w:t>Prioridade</w:t>
+            </w:r>
+          </w:p>
+        </w:tc>
+        <w:tc>
+          <w:tcPr>
+            <w:tcW w:w="6514" w:type="dxa"/>
+          </w:tcPr>
+          <w:p>
+            <w:r>
+              <w:t>Alta</w:t>
+            </w:r>
+          </w:p>
+        </w:tc>
+      </w:tr>
+      <w:tr>
+        <w:tc>
+          <w:tcPr>
+            <w:tcW w:w="1980" w:type="dxa"/>
+            <w:shd w:val="solid" w:color="BFBFBF" w:themeColor="background1" w:themeShade="BF" w:fill="auto"/>
+          </w:tcPr>
+          <w:p>
+            <w:pPr>
+              <w:rPr>
+                <w:b/>
+                <w:sz w:val="24"/>
+                <w:szCs w:val="24"/>
+              </w:rPr>
+            </w:pPr>
+            <w:r>
+              <w:rPr>
+                <w:b/>
+                <w:sz w:val="24"/>
+                <w:szCs w:val="24"/>
+              </w:rPr>
+              <w:t>Pré-condição</w:t>
+            </w:r>
+          </w:p>
+        </w:tc>
+        <w:tc>
+          <w:tcPr>
+            <w:tcW w:w="6514" w:type="dxa"/>
+          </w:tcPr>
+          <w:p>
+            <w:r>
+              <w:t>Efetuar o login</w:t>
+            </w:r>
+          </w:p>
+        </w:tc>
+      </w:tr>
+      <w:tr>
+        <w:tc>
+          <w:tcPr>
+            <w:tcW w:w="1980" w:type="dxa"/>
+            <w:shd w:val="solid" w:color="BFBFBF" w:themeColor="background1" w:themeShade="BF" w:fill="auto"/>
+          </w:tcPr>
+          <w:p>
+            <w:pPr>
+              <w:rPr>
+                <w:b/>
+                <w:sz w:val="24"/>
+                <w:szCs w:val="24"/>
+              </w:rPr>
+            </w:pPr>
+            <w:r>
+              <w:rPr>
+                <w:b/>
+                <w:sz w:val="24"/>
+                <w:szCs w:val="24"/>
+              </w:rPr>
+              <w:t>Cenário principal</w:t>
+            </w:r>
+          </w:p>
+        </w:tc>
+        <w:tc>
+          <w:tcPr>
+            <w:tcW w:w="6514" w:type="dxa"/>
+          </w:tcPr>
+          <w:p>
+            <w:pPr>
+              <w:pStyle w:val="PargrafodaLista"/>
+              <w:numPr>
+                <w:ilvl w:val="0"/>
+                <w:numId w:val="5"/>
+              </w:numPr>
+            </w:pPr>
+            <w:r>
+              <w:t>O ator clica no botão “Inserir promoção”</w:t>
+            </w:r>
+          </w:p>
+          <w:p>
+            <w:pPr>
+              <w:pStyle w:val="PargrafodaLista"/>
+              <w:numPr>
+                <w:ilvl w:val="0"/>
+                <w:numId w:val="5"/>
+              </w:numPr>
+            </w:pPr>
+            <w:r>
+              <w:t>O sistema disponibiliza a lista de quartos</w:t>
+            </w:r>
+          </w:p>
+          <w:p>
+            <w:pPr>
+              <w:pStyle w:val="PargrafodaLista"/>
+              <w:numPr>
+                <w:ilvl w:val="0"/>
+                <w:numId w:val="5"/>
+              </w:numPr>
+            </w:pPr>
+            <w:r>
+              <w:t>O ator seleciona o quarto(s)</w:t>
+            </w:r>
+          </w:p>
+          <w:p>
+            <w:pPr>
+              <w:pStyle w:val="PargrafodaLista"/>
+              <w:numPr>
+                <w:ilvl w:val="0"/>
+                <w:numId w:val="5"/>
+              </w:numPr>
+            </w:pPr>
+            <w:r>
+              <w:t>O sistema mostra o formulário</w:t>
+            </w:r>
+            <w:r>
+              <w:t xml:space="preserve"> (</w:t>
+            </w:r>
+            <w:r>
+              <w:rPr>
+                <w:highlight w:val="yellow"/>
+              </w:rPr>
+              <w:t>Nome da promoção, entidade</w:t>
+            </w:r>
+            <w:r>
+              <w:rPr>
+                <w:highlight w:val="yellow"/>
+              </w:rPr>
+              <w:t xml:space="preserve"> parceira</w:t>
+            </w:r>
+            <w:r>
+              <w:rPr>
+                <w:highlight w:val="yellow"/>
+              </w:rPr>
+              <w:t xml:space="preserve"> e descrição</w:t>
+            </w:r>
+            <w:r>
+              <w:rPr>
+                <w:highlight w:val="yellow"/>
+              </w:rPr>
+              <w:t>, código promocional, nº max. Utilizações, data inicio, data fim</w:t>
+            </w:r>
+            <w:r>
+              <w:t>)</w:t>
+            </w:r>
+          </w:p>
+          <w:p>
+            <w:pPr>
+              <w:pStyle w:val="PargrafodaLista"/>
+              <w:numPr>
+                <w:ilvl w:val="0"/>
+                <w:numId w:val="5"/>
+              </w:numPr>
+            </w:pPr>
+            <w:r>
+              <w:t>O ator preenche os campos e confirma os dados</w:t>
+            </w:r>
+          </w:p>
+          <w:p>
+            <w:pPr>
+              <w:pStyle w:val="PargrafodaLista"/>
+              <w:numPr>
+                <w:ilvl w:val="0"/>
+                <w:numId w:val="5"/>
+              </w:numPr>
+            </w:pPr>
+            <w:r>
+              <w:t>O sistema guarda o registo</w:t>
+            </w:r>
+          </w:p>
+        </w:tc>
+      </w:tr>
+      <w:tr>
+        <w:tc>
+          <w:tcPr>
+            <w:tcW w:w="1980" w:type="dxa"/>
+            <w:shd w:val="solid" w:color="BFBFBF" w:themeColor="background1" w:themeShade="BF" w:fill="auto"/>
+          </w:tcPr>
+          <w:p>
+            <w:pPr>
+              <w:rPr>
+                <w:b/>
+                <w:sz w:val="24"/>
+                <w:szCs w:val="24"/>
+              </w:rPr>
+            </w:pPr>
+            <w:r>
+              <w:rPr>
+                <w:b/>
+                <w:sz w:val="24"/>
+                <w:szCs w:val="24"/>
+              </w:rPr>
+              <w:t>Cenário alternativo</w:t>
+            </w:r>
+          </w:p>
+        </w:tc>
+        <w:tc>
+          <w:tcPr>
+            <w:tcW w:w="6514" w:type="dxa"/>
+          </w:tcPr>
+          <w:p>
+            <w:r>
+              <w:t>O ator pode clicar no botão “Cancelar” a qualquer momento</w:t>
+            </w:r>
+          </w:p>
+          <w:p>
+            <w:r>
+              <w:t>3.a. O ator não preencheu todos os campos obrigatórios e aparece uma mensagem de erro.</w:t>
+            </w:r>
+          </w:p>
+        </w:tc>
+      </w:tr>
+      <w:tr>
+        <w:tc>
+          <w:tcPr>
+            <w:tcW w:w="1980" w:type="dxa"/>
+            <w:shd w:val="solid" w:color="BFBFBF" w:themeColor="background1" w:themeShade="BF" w:fill="auto"/>
+          </w:tcPr>
+          <w:p>
+            <w:pPr>
+              <w:rPr>
+                <w:b/>
+                <w:sz w:val="24"/>
+                <w:szCs w:val="24"/>
+              </w:rPr>
+            </w:pPr>
+            <w:r>
+              <w:rPr>
+                <w:b/>
+                <w:sz w:val="24"/>
+                <w:szCs w:val="24"/>
+              </w:rPr>
+              <w:t>Pós-condição</w:t>
+            </w:r>
+          </w:p>
+        </w:tc>
+        <w:tc>
+          <w:tcPr>
+            <w:tcW w:w="6514" w:type="dxa"/>
+          </w:tcPr>
+          <w:p/>
+        </w:tc>
+      </w:tr>
+      <w:tr>
+        <w:tc>
+          <w:tcPr>
+            <w:tcW w:w="1980" w:type="dxa"/>
+            <w:shd w:val="solid" w:color="BFBFBF" w:themeColor="background1" w:themeShade="BF" w:fill="auto"/>
+          </w:tcPr>
+          <w:p>
+            <w:pPr>
+              <w:rPr>
+                <w:b/>
+                <w:sz w:val="24"/>
+                <w:szCs w:val="24"/>
+              </w:rPr>
+            </w:pPr>
+            <w:r>
+              <w:rPr>
+                <w:b/>
+                <w:sz w:val="24"/>
+                <w:szCs w:val="24"/>
+              </w:rPr>
+              <w:t>Casos de teste</w:t>
+            </w:r>
+          </w:p>
+        </w:tc>
+        <w:tc>
+          <w:tcPr>
+            <w:tcW w:w="6514" w:type="dxa"/>
+          </w:tcPr>
+          <w:p>
+            <w:pPr>
+              <w:pStyle w:val="PargrafodaLista"/>
+              <w:numPr>
+                <w:ilvl w:val="0"/>
+                <w:numId w:val="2"/>
+              </w:numPr>
+              <w:rPr>
+                <w:highlight w:val="yellow"/>
+              </w:rPr>
+            </w:pPr>
+            <w:r>
+              <w:rPr>
+                <w:highlight w:val="yellow"/>
+              </w:rPr>
+              <w:t>Verificar se ao omitir campos obrigatórios, o sistema apresenta mensagem de erro.</w:t>
+            </w:r>
+          </w:p>
+          <w:p>
+            <w:pPr>
+              <w:pStyle w:val="PargrafodaLista"/>
+              <w:numPr>
+                <w:ilvl w:val="0"/>
+                <w:numId w:val="2"/>
+              </w:numPr>
+              <w:rPr>
+                <w:highlight w:val="yellow"/>
+              </w:rPr>
+            </w:pPr>
+            <w:r>
+              <w:rPr>
+                <w:highlight w:val="yellow"/>
+              </w:rPr>
+              <w:t xml:space="preserve">Verificar se o </w:t>
+            </w:r>
+            <w:r>
+              <w:rPr>
+                <w:highlight w:val="yellow"/>
+              </w:rPr>
+              <w:t xml:space="preserve">nº max. </w:t>
+            </w:r>
+            <w:proofErr w:type="gramStart"/>
+            <w:r>
+              <w:rPr>
+                <w:highlight w:val="yellow"/>
+              </w:rPr>
+              <w:t>Utilizações</w:t>
+            </w:r>
+            <w:r>
+              <w:rPr>
+                <w:highlight w:val="yellow"/>
+              </w:rPr>
+              <w:t xml:space="preserve"> &gt;=</w:t>
+            </w:r>
+            <w:proofErr w:type="gramEnd"/>
+            <w:r>
+              <w:rPr>
+                <w:highlight w:val="yellow"/>
+              </w:rPr>
+              <w:t xml:space="preserve"> 1 e apenas permitir carateres numéricos.</w:t>
+            </w:r>
+          </w:p>
+          <w:p>
+            <w:pPr>
+              <w:pStyle w:val="PargrafodaLista"/>
+              <w:numPr>
+                <w:ilvl w:val="0"/>
+                <w:numId w:val="2"/>
+              </w:numPr>
+              <w:rPr>
+                <w:highlight w:val="yellow"/>
+              </w:rPr>
+            </w:pPr>
+            <w:r>
+              <w:rPr>
+                <w:highlight w:val="yellow"/>
+              </w:rPr>
+              <w:t>A data fim não pode ser inferior à data inicio</w:t>
+            </w:r>
+          </w:p>
+          <w:p>
+            <w:pPr>
+              <w:tabs>
+                <w:tab w:val="left" w:pos="1335"/>
+              </w:tabs>
+            </w:pPr>
+          </w:p>
+        </w:tc>
+      </w:tr>
+    </w:tbl>
+    <w:p>
+      <w:pPr>
+        <w:rPr>
+          <w:b/>
+          <w:highlight w:val="yellow"/>
+        </w:rPr>
+      </w:pPr>
+      <w:r>
+        <w:rPr>
+          <w:b/>
+          <w:highlight w:val="yellow"/>
+        </w:rPr>
+        <w:t>Exemplo</w:t>
+      </w:r>
+      <w:r>
+        <w:rPr>
+          <w:b/>
+          <w:highlight w:val="yellow"/>
+        </w:rPr>
+        <w:t>s</w:t>
+      </w:r>
+    </w:p>
+    <w:p>
+      <w:pPr>
+        <w:pStyle w:val="PargrafodaLista"/>
+        <w:numPr>
+          <w:ilvl w:val="0"/>
+          <w:numId w:val="9"/>
+        </w:numPr>
+        <w:rPr>
+          <w:highlight w:val="yellow"/>
+        </w:rPr>
+      </w:pPr>
+      <w:r>
+        <w:rPr>
+          <w:highlight w:val="yellow"/>
+        </w:rPr>
+        <w:t xml:space="preserve">Promoção de 20% durante o mês de novembro </w:t>
+      </w:r>
+      <w:r>
+        <w:rPr>
+          <w:highlight w:val="yellow"/>
+        </w:rPr>
+        <w:t>n</w:t>
+      </w:r>
+      <w:r>
+        <w:rPr>
+          <w:highlight w:val="yellow"/>
+        </w:rPr>
+        <w:t>as suí</w:t>
+      </w:r>
+      <w:r>
+        <w:rPr>
+          <w:highlight w:val="yellow"/>
+        </w:rPr>
+        <w:t>tes.</w:t>
+      </w:r>
+    </w:p>
+    <w:p>
+      <w:pPr>
+        <w:pStyle w:val="PargrafodaLista"/>
+        <w:numPr>
+          <w:ilvl w:val="0"/>
+          <w:numId w:val="9"/>
+        </w:numPr>
+        <w:rPr>
+          <w:highlight w:val="yellow"/>
+        </w:rPr>
+      </w:pPr>
+      <w:r>
+        <w:rPr>
+          <w:highlight w:val="yellow"/>
+        </w:rPr>
+        <w:t>Promoção para os dias de aniversário</w:t>
+      </w:r>
+    </w:p>
+    <w:p>
+      <w:pPr>
+        <w:pStyle w:val="PargrafodaLista"/>
+        <w:numPr>
+          <w:ilvl w:val="0"/>
+          <w:numId w:val="9"/>
+        </w:numPr>
+        <w:rPr>
+          <w:highlight w:val="yellow"/>
+        </w:rPr>
+      </w:pPr>
+      <w:r>
+        <w:rPr>
+          <w:highlight w:val="yellow"/>
+        </w:rPr>
+        <w:t>Promoção ‘fim de ano’</w:t>
+      </w:r>
+    </w:p>
+    <w:p>
+      <w:pPr>
+        <w:pStyle w:val="PargrafodaLista"/>
+        <w:numPr>
+          <w:ilvl w:val="0"/>
+          <w:numId w:val="9"/>
+        </w:numPr>
+        <w:rPr>
+          <w:highlight w:val="yellow"/>
+        </w:rPr>
+      </w:pPr>
+      <w:r>
+        <w:rPr>
+          <w:highlight w:val="yellow"/>
+        </w:rPr>
+        <w:t>Promoção quando existe neve</w:t>
+      </w:r>
+    </w:p>
+    <w:p>
+      <w:pPr>
+        <w:rPr>
+          <w:b/>
+          <w:highlight w:val="yellow"/>
+        </w:rPr>
+      </w:pPr>
+      <w:r>
+        <w:rPr>
+          <w:b/>
+          <w:highlight w:val="yellow"/>
+        </w:rPr>
+        <w:t>TODO</w:t>
+      </w:r>
+    </w:p>
+    <w:p>
+      <w:r>
+        <w:rPr>
+          <w:highlight w:val="yellow"/>
+        </w:rPr>
+        <w:t>Fazer diagrama de sequência</w:t>
+      </w:r>
+    </w:p>
+    <w:p>
+      <w:pPr>
+        <w:rPr>
+          <w:b/>
+        </w:rPr>
+      </w:pPr>
+      <w:r>
+        <w:rPr>
+          <w:b/>
+          <w:highlight w:val="yellow"/>
+        </w:rPr>
+        <w:t>Questões</w:t>
+      </w:r>
+    </w:p>
+    <w:p>
+      <w:pPr>
+        <w:pStyle w:val="PargrafodaLista"/>
+        <w:numPr>
+          <w:ilvl w:val="0"/>
+          <w:numId w:val="8"/>
+        </w:numPr>
+        <w:rPr>
+          <w:highlight w:val="yellow"/>
+        </w:rPr>
+      </w:pPr>
+      <w:r>
+        <w:rPr>
+          <w:highlight w:val="yellow"/>
+        </w:rPr>
+        <w:t>O rececionista ao vender uma suí</w:t>
+      </w:r>
+      <w:r>
+        <w:rPr>
+          <w:highlight w:val="yellow"/>
+        </w:rPr>
+        <w:t>te, como é o sistema</w:t>
+      </w:r>
+      <w:r>
+        <w:rPr>
+          <w:highlight w:val="yellow"/>
+        </w:rPr>
+        <w:t xml:space="preserve"> sabe que existe uma promoção?</w:t>
+      </w:r>
+    </w:p>
+    <w:p>
+      <w:r>
+        <w:br w:type="page"/>
+      </w:r>
+    </w:p>
+    <w:tbl>
+      <w:tblPr>
+        <w:tblStyle w:val="Tabelacomgrade"/>
+        <w:tblW w:w="0" w:type="auto"/>
+        <w:tblLook w:val="04A0" w:firstRow="1" w:lastRow="0" w:firstColumn="1" w:lastColumn="0" w:noHBand="0" w:noVBand="1"/>
+      </w:tblPr>
+      <w:tblGrid>
+        <w:gridCol w:w="1980"/>
+        <w:gridCol w:w="6514"/>
+      </w:tblGrid>
+      <w:tr>
+        <w:tc>
+          <w:tcPr>
+            <w:tcW w:w="1980" w:type="dxa"/>
+            <w:shd w:val="solid" w:color="BFBFBF" w:themeColor="background1" w:themeShade="BF" w:fill="auto"/>
+          </w:tcPr>
+          <w:p>
+            <w:pPr>
+              <w:rPr>
+                <w:b/>
+                <w:sz w:val="24"/>
+                <w:szCs w:val="24"/>
+              </w:rPr>
+            </w:pPr>
+            <w:r>
+              <w:rPr>
+                <w:b/>
+                <w:sz w:val="24"/>
+                <w:szCs w:val="24"/>
+              </w:rPr>
+              <w:lastRenderedPageBreak/>
+              <w:t>Nome</w:t>
+            </w:r>
+          </w:p>
+        </w:tc>
+        <w:tc>
+          <w:tcPr>
+            <w:tcW w:w="6514" w:type="dxa"/>
+          </w:tcPr>
+          <w:p>
+            <w:r>
+              <w:t>Enviar previsão meteorológica</w:t>
+            </w:r>
+          </w:p>
+        </w:tc>
+      </w:tr>
+      <w:tr>
+        <w:tc>
+          <w:tcPr>
+            <w:tcW w:w="1980" w:type="dxa"/>
+            <w:shd w:val="solid" w:color="BFBFBF" w:themeColor="background1" w:themeShade="BF" w:fill="auto"/>
+          </w:tcPr>
+          <w:p>
+            <w:pPr>
+              <w:rPr>
+                <w:b/>
+                <w:sz w:val="24"/>
+                <w:szCs w:val="24"/>
+              </w:rPr>
+            </w:pPr>
+            <w:r>
+              <w:rPr>
+                <w:b/>
+                <w:sz w:val="24"/>
+                <w:szCs w:val="24"/>
+              </w:rPr>
+              <w:t>Objetivo</w:t>
+            </w:r>
+          </w:p>
+        </w:tc>
+        <w:tc>
+          <w:tcPr>
+            <w:tcW w:w="6514" w:type="dxa"/>
+          </w:tcPr>
+          <w:p>
+            <w:r>
+              <w:t xml:space="preserve">O </w:t>
+            </w:r>
+            <w:proofErr w:type="spellStart"/>
+            <w:r>
+              <w:t>Weather</w:t>
+            </w:r>
+            <w:proofErr w:type="spellEnd"/>
+            <w:r>
+              <w:t xml:space="preserve"> API envia previsão meteorológica</w:t>
+            </w:r>
+          </w:p>
+        </w:tc>
+      </w:tr>
+      <w:tr>
+        <w:tc>
+          <w:tcPr>
+            <w:tcW w:w="1980" w:type="dxa"/>
+            <w:shd w:val="solid" w:color="BFBFBF" w:themeColor="background1" w:themeShade="BF" w:fill="auto"/>
+          </w:tcPr>
+          <w:p>
+            <w:pPr>
+              <w:rPr>
+                <w:b/>
+                <w:sz w:val="24"/>
+                <w:szCs w:val="24"/>
+              </w:rPr>
+            </w:pPr>
+            <w:r>
+              <w:rPr>
+                <w:b/>
+                <w:sz w:val="24"/>
+                <w:szCs w:val="24"/>
+              </w:rPr>
+              <w:t>Prioridade</w:t>
+            </w:r>
+          </w:p>
+        </w:tc>
+        <w:tc>
+          <w:tcPr>
+            <w:tcW w:w="6514" w:type="dxa"/>
+          </w:tcPr>
+          <w:p>
+            <w:r>
+              <w:t>Média</w:t>
+            </w:r>
+          </w:p>
+        </w:tc>
+      </w:tr>
+      <w:tr>
+        <w:tc>
+          <w:tcPr>
+            <w:tcW w:w="1980" w:type="dxa"/>
+            <w:shd w:val="solid" w:color="BFBFBF" w:themeColor="background1" w:themeShade="BF" w:fill="auto"/>
+          </w:tcPr>
+          <w:p>
+            <w:pPr>
+              <w:rPr>
+                <w:b/>
+                <w:sz w:val="24"/>
+                <w:szCs w:val="24"/>
+              </w:rPr>
+            </w:pPr>
+            <w:r>
+              <w:rPr>
+                <w:b/>
+                <w:sz w:val="24"/>
+                <w:szCs w:val="24"/>
+              </w:rPr>
+              <w:t>Pré-condição</w:t>
+            </w:r>
+          </w:p>
+        </w:tc>
+        <w:tc>
+          <w:tcPr>
+            <w:tcW w:w="6514" w:type="dxa"/>
+          </w:tcPr>
+          <w:p/>
+        </w:tc>
+      </w:tr>
+      <w:tr>
+        <w:tc>
+          <w:tcPr>
+            <w:tcW w:w="1980" w:type="dxa"/>
+            <w:shd w:val="solid" w:color="BFBFBF" w:themeColor="background1" w:themeShade="BF" w:fill="auto"/>
+          </w:tcPr>
+          <w:p>
+            <w:pPr>
+              <w:rPr>
+                <w:b/>
+                <w:sz w:val="24"/>
+                <w:szCs w:val="24"/>
+              </w:rPr>
+            </w:pPr>
+            <w:r>
+              <w:rPr>
+                <w:b/>
+                <w:sz w:val="24"/>
+                <w:szCs w:val="24"/>
+              </w:rPr>
+              <w:t>Cenário principal</w:t>
+            </w:r>
+          </w:p>
+        </w:tc>
+        <w:tc>
+          <w:tcPr>
+            <w:tcW w:w="6514" w:type="dxa"/>
+          </w:tcPr>
+          <w:p>
+            <w:pPr>
+              <w:pStyle w:val="PargrafodaLista"/>
+              <w:numPr>
+                <w:ilvl w:val="0"/>
+                <w:numId w:val="6"/>
+              </w:numPr>
+            </w:pPr>
+            <w:r>
+              <w:t xml:space="preserve">O sistema pede a previsão meteorológica ao </w:t>
+            </w:r>
+            <w:proofErr w:type="spellStart"/>
+            <w:r>
+              <w:t>Weather</w:t>
+            </w:r>
+            <w:proofErr w:type="spellEnd"/>
+            <w:r>
+              <w:t xml:space="preserve"> API</w:t>
+            </w:r>
+          </w:p>
+          <w:p>
+            <w:pPr>
+              <w:pStyle w:val="PargrafodaLista"/>
+              <w:numPr>
+                <w:ilvl w:val="0"/>
+                <w:numId w:val="6"/>
+              </w:numPr>
+            </w:pPr>
+            <w:r>
+              <w:t xml:space="preserve">O </w:t>
+            </w:r>
+            <w:proofErr w:type="spellStart"/>
+            <w:r>
+              <w:t>Weather</w:t>
+            </w:r>
+            <w:proofErr w:type="spellEnd"/>
+            <w:r>
+              <w:t xml:space="preserve"> API fornece a previsão meteorológica pedida</w:t>
+            </w:r>
+          </w:p>
+          <w:p>
+            <w:pPr>
+              <w:pStyle w:val="PargrafodaLista"/>
+              <w:numPr>
+                <w:ilvl w:val="0"/>
+                <w:numId w:val="6"/>
+              </w:numPr>
+            </w:pPr>
+            <w:r>
+              <w:t>O sistema analisa os dados para possíveis promoções, guardando-as</w:t>
+            </w:r>
+          </w:p>
+        </w:tc>
+      </w:tr>
+      <w:tr>
+        <w:tc>
+          <w:tcPr>
+            <w:tcW w:w="1980" w:type="dxa"/>
+            <w:shd w:val="solid" w:color="BFBFBF" w:themeColor="background1" w:themeShade="BF" w:fill="auto"/>
+          </w:tcPr>
+          <w:p>
+            <w:pPr>
+              <w:rPr>
+                <w:b/>
+                <w:sz w:val="24"/>
+                <w:szCs w:val="24"/>
+              </w:rPr>
+            </w:pPr>
+            <w:r>
+              <w:rPr>
+                <w:b/>
+                <w:sz w:val="24"/>
+                <w:szCs w:val="24"/>
+              </w:rPr>
+              <w:t>Cenário alternativo</w:t>
+            </w:r>
+          </w:p>
+        </w:tc>
+        <w:tc>
+          <w:tcPr>
+            <w:tcW w:w="6514" w:type="dxa"/>
+          </w:tcPr>
+          <w:p>
+            <w:r>
+              <w:t>3.a. O sistema não consegue determinar possíveis promoções e descarta os dados da previsão recebida</w:t>
+            </w:r>
+          </w:p>
+        </w:tc>
+      </w:tr>
+      <w:tr>
+        <w:tc>
+          <w:tcPr>
+            <w:tcW w:w="1980" w:type="dxa"/>
+            <w:shd w:val="solid" w:color="BFBFBF" w:themeColor="background1" w:themeShade="BF" w:fill="auto"/>
+          </w:tcPr>
+          <w:p>
+            <w:pPr>
+              <w:rPr>
+                <w:b/>
+                <w:sz w:val="24"/>
+                <w:szCs w:val="24"/>
+              </w:rPr>
+            </w:pPr>
+            <w:r>
+              <w:rPr>
+                <w:b/>
+                <w:sz w:val="24"/>
+                <w:szCs w:val="24"/>
+              </w:rPr>
+              <w:t>Pós-condição</w:t>
+            </w:r>
+          </w:p>
+        </w:tc>
+        <w:tc>
+          <w:tcPr>
+            <w:tcW w:w="6514" w:type="dxa"/>
+          </w:tcPr>
+          <w:p/>
+        </w:tc>
+      </w:tr>
+      <w:tr>
+        <w:tc>
+          <w:tcPr>
+            <w:tcW w:w="1980" w:type="dxa"/>
+            <w:shd w:val="solid" w:color="BFBFBF" w:themeColor="background1" w:themeShade="BF" w:fill="auto"/>
+          </w:tcPr>
+          <w:p>
+            <w:pPr>
+              <w:rPr>
+                <w:b/>
+                <w:sz w:val="24"/>
+                <w:szCs w:val="24"/>
+              </w:rPr>
+            </w:pPr>
+            <w:r>
+              <w:rPr>
+                <w:b/>
+                <w:sz w:val="24"/>
+                <w:szCs w:val="24"/>
+              </w:rPr>
+              <w:t>Casos de teste</w:t>
+            </w:r>
+          </w:p>
+        </w:tc>
+        <w:tc>
+          <w:tcPr>
+            <w:tcW w:w="6514" w:type="dxa"/>
+          </w:tcPr>
+          <w:p>
+            <w:r>
+              <w:t>Testar a análise de dados do sistema para a sugestão de promoções</w:t>
+            </w:r>
+          </w:p>
+        </w:tc>
+      </w:tr>
+    </w:tbl>
+    <w:p/>
+    <w:p>
+      <w:r>
+        <w:br w:type="page"/>
+      </w:r>
+    </w:p>
+    <w:tbl>
+      <w:tblPr>
+        <w:tblStyle w:val="Tabelacomgrade"/>
+        <w:tblW w:w="0" w:type="auto"/>
+        <w:tblLook w:val="04A0" w:firstRow="1" w:lastRow="0" w:firstColumn="1" w:lastColumn="0" w:noHBand="0" w:noVBand="1"/>
+      </w:tblPr>
+      <w:tblGrid>
+        <w:gridCol w:w="1980"/>
+        <w:gridCol w:w="6514"/>
+      </w:tblGrid>
+      <w:tr>
+        <w:tc>
+          <w:tcPr>
+            <w:tcW w:w="1980" w:type="dxa"/>
+            <w:shd w:val="solid" w:color="BFBFBF" w:themeColor="background1" w:themeShade="BF" w:fill="auto"/>
+          </w:tcPr>
+          <w:p>
+            <w:pPr>
+              <w:rPr>
+                <w:b/>
+                <w:sz w:val="24"/>
+                <w:szCs w:val="24"/>
+              </w:rPr>
+            </w:pPr>
             <w:bookmarkStart w:id="0" w:name="_GoBack"/>
             <w:bookmarkEnd w:id="0"/>
+            <w:r>
+              <w:rPr>
+                <w:b/>
+                <w:sz w:val="24"/>
+                <w:szCs w:val="24"/>
+              </w:rPr>
+              <w:lastRenderedPageBreak/>
+              <w:t>Nome</w:t>
+            </w:r>
+          </w:p>
+        </w:tc>
+        <w:tc>
+          <w:tcPr>
+            <w:tcW w:w="6514" w:type="dxa"/>
+          </w:tcPr>
+          <w:p>
+            <w:r>
+              <w:t>Aprovar Promoção</w:t>
+            </w:r>
+          </w:p>
+        </w:tc>
+      </w:tr>
+      <w:tr>
+        <w:tc>
+          <w:tcPr>
+            <w:tcW w:w="1980" w:type="dxa"/>
+            <w:shd w:val="solid" w:color="BFBFBF" w:themeColor="background1" w:themeShade="BF" w:fill="auto"/>
+          </w:tcPr>
+          <w:p>
+            <w:pPr>
+              <w:rPr>
+                <w:b/>
+                <w:sz w:val="24"/>
+                <w:szCs w:val="24"/>
+              </w:rPr>
+            </w:pPr>
+            <w:r>
+              <w:rPr>
+                <w:b/>
+                <w:sz w:val="24"/>
+                <w:szCs w:val="24"/>
+              </w:rPr>
+              <w:t>Objetivo</w:t>
+            </w:r>
+          </w:p>
+        </w:tc>
+        <w:tc>
+          <w:tcPr>
+            <w:tcW w:w="6514" w:type="dxa"/>
+          </w:tcPr>
+          <w:p>
+            <w:r>
+              <w:t xml:space="preserve">O ator </w:t>
+            </w:r>
+            <w:r>
+              <w:t>aprova uma promoção</w:t>
+            </w:r>
+          </w:p>
+        </w:tc>
+      </w:tr>
+      <w:tr>
+        <w:tc>
+          <w:tcPr>
+            <w:tcW w:w="1980" w:type="dxa"/>
+            <w:shd w:val="solid" w:color="BFBFBF" w:themeColor="background1" w:themeShade="BF" w:fill="auto"/>
+          </w:tcPr>
+          <w:p>
+            <w:pPr>
+              <w:rPr>
+                <w:b/>
+                <w:sz w:val="24"/>
+                <w:szCs w:val="24"/>
+              </w:rPr>
+            </w:pPr>
+            <w:r>
+              <w:rPr>
+                <w:b/>
+                <w:sz w:val="24"/>
+                <w:szCs w:val="24"/>
+              </w:rPr>
+              <w:t>Prioridade</w:t>
+            </w:r>
+          </w:p>
+        </w:tc>
+        <w:tc>
+          <w:tcPr>
+            <w:tcW w:w="6514" w:type="dxa"/>
+          </w:tcPr>
+          <w:p>
+            <w:r>
+              <w:t>Média</w:t>
+            </w:r>
+          </w:p>
+        </w:tc>
+      </w:tr>
+      <w:tr>
+        <w:tc>
+          <w:tcPr>
+            <w:tcW w:w="1980" w:type="dxa"/>
+            <w:shd w:val="solid" w:color="BFBFBF" w:themeColor="background1" w:themeShade="BF" w:fill="auto"/>
+          </w:tcPr>
+          <w:p>
+            <w:pPr>
+              <w:rPr>
+                <w:b/>
+                <w:sz w:val="24"/>
+                <w:szCs w:val="24"/>
+              </w:rPr>
+            </w:pPr>
+            <w:r>
+              <w:rPr>
+                <w:b/>
+                <w:sz w:val="24"/>
+                <w:szCs w:val="24"/>
+              </w:rPr>
+              <w:t>Pré-condição</w:t>
+            </w:r>
+          </w:p>
+        </w:tc>
+        <w:tc>
+          <w:tcPr>
+            <w:tcW w:w="6514" w:type="dxa"/>
+          </w:tcPr>
+          <w:p>
+            <w:r>
+              <w:t>Efetuar o login</w:t>
+            </w:r>
+          </w:p>
+        </w:tc>
+      </w:tr>
+      <w:tr>
+        <w:tc>
+          <w:tcPr>
+            <w:tcW w:w="1980" w:type="dxa"/>
+            <w:shd w:val="solid" w:color="BFBFBF" w:themeColor="background1" w:themeShade="BF" w:fill="auto"/>
+          </w:tcPr>
+          <w:p>
+            <w:pPr>
+              <w:rPr>
+                <w:b/>
+                <w:sz w:val="24"/>
+                <w:szCs w:val="24"/>
+              </w:rPr>
+            </w:pPr>
+            <w:r>
+              <w:rPr>
+                <w:b/>
+                <w:sz w:val="24"/>
+                <w:szCs w:val="24"/>
+              </w:rPr>
+              <w:t>Cenário principal</w:t>
+            </w:r>
+          </w:p>
+        </w:tc>
+        <w:tc>
+          <w:tcPr>
+            <w:tcW w:w="6514" w:type="dxa"/>
+          </w:tcPr>
+          <w:p>
+            <w:pPr>
+              <w:pStyle w:val="PargrafodaLista"/>
+              <w:numPr>
+                <w:ilvl w:val="0"/>
+                <w:numId w:val="11"/>
+              </w:numPr>
+            </w:pPr>
+            <w:r>
+              <w:t>O utilizador clica no botão “Ver promoções”</w:t>
+            </w:r>
+          </w:p>
+          <w:p>
+            <w:pPr>
+              <w:pStyle w:val="PargrafodaLista"/>
+              <w:numPr>
+                <w:ilvl w:val="0"/>
+                <w:numId w:val="11"/>
+              </w:numPr>
+            </w:pPr>
+            <w:r>
+              <w:t>O sistema mostra todas as promoções</w:t>
+            </w:r>
+          </w:p>
+          <w:p>
+            <w:pPr>
+              <w:pStyle w:val="PargrafodaLista"/>
+              <w:numPr>
+                <w:ilvl w:val="0"/>
+                <w:numId w:val="11"/>
+              </w:numPr>
+            </w:pPr>
+            <w:r>
+              <w:t>O utilizador seleciona a promoção que está no estado “à espera de aprovação”</w:t>
+            </w:r>
+          </w:p>
+          <w:p>
+            <w:pPr>
+              <w:pStyle w:val="PargrafodaLista"/>
+              <w:numPr>
+                <w:ilvl w:val="0"/>
+                <w:numId w:val="11"/>
+              </w:numPr>
+            </w:pPr>
+            <w:r>
+              <w:t>O sistema habilita os botões</w:t>
+            </w:r>
+            <w:r>
+              <w:t xml:space="preserve"> “Aprovar/recusar”</w:t>
+            </w:r>
+          </w:p>
+          <w:p>
+            <w:pPr>
+              <w:pStyle w:val="PargrafodaLista"/>
+              <w:numPr>
+                <w:ilvl w:val="0"/>
+                <w:numId w:val="11"/>
+              </w:numPr>
+            </w:pPr>
+            <w:r>
+              <w:t>O ator aprova a promoção</w:t>
+            </w:r>
+          </w:p>
+          <w:p>
+            <w:pPr>
+              <w:pStyle w:val="PargrafodaLista"/>
+              <w:numPr>
+                <w:ilvl w:val="0"/>
+                <w:numId w:val="11"/>
+              </w:numPr>
+            </w:pPr>
+            <w:r>
+              <w:t>O sistema altera o estado da promoção</w:t>
+            </w:r>
+          </w:p>
+        </w:tc>
+      </w:tr>
+      <w:tr>
+        <w:tc>
+          <w:tcPr>
+            <w:tcW w:w="1980" w:type="dxa"/>
+            <w:shd w:val="solid" w:color="BFBFBF" w:themeColor="background1" w:themeShade="BF" w:fill="auto"/>
+          </w:tcPr>
+          <w:p>
+            <w:pPr>
+              <w:rPr>
+                <w:b/>
+                <w:sz w:val="24"/>
+                <w:szCs w:val="24"/>
+              </w:rPr>
+            </w:pPr>
+            <w:r>
+              <w:rPr>
+                <w:b/>
+                <w:sz w:val="24"/>
+                <w:szCs w:val="24"/>
+              </w:rPr>
+              <w:t>Cenário alternativo</w:t>
+            </w:r>
+          </w:p>
+        </w:tc>
+        <w:tc>
+          <w:tcPr>
+            <w:tcW w:w="6514" w:type="dxa"/>
+          </w:tcPr>
+          <w:p>
+            <w:r>
+              <w:t xml:space="preserve">O ator </w:t>
+            </w:r>
+            <w:r>
+              <w:t xml:space="preserve">pode clicar no botão </w:t>
+            </w:r>
+            <w:r>
+              <w:t>“Cancelar”</w:t>
+            </w:r>
+            <w:r>
+              <w:t xml:space="preserve"> a qualquer momento.</w:t>
+            </w:r>
+          </w:p>
+        </w:tc>
+      </w:tr>
+      <w:tr>
+        <w:tc>
+          <w:tcPr>
+            <w:tcW w:w="1980" w:type="dxa"/>
+            <w:shd w:val="solid" w:color="BFBFBF" w:themeColor="background1" w:themeShade="BF" w:fill="auto"/>
+          </w:tcPr>
+          <w:p>
+            <w:pPr>
+              <w:rPr>
+                <w:b/>
+                <w:sz w:val="24"/>
+                <w:szCs w:val="24"/>
+              </w:rPr>
+            </w:pPr>
+            <w:r>
+              <w:rPr>
+                <w:b/>
+                <w:sz w:val="24"/>
+                <w:szCs w:val="24"/>
+              </w:rPr>
+              <w:t>Pós-condição</w:t>
+            </w:r>
+          </w:p>
+        </w:tc>
+        <w:tc>
+          <w:tcPr>
+            <w:tcW w:w="6514" w:type="dxa"/>
+          </w:tcPr>
+          <w:p/>
+        </w:tc>
+      </w:tr>
+      <w:tr>
+        <w:tc>
+          <w:tcPr>
+            <w:tcW w:w="1980" w:type="dxa"/>
+            <w:shd w:val="solid" w:color="BFBFBF" w:themeColor="background1" w:themeShade="BF" w:fill="auto"/>
+          </w:tcPr>
+          <w:p>
+            <w:pPr>
+              <w:rPr>
+                <w:b/>
+                <w:sz w:val="24"/>
+                <w:szCs w:val="24"/>
+              </w:rPr>
+            </w:pPr>
+            <w:r>
+              <w:rPr>
+                <w:b/>
+                <w:sz w:val="24"/>
+                <w:szCs w:val="24"/>
+              </w:rPr>
+              <w:t>Casos de teste</w:t>
+            </w:r>
+          </w:p>
+        </w:tc>
+        <w:tc>
+          <w:tcPr>
+            <w:tcW w:w="6514" w:type="dxa"/>
+          </w:tcPr>
+          <w:p>
+            <w:pPr>
+              <w:pStyle w:val="PargrafodaLista"/>
+              <w:numPr>
+                <w:ilvl w:val="0"/>
+                <w:numId w:val="2"/>
+              </w:numPr>
+            </w:pPr>
+            <w:r>
+              <w:t xml:space="preserve">Verificar se </w:t>
+            </w:r>
+            <w:r>
+              <w:t>o estado da promoção se encontra do estado “à espera de aprovação”, caso contrário mostra uma mensagem de erro.</w:t>
+            </w:r>
+          </w:p>
+          <w:p>
+            <w:pPr>
+              <w:pStyle w:val="PargrafodaLista"/>
+              <w:numPr>
+                <w:ilvl w:val="0"/>
+                <w:numId w:val="2"/>
+              </w:numPr>
+            </w:pPr>
+            <w:r>
+              <w:t>As promoções estão ordenadas pelo estado “</w:t>
+            </w:r>
+            <w:r>
+              <w:t>à espera de aprovação”</w:t>
+            </w:r>
+          </w:p>
+        </w:tc>
+      </w:tr>
+    </w:tbl>
+    <w:p/>
+    <w:p>
+      <w:r>
+        <w:br w:type="page"/>
+      </w:r>
+    </w:p>
+    <w:tbl>
+      <w:tblPr>
+        <w:tblStyle w:val="Tabelacomgrade"/>
+        <w:tblW w:w="0" w:type="auto"/>
+        <w:tblLook w:val="04A0" w:firstRow="1" w:lastRow="0" w:firstColumn="1" w:lastColumn="0" w:noHBand="0" w:noVBand="1"/>
+      </w:tblPr>
+      <w:tblGrid>
+        <w:gridCol w:w="1980"/>
+        <w:gridCol w:w="6514"/>
+      </w:tblGrid>
+      <w:tr>
+        <w:tc>
+          <w:tcPr>
+            <w:tcW w:w="1980" w:type="dxa"/>
+            <w:shd w:val="solid" w:color="BFBFBF" w:themeColor="background1" w:themeShade="BF" w:fill="auto"/>
+          </w:tcPr>
+          <w:p>
+            <w:pPr>
+              <w:rPr>
+                <w:b/>
+                <w:sz w:val="24"/>
+                <w:szCs w:val="24"/>
+              </w:rPr>
+            </w:pPr>
+            <w:r>
+              <w:rPr>
+                <w:b/>
+                <w:sz w:val="24"/>
+                <w:szCs w:val="24"/>
+              </w:rPr>
+              <w:lastRenderedPageBreak/>
+              <w:t>Nome</w:t>
+            </w:r>
+          </w:p>
+        </w:tc>
+        <w:tc>
+          <w:tcPr>
+            <w:tcW w:w="6514" w:type="dxa"/>
+          </w:tcPr>
+          <w:p>
+            <w:r>
+              <w:t>Reprovar</w:t>
+            </w:r>
+            <w:r>
+              <w:t xml:space="preserve"> Promoção</w:t>
+            </w:r>
+          </w:p>
+        </w:tc>
+      </w:tr>
+      <w:tr>
+        <w:tc>
+          <w:tcPr>
+            <w:tcW w:w="1980" w:type="dxa"/>
+            <w:shd w:val="solid" w:color="BFBFBF" w:themeColor="background1" w:themeShade="BF" w:fill="auto"/>
+          </w:tcPr>
+          <w:p>
+            <w:pPr>
+              <w:rPr>
+                <w:b/>
+                <w:sz w:val="24"/>
+                <w:szCs w:val="24"/>
+              </w:rPr>
+            </w:pPr>
+            <w:r>
+              <w:rPr>
+                <w:b/>
+                <w:sz w:val="24"/>
+                <w:szCs w:val="24"/>
+              </w:rPr>
+              <w:t>Objetivo</w:t>
+            </w:r>
+          </w:p>
+        </w:tc>
+        <w:tc>
+          <w:tcPr>
+            <w:tcW w:w="6514" w:type="dxa"/>
+          </w:tcPr>
+          <w:p>
+            <w:r>
+              <w:t xml:space="preserve">O ator </w:t>
+            </w:r>
+            <w:r>
+              <w:t>reprova</w:t>
+            </w:r>
+            <w:r>
+              <w:t xml:space="preserve"> uma promoção</w:t>
+            </w:r>
+          </w:p>
+        </w:tc>
+      </w:tr>
+      <w:tr>
+        <w:tc>
+          <w:tcPr>
+            <w:tcW w:w="1980" w:type="dxa"/>
+            <w:shd w:val="solid" w:color="BFBFBF" w:themeColor="background1" w:themeShade="BF" w:fill="auto"/>
+          </w:tcPr>
+          <w:p>
+            <w:pPr>
+              <w:rPr>
+                <w:b/>
+                <w:sz w:val="24"/>
+                <w:szCs w:val="24"/>
+              </w:rPr>
+            </w:pPr>
+            <w:r>
+              <w:rPr>
+                <w:b/>
+                <w:sz w:val="24"/>
+                <w:szCs w:val="24"/>
+              </w:rPr>
+              <w:t>Prioridade</w:t>
+            </w:r>
+          </w:p>
+        </w:tc>
+        <w:tc>
+          <w:tcPr>
+            <w:tcW w:w="6514" w:type="dxa"/>
+          </w:tcPr>
+          <w:p>
+            <w:r>
+              <w:t>Média</w:t>
+            </w:r>
+          </w:p>
+        </w:tc>
+      </w:tr>
+      <w:tr>
+        <w:tc>
+          <w:tcPr>
+            <w:tcW w:w="1980" w:type="dxa"/>
+            <w:shd w:val="solid" w:color="BFBFBF" w:themeColor="background1" w:themeShade="BF" w:fill="auto"/>
+          </w:tcPr>
+          <w:p>
+            <w:pPr>
+              <w:rPr>
+                <w:b/>
+                <w:sz w:val="24"/>
+                <w:szCs w:val="24"/>
+              </w:rPr>
+            </w:pPr>
+            <w:r>
+              <w:rPr>
+                <w:b/>
+                <w:sz w:val="24"/>
+                <w:szCs w:val="24"/>
+              </w:rPr>
+              <w:t>Pré-condição</w:t>
+            </w:r>
+          </w:p>
+        </w:tc>
+        <w:tc>
+          <w:tcPr>
+            <w:tcW w:w="6514" w:type="dxa"/>
+          </w:tcPr>
+          <w:p>
+            <w:r>
+              <w:t>Efetuar o login</w:t>
+            </w:r>
+          </w:p>
+        </w:tc>
+      </w:tr>
+      <w:tr>
+        <w:tc>
+          <w:tcPr>
+            <w:tcW w:w="1980" w:type="dxa"/>
+            <w:shd w:val="solid" w:color="BFBFBF" w:themeColor="background1" w:themeShade="BF" w:fill="auto"/>
+          </w:tcPr>
+          <w:p>
+            <w:pPr>
+              <w:rPr>
+                <w:b/>
+                <w:sz w:val="24"/>
+                <w:szCs w:val="24"/>
+              </w:rPr>
+            </w:pPr>
+            <w:r>
+              <w:rPr>
+                <w:b/>
+                <w:sz w:val="24"/>
+                <w:szCs w:val="24"/>
+              </w:rPr>
+              <w:t>Cenário principal</w:t>
+            </w:r>
+          </w:p>
+        </w:tc>
+        <w:tc>
+          <w:tcPr>
+            <w:tcW w:w="6514" w:type="dxa"/>
+          </w:tcPr>
+          <w:p>
+            <w:pPr>
+              <w:pStyle w:val="PargrafodaLista"/>
+              <w:numPr>
+                <w:ilvl w:val="0"/>
+                <w:numId w:val="12"/>
+              </w:numPr>
+            </w:pPr>
+            <w:r>
+              <w:t>O utilizador clica no botão “Ver promoções”</w:t>
+            </w:r>
+          </w:p>
+          <w:p>
+            <w:pPr>
+              <w:pStyle w:val="PargrafodaLista"/>
+              <w:numPr>
+                <w:ilvl w:val="0"/>
+                <w:numId w:val="12"/>
+              </w:numPr>
+            </w:pPr>
+            <w:r>
+              <w:t>O sistema mostra todas as promoções</w:t>
+            </w:r>
+          </w:p>
+          <w:p>
+            <w:pPr>
+              <w:pStyle w:val="PargrafodaLista"/>
+              <w:numPr>
+                <w:ilvl w:val="0"/>
+                <w:numId w:val="12"/>
+              </w:numPr>
+            </w:pPr>
+            <w:r>
+              <w:t>O utilizador seleciona a promoção que está no estado “à espera de aprovação”</w:t>
+            </w:r>
+          </w:p>
+          <w:p>
+            <w:pPr>
+              <w:pStyle w:val="PargrafodaLista"/>
+              <w:numPr>
+                <w:ilvl w:val="0"/>
+                <w:numId w:val="12"/>
+              </w:numPr>
+            </w:pPr>
+            <w:r>
+              <w:t>O sistema habilita os botões “Aprovar/recusar”</w:t>
+            </w:r>
+          </w:p>
+          <w:p>
+            <w:pPr>
+              <w:pStyle w:val="PargrafodaLista"/>
+              <w:numPr>
+                <w:ilvl w:val="0"/>
+                <w:numId w:val="12"/>
+              </w:numPr>
+            </w:pPr>
+            <w:r>
+              <w:t xml:space="preserve">O ator </w:t>
+            </w:r>
+            <w:r>
+              <w:t>recusa</w:t>
+            </w:r>
+            <w:r>
+              <w:t xml:space="preserve"> a promoção</w:t>
+            </w:r>
+          </w:p>
+          <w:p>
+            <w:pPr>
+              <w:pStyle w:val="PargrafodaLista"/>
+              <w:numPr>
+                <w:ilvl w:val="0"/>
+                <w:numId w:val="12"/>
+              </w:numPr>
+            </w:pPr>
+            <w:r>
+              <w:t>O sistema altera o estado da promoção</w:t>
+            </w:r>
+          </w:p>
+        </w:tc>
+      </w:tr>
+      <w:tr>
+        <w:tc>
+          <w:tcPr>
+            <w:tcW w:w="1980" w:type="dxa"/>
+            <w:shd w:val="solid" w:color="BFBFBF" w:themeColor="background1" w:themeShade="BF" w:fill="auto"/>
+          </w:tcPr>
+          <w:p>
+            <w:pPr>
+              <w:rPr>
+                <w:b/>
+                <w:sz w:val="24"/>
+                <w:szCs w:val="24"/>
+              </w:rPr>
+            </w:pPr>
+            <w:r>
+              <w:rPr>
+                <w:b/>
+                <w:sz w:val="24"/>
+                <w:szCs w:val="24"/>
+              </w:rPr>
+              <w:t>Cenário alternativo</w:t>
+            </w:r>
+          </w:p>
+        </w:tc>
+        <w:tc>
+          <w:tcPr>
+            <w:tcW w:w="6514" w:type="dxa"/>
+          </w:tcPr>
+          <w:p>
+            <w:r>
+              <w:t>O ator pode clicar no botão “Cancelar” a qualquer momento.</w:t>
+            </w:r>
+          </w:p>
+        </w:tc>
+      </w:tr>
+      <w:tr>
+        <w:tc>
+          <w:tcPr>
+            <w:tcW w:w="1980" w:type="dxa"/>
+            <w:shd w:val="solid" w:color="BFBFBF" w:themeColor="background1" w:themeShade="BF" w:fill="auto"/>
+          </w:tcPr>
+          <w:p>
+            <w:pPr>
+              <w:rPr>
+                <w:b/>
+                <w:sz w:val="24"/>
+                <w:szCs w:val="24"/>
+              </w:rPr>
+            </w:pPr>
+            <w:r>
+              <w:rPr>
+                <w:b/>
+                <w:sz w:val="24"/>
+                <w:szCs w:val="24"/>
+              </w:rPr>
+              <w:t>Pós-condição</w:t>
+            </w:r>
+          </w:p>
+        </w:tc>
+        <w:tc>
+          <w:tcPr>
+            <w:tcW w:w="6514" w:type="dxa"/>
+          </w:tcPr>
+          <w:p/>
+        </w:tc>
+      </w:tr>
+      <w:tr>
+        <w:tc>
+          <w:tcPr>
+            <w:tcW w:w="1980" w:type="dxa"/>
+            <w:shd w:val="solid" w:color="BFBFBF" w:themeColor="background1" w:themeShade="BF" w:fill="auto"/>
+          </w:tcPr>
+          <w:p>
+            <w:pPr>
+              <w:rPr>
+                <w:b/>
+                <w:sz w:val="24"/>
+                <w:szCs w:val="24"/>
+              </w:rPr>
+            </w:pPr>
+            <w:r>
+              <w:rPr>
+                <w:b/>
+                <w:sz w:val="24"/>
+                <w:szCs w:val="24"/>
+              </w:rPr>
+              <w:t>Casos de teste</w:t>
+            </w:r>
+          </w:p>
+        </w:tc>
+        <w:tc>
+          <w:tcPr>
+            <w:tcW w:w="6514" w:type="dxa"/>
+          </w:tcPr>
+          <w:p>
+            <w:pPr>
+              <w:pStyle w:val="PargrafodaLista"/>
+              <w:numPr>
+                <w:ilvl w:val="0"/>
+                <w:numId w:val="2"/>
+              </w:numPr>
+            </w:pPr>
+            <w:r>
+              <w:t>Verificar se o estado da promoção se encontra do estado “à espera de aprovação”, caso contrário mostra uma mensagem de erro.</w:t>
+            </w:r>
+          </w:p>
+          <w:p>
+            <w:pPr>
+              <w:pStyle w:val="PargrafodaLista"/>
+              <w:numPr>
+                <w:ilvl w:val="0"/>
+                <w:numId w:val="2"/>
+              </w:numPr>
+            </w:pPr>
+            <w:r>
+              <w:t>As promoções estão ordenadas pelo estado “à espera de aprovação”</w:t>
+            </w:r>
           </w:p>
         </w:tc>
       </w:tr>
@@ -1502,6 +3612,119 @@
 <file path=word/numbering.xml><?xml version="1.0" encoding="utf-8"?>
 <w:numbering xmlns:wpc="http://schemas.microsoft.com/office/word/2010/wordprocessingCanvas" xmlns:mc="http://schemas.openxmlformats.org/markup-compatibility/2006" xmlns:o="urn:schemas-microsoft-com:office:office" xmlns:r="http://schemas.openxmlformats.org/officeDocument/2006/relationships" xmlns:m="http://schemas.openxmlformats.org/officeDocument/2006/math" xmlns:v="urn:schemas-microsoft-com:vml" xmlns:wp14="http://schemas.microsoft.com/office/word/2010/wordprocessingDrawing" xmlns:wp="http://schemas.openxmlformats.org/drawingml/2006/wordprocessingDrawing" xmlns:w10="urn:schemas-microsoft-com:office:word" xmlns:w="http://schemas.openxmlformats.org/wordprocessingml/2006/main" xmlns:w14="http://schemas.microsoft.com/office/word/2010/wordml" xmlns:w15="http://schemas.microsoft.com/office/word/2012/wordml" xmlns:wpg="http://schemas.microsoft.com/office/word/2010/wordprocessingGroup" xmlns:wpi="http://schemas.microsoft.com/office/word/2010/wordprocessingInk" xmlns:wne="http://schemas.microsoft.com/office/word/2006/wordml" xmlns:wps="http://schemas.microsoft.com/office/word/2010/wordprocessingShape" mc:Ignorable="w14 w15 wp14">
   <w:abstractNum w:abstractNumId="0">
+    <w:nsid w:val="11174AE1"/>
+    <w:multiLevelType w:val="hybridMultilevel"/>
+    <w:tmpl w:val="CEC8698E"/>
+    <w:lvl w:ilvl="0" w:tplc="08160001">
+      <w:start w:val="1"/>
+      <w:numFmt w:val="bullet"/>
+      <w:lvlText w:val=""/>
+      <w:lvlJc w:val="left"/>
+      <w:pPr>
+        <w:ind w:left="765" w:hanging="360"/>
+      </w:pPr>
+      <w:rPr>
+        <w:rFonts w:ascii="Symbol" w:hAnsi="Symbol" w:hint="default"/>
+      </w:rPr>
+    </w:lvl>
+    <w:lvl w:ilvl="1" w:tplc="08160003" w:tentative="1">
+      <w:start w:val="1"/>
+      <w:numFmt w:val="bullet"/>
+      <w:lvlText w:val="o"/>
+      <w:lvlJc w:val="left"/>
+      <w:pPr>
+        <w:ind w:left="1485" w:hanging="360"/>
+      </w:pPr>
+      <w:rPr>
+        <w:rFonts w:ascii="Courier New" w:hAnsi="Courier New" w:cs="Courier New" w:hint="default"/>
+      </w:rPr>
+    </w:lvl>
+    <w:lvl w:ilvl="2" w:tplc="08160005" w:tentative="1">
+      <w:start w:val="1"/>
+      <w:numFmt w:val="bullet"/>
+      <w:lvlText w:val=""/>
+      <w:lvlJc w:val="left"/>
+      <w:pPr>
+        <w:ind w:left="2205" w:hanging="360"/>
+      </w:pPr>
+      <w:rPr>
+        <w:rFonts w:ascii="Wingdings" w:hAnsi="Wingdings" w:hint="default"/>
+      </w:rPr>
+    </w:lvl>
+    <w:lvl w:ilvl="3" w:tplc="08160001" w:tentative="1">
+      <w:start w:val="1"/>
+      <w:numFmt w:val="bullet"/>
+      <w:lvlText w:val=""/>
+      <w:lvlJc w:val="left"/>
+      <w:pPr>
+        <w:ind w:left="2925" w:hanging="360"/>
+      </w:pPr>
+      <w:rPr>
+        <w:rFonts w:ascii="Symbol" w:hAnsi="Symbol" w:hint="default"/>
+      </w:rPr>
+    </w:lvl>
+    <w:lvl w:ilvl="4" w:tplc="08160003" w:tentative="1">
+      <w:start w:val="1"/>
+      <w:numFmt w:val="bullet"/>
+      <w:lvlText w:val="o"/>
+      <w:lvlJc w:val="left"/>
+      <w:pPr>
+        <w:ind w:left="3645" w:hanging="360"/>
+      </w:pPr>
+      <w:rPr>
+        <w:rFonts w:ascii="Courier New" w:hAnsi="Courier New" w:cs="Courier New" w:hint="default"/>
+      </w:rPr>
+    </w:lvl>
+    <w:lvl w:ilvl="5" w:tplc="08160005" w:tentative="1">
+      <w:start w:val="1"/>
+      <w:numFmt w:val="bullet"/>
+      <w:lvlText w:val=""/>
+      <w:lvlJc w:val="left"/>
+      <w:pPr>
+        <w:ind w:left="4365" w:hanging="360"/>
+      </w:pPr>
+      <w:rPr>
+        <w:rFonts w:ascii="Wingdings" w:hAnsi="Wingdings" w:hint="default"/>
+      </w:rPr>
+    </w:lvl>
+    <w:lvl w:ilvl="6" w:tplc="08160001" w:tentative="1">
+      <w:start w:val="1"/>
+      <w:numFmt w:val="bullet"/>
+      <w:lvlText w:val=""/>
+      <w:lvlJc w:val="left"/>
+      <w:pPr>
+        <w:ind w:left="5085" w:hanging="360"/>
+      </w:pPr>
+      <w:rPr>
+        <w:rFonts w:ascii="Symbol" w:hAnsi="Symbol" w:hint="default"/>
+      </w:rPr>
+    </w:lvl>
+    <w:lvl w:ilvl="7" w:tplc="08160003" w:tentative="1">
+      <w:start w:val="1"/>
+      <w:numFmt w:val="bullet"/>
+      <w:lvlText w:val="o"/>
+      <w:lvlJc w:val="left"/>
+      <w:pPr>
+        <w:ind w:left="5805" w:hanging="360"/>
+      </w:pPr>
+      <w:rPr>
+        <w:rFonts w:ascii="Courier New" w:hAnsi="Courier New" w:cs="Courier New" w:hint="default"/>
+      </w:rPr>
+    </w:lvl>
+    <w:lvl w:ilvl="8" w:tplc="08160005" w:tentative="1">
+      <w:start w:val="1"/>
+      <w:numFmt w:val="bullet"/>
+      <w:lvlText w:val=""/>
+      <w:lvlJc w:val="left"/>
+      <w:pPr>
+        <w:ind w:left="6525" w:hanging="360"/>
+      </w:pPr>
+      <w:rPr>
+        <w:rFonts w:ascii="Wingdings" w:hAnsi="Wingdings" w:hint="default"/>
+      </w:rPr>
+    </w:lvl>
+  </w:abstractNum>
+  <w:abstractNum w:abstractNumId="1">
     <w:nsid w:val="1339246D"/>
     <w:multiLevelType w:val="hybridMultilevel"/>
     <w:tmpl w:val="64D4921A"/>
@@ -1587,7 +3810,7 @@
       </w:pPr>
     </w:lvl>
   </w:abstractNum>
-  <w:abstractNum w:abstractNumId="1">
+  <w:abstractNum w:abstractNumId="2">
     <w:nsid w:val="15382C2D"/>
     <w:multiLevelType w:val="hybridMultilevel"/>
     <w:tmpl w:val="7E88B898"/>
@@ -1673,7 +3896,7 @@
       </w:pPr>
     </w:lvl>
   </w:abstractNum>
-  <w:abstractNum w:abstractNumId="2">
+  <w:abstractNum w:abstractNumId="3">
     <w:nsid w:val="15760212"/>
     <w:multiLevelType w:val="hybridMultilevel"/>
     <w:tmpl w:val="EF6246FA"/>
@@ -1759,7 +3982,609 @@
       </w:pPr>
     </w:lvl>
   </w:abstractNum>
-  <w:abstractNum w:abstractNumId="3">
+  <w:abstractNum w:abstractNumId="4">
+    <w:nsid w:val="16A74499"/>
+    <w:multiLevelType w:val="hybridMultilevel"/>
+    <w:tmpl w:val="B8BCB252"/>
+    <w:lvl w:ilvl="0" w:tplc="0816000F">
+      <w:start w:val="1"/>
+      <w:numFmt w:val="decimal"/>
+      <w:lvlText w:val="%1."/>
+      <w:lvlJc w:val="left"/>
+      <w:pPr>
+        <w:ind w:left="720" w:hanging="360"/>
+      </w:pPr>
+    </w:lvl>
+    <w:lvl w:ilvl="1" w:tplc="08160019" w:tentative="1">
+      <w:start w:val="1"/>
+      <w:numFmt w:val="lowerLetter"/>
+      <w:lvlText w:val="%2."/>
+      <w:lvlJc w:val="left"/>
+      <w:pPr>
+        <w:ind w:left="1440" w:hanging="360"/>
+      </w:pPr>
+    </w:lvl>
+    <w:lvl w:ilvl="2" w:tplc="0816001B" w:tentative="1">
+      <w:start w:val="1"/>
+      <w:numFmt w:val="lowerRoman"/>
+      <w:lvlText w:val="%3."/>
+      <w:lvlJc w:val="right"/>
+      <w:pPr>
+        <w:ind w:left="2160" w:hanging="180"/>
+      </w:pPr>
+    </w:lvl>
+    <w:lvl w:ilvl="3" w:tplc="0816000F" w:tentative="1">
+      <w:start w:val="1"/>
+      <w:numFmt w:val="decimal"/>
+      <w:lvlText w:val="%4."/>
+      <w:lvlJc w:val="left"/>
+      <w:pPr>
+        <w:ind w:left="2880" w:hanging="360"/>
+      </w:pPr>
+    </w:lvl>
+    <w:lvl w:ilvl="4" w:tplc="08160019" w:tentative="1">
+      <w:start w:val="1"/>
+      <w:numFmt w:val="lowerLetter"/>
+      <w:lvlText w:val="%5."/>
+      <w:lvlJc w:val="left"/>
+      <w:pPr>
+        <w:ind w:left="3600" w:hanging="360"/>
+      </w:pPr>
+    </w:lvl>
+    <w:lvl w:ilvl="5" w:tplc="0816001B" w:tentative="1">
+      <w:start w:val="1"/>
+      <w:numFmt w:val="lowerRoman"/>
+      <w:lvlText w:val="%6."/>
+      <w:lvlJc w:val="right"/>
+      <w:pPr>
+        <w:ind w:left="4320" w:hanging="180"/>
+      </w:pPr>
+    </w:lvl>
+    <w:lvl w:ilvl="6" w:tplc="0816000F" w:tentative="1">
+      <w:start w:val="1"/>
+      <w:numFmt w:val="decimal"/>
+      <w:lvlText w:val="%7."/>
+      <w:lvlJc w:val="left"/>
+      <w:pPr>
+        <w:ind w:left="5040" w:hanging="360"/>
+      </w:pPr>
+    </w:lvl>
+    <w:lvl w:ilvl="7" w:tplc="08160019" w:tentative="1">
+      <w:start w:val="1"/>
+      <w:numFmt w:val="lowerLetter"/>
+      <w:lvlText w:val="%8."/>
+      <w:lvlJc w:val="left"/>
+      <w:pPr>
+        <w:ind w:left="5760" w:hanging="360"/>
+      </w:pPr>
+    </w:lvl>
+    <w:lvl w:ilvl="8" w:tplc="0816001B" w:tentative="1">
+      <w:start w:val="1"/>
+      <w:numFmt w:val="lowerRoman"/>
+      <w:lvlText w:val="%9."/>
+      <w:lvlJc w:val="right"/>
+      <w:pPr>
+        <w:ind w:left="6480" w:hanging="180"/>
+      </w:pPr>
+    </w:lvl>
+  </w:abstractNum>
+  <w:abstractNum w:abstractNumId="5">
+    <w:nsid w:val="1A235887"/>
+    <w:multiLevelType w:val="hybridMultilevel"/>
+    <w:tmpl w:val="0DEA1B2C"/>
+    <w:lvl w:ilvl="0" w:tplc="0816000F">
+      <w:start w:val="1"/>
+      <w:numFmt w:val="decimal"/>
+      <w:lvlText w:val="%1."/>
+      <w:lvlJc w:val="left"/>
+      <w:pPr>
+        <w:ind w:left="1080" w:hanging="360"/>
+      </w:pPr>
+    </w:lvl>
+    <w:lvl w:ilvl="1" w:tplc="08160019" w:tentative="1">
+      <w:start w:val="1"/>
+      <w:numFmt w:val="lowerLetter"/>
+      <w:lvlText w:val="%2."/>
+      <w:lvlJc w:val="left"/>
+      <w:pPr>
+        <w:ind w:left="1800" w:hanging="360"/>
+      </w:pPr>
+    </w:lvl>
+    <w:lvl w:ilvl="2" w:tplc="0816001B" w:tentative="1">
+      <w:start w:val="1"/>
+      <w:numFmt w:val="lowerRoman"/>
+      <w:lvlText w:val="%3."/>
+      <w:lvlJc w:val="right"/>
+      <w:pPr>
+        <w:ind w:left="2520" w:hanging="180"/>
+      </w:pPr>
+    </w:lvl>
+    <w:lvl w:ilvl="3" w:tplc="0816000F" w:tentative="1">
+      <w:start w:val="1"/>
+      <w:numFmt w:val="decimal"/>
+      <w:lvlText w:val="%4."/>
+      <w:lvlJc w:val="left"/>
+      <w:pPr>
+        <w:ind w:left="3240" w:hanging="360"/>
+      </w:pPr>
+    </w:lvl>
+    <w:lvl w:ilvl="4" w:tplc="08160019" w:tentative="1">
+      <w:start w:val="1"/>
+      <w:numFmt w:val="lowerLetter"/>
+      <w:lvlText w:val="%5."/>
+      <w:lvlJc w:val="left"/>
+      <w:pPr>
+        <w:ind w:left="3960" w:hanging="360"/>
+      </w:pPr>
+    </w:lvl>
+    <w:lvl w:ilvl="5" w:tplc="0816001B" w:tentative="1">
+      <w:start w:val="1"/>
+      <w:numFmt w:val="lowerRoman"/>
+      <w:lvlText w:val="%6."/>
+      <w:lvlJc w:val="right"/>
+      <w:pPr>
+        <w:ind w:left="4680" w:hanging="180"/>
+      </w:pPr>
+    </w:lvl>
+    <w:lvl w:ilvl="6" w:tplc="0816000F" w:tentative="1">
+      <w:start w:val="1"/>
+      <w:numFmt w:val="decimal"/>
+      <w:lvlText w:val="%7."/>
+      <w:lvlJc w:val="left"/>
+      <w:pPr>
+        <w:ind w:left="5400" w:hanging="360"/>
+      </w:pPr>
+    </w:lvl>
+    <w:lvl w:ilvl="7" w:tplc="08160019" w:tentative="1">
+      <w:start w:val="1"/>
+      <w:numFmt w:val="lowerLetter"/>
+      <w:lvlText w:val="%8."/>
+      <w:lvlJc w:val="left"/>
+      <w:pPr>
+        <w:ind w:left="6120" w:hanging="360"/>
+      </w:pPr>
+    </w:lvl>
+    <w:lvl w:ilvl="8" w:tplc="0816001B" w:tentative="1">
+      <w:start w:val="1"/>
+      <w:numFmt w:val="lowerRoman"/>
+      <w:lvlText w:val="%9."/>
+      <w:lvlJc w:val="right"/>
+      <w:pPr>
+        <w:ind w:left="6840" w:hanging="180"/>
+      </w:pPr>
+    </w:lvl>
+  </w:abstractNum>
+  <w:abstractNum w:abstractNumId="6">
+    <w:nsid w:val="219C1284"/>
+    <w:multiLevelType w:val="hybridMultilevel"/>
+    <w:tmpl w:val="000AC01A"/>
+    <w:lvl w:ilvl="0" w:tplc="0816000F">
+      <w:start w:val="1"/>
+      <w:numFmt w:val="decimal"/>
+      <w:lvlText w:val="%1."/>
+      <w:lvlJc w:val="left"/>
+      <w:pPr>
+        <w:ind w:left="360" w:hanging="360"/>
+      </w:pPr>
+    </w:lvl>
+    <w:lvl w:ilvl="1" w:tplc="08160019" w:tentative="1">
+      <w:start w:val="1"/>
+      <w:numFmt w:val="lowerLetter"/>
+      <w:lvlText w:val="%2."/>
+      <w:lvlJc w:val="left"/>
+      <w:pPr>
+        <w:ind w:left="1080" w:hanging="360"/>
+      </w:pPr>
+    </w:lvl>
+    <w:lvl w:ilvl="2" w:tplc="0816001B" w:tentative="1">
+      <w:start w:val="1"/>
+      <w:numFmt w:val="lowerRoman"/>
+      <w:lvlText w:val="%3."/>
+      <w:lvlJc w:val="right"/>
+      <w:pPr>
+        <w:ind w:left="1800" w:hanging="180"/>
+      </w:pPr>
+    </w:lvl>
+    <w:lvl w:ilvl="3" w:tplc="0816000F" w:tentative="1">
+      <w:start w:val="1"/>
+      <w:numFmt w:val="decimal"/>
+      <w:lvlText w:val="%4."/>
+      <w:lvlJc w:val="left"/>
+      <w:pPr>
+        <w:ind w:left="2520" w:hanging="360"/>
+      </w:pPr>
+    </w:lvl>
+    <w:lvl w:ilvl="4" w:tplc="08160019" w:tentative="1">
+      <w:start w:val="1"/>
+      <w:numFmt w:val="lowerLetter"/>
+      <w:lvlText w:val="%5."/>
+      <w:lvlJc w:val="left"/>
+      <w:pPr>
+        <w:ind w:left="3240" w:hanging="360"/>
+      </w:pPr>
+    </w:lvl>
+    <w:lvl w:ilvl="5" w:tplc="0816001B" w:tentative="1">
+      <w:start w:val="1"/>
+      <w:numFmt w:val="lowerRoman"/>
+      <w:lvlText w:val="%6."/>
+      <w:lvlJc w:val="right"/>
+      <w:pPr>
+        <w:ind w:left="3960" w:hanging="180"/>
+      </w:pPr>
+    </w:lvl>
+    <w:lvl w:ilvl="6" w:tplc="0816000F" w:tentative="1">
+      <w:start w:val="1"/>
+      <w:numFmt w:val="decimal"/>
+      <w:lvlText w:val="%7."/>
+      <w:lvlJc w:val="left"/>
+      <w:pPr>
+        <w:ind w:left="4680" w:hanging="360"/>
+      </w:pPr>
+    </w:lvl>
+    <w:lvl w:ilvl="7" w:tplc="08160019" w:tentative="1">
+      <w:start w:val="1"/>
+      <w:numFmt w:val="lowerLetter"/>
+      <w:lvlText w:val="%8."/>
+      <w:lvlJc w:val="left"/>
+      <w:pPr>
+        <w:ind w:left="5400" w:hanging="360"/>
+      </w:pPr>
+    </w:lvl>
+    <w:lvl w:ilvl="8" w:tplc="0816001B" w:tentative="1">
+      <w:start w:val="1"/>
+      <w:numFmt w:val="lowerRoman"/>
+      <w:lvlText w:val="%9."/>
+      <w:lvlJc w:val="right"/>
+      <w:pPr>
+        <w:ind w:left="6120" w:hanging="180"/>
+      </w:pPr>
+    </w:lvl>
+  </w:abstractNum>
+  <w:abstractNum w:abstractNumId="7">
+    <w:nsid w:val="36424FFF"/>
+    <w:multiLevelType w:val="hybridMultilevel"/>
+    <w:tmpl w:val="72687FC6"/>
+    <w:lvl w:ilvl="0" w:tplc="0816000F">
+      <w:start w:val="1"/>
+      <w:numFmt w:val="decimal"/>
+      <w:lvlText w:val="%1."/>
+      <w:lvlJc w:val="left"/>
+      <w:pPr>
+        <w:ind w:left="720" w:hanging="360"/>
+      </w:pPr>
+    </w:lvl>
+    <w:lvl w:ilvl="1" w:tplc="08160019" w:tentative="1">
+      <w:start w:val="1"/>
+      <w:numFmt w:val="lowerLetter"/>
+      <w:lvlText w:val="%2."/>
+      <w:lvlJc w:val="left"/>
+      <w:pPr>
+        <w:ind w:left="1440" w:hanging="360"/>
+      </w:pPr>
+    </w:lvl>
+    <w:lvl w:ilvl="2" w:tplc="0816001B" w:tentative="1">
+      <w:start w:val="1"/>
+      <w:numFmt w:val="lowerRoman"/>
+      <w:lvlText w:val="%3."/>
+      <w:lvlJc w:val="right"/>
+      <w:pPr>
+        <w:ind w:left="2160" w:hanging="180"/>
+      </w:pPr>
+    </w:lvl>
+    <w:lvl w:ilvl="3" w:tplc="0816000F" w:tentative="1">
+      <w:start w:val="1"/>
+      <w:numFmt w:val="decimal"/>
+      <w:lvlText w:val="%4."/>
+      <w:lvlJc w:val="left"/>
+      <w:pPr>
+        <w:ind w:left="2880" w:hanging="360"/>
+      </w:pPr>
+    </w:lvl>
+    <w:lvl w:ilvl="4" w:tplc="08160019" w:tentative="1">
+      <w:start w:val="1"/>
+      <w:numFmt w:val="lowerLetter"/>
+      <w:lvlText w:val="%5."/>
+      <w:lvlJc w:val="left"/>
+      <w:pPr>
+        <w:ind w:left="3600" w:hanging="360"/>
+      </w:pPr>
+    </w:lvl>
+    <w:lvl w:ilvl="5" w:tplc="0816001B" w:tentative="1">
+      <w:start w:val="1"/>
+      <w:numFmt w:val="lowerRoman"/>
+      <w:lvlText w:val="%6."/>
+      <w:lvlJc w:val="right"/>
+      <w:pPr>
+        <w:ind w:left="4320" w:hanging="180"/>
+      </w:pPr>
+    </w:lvl>
+    <w:lvl w:ilvl="6" w:tplc="0816000F" w:tentative="1">
+      <w:start w:val="1"/>
+      <w:numFmt w:val="decimal"/>
+      <w:lvlText w:val="%7."/>
+      <w:lvlJc w:val="left"/>
+      <w:pPr>
+        <w:ind w:left="5040" w:hanging="360"/>
+      </w:pPr>
+    </w:lvl>
+    <w:lvl w:ilvl="7" w:tplc="08160019" w:tentative="1">
+      <w:start w:val="1"/>
+      <w:numFmt w:val="lowerLetter"/>
+      <w:lvlText w:val="%8."/>
+      <w:lvlJc w:val="left"/>
+      <w:pPr>
+        <w:ind w:left="5760" w:hanging="360"/>
+      </w:pPr>
+    </w:lvl>
+    <w:lvl w:ilvl="8" w:tplc="0816001B" w:tentative="1">
+      <w:start w:val="1"/>
+      <w:numFmt w:val="lowerRoman"/>
+      <w:lvlText w:val="%9."/>
+      <w:lvlJc w:val="right"/>
+      <w:pPr>
+        <w:ind w:left="6480" w:hanging="180"/>
+      </w:pPr>
+    </w:lvl>
+  </w:abstractNum>
+  <w:abstractNum w:abstractNumId="8">
+    <w:nsid w:val="3DBA3BFC"/>
+    <w:multiLevelType w:val="hybridMultilevel"/>
+    <w:tmpl w:val="CEEE3662"/>
+    <w:lvl w:ilvl="0" w:tplc="0816000F">
+      <w:start w:val="1"/>
+      <w:numFmt w:val="decimal"/>
+      <w:lvlText w:val="%1."/>
+      <w:lvlJc w:val="left"/>
+      <w:pPr>
+        <w:ind w:left="720" w:hanging="360"/>
+      </w:pPr>
+    </w:lvl>
+    <w:lvl w:ilvl="1" w:tplc="08160019" w:tentative="1">
+      <w:start w:val="1"/>
+      <w:numFmt w:val="lowerLetter"/>
+      <w:lvlText w:val="%2."/>
+      <w:lvlJc w:val="left"/>
+      <w:pPr>
+        <w:ind w:left="1440" w:hanging="360"/>
+      </w:pPr>
+    </w:lvl>
+    <w:lvl w:ilvl="2" w:tplc="0816001B" w:tentative="1">
+      <w:start w:val="1"/>
+      <w:numFmt w:val="lowerRoman"/>
+      <w:lvlText w:val="%3."/>
+      <w:lvlJc w:val="right"/>
+      <w:pPr>
+        <w:ind w:left="2160" w:hanging="180"/>
+      </w:pPr>
+    </w:lvl>
+    <w:lvl w:ilvl="3" w:tplc="0816000F" w:tentative="1">
+      <w:start w:val="1"/>
+      <w:numFmt w:val="decimal"/>
+      <w:lvlText w:val="%4."/>
+      <w:lvlJc w:val="left"/>
+      <w:pPr>
+        <w:ind w:left="2880" w:hanging="360"/>
+      </w:pPr>
+    </w:lvl>
+    <w:lvl w:ilvl="4" w:tplc="08160019" w:tentative="1">
+      <w:start w:val="1"/>
+      <w:numFmt w:val="lowerLetter"/>
+      <w:lvlText w:val="%5."/>
+      <w:lvlJc w:val="left"/>
+      <w:pPr>
+        <w:ind w:left="3600" w:hanging="360"/>
+      </w:pPr>
+    </w:lvl>
+    <w:lvl w:ilvl="5" w:tplc="0816001B" w:tentative="1">
+      <w:start w:val="1"/>
+      <w:numFmt w:val="lowerRoman"/>
+      <w:lvlText w:val="%6."/>
+      <w:lvlJc w:val="right"/>
+      <w:pPr>
+        <w:ind w:left="4320" w:hanging="180"/>
+      </w:pPr>
+    </w:lvl>
+    <w:lvl w:ilvl="6" w:tplc="0816000F" w:tentative="1">
+      <w:start w:val="1"/>
+      <w:numFmt w:val="decimal"/>
+      <w:lvlText w:val="%7."/>
+      <w:lvlJc w:val="left"/>
+      <w:pPr>
+        <w:ind w:left="5040" w:hanging="360"/>
+      </w:pPr>
+    </w:lvl>
+    <w:lvl w:ilvl="7" w:tplc="08160019" w:tentative="1">
+      <w:start w:val="1"/>
+      <w:numFmt w:val="lowerLetter"/>
+      <w:lvlText w:val="%8."/>
+      <w:lvlJc w:val="left"/>
+      <w:pPr>
+        <w:ind w:left="5760" w:hanging="360"/>
+      </w:pPr>
+    </w:lvl>
+    <w:lvl w:ilvl="8" w:tplc="0816001B" w:tentative="1">
+      <w:start w:val="1"/>
+      <w:numFmt w:val="lowerRoman"/>
+      <w:lvlText w:val="%9."/>
+      <w:lvlJc w:val="right"/>
+      <w:pPr>
+        <w:ind w:left="6480" w:hanging="180"/>
+      </w:pPr>
+    </w:lvl>
+  </w:abstractNum>
+  <w:abstractNum w:abstractNumId="9">
+    <w:nsid w:val="49A57D21"/>
+    <w:multiLevelType w:val="hybridMultilevel"/>
+    <w:tmpl w:val="5164BCA6"/>
+    <w:lvl w:ilvl="0" w:tplc="0816000F">
+      <w:start w:val="1"/>
+      <w:numFmt w:val="decimal"/>
+      <w:lvlText w:val="%1."/>
+      <w:lvlJc w:val="left"/>
+      <w:pPr>
+        <w:ind w:left="360" w:hanging="360"/>
+      </w:pPr>
+    </w:lvl>
+    <w:lvl w:ilvl="1" w:tplc="08160019" w:tentative="1">
+      <w:start w:val="1"/>
+      <w:numFmt w:val="lowerLetter"/>
+      <w:lvlText w:val="%2."/>
+      <w:lvlJc w:val="left"/>
+      <w:pPr>
+        <w:ind w:left="1080" w:hanging="360"/>
+      </w:pPr>
+    </w:lvl>
+    <w:lvl w:ilvl="2" w:tplc="0816001B" w:tentative="1">
+      <w:start w:val="1"/>
+      <w:numFmt w:val="lowerRoman"/>
+      <w:lvlText w:val="%3."/>
+      <w:lvlJc w:val="right"/>
+      <w:pPr>
+        <w:ind w:left="1800" w:hanging="180"/>
+      </w:pPr>
+    </w:lvl>
+    <w:lvl w:ilvl="3" w:tplc="0816000F" w:tentative="1">
+      <w:start w:val="1"/>
+      <w:numFmt w:val="decimal"/>
+      <w:lvlText w:val="%4."/>
+      <w:lvlJc w:val="left"/>
+      <w:pPr>
+        <w:ind w:left="2520" w:hanging="360"/>
+      </w:pPr>
+    </w:lvl>
+    <w:lvl w:ilvl="4" w:tplc="08160019" w:tentative="1">
+      <w:start w:val="1"/>
+      <w:numFmt w:val="lowerLetter"/>
+      <w:lvlText w:val="%5."/>
+      <w:lvlJc w:val="left"/>
+      <w:pPr>
+        <w:ind w:left="3240" w:hanging="360"/>
+      </w:pPr>
+    </w:lvl>
+    <w:lvl w:ilvl="5" w:tplc="0816001B" w:tentative="1">
+      <w:start w:val="1"/>
+      <w:numFmt w:val="lowerRoman"/>
+      <w:lvlText w:val="%6."/>
+      <w:lvlJc w:val="right"/>
+      <w:pPr>
+        <w:ind w:left="3960" w:hanging="180"/>
+      </w:pPr>
+    </w:lvl>
+    <w:lvl w:ilvl="6" w:tplc="0816000F" w:tentative="1">
+      <w:start w:val="1"/>
+      <w:numFmt w:val="decimal"/>
+      <w:lvlText w:val="%7."/>
+      <w:lvlJc w:val="left"/>
+      <w:pPr>
+        <w:ind w:left="4680" w:hanging="360"/>
+      </w:pPr>
+    </w:lvl>
+    <w:lvl w:ilvl="7" w:tplc="08160019" w:tentative="1">
+      <w:start w:val="1"/>
+      <w:numFmt w:val="lowerLetter"/>
+      <w:lvlText w:val="%8."/>
+      <w:lvlJc w:val="left"/>
+      <w:pPr>
+        <w:ind w:left="5400" w:hanging="360"/>
+      </w:pPr>
+    </w:lvl>
+    <w:lvl w:ilvl="8" w:tplc="0816001B" w:tentative="1">
+      <w:start w:val="1"/>
+      <w:numFmt w:val="lowerRoman"/>
+      <w:lvlText w:val="%9."/>
+      <w:lvlJc w:val="right"/>
+      <w:pPr>
+        <w:ind w:left="6120" w:hanging="180"/>
+      </w:pPr>
+    </w:lvl>
+  </w:abstractNum>
+  <w:abstractNum w:abstractNumId="10">
+    <w:nsid w:val="624E16F1"/>
+    <w:multiLevelType w:val="hybridMultilevel"/>
+    <w:tmpl w:val="BDA6252C"/>
+    <w:lvl w:ilvl="0" w:tplc="0816000F">
+      <w:start w:val="1"/>
+      <w:numFmt w:val="decimal"/>
+      <w:lvlText w:val="%1."/>
+      <w:lvlJc w:val="left"/>
+      <w:pPr>
+        <w:ind w:left="360" w:hanging="360"/>
+      </w:pPr>
+    </w:lvl>
+    <w:lvl w:ilvl="1" w:tplc="08160019" w:tentative="1">
+      <w:start w:val="1"/>
+      <w:numFmt w:val="lowerLetter"/>
+      <w:lvlText w:val="%2."/>
+      <w:lvlJc w:val="left"/>
+      <w:pPr>
+        <w:ind w:left="1080" w:hanging="360"/>
+      </w:pPr>
+    </w:lvl>
+    <w:lvl w:ilvl="2" w:tplc="0816001B" w:tentative="1">
+      <w:start w:val="1"/>
+      <w:numFmt w:val="lowerRoman"/>
+      <w:lvlText w:val="%3."/>
+      <w:lvlJc w:val="right"/>
+      <w:pPr>
+        <w:ind w:left="1800" w:hanging="180"/>
+      </w:pPr>
+    </w:lvl>
+    <w:lvl w:ilvl="3" w:tplc="0816000F" w:tentative="1">
+      <w:start w:val="1"/>
+      <w:numFmt w:val="decimal"/>
+      <w:lvlText w:val="%4."/>
+      <w:lvlJc w:val="left"/>
+      <w:pPr>
+        <w:ind w:left="2520" w:hanging="360"/>
+      </w:pPr>
+    </w:lvl>
+    <w:lvl w:ilvl="4" w:tplc="08160019" w:tentative="1">
+      <w:start w:val="1"/>
+      <w:numFmt w:val="lowerLetter"/>
+      <w:lvlText w:val="%5."/>
+      <w:lvlJc w:val="left"/>
+      <w:pPr>
+        <w:ind w:left="3240" w:hanging="360"/>
+      </w:pPr>
+    </w:lvl>
+    <w:lvl w:ilvl="5" w:tplc="0816001B" w:tentative="1">
+      <w:start w:val="1"/>
+      <w:numFmt w:val="lowerRoman"/>
+      <w:lvlText w:val="%6."/>
+      <w:lvlJc w:val="right"/>
+      <w:pPr>
+        <w:ind w:left="3960" w:hanging="180"/>
+      </w:pPr>
+    </w:lvl>
+    <w:lvl w:ilvl="6" w:tplc="0816000F" w:tentative="1">
+      <w:start w:val="1"/>
+      <w:numFmt w:val="decimal"/>
+      <w:lvlText w:val="%7."/>
+      <w:lvlJc w:val="left"/>
+      <w:pPr>
+        <w:ind w:left="4680" w:hanging="360"/>
+      </w:pPr>
+    </w:lvl>
+    <w:lvl w:ilvl="7" w:tplc="08160019" w:tentative="1">
+      <w:start w:val="1"/>
+      <w:numFmt w:val="lowerLetter"/>
+      <w:lvlText w:val="%8."/>
+      <w:lvlJc w:val="left"/>
+      <w:pPr>
+        <w:ind w:left="5400" w:hanging="360"/>
+      </w:pPr>
+    </w:lvl>
+    <w:lvl w:ilvl="8" w:tplc="0816001B" w:tentative="1">
+      <w:start w:val="1"/>
+      <w:numFmt w:val="lowerRoman"/>
+      <w:lvlText w:val="%9."/>
+      <w:lvlJc w:val="right"/>
+      <w:pPr>
+        <w:ind w:left="6120" w:hanging="180"/>
+      </w:pPr>
+    </w:lvl>
+  </w:abstractNum>
+  <w:abstractNum w:abstractNumId="11">
     <w:nsid w:val="77B22894"/>
     <w:multiLevelType w:val="hybridMultilevel"/>
     <w:tmpl w:val="FE4A0C4E"/>
@@ -1873,16 +4698,40 @@
     </w:lvl>
   </w:abstractNum>
   <w:num w:numId="1">
+    <w:abstractNumId w:val="1"/>
+  </w:num>
+  <w:num w:numId="2">
+    <w:abstractNumId w:val="11"/>
+  </w:num>
+  <w:num w:numId="3">
+    <w:abstractNumId w:val="2"/>
+  </w:num>
+  <w:num w:numId="4">
+    <w:abstractNumId w:val="3"/>
+  </w:num>
+  <w:num w:numId="5">
+    <w:abstractNumId w:val="6"/>
+  </w:num>
+  <w:num w:numId="6">
+    <w:abstractNumId w:val="10"/>
+  </w:num>
+  <w:num w:numId="7">
+    <w:abstractNumId w:val="9"/>
+  </w:num>
+  <w:num w:numId="8">
+    <w:abstractNumId w:val="8"/>
+  </w:num>
+  <w:num w:numId="9">
     <w:abstractNumId w:val="0"/>
   </w:num>
-  <w:num w:numId="2">
-    <w:abstractNumId w:val="3"/>
+  <w:num w:numId="10">
+    <w:abstractNumId w:val="5"/>
   </w:num>
-  <w:num w:numId="3">
-    <w:abstractNumId w:val="1"/>
+  <w:num w:numId="11">
+    <w:abstractNumId w:val="4"/>
   </w:num>
-  <w:num w:numId="4">
-    <w:abstractNumId w:val="2"/>
+  <w:num w:numId="12">
+    <w:abstractNumId w:val="7"/>
   </w:num>
 </w:numbering>
 </file>

</xml_diff>

<commit_message>
Juntei os casos "aprovar/reprovar promoção"
</commit_message>
<xml_diff>
--- a/DescricaoCasosUso.docx
+++ b/DescricaoCasosUso.docx
@@ -171,10 +171,13 @@
           </w:tcPr>
           <w:p>
             <w:r>
-              <w:t>E</w:t>
-            </w:r>
-            <w:r>
-              <w:t>fetuar o login</w:t>
+              <w:t>L</w:t>
+            </w:r>
+            <w:r>
+              <w:t>ogin</w:t>
+            </w:r>
+            <w:r>
+              <w:t xml:space="preserve"> válido</w:t>
             </w:r>
           </w:p>
         </w:tc>
@@ -683,7 +686,7 @@
           </w:tcPr>
           <w:p>
             <w:r>
-              <w:t>Efetuar o login</w:t>
+              <w:t>Login válido</w:t>
             </w:r>
           </w:p>
         </w:tc>
@@ -1246,7 +1249,7 @@
           </w:tcPr>
           <w:p>
             <w:r>
-              <w:t>Efetuar o login</w:t>
+              <w:t>Login válido</w:t>
             </w:r>
           </w:p>
         </w:tc>
@@ -1608,7 +1611,7 @@
           </w:tcPr>
           <w:p>
             <w:r>
-              <w:t>Efetuar o login</w:t>
+              <w:t>Login válido</w:t>
             </w:r>
           </w:p>
         </w:tc>
@@ -1951,7 +1954,7 @@
           </w:tcPr>
           <w:p>
             <w:r>
-              <w:t>Efetuar o login</w:t>
+              <w:t>Login válido</w:t>
             </w:r>
           </w:p>
         </w:tc>
@@ -2830,166 +2833,244 @@
                 <w:szCs w:val="24"/>
               </w:rPr>
             </w:pPr>
+            <w:r>
+              <w:rPr>
+                <w:b/>
+                <w:sz w:val="24"/>
+                <w:szCs w:val="24"/>
+              </w:rPr>
+              <w:lastRenderedPageBreak/>
+              <w:t>Nome</w:t>
+            </w:r>
+          </w:p>
+        </w:tc>
+        <w:tc>
+          <w:tcPr>
+            <w:tcW w:w="6514" w:type="dxa"/>
+          </w:tcPr>
+          <w:p>
+            <w:r>
+              <w:t>Aprovar</w:t>
+            </w:r>
+            <w:r>
+              <w:t>/reprovar</w:t>
+            </w:r>
+            <w:r>
+              <w:t xml:space="preserve"> Promoção</w:t>
+            </w:r>
+          </w:p>
+        </w:tc>
+      </w:tr>
+      <w:tr>
+        <w:tc>
+          <w:tcPr>
+            <w:tcW w:w="1980" w:type="dxa"/>
+            <w:shd w:val="solid" w:color="BFBFBF" w:themeColor="background1" w:themeShade="BF" w:fill="auto"/>
+          </w:tcPr>
+          <w:p>
+            <w:pPr>
+              <w:rPr>
+                <w:b/>
+                <w:sz w:val="24"/>
+                <w:szCs w:val="24"/>
+              </w:rPr>
+            </w:pPr>
+            <w:r>
+              <w:rPr>
+                <w:b/>
+                <w:sz w:val="24"/>
+                <w:szCs w:val="24"/>
+              </w:rPr>
+              <w:t>Objetivo</w:t>
+            </w:r>
+          </w:p>
+        </w:tc>
+        <w:tc>
+          <w:tcPr>
+            <w:tcW w:w="6514" w:type="dxa"/>
+          </w:tcPr>
+          <w:p>
+            <w:r>
+              <w:t>O ator aprova</w:t>
+            </w:r>
+            <w:r>
+              <w:t xml:space="preserve"> ou reprova</w:t>
+            </w:r>
+            <w:r>
+              <w:t xml:space="preserve"> uma promoção</w:t>
+            </w:r>
+          </w:p>
+        </w:tc>
+      </w:tr>
+      <w:tr>
+        <w:tc>
+          <w:tcPr>
+            <w:tcW w:w="1980" w:type="dxa"/>
+            <w:shd w:val="solid" w:color="BFBFBF" w:themeColor="background1" w:themeShade="BF" w:fill="auto"/>
+          </w:tcPr>
+          <w:p>
+            <w:pPr>
+              <w:rPr>
+                <w:b/>
+                <w:sz w:val="24"/>
+                <w:szCs w:val="24"/>
+              </w:rPr>
+            </w:pPr>
+            <w:r>
+              <w:rPr>
+                <w:b/>
+                <w:sz w:val="24"/>
+                <w:szCs w:val="24"/>
+              </w:rPr>
+              <w:t>Prioridade</w:t>
+            </w:r>
+          </w:p>
+        </w:tc>
+        <w:tc>
+          <w:tcPr>
+            <w:tcW w:w="6514" w:type="dxa"/>
+          </w:tcPr>
+          <w:p>
+            <w:r>
+              <w:t>Média</w:t>
+            </w:r>
+          </w:p>
+        </w:tc>
+      </w:tr>
+      <w:tr>
+        <w:tc>
+          <w:tcPr>
+            <w:tcW w:w="1980" w:type="dxa"/>
+            <w:shd w:val="solid" w:color="BFBFBF" w:themeColor="background1" w:themeShade="BF" w:fill="auto"/>
+          </w:tcPr>
+          <w:p>
+            <w:pPr>
+              <w:rPr>
+                <w:b/>
+                <w:sz w:val="24"/>
+                <w:szCs w:val="24"/>
+              </w:rPr>
+            </w:pPr>
+            <w:r>
+              <w:rPr>
+                <w:b/>
+                <w:sz w:val="24"/>
+                <w:szCs w:val="24"/>
+              </w:rPr>
+              <w:t>Pré-condição</w:t>
+            </w:r>
+          </w:p>
+        </w:tc>
+        <w:tc>
+          <w:tcPr>
+            <w:tcW w:w="6514" w:type="dxa"/>
+          </w:tcPr>
+          <w:p>
+            <w:r>
+              <w:t>Login válido</w:t>
+            </w:r>
+          </w:p>
+        </w:tc>
+      </w:tr>
+      <w:tr>
+        <w:tc>
+          <w:tcPr>
+            <w:tcW w:w="1980" w:type="dxa"/>
+            <w:shd w:val="solid" w:color="BFBFBF" w:themeColor="background1" w:themeShade="BF" w:fill="auto"/>
+          </w:tcPr>
+          <w:p>
+            <w:pPr>
+              <w:rPr>
+                <w:b/>
+                <w:sz w:val="24"/>
+                <w:szCs w:val="24"/>
+              </w:rPr>
+            </w:pPr>
+            <w:r>
+              <w:rPr>
+                <w:b/>
+                <w:sz w:val="24"/>
+                <w:szCs w:val="24"/>
+              </w:rPr>
+              <w:t>Cenário principal</w:t>
+            </w:r>
+          </w:p>
+        </w:tc>
+        <w:tc>
+          <w:tcPr>
+            <w:tcW w:w="6514" w:type="dxa"/>
+          </w:tcPr>
+          <w:p>
+            <w:pPr>
+              <w:pStyle w:val="PargrafodaLista"/>
+              <w:numPr>
+                <w:ilvl w:val="0"/>
+                <w:numId w:val="11"/>
+              </w:numPr>
+            </w:pPr>
+            <w:r>
+              <w:t>O utilizador clica no botão “Ver promoções”</w:t>
+            </w:r>
+          </w:p>
+          <w:p>
+            <w:pPr>
+              <w:pStyle w:val="PargrafodaLista"/>
+              <w:numPr>
+                <w:ilvl w:val="0"/>
+                <w:numId w:val="11"/>
+              </w:numPr>
+            </w:pPr>
+            <w:r>
+              <w:t>O sistema mostra todas as promoções</w:t>
+            </w:r>
+          </w:p>
+          <w:p>
+            <w:pPr>
+              <w:pStyle w:val="PargrafodaLista"/>
+              <w:numPr>
+                <w:ilvl w:val="0"/>
+                <w:numId w:val="11"/>
+              </w:numPr>
+            </w:pPr>
+            <w:r>
+              <w:t>O utilizador seleciona a promoção que está no estado “à espera de aprovação”</w:t>
+            </w:r>
+          </w:p>
+          <w:p>
+            <w:pPr>
+              <w:pStyle w:val="PargrafodaLista"/>
+              <w:numPr>
+                <w:ilvl w:val="0"/>
+                <w:numId w:val="11"/>
+              </w:numPr>
+            </w:pPr>
+            <w:r>
+              <w:t>O sistema habilita os botões</w:t>
+            </w:r>
+            <w:r>
+              <w:t xml:space="preserve"> “Aprovar/recusar”</w:t>
+            </w:r>
+          </w:p>
+          <w:p>
+            <w:pPr>
+              <w:pStyle w:val="PargrafodaLista"/>
+              <w:numPr>
+                <w:ilvl w:val="0"/>
+                <w:numId w:val="11"/>
+              </w:numPr>
+            </w:pPr>
+            <w:r>
+              <w:t xml:space="preserve">O ator aprova </w:t>
+            </w:r>
+            <w:r>
+              <w:t xml:space="preserve">ou reprova </w:t>
+            </w:r>
             <w:bookmarkStart w:id="0" w:name="_GoBack"/>
             <w:bookmarkEnd w:id="0"/>
             <w:r>
-              <w:rPr>
-                <w:b/>
-                <w:sz w:val="24"/>
-                <w:szCs w:val="24"/>
-              </w:rPr>
-              <w:lastRenderedPageBreak/>
-              <w:t>Nome</w:t>
-            </w:r>
-          </w:p>
-        </w:tc>
-        <w:tc>
-          <w:tcPr>
-            <w:tcW w:w="6514" w:type="dxa"/>
-          </w:tcPr>
-          <w:p>
-            <w:r>
-              <w:t>Aprovar Promoção</w:t>
-            </w:r>
-          </w:p>
-        </w:tc>
-      </w:tr>
-      <w:tr>
-        <w:tc>
-          <w:tcPr>
-            <w:tcW w:w="1980" w:type="dxa"/>
-            <w:shd w:val="solid" w:color="BFBFBF" w:themeColor="background1" w:themeShade="BF" w:fill="auto"/>
-          </w:tcPr>
-          <w:p>
-            <w:pPr>
-              <w:rPr>
-                <w:b/>
-                <w:sz w:val="24"/>
-                <w:szCs w:val="24"/>
-              </w:rPr>
-            </w:pPr>
-            <w:r>
-              <w:rPr>
-                <w:b/>
-                <w:sz w:val="24"/>
-                <w:szCs w:val="24"/>
-              </w:rPr>
-              <w:t>Objetivo</w:t>
-            </w:r>
-          </w:p>
-        </w:tc>
-        <w:tc>
-          <w:tcPr>
-            <w:tcW w:w="6514" w:type="dxa"/>
-          </w:tcPr>
-          <w:p>
-            <w:r>
-              <w:t xml:space="preserve">O ator </w:t>
-            </w:r>
-            <w:r>
-              <w:t>aprova uma promoção</w:t>
-            </w:r>
-          </w:p>
-        </w:tc>
-      </w:tr>
-      <w:tr>
-        <w:tc>
-          <w:tcPr>
-            <w:tcW w:w="1980" w:type="dxa"/>
-            <w:shd w:val="solid" w:color="BFBFBF" w:themeColor="background1" w:themeShade="BF" w:fill="auto"/>
-          </w:tcPr>
-          <w:p>
-            <w:pPr>
-              <w:rPr>
-                <w:b/>
-                <w:sz w:val="24"/>
-                <w:szCs w:val="24"/>
-              </w:rPr>
-            </w:pPr>
-            <w:r>
-              <w:rPr>
-                <w:b/>
-                <w:sz w:val="24"/>
-                <w:szCs w:val="24"/>
-              </w:rPr>
-              <w:t>Prioridade</w:t>
-            </w:r>
-          </w:p>
-        </w:tc>
-        <w:tc>
-          <w:tcPr>
-            <w:tcW w:w="6514" w:type="dxa"/>
-          </w:tcPr>
-          <w:p>
-            <w:r>
-              <w:t>Média</w:t>
-            </w:r>
-          </w:p>
-        </w:tc>
-      </w:tr>
-      <w:tr>
-        <w:tc>
-          <w:tcPr>
-            <w:tcW w:w="1980" w:type="dxa"/>
-            <w:shd w:val="solid" w:color="BFBFBF" w:themeColor="background1" w:themeShade="BF" w:fill="auto"/>
-          </w:tcPr>
-          <w:p>
-            <w:pPr>
-              <w:rPr>
-                <w:b/>
-                <w:sz w:val="24"/>
-                <w:szCs w:val="24"/>
-              </w:rPr>
-            </w:pPr>
-            <w:r>
-              <w:rPr>
-                <w:b/>
-                <w:sz w:val="24"/>
-                <w:szCs w:val="24"/>
-              </w:rPr>
-              <w:t>Pré-condição</w:t>
-            </w:r>
-          </w:p>
-        </w:tc>
-        <w:tc>
-          <w:tcPr>
-            <w:tcW w:w="6514" w:type="dxa"/>
-          </w:tcPr>
-          <w:p>
-            <w:r>
-              <w:t>Efetuar o login</w:t>
-            </w:r>
-          </w:p>
-        </w:tc>
-      </w:tr>
-      <w:tr>
-        <w:tc>
-          <w:tcPr>
-            <w:tcW w:w="1980" w:type="dxa"/>
-            <w:shd w:val="solid" w:color="BFBFBF" w:themeColor="background1" w:themeShade="BF" w:fill="auto"/>
-          </w:tcPr>
-          <w:p>
-            <w:pPr>
-              <w:rPr>
-                <w:b/>
-                <w:sz w:val="24"/>
-                <w:szCs w:val="24"/>
-              </w:rPr>
-            </w:pPr>
-            <w:r>
-              <w:rPr>
-                <w:b/>
-                <w:sz w:val="24"/>
-                <w:szCs w:val="24"/>
-              </w:rPr>
-              <w:t>Cenário principal</w:t>
-            </w:r>
-          </w:p>
-        </w:tc>
-        <w:tc>
-          <w:tcPr>
-            <w:tcW w:w="6514" w:type="dxa"/>
-          </w:tcPr>
+              <w:t>a promoção</w:t>
+            </w:r>
+          </w:p>
           <w:p>
             <w:pPr>
               <w:pStyle w:val="PargrafodaLista"/>
@@ -2999,69 +3080,6 @@
               </w:numPr>
             </w:pPr>
             <w:r>
-              <w:t>O utilizador clica no botão “Ver promoções”</w:t>
-            </w:r>
-          </w:p>
-          <w:p>
-            <w:pPr>
-              <w:pStyle w:val="PargrafodaLista"/>
-              <w:numPr>
-                <w:ilvl w:val="0"/>
-                <w:numId w:val="11"/>
-              </w:numPr>
-            </w:pPr>
-            <w:r>
-              <w:t>O sistema mostra todas as promoções</w:t>
-            </w:r>
-          </w:p>
-          <w:p>
-            <w:pPr>
-              <w:pStyle w:val="PargrafodaLista"/>
-              <w:numPr>
-                <w:ilvl w:val="0"/>
-                <w:numId w:val="11"/>
-              </w:numPr>
-            </w:pPr>
-            <w:r>
-              <w:t>O utilizador seleciona a promoção que está no estado “à espera de aprovação”</w:t>
-            </w:r>
-          </w:p>
-          <w:p>
-            <w:pPr>
-              <w:pStyle w:val="PargrafodaLista"/>
-              <w:numPr>
-                <w:ilvl w:val="0"/>
-                <w:numId w:val="11"/>
-              </w:numPr>
-            </w:pPr>
-            <w:r>
-              <w:t>O sistema habilita os botões</w:t>
-            </w:r>
-            <w:r>
-              <w:t xml:space="preserve"> “Aprovar/recusar”</w:t>
-            </w:r>
-          </w:p>
-          <w:p>
-            <w:pPr>
-              <w:pStyle w:val="PargrafodaLista"/>
-              <w:numPr>
-                <w:ilvl w:val="0"/>
-                <w:numId w:val="11"/>
-              </w:numPr>
-            </w:pPr>
-            <w:r>
-              <w:t>O ator aprova a promoção</w:t>
-            </w:r>
-          </w:p>
-          <w:p>
-            <w:pPr>
-              <w:pStyle w:val="PargrafodaLista"/>
-              <w:numPr>
-                <w:ilvl w:val="0"/>
-                <w:numId w:val="11"/>
-              </w:numPr>
-            </w:pPr>
-            <w:r>
               <w:t>O sistema altera o estado da promoção</w:t>
             </w:r>
           </w:p>
@@ -3194,410 +3212,13 @@
               </w:numPr>
             </w:pPr>
             <w:r>
-              <w:t>As promoções estão ordenadas pelo estado “</w:t>
-            </w:r>
-            <w:r>
-              <w:t>à espera de aprovação”</w:t>
+              <w:t>As promoções estão ordenadas pelo estado “à espera de aprovação”</w:t>
             </w:r>
           </w:p>
         </w:tc>
       </w:tr>
     </w:tbl>
     <w:p/>
-    <w:p>
-      <w:r>
-        <w:br w:type="page"/>
-      </w:r>
-    </w:p>
-    <w:tbl>
-      <w:tblPr>
-        <w:tblStyle w:val="Tabelacomgrade"/>
-        <w:tblW w:w="0" w:type="auto"/>
-        <w:tblLook w:val="04A0" w:firstRow="1" w:lastRow="0" w:firstColumn="1" w:lastColumn="0" w:noHBand="0" w:noVBand="1"/>
-      </w:tblPr>
-      <w:tblGrid>
-        <w:gridCol w:w="1980"/>
-        <w:gridCol w:w="6514"/>
-      </w:tblGrid>
-      <w:tr>
-        <w:tc>
-          <w:tcPr>
-            <w:tcW w:w="1980" w:type="dxa"/>
-            <w:shd w:val="solid" w:color="BFBFBF" w:themeColor="background1" w:themeShade="BF" w:fill="auto"/>
-          </w:tcPr>
-          <w:p>
-            <w:pPr>
-              <w:rPr>
-                <w:b/>
-                <w:sz w:val="24"/>
-                <w:szCs w:val="24"/>
-              </w:rPr>
-            </w:pPr>
-            <w:r>
-              <w:rPr>
-                <w:b/>
-                <w:sz w:val="24"/>
-                <w:szCs w:val="24"/>
-              </w:rPr>
-              <w:lastRenderedPageBreak/>
-              <w:t>Nome</w:t>
-            </w:r>
-          </w:p>
-        </w:tc>
-        <w:tc>
-          <w:tcPr>
-            <w:tcW w:w="6514" w:type="dxa"/>
-          </w:tcPr>
-          <w:p>
-            <w:r>
-              <w:t>Reprovar</w:t>
-            </w:r>
-            <w:r>
-              <w:t xml:space="preserve"> Promoção</w:t>
-            </w:r>
-          </w:p>
-        </w:tc>
-      </w:tr>
-      <w:tr>
-        <w:tc>
-          <w:tcPr>
-            <w:tcW w:w="1980" w:type="dxa"/>
-            <w:shd w:val="solid" w:color="BFBFBF" w:themeColor="background1" w:themeShade="BF" w:fill="auto"/>
-          </w:tcPr>
-          <w:p>
-            <w:pPr>
-              <w:rPr>
-                <w:b/>
-                <w:sz w:val="24"/>
-                <w:szCs w:val="24"/>
-              </w:rPr>
-            </w:pPr>
-            <w:r>
-              <w:rPr>
-                <w:b/>
-                <w:sz w:val="24"/>
-                <w:szCs w:val="24"/>
-              </w:rPr>
-              <w:t>Objetivo</w:t>
-            </w:r>
-          </w:p>
-        </w:tc>
-        <w:tc>
-          <w:tcPr>
-            <w:tcW w:w="6514" w:type="dxa"/>
-          </w:tcPr>
-          <w:p>
-            <w:r>
-              <w:t xml:space="preserve">O ator </w:t>
-            </w:r>
-            <w:r>
-              <w:t>reprova</w:t>
-            </w:r>
-            <w:r>
-              <w:t xml:space="preserve"> uma promoção</w:t>
-            </w:r>
-          </w:p>
-        </w:tc>
-      </w:tr>
-      <w:tr>
-        <w:tc>
-          <w:tcPr>
-            <w:tcW w:w="1980" w:type="dxa"/>
-            <w:shd w:val="solid" w:color="BFBFBF" w:themeColor="background1" w:themeShade="BF" w:fill="auto"/>
-          </w:tcPr>
-          <w:p>
-            <w:pPr>
-              <w:rPr>
-                <w:b/>
-                <w:sz w:val="24"/>
-                <w:szCs w:val="24"/>
-              </w:rPr>
-            </w:pPr>
-            <w:r>
-              <w:rPr>
-                <w:b/>
-                <w:sz w:val="24"/>
-                <w:szCs w:val="24"/>
-              </w:rPr>
-              <w:t>Prioridade</w:t>
-            </w:r>
-          </w:p>
-        </w:tc>
-        <w:tc>
-          <w:tcPr>
-            <w:tcW w:w="6514" w:type="dxa"/>
-          </w:tcPr>
-          <w:p>
-            <w:r>
-              <w:t>Média</w:t>
-            </w:r>
-          </w:p>
-        </w:tc>
-      </w:tr>
-      <w:tr>
-        <w:tc>
-          <w:tcPr>
-            <w:tcW w:w="1980" w:type="dxa"/>
-            <w:shd w:val="solid" w:color="BFBFBF" w:themeColor="background1" w:themeShade="BF" w:fill="auto"/>
-          </w:tcPr>
-          <w:p>
-            <w:pPr>
-              <w:rPr>
-                <w:b/>
-                <w:sz w:val="24"/>
-                <w:szCs w:val="24"/>
-              </w:rPr>
-            </w:pPr>
-            <w:r>
-              <w:rPr>
-                <w:b/>
-                <w:sz w:val="24"/>
-                <w:szCs w:val="24"/>
-              </w:rPr>
-              <w:t>Pré-condição</w:t>
-            </w:r>
-          </w:p>
-        </w:tc>
-        <w:tc>
-          <w:tcPr>
-            <w:tcW w:w="6514" w:type="dxa"/>
-          </w:tcPr>
-          <w:p>
-            <w:r>
-              <w:t>Efetuar o login</w:t>
-            </w:r>
-          </w:p>
-        </w:tc>
-      </w:tr>
-      <w:tr>
-        <w:tc>
-          <w:tcPr>
-            <w:tcW w:w="1980" w:type="dxa"/>
-            <w:shd w:val="solid" w:color="BFBFBF" w:themeColor="background1" w:themeShade="BF" w:fill="auto"/>
-          </w:tcPr>
-          <w:p>
-            <w:pPr>
-              <w:rPr>
-                <w:b/>
-                <w:sz w:val="24"/>
-                <w:szCs w:val="24"/>
-              </w:rPr>
-            </w:pPr>
-            <w:r>
-              <w:rPr>
-                <w:b/>
-                <w:sz w:val="24"/>
-                <w:szCs w:val="24"/>
-              </w:rPr>
-              <w:t>Cenário principal</w:t>
-            </w:r>
-          </w:p>
-        </w:tc>
-        <w:tc>
-          <w:tcPr>
-            <w:tcW w:w="6514" w:type="dxa"/>
-          </w:tcPr>
-          <w:p>
-            <w:pPr>
-              <w:pStyle w:val="PargrafodaLista"/>
-              <w:numPr>
-                <w:ilvl w:val="0"/>
-                <w:numId w:val="12"/>
-              </w:numPr>
-            </w:pPr>
-            <w:r>
-              <w:t>O utilizador clica no botão “Ver promoções”</w:t>
-            </w:r>
-          </w:p>
-          <w:p>
-            <w:pPr>
-              <w:pStyle w:val="PargrafodaLista"/>
-              <w:numPr>
-                <w:ilvl w:val="0"/>
-                <w:numId w:val="12"/>
-              </w:numPr>
-            </w:pPr>
-            <w:r>
-              <w:t>O sistema mostra todas as promoções</w:t>
-            </w:r>
-          </w:p>
-          <w:p>
-            <w:pPr>
-              <w:pStyle w:val="PargrafodaLista"/>
-              <w:numPr>
-                <w:ilvl w:val="0"/>
-                <w:numId w:val="12"/>
-              </w:numPr>
-            </w:pPr>
-            <w:r>
-              <w:t>O utilizador seleciona a promoção que está no estado “à espera de aprovação”</w:t>
-            </w:r>
-          </w:p>
-          <w:p>
-            <w:pPr>
-              <w:pStyle w:val="PargrafodaLista"/>
-              <w:numPr>
-                <w:ilvl w:val="0"/>
-                <w:numId w:val="12"/>
-              </w:numPr>
-            </w:pPr>
-            <w:r>
-              <w:t>O sistema habilita os botões “Aprovar/recusar”</w:t>
-            </w:r>
-          </w:p>
-          <w:p>
-            <w:pPr>
-              <w:pStyle w:val="PargrafodaLista"/>
-              <w:numPr>
-                <w:ilvl w:val="0"/>
-                <w:numId w:val="12"/>
-              </w:numPr>
-            </w:pPr>
-            <w:r>
-              <w:t xml:space="preserve">O ator </w:t>
-            </w:r>
-            <w:r>
-              <w:t>recusa</w:t>
-            </w:r>
-            <w:r>
-              <w:t xml:space="preserve"> a promoção</w:t>
-            </w:r>
-          </w:p>
-          <w:p>
-            <w:pPr>
-              <w:pStyle w:val="PargrafodaLista"/>
-              <w:numPr>
-                <w:ilvl w:val="0"/>
-                <w:numId w:val="12"/>
-              </w:numPr>
-            </w:pPr>
-            <w:r>
-              <w:t>O sistema altera o estado da promoção</w:t>
-            </w:r>
-          </w:p>
-        </w:tc>
-      </w:tr>
-      <w:tr>
-        <w:tc>
-          <w:tcPr>
-            <w:tcW w:w="1980" w:type="dxa"/>
-            <w:shd w:val="solid" w:color="BFBFBF" w:themeColor="background1" w:themeShade="BF" w:fill="auto"/>
-          </w:tcPr>
-          <w:p>
-            <w:pPr>
-              <w:rPr>
-                <w:b/>
-                <w:sz w:val="24"/>
-                <w:szCs w:val="24"/>
-              </w:rPr>
-            </w:pPr>
-            <w:r>
-              <w:rPr>
-                <w:b/>
-                <w:sz w:val="24"/>
-                <w:szCs w:val="24"/>
-              </w:rPr>
-              <w:t>Cenário alternativo</w:t>
-            </w:r>
-          </w:p>
-        </w:tc>
-        <w:tc>
-          <w:tcPr>
-            <w:tcW w:w="6514" w:type="dxa"/>
-          </w:tcPr>
-          <w:p>
-            <w:r>
-              <w:t>O ator pode clicar no botão “Cancelar” a qualquer momento.</w:t>
-            </w:r>
-          </w:p>
-        </w:tc>
-      </w:tr>
-      <w:tr>
-        <w:tc>
-          <w:tcPr>
-            <w:tcW w:w="1980" w:type="dxa"/>
-            <w:shd w:val="solid" w:color="BFBFBF" w:themeColor="background1" w:themeShade="BF" w:fill="auto"/>
-          </w:tcPr>
-          <w:p>
-            <w:pPr>
-              <w:rPr>
-                <w:b/>
-                <w:sz w:val="24"/>
-                <w:szCs w:val="24"/>
-              </w:rPr>
-            </w:pPr>
-            <w:r>
-              <w:rPr>
-                <w:b/>
-                <w:sz w:val="24"/>
-                <w:szCs w:val="24"/>
-              </w:rPr>
-              <w:t>Pós-condição</w:t>
-            </w:r>
-          </w:p>
-        </w:tc>
-        <w:tc>
-          <w:tcPr>
-            <w:tcW w:w="6514" w:type="dxa"/>
-          </w:tcPr>
-          <w:p/>
-        </w:tc>
-      </w:tr>
-      <w:tr>
-        <w:tc>
-          <w:tcPr>
-            <w:tcW w:w="1980" w:type="dxa"/>
-            <w:shd w:val="solid" w:color="BFBFBF" w:themeColor="background1" w:themeShade="BF" w:fill="auto"/>
-          </w:tcPr>
-          <w:p>
-            <w:pPr>
-              <w:rPr>
-                <w:b/>
-                <w:sz w:val="24"/>
-                <w:szCs w:val="24"/>
-              </w:rPr>
-            </w:pPr>
-            <w:r>
-              <w:rPr>
-                <w:b/>
-                <w:sz w:val="24"/>
-                <w:szCs w:val="24"/>
-              </w:rPr>
-              <w:t>Casos de teste</w:t>
-            </w:r>
-          </w:p>
-        </w:tc>
-        <w:tc>
-          <w:tcPr>
-            <w:tcW w:w="6514" w:type="dxa"/>
-          </w:tcPr>
-          <w:p>
-            <w:pPr>
-              <w:pStyle w:val="PargrafodaLista"/>
-              <w:numPr>
-                <w:ilvl w:val="0"/>
-                <w:numId w:val="2"/>
-              </w:numPr>
-            </w:pPr>
-            <w:r>
-              <w:t>Verificar se o estado da promoção se encontra do estado “à espera de aprovação”, caso contrário mostra uma mensagem de erro.</w:t>
-            </w:r>
-          </w:p>
-          <w:p>
-            <w:pPr>
-              <w:pStyle w:val="PargrafodaLista"/>
-              <w:numPr>
-                <w:ilvl w:val="0"/>
-                <w:numId w:val="2"/>
-              </w:numPr>
-            </w:pPr>
-            <w:r>
-              <w:t>As promoções estão ordenadas pelo estado “à espera de aprovação”</w:t>
-            </w:r>
-          </w:p>
-        </w:tc>
-      </w:tr>
-    </w:tbl>
     <w:p/>
     <w:sectPr>
       <w:pgSz w:w="11906" w:h="16838"/>
@@ -5518,4 +5139,16 @@
     </a:ext>
   </a:extLst>
 </a:theme>
+</file>
+
+<file path=customXml/item1.xml><?xml version="1.0" encoding="utf-8"?>
+<b:Sources xmlns:b="http://schemas.openxmlformats.org/officeDocument/2006/bibliography" xmlns="http://schemas.openxmlformats.org/officeDocument/2006/bibliography" SelectedStyle="\APASixthEditionOfficeOnline.xsl" StyleName="APA" Version="6"/>
+</file>
+
+<file path=customXml/itemProps1.xml><?xml version="1.0" encoding="utf-8"?>
+<ds:datastoreItem xmlns:ds="http://schemas.openxmlformats.org/officeDocument/2006/customXml" ds:itemID="{84097571-3541-4C8F-9486-5F7F840A7C8A}">
+  <ds:schemaRefs>
+    <ds:schemaRef ds:uri="http://schemas.openxmlformats.org/officeDocument/2006/bibliography"/>
+  </ds:schemaRefs>
+</ds:datastoreItem>
 </file>
</xml_diff>

<commit_message>
Novas descrições de casos de uso
</commit_message>
<xml_diff>
--- a/DescricaoCasosUso.docx
+++ b/DescricaoCasosUso.docx
@@ -25,6 +25,12 @@
       <w:r>
         <w:t>Descrição dos Casos de Uso</w:t>
       </w:r>
+    </w:p>
+    <w:p/>
+    <w:p>
+      <w:pPr>
+        <w:jc w:val="center"/>
+      </w:pPr>
     </w:p>
     <w:tbl>
       <w:tblPr>
@@ -171,13 +177,7 @@
           </w:tcPr>
           <w:p>
             <w:r>
-              <w:t>L</w:t>
-            </w:r>
-            <w:r>
-              <w:t>ogin</w:t>
-            </w:r>
-            <w:r>
-              <w:t xml:space="preserve"> válido</w:t>
+              <w:t>Efetuar o login</w:t>
             </w:r>
           </w:p>
         </w:tc>
@@ -267,13 +267,7 @@
               </w:numPr>
             </w:pPr>
             <w:r>
-              <w:t>O sistema r</w:t>
-            </w:r>
-            <w:r>
-              <w:t>egista os dados</w:t>
-            </w:r>
-            <w:r>
-              <w:t>, atribuindo um nº de identificação ao contacto</w:t>
+              <w:t>O sistema regista os dados, atribuindo um nº de identificação ao contacto</w:t>
             </w:r>
           </w:p>
         </w:tc>
@@ -565,12 +559,15 @@
               </w:rPr>
             </w:pPr>
             <w:r>
-              <w:rPr>
-                <w:b/>
-                <w:sz w:val="24"/>
-                <w:szCs w:val="24"/>
-              </w:rPr>
               <w:lastRenderedPageBreak/>
+              <w:br w:type="page"/>
+            </w:r>
+            <w:r>
+              <w:rPr>
+                <w:b/>
+                <w:sz w:val="24"/>
+                <w:szCs w:val="24"/>
+              </w:rPr>
               <w:t>Nome</w:t>
             </w:r>
           </w:p>
@@ -686,7 +683,7 @@
           </w:tcPr>
           <w:p>
             <w:r>
-              <w:t>Login válido</w:t>
+              <w:t>Efetuar o login</w:t>
             </w:r>
           </w:p>
         </w:tc>
@@ -843,30 +840,12 @@
           </w:tcPr>
           <w:p>
             <w:r>
-              <w:t xml:space="preserve">O ator </w:t>
-            </w:r>
-            <w:r>
-              <w:t>pode</w:t>
-            </w:r>
-            <w:r>
-              <w:t xml:space="preserve"> clica</w:t>
-            </w:r>
-            <w:r>
-              <w:t>r</w:t>
-            </w:r>
-            <w:r>
-              <w:t xml:space="preserve"> no botão “Cancelar”</w:t>
-            </w:r>
-            <w:r>
-              <w:t xml:space="preserve"> a qualquer momento</w:t>
-            </w:r>
-          </w:p>
-          <w:p>
-            <w:r>
-              <w:t xml:space="preserve"> </w:t>
-            </w:r>
-            <w:r>
-              <w:t xml:space="preserve">4. </w:t>
+              <w:t>O ator pode clicar no botão “Cancelar” a qualquer momento</w:t>
+            </w:r>
+          </w:p>
+          <w:p>
+            <w:r>
+              <w:t xml:space="preserve"> 4. </w:t>
             </w:r>
             <w:proofErr w:type="gramStart"/>
             <w:r>
@@ -874,19 +853,7 @@
             </w:r>
             <w:proofErr w:type="gramEnd"/>
             <w:r>
-              <w:t xml:space="preserve">. </w:t>
-            </w:r>
-            <w:r>
-              <w:t xml:space="preserve">Se houver </w:t>
-            </w:r>
-            <w:r>
-              <w:t xml:space="preserve">campos obrigatórios </w:t>
-            </w:r>
-            <w:r>
-              <w:t xml:space="preserve">não preenchidos, mostrar </w:t>
-            </w:r>
-            <w:r>
-              <w:t>mensagem de erro</w:t>
+              <w:t>. Se houver campos obrigatórios não preenchidos, mostrar mensagem de erro</w:t>
             </w:r>
           </w:p>
           <w:p>
@@ -980,13 +947,7 @@
               </w:numPr>
             </w:pPr>
             <w:r>
-              <w:t xml:space="preserve">Verificar se ao omitir campos obrigatórios, o sistema </w:t>
-            </w:r>
-            <w:r>
-              <w:t>apresenta mensagem de</w:t>
-            </w:r>
-            <w:r>
-              <w:t xml:space="preserve"> erro.</w:t>
+              <w:t>Verificar se ao omitir campos obrigatórios, o sistema apresenta mensagem de erro.</w:t>
             </w:r>
           </w:p>
           <w:p>
@@ -1249,7 +1210,7 @@
           </w:tcPr>
           <w:p>
             <w:r>
-              <w:t>Login válido</w:t>
+              <w:t>Efetuar o login</w:t>
             </w:r>
           </w:p>
         </w:tc>
@@ -1451,11 +1412,6 @@
       </w:tr>
     </w:tbl>
     <w:p/>
-    <w:p>
-      <w:r>
-        <w:br w:type="page"/>
-      </w:r>
-    </w:p>
     <w:tbl>
       <w:tblPr>
         <w:tblStyle w:val="Tabelacomgrade"/>
@@ -1481,12 +1437,14 @@
               </w:rPr>
             </w:pPr>
             <w:r>
-              <w:rPr>
-                <w:b/>
-                <w:sz w:val="24"/>
-                <w:szCs w:val="24"/>
-              </w:rPr>
-              <w:lastRenderedPageBreak/>
+              <w:br w:type="page"/>
+            </w:r>
+            <w:r>
+              <w:rPr>
+                <w:b/>
+                <w:sz w:val="24"/>
+                <w:szCs w:val="24"/>
+              </w:rPr>
               <w:t>Nome</w:t>
             </w:r>
           </w:p>
@@ -1497,10 +1455,7 @@
           </w:tcPr>
           <w:p>
             <w:r>
-              <w:t>Consultar</w:t>
-            </w:r>
-            <w:r>
-              <w:t xml:space="preserve"> contacto</w:t>
+              <w:t>Consultar contacto</w:t>
             </w:r>
           </w:p>
         </w:tc>
@@ -1535,13 +1490,7 @@
           </w:tcPr>
           <w:p>
             <w:r>
-              <w:t xml:space="preserve">O ator </w:t>
-            </w:r>
-            <w:r>
-              <w:t>consulta</w:t>
-            </w:r>
-            <w:r>
-              <w:t xml:space="preserve"> um contacto no sistema</w:t>
+              <w:t>O ator consulta um contacto no sistema</w:t>
             </w:r>
           </w:p>
         </w:tc>
@@ -1611,7 +1560,7 @@
           </w:tcPr>
           <w:p>
             <w:r>
-              <w:t>Login válido</w:t>
+              <w:t>Efetuar o login</w:t>
             </w:r>
           </w:p>
         </w:tc>
@@ -1796,668 +1745,12 @@
         </w:tc>
       </w:tr>
     </w:tbl>
-    <w:p/>
     <w:p>
-      <w:r>
-        <w:br w:type="page"/>
-      </w:r>
-    </w:p>
-    <w:tbl>
-      <w:tblPr>
-        <w:tblStyle w:val="Tabelacomgrade"/>
-        <w:tblW w:w="0" w:type="auto"/>
-        <w:tblLook w:val="04A0" w:firstRow="1" w:lastRow="0" w:firstColumn="1" w:lastColumn="0" w:noHBand="0" w:noVBand="1"/>
-      </w:tblPr>
-      <w:tblGrid>
-        <w:gridCol w:w="1980"/>
-        <w:gridCol w:w="6514"/>
-      </w:tblGrid>
-      <w:tr>
-        <w:tc>
-          <w:tcPr>
-            <w:tcW w:w="1980" w:type="dxa"/>
-            <w:shd w:val="solid" w:color="BFBFBF" w:themeColor="background1" w:themeShade="BF" w:fill="auto"/>
-          </w:tcPr>
-          <w:p>
-            <w:pPr>
-              <w:rPr>
-                <w:b/>
-                <w:sz w:val="24"/>
-                <w:szCs w:val="24"/>
-              </w:rPr>
-            </w:pPr>
-            <w:r>
-              <w:rPr>
-                <w:b/>
-                <w:sz w:val="24"/>
-                <w:szCs w:val="24"/>
-              </w:rPr>
-              <w:lastRenderedPageBreak/>
-              <w:t>Nome</w:t>
-            </w:r>
-          </w:p>
-        </w:tc>
-        <w:tc>
-          <w:tcPr>
-            <w:tcW w:w="6514" w:type="dxa"/>
-          </w:tcPr>
-          <w:p>
-            <w:r>
-              <w:t>Introduzir promoção</w:t>
-            </w:r>
-          </w:p>
-        </w:tc>
-      </w:tr>
-      <w:tr>
-        <w:tc>
-          <w:tcPr>
-            <w:tcW w:w="1980" w:type="dxa"/>
-            <w:shd w:val="solid" w:color="BFBFBF" w:themeColor="background1" w:themeShade="BF" w:fill="auto"/>
-          </w:tcPr>
-          <w:p>
-            <w:pPr>
-              <w:rPr>
-                <w:b/>
-                <w:sz w:val="24"/>
-                <w:szCs w:val="24"/>
-              </w:rPr>
-            </w:pPr>
-            <w:r>
-              <w:rPr>
-                <w:b/>
-                <w:sz w:val="24"/>
-                <w:szCs w:val="24"/>
-              </w:rPr>
-              <w:t>Objetivo</w:t>
-            </w:r>
-          </w:p>
-        </w:tc>
-        <w:tc>
-          <w:tcPr>
-            <w:tcW w:w="6514" w:type="dxa"/>
-          </w:tcPr>
-          <w:p>
-            <w:r>
-              <w:t xml:space="preserve">O gestor </w:t>
-            </w:r>
-            <w:r>
-              <w:t xml:space="preserve">de marketing </w:t>
-            </w:r>
-            <w:r>
-              <w:t>introduz uma promoção</w:t>
-            </w:r>
-          </w:p>
-        </w:tc>
-      </w:tr>
-      <w:tr>
-        <w:tc>
-          <w:tcPr>
-            <w:tcW w:w="1980" w:type="dxa"/>
-            <w:shd w:val="solid" w:color="BFBFBF" w:themeColor="background1" w:themeShade="BF" w:fill="auto"/>
-          </w:tcPr>
-          <w:p>
-            <w:pPr>
-              <w:rPr>
-                <w:b/>
-                <w:sz w:val="24"/>
-                <w:szCs w:val="24"/>
-              </w:rPr>
-            </w:pPr>
-            <w:r>
-              <w:rPr>
-                <w:b/>
-                <w:sz w:val="24"/>
-                <w:szCs w:val="24"/>
-              </w:rPr>
-              <w:t>Prioridade</w:t>
-            </w:r>
-          </w:p>
-        </w:tc>
-        <w:tc>
-          <w:tcPr>
-            <w:tcW w:w="6514" w:type="dxa"/>
-          </w:tcPr>
-          <w:p>
-            <w:r>
-              <w:t>Alta</w:t>
-            </w:r>
-          </w:p>
-        </w:tc>
-      </w:tr>
-      <w:tr>
-        <w:tc>
-          <w:tcPr>
-            <w:tcW w:w="1980" w:type="dxa"/>
-            <w:shd w:val="solid" w:color="BFBFBF" w:themeColor="background1" w:themeShade="BF" w:fill="auto"/>
-          </w:tcPr>
-          <w:p>
-            <w:pPr>
-              <w:rPr>
-                <w:b/>
-                <w:sz w:val="24"/>
-                <w:szCs w:val="24"/>
-              </w:rPr>
-            </w:pPr>
-            <w:r>
-              <w:rPr>
-                <w:b/>
-                <w:sz w:val="24"/>
-                <w:szCs w:val="24"/>
-              </w:rPr>
-              <w:t>Pré-condição</w:t>
-            </w:r>
-          </w:p>
-        </w:tc>
-        <w:tc>
-          <w:tcPr>
-            <w:tcW w:w="6514" w:type="dxa"/>
-          </w:tcPr>
-          <w:p>
-            <w:r>
-              <w:t>Login válido</w:t>
-            </w:r>
-          </w:p>
-        </w:tc>
-      </w:tr>
-      <w:tr>
-        <w:tc>
-          <w:tcPr>
-            <w:tcW w:w="1980" w:type="dxa"/>
-            <w:shd w:val="solid" w:color="BFBFBF" w:themeColor="background1" w:themeShade="BF" w:fill="auto"/>
-          </w:tcPr>
-          <w:p>
-            <w:pPr>
-              <w:rPr>
-                <w:b/>
-                <w:sz w:val="24"/>
-                <w:szCs w:val="24"/>
-              </w:rPr>
-            </w:pPr>
-            <w:r>
-              <w:rPr>
-                <w:b/>
-                <w:sz w:val="24"/>
-                <w:szCs w:val="24"/>
-              </w:rPr>
-              <w:t>Cenário principal</w:t>
-            </w:r>
-          </w:p>
-        </w:tc>
-        <w:tc>
-          <w:tcPr>
-            <w:tcW w:w="6514" w:type="dxa"/>
-          </w:tcPr>
-          <w:p>
-            <w:pPr>
-              <w:pStyle w:val="PargrafodaLista"/>
-              <w:numPr>
-                <w:ilvl w:val="0"/>
-                <w:numId w:val="5"/>
-              </w:numPr>
-            </w:pPr>
-            <w:r>
-              <w:t>O ator clica no botão “Inserir promoção”</w:t>
-            </w:r>
-          </w:p>
-          <w:p>
-            <w:pPr>
-              <w:pStyle w:val="PargrafodaLista"/>
-              <w:numPr>
-                <w:ilvl w:val="0"/>
-                <w:numId w:val="5"/>
-              </w:numPr>
-            </w:pPr>
-            <w:r>
-              <w:t>O sistema disponibiliza a lista de quartos</w:t>
-            </w:r>
-          </w:p>
-          <w:p>
-            <w:pPr>
-              <w:pStyle w:val="PargrafodaLista"/>
-              <w:numPr>
-                <w:ilvl w:val="0"/>
-                <w:numId w:val="5"/>
-              </w:numPr>
-            </w:pPr>
-            <w:r>
-              <w:t>O ator seleciona o quarto(s)</w:t>
-            </w:r>
-          </w:p>
-          <w:p>
-            <w:pPr>
-              <w:pStyle w:val="PargrafodaLista"/>
-              <w:numPr>
-                <w:ilvl w:val="0"/>
-                <w:numId w:val="5"/>
-              </w:numPr>
-            </w:pPr>
-            <w:r>
-              <w:t>O sistema mostra o formulário</w:t>
-            </w:r>
-            <w:r>
-              <w:t xml:space="preserve"> (</w:t>
-            </w:r>
-            <w:r>
-              <w:rPr>
-                <w:highlight w:val="yellow"/>
-              </w:rPr>
-              <w:t>Nome da promoção, entidade</w:t>
-            </w:r>
-            <w:r>
-              <w:rPr>
-                <w:highlight w:val="yellow"/>
-              </w:rPr>
-              <w:t xml:space="preserve"> parceira</w:t>
-            </w:r>
-            <w:r>
-              <w:rPr>
-                <w:highlight w:val="yellow"/>
-              </w:rPr>
-              <w:t xml:space="preserve"> e descrição</w:t>
-            </w:r>
-            <w:r>
-              <w:rPr>
-                <w:highlight w:val="yellow"/>
-              </w:rPr>
-              <w:t>, código promocional, nº max. Utilizações, data inicio, data fim</w:t>
-            </w:r>
-            <w:r>
-              <w:t>)</w:t>
-            </w:r>
-          </w:p>
-          <w:p>
-            <w:pPr>
-              <w:pStyle w:val="PargrafodaLista"/>
-              <w:numPr>
-                <w:ilvl w:val="0"/>
-                <w:numId w:val="5"/>
-              </w:numPr>
-            </w:pPr>
-            <w:r>
-              <w:t>O ator preenche os campos e confirma os dados</w:t>
-            </w:r>
-          </w:p>
-          <w:p>
-            <w:pPr>
-              <w:pStyle w:val="PargrafodaLista"/>
-              <w:numPr>
-                <w:ilvl w:val="0"/>
-                <w:numId w:val="5"/>
-              </w:numPr>
-            </w:pPr>
-            <w:r>
-              <w:t>O sistema guarda o registo</w:t>
-            </w:r>
-          </w:p>
-        </w:tc>
-      </w:tr>
-      <w:tr>
-        <w:tc>
-          <w:tcPr>
-            <w:tcW w:w="1980" w:type="dxa"/>
-            <w:shd w:val="solid" w:color="BFBFBF" w:themeColor="background1" w:themeShade="BF" w:fill="auto"/>
-          </w:tcPr>
-          <w:p>
-            <w:pPr>
-              <w:rPr>
-                <w:b/>
-                <w:sz w:val="24"/>
-                <w:szCs w:val="24"/>
-              </w:rPr>
-            </w:pPr>
-            <w:r>
-              <w:rPr>
-                <w:b/>
-                <w:sz w:val="24"/>
-                <w:szCs w:val="24"/>
-              </w:rPr>
-              <w:t>Cenário alternativo</w:t>
-            </w:r>
-          </w:p>
-        </w:tc>
-        <w:tc>
-          <w:tcPr>
-            <w:tcW w:w="6514" w:type="dxa"/>
-          </w:tcPr>
-          <w:p>
-            <w:r>
-              <w:t>O ator pode clicar no botão “Cancelar” a qualquer momento</w:t>
-            </w:r>
-          </w:p>
-          <w:p>
-            <w:r>
-              <w:t>3.a. O ator não preencheu todos os campos obrigatórios e aparece uma mensagem de erro.</w:t>
-            </w:r>
-          </w:p>
-        </w:tc>
-      </w:tr>
-      <w:tr>
-        <w:tc>
-          <w:tcPr>
-            <w:tcW w:w="1980" w:type="dxa"/>
-            <w:shd w:val="solid" w:color="BFBFBF" w:themeColor="background1" w:themeShade="BF" w:fill="auto"/>
-          </w:tcPr>
-          <w:p>
-            <w:pPr>
-              <w:rPr>
-                <w:b/>
-                <w:sz w:val="24"/>
-                <w:szCs w:val="24"/>
-              </w:rPr>
-            </w:pPr>
-            <w:r>
-              <w:rPr>
-                <w:b/>
-                <w:sz w:val="24"/>
-                <w:szCs w:val="24"/>
-              </w:rPr>
-              <w:t>Pós-condição</w:t>
-            </w:r>
-          </w:p>
-        </w:tc>
-        <w:tc>
-          <w:tcPr>
-            <w:tcW w:w="6514" w:type="dxa"/>
-          </w:tcPr>
-          <w:p/>
-        </w:tc>
-      </w:tr>
-      <w:tr>
-        <w:tc>
-          <w:tcPr>
-            <w:tcW w:w="1980" w:type="dxa"/>
-            <w:shd w:val="solid" w:color="BFBFBF" w:themeColor="background1" w:themeShade="BF" w:fill="auto"/>
-          </w:tcPr>
-          <w:p>
-            <w:pPr>
-              <w:rPr>
-                <w:b/>
-                <w:sz w:val="24"/>
-                <w:szCs w:val="24"/>
-              </w:rPr>
-            </w:pPr>
-            <w:r>
-              <w:rPr>
-                <w:b/>
-                <w:sz w:val="24"/>
-                <w:szCs w:val="24"/>
-              </w:rPr>
-              <w:t>Casos de teste</w:t>
-            </w:r>
-          </w:p>
-        </w:tc>
-        <w:tc>
-          <w:tcPr>
-            <w:tcW w:w="6514" w:type="dxa"/>
-          </w:tcPr>
-          <w:p>
-            <w:pPr>
-              <w:pStyle w:val="PargrafodaLista"/>
-              <w:numPr>
-                <w:ilvl w:val="0"/>
-                <w:numId w:val="2"/>
-              </w:numPr>
-              <w:rPr>
-                <w:highlight w:val="yellow"/>
-              </w:rPr>
-            </w:pPr>
-            <w:r>
-              <w:rPr>
-                <w:highlight w:val="yellow"/>
-              </w:rPr>
-              <w:t>Verificar se ao omitir campos obrigatórios, o sistema apresenta mensagem de erro.</w:t>
-            </w:r>
-          </w:p>
-          <w:p>
-            <w:pPr>
-              <w:pStyle w:val="PargrafodaLista"/>
-              <w:numPr>
-                <w:ilvl w:val="0"/>
-                <w:numId w:val="2"/>
-              </w:numPr>
-              <w:rPr>
-                <w:highlight w:val="yellow"/>
-              </w:rPr>
-            </w:pPr>
-            <w:r>
-              <w:rPr>
-                <w:highlight w:val="yellow"/>
-              </w:rPr>
-              <w:t xml:space="preserve">Verificar se o </w:t>
-            </w:r>
-            <w:r>
-              <w:rPr>
-                <w:highlight w:val="yellow"/>
-              </w:rPr>
-              <w:t xml:space="preserve">nº max. </w:t>
-            </w:r>
-            <w:proofErr w:type="gramStart"/>
-            <w:r>
-              <w:rPr>
-                <w:highlight w:val="yellow"/>
-              </w:rPr>
-              <w:t>Utilizações</w:t>
-            </w:r>
-            <w:r>
-              <w:rPr>
-                <w:highlight w:val="yellow"/>
-              </w:rPr>
-              <w:t xml:space="preserve"> &gt;=</w:t>
-            </w:r>
-            <w:proofErr w:type="gramEnd"/>
-            <w:r>
-              <w:rPr>
-                <w:highlight w:val="yellow"/>
-              </w:rPr>
-              <w:t xml:space="preserve"> 1 e apenas permitir carateres numéricos.</w:t>
-            </w:r>
-          </w:p>
-          <w:p>
-            <w:pPr>
-              <w:pStyle w:val="PargrafodaLista"/>
-              <w:numPr>
-                <w:ilvl w:val="0"/>
-                <w:numId w:val="2"/>
-              </w:numPr>
-              <w:rPr>
-                <w:highlight w:val="yellow"/>
-              </w:rPr>
-            </w:pPr>
-            <w:r>
-              <w:rPr>
-                <w:highlight w:val="yellow"/>
-              </w:rPr>
-              <w:t>A data fim não pode ser inferior à data inicio</w:t>
-            </w:r>
-          </w:p>
-          <w:p>
-            <w:pPr>
-              <w:tabs>
-                <w:tab w:val="left" w:pos="1335"/>
-              </w:tabs>
-            </w:pPr>
-          </w:p>
-        </w:tc>
-      </w:tr>
-    </w:tbl>
-    <w:p>
       <w:pPr>
         <w:rPr>
-          <w:b/>
-          <w:highlight w:val="yellow"/>
+          <w:rFonts w:asciiTheme="majorHAnsi" w:hAnsiTheme="majorHAnsi"/>
         </w:rPr>
       </w:pPr>
-      <w:r>
-        <w:rPr>
-          <w:b/>
-          <w:highlight w:val="yellow"/>
-        </w:rPr>
-        <w:t>Exemplo</w:t>
-      </w:r>
-      <w:r>
-        <w:rPr>
-          <w:b/>
-          <w:highlight w:val="yellow"/>
-        </w:rPr>
-        <w:t>s</w:t>
-      </w:r>
-    </w:p>
-    <w:p>
-      <w:pPr>
-        <w:pStyle w:val="PargrafodaLista"/>
-        <w:numPr>
-          <w:ilvl w:val="0"/>
-          <w:numId w:val="9"/>
-        </w:numPr>
-        <w:rPr>
-          <w:highlight w:val="yellow"/>
-        </w:rPr>
-      </w:pPr>
-      <w:r>
-        <w:rPr>
-          <w:highlight w:val="yellow"/>
-        </w:rPr>
-        <w:t xml:space="preserve">Promoção de 20% durante o mês de novembro </w:t>
-      </w:r>
-      <w:r>
-        <w:rPr>
-          <w:highlight w:val="yellow"/>
-        </w:rPr>
-        <w:t>n</w:t>
-      </w:r>
-      <w:r>
-        <w:rPr>
-          <w:highlight w:val="yellow"/>
-        </w:rPr>
-        <w:t>as suí</w:t>
-      </w:r>
-      <w:r>
-        <w:rPr>
-          <w:highlight w:val="yellow"/>
-        </w:rPr>
-        <w:t>tes.</w:t>
-      </w:r>
-    </w:p>
-    <w:p>
-      <w:pPr>
-        <w:pStyle w:val="PargrafodaLista"/>
-        <w:numPr>
-          <w:ilvl w:val="0"/>
-          <w:numId w:val="9"/>
-        </w:numPr>
-        <w:rPr>
-          <w:highlight w:val="yellow"/>
-        </w:rPr>
-      </w:pPr>
-      <w:r>
-        <w:rPr>
-          <w:highlight w:val="yellow"/>
-        </w:rPr>
-        <w:t>Promoção para os dias de aniversário</w:t>
-      </w:r>
-    </w:p>
-    <w:p>
-      <w:pPr>
-        <w:pStyle w:val="PargrafodaLista"/>
-        <w:numPr>
-          <w:ilvl w:val="0"/>
-          <w:numId w:val="9"/>
-        </w:numPr>
-        <w:rPr>
-          <w:highlight w:val="yellow"/>
-        </w:rPr>
-      </w:pPr>
-      <w:r>
-        <w:rPr>
-          <w:highlight w:val="yellow"/>
-        </w:rPr>
-        <w:t>Promoção ‘fim de ano’</w:t>
-      </w:r>
-    </w:p>
-    <w:p>
-      <w:pPr>
-        <w:pStyle w:val="PargrafodaLista"/>
-        <w:numPr>
-          <w:ilvl w:val="0"/>
-          <w:numId w:val="9"/>
-        </w:numPr>
-        <w:rPr>
-          <w:highlight w:val="yellow"/>
-        </w:rPr>
-      </w:pPr>
-      <w:r>
-        <w:rPr>
-          <w:highlight w:val="yellow"/>
-        </w:rPr>
-        <w:t>Promoção quando existe neve</w:t>
-      </w:r>
-    </w:p>
-    <w:p>
-      <w:pPr>
-        <w:rPr>
-          <w:b/>
-          <w:highlight w:val="yellow"/>
-        </w:rPr>
-      </w:pPr>
-      <w:r>
-        <w:rPr>
-          <w:b/>
-          <w:highlight w:val="yellow"/>
-        </w:rPr>
-        <w:t>TODO</w:t>
-      </w:r>
-    </w:p>
-    <w:p>
-      <w:r>
-        <w:rPr>
-          <w:highlight w:val="yellow"/>
-        </w:rPr>
-        <w:t>Fazer diagrama de sequência</w:t>
-      </w:r>
-    </w:p>
-    <w:p>
-      <w:pPr>
-        <w:rPr>
-          <w:b/>
-        </w:rPr>
-      </w:pPr>
-      <w:r>
-        <w:rPr>
-          <w:b/>
-          <w:highlight w:val="yellow"/>
-        </w:rPr>
-        <w:t>Questões</w:t>
-      </w:r>
-    </w:p>
-    <w:p>
-      <w:pPr>
-        <w:pStyle w:val="PargrafodaLista"/>
-        <w:numPr>
-          <w:ilvl w:val="0"/>
-          <w:numId w:val="8"/>
-        </w:numPr>
-        <w:rPr>
-          <w:highlight w:val="yellow"/>
-        </w:rPr>
-      </w:pPr>
-      <w:r>
-        <w:rPr>
-          <w:highlight w:val="yellow"/>
-        </w:rPr>
-        <w:t>O rececionista ao vender uma suí</w:t>
-      </w:r>
-      <w:r>
-        <w:rPr>
-          <w:highlight w:val="yellow"/>
-        </w:rPr>
-        <w:t>te, como é o sistema</w:t>
-      </w:r>
-      <w:r>
-        <w:rPr>
-          <w:highlight w:val="yellow"/>
-        </w:rPr>
-        <w:t xml:space="preserve"> sabe que existe uma promoção?</w:t>
-      </w:r>
     </w:p>
     <w:p>
       <w:r>
@@ -2505,7 +1798,7 @@
           </w:tcPr>
           <w:p>
             <w:r>
-              <w:t>Enviar previsão meteorológica</w:t>
+              <w:t>Introduzir promoção</w:t>
             </w:r>
           </w:p>
         </w:tc>
@@ -2540,15 +1833,7 @@
           </w:tcPr>
           <w:p>
             <w:r>
-              <w:t xml:space="preserve">O </w:t>
-            </w:r>
-            <w:proofErr w:type="spellStart"/>
-            <w:r>
-              <w:t>Weather</w:t>
-            </w:r>
-            <w:proofErr w:type="spellEnd"/>
-            <w:r>
-              <w:t xml:space="preserve"> API envia previsão meteorológica</w:t>
+              <w:t>O gestor de marketing introduz uma promoção</w:t>
             </w:r>
           </w:p>
         </w:tc>
@@ -2583,7 +1868,7 @@
           </w:tcPr>
           <w:p>
             <w:r>
-              <w:t>Média</w:t>
+              <w:t>Alta</w:t>
             </w:r>
           </w:p>
         </w:tc>
@@ -2616,7 +1901,11 @@
           <w:tcPr>
             <w:tcW w:w="6514" w:type="dxa"/>
           </w:tcPr>
-          <w:p/>
+          <w:p>
+            <w:r>
+              <w:t>Efetuar o login</w:t>
+            </w:r>
+          </w:p>
         </w:tc>
       </w:tr>
       <w:tr>
@@ -2652,19 +1941,11 @@
               <w:pStyle w:val="PargrafodaLista"/>
               <w:numPr>
                 <w:ilvl w:val="0"/>
-                <w:numId w:val="6"/>
+                <w:numId w:val="5"/>
               </w:numPr>
             </w:pPr>
             <w:r>
-              <w:t xml:space="preserve">O sistema pede a previsão meteorológica ao </w:t>
-            </w:r>
-            <w:proofErr w:type="spellStart"/>
-            <w:r>
-              <w:t>Weather</w:t>
-            </w:r>
-            <w:proofErr w:type="spellEnd"/>
-            <w:r>
-              <w:t xml:space="preserve"> API</w:t>
+              <w:t>O ator clica no botão “Inserir promoção”</w:t>
             </w:r>
           </w:p>
           <w:p>
@@ -2672,19 +1953,11 @@
               <w:pStyle w:val="PargrafodaLista"/>
               <w:numPr>
                 <w:ilvl w:val="0"/>
-                <w:numId w:val="6"/>
+                <w:numId w:val="5"/>
               </w:numPr>
             </w:pPr>
             <w:r>
-              <w:t xml:space="preserve">O </w:t>
-            </w:r>
-            <w:proofErr w:type="spellStart"/>
-            <w:r>
-              <w:t>Weather</w:t>
-            </w:r>
-            <w:proofErr w:type="spellEnd"/>
-            <w:r>
-              <w:t xml:space="preserve"> API fornece a previsão meteorológica pedida</w:t>
+              <w:t>O sistema disponibiliza a lista de quartos</w:t>
             </w:r>
           </w:p>
           <w:p>
@@ -2692,11 +1965,94 @@
               <w:pStyle w:val="PargrafodaLista"/>
               <w:numPr>
                 <w:ilvl w:val="0"/>
-                <w:numId w:val="6"/>
+                <w:numId w:val="5"/>
               </w:numPr>
             </w:pPr>
             <w:r>
-              <w:t>O sistema analisa os dados para possíveis promoções, guardando-as</w:t>
+              <w:t xml:space="preserve">O ator seleciona o </w:t>
+            </w:r>
+            <w:proofErr w:type="gramStart"/>
+            <w:r>
+              <w:t>quarto(s</w:t>
+            </w:r>
+            <w:proofErr w:type="gramEnd"/>
+            <w:r>
+              <w:t>)</w:t>
+            </w:r>
+          </w:p>
+          <w:p>
+            <w:pPr>
+              <w:pStyle w:val="PargrafodaLista"/>
+              <w:numPr>
+                <w:ilvl w:val="0"/>
+                <w:numId w:val="5"/>
+              </w:numPr>
+            </w:pPr>
+            <w:r>
+              <w:t xml:space="preserve">O sistema mostra o formulário (Nome </w:t>
+            </w:r>
+            <w:r>
+              <w:t>da promoção</w:t>
+            </w:r>
+            <w:r>
+              <w:t>,</w:t>
+            </w:r>
+            <w:r>
+              <w:t xml:space="preserve"> </w:t>
+            </w:r>
+            <w:r>
+              <w:t xml:space="preserve">percentagem de desconto, </w:t>
+            </w:r>
+            <w:r>
+              <w:t>de</w:t>
+            </w:r>
+            <w:r>
+              <w:t>talhes da promoção</w:t>
+            </w:r>
+            <w:r>
+              <w:t>,</w:t>
+            </w:r>
+            <w:r>
+              <w:t xml:space="preserve"> imagem da promoção,</w:t>
+            </w:r>
+            <w:r>
+              <w:t xml:space="preserve"> data </w:t>
+            </w:r>
+            <w:r>
+              <w:t xml:space="preserve">de </w:t>
+            </w:r>
+            <w:r>
+              <w:t xml:space="preserve">inicio, data </w:t>
+            </w:r>
+            <w:r>
+              <w:t xml:space="preserve">de </w:t>
+            </w:r>
+            <w:r>
+              <w:t>fim)</w:t>
+            </w:r>
+          </w:p>
+          <w:p>
+            <w:pPr>
+              <w:pStyle w:val="PargrafodaLista"/>
+              <w:numPr>
+                <w:ilvl w:val="0"/>
+                <w:numId w:val="5"/>
+              </w:numPr>
+            </w:pPr>
+            <w:r>
+              <w:t>O ator preenche os campos e confirma os dados</w:t>
+            </w:r>
+          </w:p>
+          <w:p>
+            <w:pPr>
+              <w:pStyle w:val="PargrafodaLista"/>
+              <w:numPr>
+                <w:ilvl w:val="0"/>
+                <w:numId w:val="5"/>
+              </w:numPr>
+            </w:pPr>
+            <w:r>
+              <w:t>O sistema guarda o registo</w:t>
             </w:r>
           </w:p>
         </w:tc>
@@ -2731,7 +2087,12 @@
           </w:tcPr>
           <w:p>
             <w:r>
-              <w:t>3.a. O sistema não consegue determinar possíveis promoções e descarta os dados da previsão recebida</w:t>
+              <w:t>O ator pode clicar no botão “Cancelar” a qualquer momento</w:t>
+            </w:r>
+          </w:p>
+          <w:p>
+            <w:r>
+              <w:t>3.a. O ator não preencheu todos os campos obrigatórios e aparece uma mensagem de erro.</w:t>
             </w:r>
           </w:p>
         </w:tc>
@@ -2796,16 +2157,76 @@
             <w:tcW w:w="6514" w:type="dxa"/>
           </w:tcPr>
           <w:p>
-            <w:r>
-              <w:t>Testar a análise de dados do sistema para a sugestão de promoções</w:t>
-            </w:r>
+            <w:pPr>
+              <w:pStyle w:val="PargrafodaLista"/>
+              <w:numPr>
+                <w:ilvl w:val="0"/>
+                <w:numId w:val="2"/>
+              </w:numPr>
+            </w:pPr>
+            <w:r>
+              <w:t>Verificar se ao omitir campos obrigatórios, o sistema apresenta mensagem de erro.</w:t>
+            </w:r>
+          </w:p>
+          <w:p>
+            <w:pPr>
+              <w:pStyle w:val="PargrafodaLista"/>
+              <w:numPr>
+                <w:ilvl w:val="0"/>
+                <w:numId w:val="2"/>
+              </w:numPr>
+            </w:pPr>
+            <w:r>
+              <w:t xml:space="preserve">Verificar se o nº max. </w:t>
+            </w:r>
+            <w:proofErr w:type="gramStart"/>
+            <w:r>
+              <w:t>Utilizações &gt;=</w:t>
+            </w:r>
+            <w:proofErr w:type="gramEnd"/>
+            <w:r>
+              <w:t xml:space="preserve"> 1 e apenas permitir carateres numéricos.</w:t>
+            </w:r>
+          </w:p>
+          <w:p>
+            <w:pPr>
+              <w:pStyle w:val="PargrafodaLista"/>
+              <w:numPr>
+                <w:ilvl w:val="0"/>
+                <w:numId w:val="2"/>
+              </w:numPr>
+            </w:pPr>
+            <w:r>
+              <w:t>A data fim não pode ser inferior à data inicio</w:t>
+            </w:r>
+          </w:p>
+          <w:p>
+            <w:pPr>
+              <w:tabs>
+                <w:tab w:val="left" w:pos="1335"/>
+              </w:tabs>
+            </w:pPr>
           </w:p>
         </w:tc>
       </w:tr>
     </w:tbl>
-    <w:p/>
     <w:p>
+      <w:pPr>
+        <w:rPr>
+          <w:rFonts w:asciiTheme="majorHAnsi" w:hAnsiTheme="majorHAnsi"/>
+        </w:rPr>
+      </w:pPr>
+    </w:p>
+    <w:p>
+      <w:pPr>
+        <w:rPr>
+          <w:rFonts w:asciiTheme="majorHAnsi" w:hAnsiTheme="majorHAnsi"/>
+        </w:rPr>
+      </w:pPr>
       <w:r>
+        <w:rPr>
+          <w:rFonts w:asciiTheme="majorHAnsi" w:hAnsiTheme="majorHAnsi"/>
+        </w:rPr>
         <w:br w:type="page"/>
       </w:r>
     </w:p>
@@ -2835,11 +2256,17 @@
             </w:pPr>
             <w:r>
               <w:rPr>
-                <w:b/>
-                <w:sz w:val="24"/>
-                <w:szCs w:val="24"/>
+                <w:rFonts w:asciiTheme="majorHAnsi" w:hAnsiTheme="majorHAnsi"/>
               </w:rPr>
               <w:lastRenderedPageBreak/>
+              <w:br w:type="page"/>
+            </w:r>
+            <w:r>
+              <w:rPr>
+                <w:b/>
+                <w:sz w:val="24"/>
+                <w:szCs w:val="24"/>
+              </w:rPr>
               <w:t>Nome</w:t>
             </w:r>
           </w:p>
@@ -2850,13 +2277,7 @@
           </w:tcPr>
           <w:p>
             <w:r>
-              <w:t>Aprovar</w:t>
-            </w:r>
-            <w:r>
-              <w:t>/reprovar</w:t>
-            </w:r>
-            <w:r>
-              <w:t xml:space="preserve"> Promoção</w:t>
+              <w:t>Enviar previsão meteorológica</w:t>
             </w:r>
           </w:p>
         </w:tc>
@@ -2891,13 +2312,719 @@
           </w:tcPr>
           <w:p>
             <w:r>
-              <w:t>O ator aprova</w:t>
-            </w:r>
-            <w:r>
-              <w:t xml:space="preserve"> ou reprova</w:t>
-            </w:r>
-            <w:r>
-              <w:t xml:space="preserve"> uma promoção</w:t>
+              <w:t xml:space="preserve">O </w:t>
+            </w:r>
+            <w:proofErr w:type="spellStart"/>
+            <w:r>
+              <w:t>Weather</w:t>
+            </w:r>
+            <w:proofErr w:type="spellEnd"/>
+            <w:r>
+              <w:t xml:space="preserve"> API envia previsão meteorológica</w:t>
+            </w:r>
+          </w:p>
+        </w:tc>
+      </w:tr>
+      <w:tr>
+        <w:tc>
+          <w:tcPr>
+            <w:tcW w:w="1980" w:type="dxa"/>
+            <w:shd w:val="solid" w:color="BFBFBF" w:themeColor="background1" w:themeShade="BF" w:fill="auto"/>
+          </w:tcPr>
+          <w:p>
+            <w:pPr>
+              <w:rPr>
+                <w:b/>
+                <w:sz w:val="24"/>
+                <w:szCs w:val="24"/>
+              </w:rPr>
+            </w:pPr>
+            <w:r>
+              <w:rPr>
+                <w:b/>
+                <w:sz w:val="24"/>
+                <w:szCs w:val="24"/>
+              </w:rPr>
+              <w:t>Prioridade</w:t>
+            </w:r>
+          </w:p>
+        </w:tc>
+        <w:tc>
+          <w:tcPr>
+            <w:tcW w:w="6514" w:type="dxa"/>
+          </w:tcPr>
+          <w:p>
+            <w:r>
+              <w:t>Média</w:t>
+            </w:r>
+          </w:p>
+        </w:tc>
+      </w:tr>
+      <w:tr>
+        <w:tc>
+          <w:tcPr>
+            <w:tcW w:w="1980" w:type="dxa"/>
+            <w:shd w:val="solid" w:color="BFBFBF" w:themeColor="background1" w:themeShade="BF" w:fill="auto"/>
+          </w:tcPr>
+          <w:p>
+            <w:pPr>
+              <w:rPr>
+                <w:b/>
+                <w:sz w:val="24"/>
+                <w:szCs w:val="24"/>
+              </w:rPr>
+            </w:pPr>
+            <w:r>
+              <w:rPr>
+                <w:b/>
+                <w:sz w:val="24"/>
+                <w:szCs w:val="24"/>
+              </w:rPr>
+              <w:t>Pré-condição</w:t>
+            </w:r>
+          </w:p>
+        </w:tc>
+        <w:tc>
+          <w:tcPr>
+            <w:tcW w:w="6514" w:type="dxa"/>
+          </w:tcPr>
+          <w:p/>
+        </w:tc>
+      </w:tr>
+      <w:tr>
+        <w:tc>
+          <w:tcPr>
+            <w:tcW w:w="1980" w:type="dxa"/>
+            <w:shd w:val="solid" w:color="BFBFBF" w:themeColor="background1" w:themeShade="BF" w:fill="auto"/>
+          </w:tcPr>
+          <w:p>
+            <w:pPr>
+              <w:rPr>
+                <w:b/>
+                <w:sz w:val="24"/>
+                <w:szCs w:val="24"/>
+              </w:rPr>
+            </w:pPr>
+            <w:r>
+              <w:rPr>
+                <w:b/>
+                <w:sz w:val="24"/>
+                <w:szCs w:val="24"/>
+              </w:rPr>
+              <w:t>Cenário principal</w:t>
+            </w:r>
+          </w:p>
+        </w:tc>
+        <w:tc>
+          <w:tcPr>
+            <w:tcW w:w="6514" w:type="dxa"/>
+          </w:tcPr>
+          <w:p>
+            <w:pPr>
+              <w:pStyle w:val="PargrafodaLista"/>
+              <w:numPr>
+                <w:ilvl w:val="0"/>
+                <w:numId w:val="6"/>
+              </w:numPr>
+            </w:pPr>
+            <w:r>
+              <w:t xml:space="preserve">O sistema pede a previsão meteorológica ao </w:t>
+            </w:r>
+            <w:proofErr w:type="spellStart"/>
+            <w:r>
+              <w:t>Weather</w:t>
+            </w:r>
+            <w:proofErr w:type="spellEnd"/>
+            <w:r>
+              <w:t xml:space="preserve"> API</w:t>
+            </w:r>
+          </w:p>
+          <w:p>
+            <w:pPr>
+              <w:pStyle w:val="PargrafodaLista"/>
+              <w:numPr>
+                <w:ilvl w:val="0"/>
+                <w:numId w:val="6"/>
+              </w:numPr>
+            </w:pPr>
+            <w:r>
+              <w:t xml:space="preserve">O </w:t>
+            </w:r>
+            <w:proofErr w:type="spellStart"/>
+            <w:r>
+              <w:t>Weather</w:t>
+            </w:r>
+            <w:proofErr w:type="spellEnd"/>
+            <w:r>
+              <w:t xml:space="preserve"> API f</w:t>
+            </w:r>
+            <w:r>
+              <w:t>ornece a previsão meteorológica</w:t>
+            </w:r>
+          </w:p>
+          <w:p>
+            <w:pPr>
+              <w:pStyle w:val="PargrafodaLista"/>
+              <w:numPr>
+                <w:ilvl w:val="0"/>
+                <w:numId w:val="6"/>
+              </w:numPr>
+            </w:pPr>
+            <w:r>
+              <w:t xml:space="preserve">O sistema analisa os dados </w:t>
+            </w:r>
+            <w:r>
+              <w:t>da previsão consoante os requisitos predefinidos</w:t>
+            </w:r>
+            <w:r>
+              <w:t xml:space="preserve">, </w:t>
+            </w:r>
+            <w:r>
+              <w:t>guarda-a e gera a recomendação</w:t>
+            </w:r>
+            <w:r>
+              <w:t>.</w:t>
+            </w:r>
+          </w:p>
+          <w:p>
+            <w:pPr>
+              <w:pStyle w:val="PargrafodaLista"/>
+              <w:ind w:left="360"/>
+            </w:pPr>
+          </w:p>
+        </w:tc>
+      </w:tr>
+      <w:tr>
+        <w:tc>
+          <w:tcPr>
+            <w:tcW w:w="1980" w:type="dxa"/>
+            <w:shd w:val="solid" w:color="BFBFBF" w:themeColor="background1" w:themeShade="BF" w:fill="auto"/>
+          </w:tcPr>
+          <w:p>
+            <w:pPr>
+              <w:rPr>
+                <w:b/>
+                <w:sz w:val="24"/>
+                <w:szCs w:val="24"/>
+              </w:rPr>
+            </w:pPr>
+            <w:r>
+              <w:rPr>
+                <w:b/>
+                <w:sz w:val="24"/>
+                <w:szCs w:val="24"/>
+              </w:rPr>
+              <w:t>Cenário alternativo</w:t>
+            </w:r>
+          </w:p>
+        </w:tc>
+        <w:tc>
+          <w:tcPr>
+            <w:tcW w:w="6514" w:type="dxa"/>
+          </w:tcPr>
+          <w:p>
+            <w:r>
+              <w:t xml:space="preserve">3.a. O sistema não </w:t>
+            </w:r>
+            <w:r>
+              <w:t>encontra ne</w:t>
+            </w:r>
+            <w:r>
+              <w:t>nhum requisito que coincida com</w:t>
+            </w:r>
+            <w:r>
+              <w:t xml:space="preserve"> o estado de tempo</w:t>
+            </w:r>
+            <w:r>
+              <w:t xml:space="preserve"> recebido e descarta a previsão recebida.</w:t>
+            </w:r>
+          </w:p>
+        </w:tc>
+      </w:tr>
+      <w:tr>
+        <w:tc>
+          <w:tcPr>
+            <w:tcW w:w="1980" w:type="dxa"/>
+            <w:shd w:val="solid" w:color="BFBFBF" w:themeColor="background1" w:themeShade="BF" w:fill="auto"/>
+          </w:tcPr>
+          <w:p>
+            <w:pPr>
+              <w:rPr>
+                <w:b/>
+                <w:sz w:val="24"/>
+                <w:szCs w:val="24"/>
+              </w:rPr>
+            </w:pPr>
+            <w:r>
+              <w:rPr>
+                <w:b/>
+                <w:sz w:val="24"/>
+                <w:szCs w:val="24"/>
+              </w:rPr>
+              <w:t>Pós-condição</w:t>
+            </w:r>
+          </w:p>
+        </w:tc>
+        <w:tc>
+          <w:tcPr>
+            <w:tcW w:w="6514" w:type="dxa"/>
+          </w:tcPr>
+          <w:p/>
+        </w:tc>
+      </w:tr>
+      <w:tr>
+        <w:tc>
+          <w:tcPr>
+            <w:tcW w:w="1980" w:type="dxa"/>
+            <w:shd w:val="solid" w:color="BFBFBF" w:themeColor="background1" w:themeShade="BF" w:fill="auto"/>
+          </w:tcPr>
+          <w:p>
+            <w:pPr>
+              <w:rPr>
+                <w:b/>
+                <w:sz w:val="24"/>
+                <w:szCs w:val="24"/>
+              </w:rPr>
+            </w:pPr>
+            <w:r>
+              <w:rPr>
+                <w:b/>
+                <w:sz w:val="24"/>
+                <w:szCs w:val="24"/>
+              </w:rPr>
+              <w:t>Casos de teste</w:t>
+            </w:r>
+          </w:p>
+        </w:tc>
+        <w:tc>
+          <w:tcPr>
+            <w:tcW w:w="6514" w:type="dxa"/>
+          </w:tcPr>
+          <w:p>
+            <w:r>
+              <w:t>Testar a análise de dados do sistema para a sugestão de promoções</w:t>
+            </w:r>
+          </w:p>
+        </w:tc>
+      </w:tr>
+    </w:tbl>
+    <w:p>
+      <w:pPr>
+        <w:rPr>
+          <w:highlight w:val="yellow"/>
+        </w:rPr>
+      </w:pPr>
+    </w:p>
+    <w:tbl>
+      <w:tblPr>
+        <w:tblStyle w:val="Tabelacomgrade"/>
+        <w:tblW w:w="0" w:type="auto"/>
+        <w:tblLook w:val="04A0" w:firstRow="1" w:lastRow="0" w:firstColumn="1" w:lastColumn="0" w:noHBand="0" w:noVBand="1"/>
+      </w:tblPr>
+      <w:tblGrid>
+        <w:gridCol w:w="1980"/>
+        <w:gridCol w:w="6514"/>
+      </w:tblGrid>
+      <w:tr>
+        <w:tc>
+          <w:tcPr>
+            <w:tcW w:w="1980" w:type="dxa"/>
+            <w:shd w:val="solid" w:color="BFBFBF" w:themeColor="background1" w:themeShade="BF" w:fill="auto"/>
+          </w:tcPr>
+          <w:p>
+            <w:pPr>
+              <w:rPr>
+                <w:b/>
+                <w:sz w:val="24"/>
+                <w:szCs w:val="24"/>
+              </w:rPr>
+            </w:pPr>
+            <w:r>
+              <w:rPr>
+                <w:rFonts w:asciiTheme="majorHAnsi" w:hAnsiTheme="majorHAnsi"/>
+              </w:rPr>
+              <w:br w:type="page"/>
+            </w:r>
+            <w:r>
+              <w:rPr>
+                <w:b/>
+                <w:sz w:val="24"/>
+                <w:szCs w:val="24"/>
+              </w:rPr>
+              <w:t>Nome</w:t>
+            </w:r>
+          </w:p>
+        </w:tc>
+        <w:tc>
+          <w:tcPr>
+            <w:tcW w:w="6514" w:type="dxa"/>
+          </w:tcPr>
+          <w:p>
+            <w:r>
+              <w:t>Receber recomendação</w:t>
+            </w:r>
+          </w:p>
+        </w:tc>
+      </w:tr>
+      <w:tr>
+        <w:tc>
+          <w:tcPr>
+            <w:tcW w:w="1980" w:type="dxa"/>
+            <w:shd w:val="solid" w:color="BFBFBF" w:themeColor="background1" w:themeShade="BF" w:fill="auto"/>
+          </w:tcPr>
+          <w:p>
+            <w:pPr>
+              <w:rPr>
+                <w:b/>
+                <w:sz w:val="24"/>
+                <w:szCs w:val="24"/>
+              </w:rPr>
+            </w:pPr>
+            <w:r>
+              <w:rPr>
+                <w:b/>
+                <w:sz w:val="24"/>
+                <w:szCs w:val="24"/>
+              </w:rPr>
+              <w:t>Objetivo</w:t>
+            </w:r>
+          </w:p>
+        </w:tc>
+        <w:tc>
+          <w:tcPr>
+            <w:tcW w:w="6514" w:type="dxa"/>
+          </w:tcPr>
+          <w:p>
+            <w:r>
+              <w:t>Receber recomendação de promoção</w:t>
+            </w:r>
+          </w:p>
+        </w:tc>
+      </w:tr>
+      <w:tr>
+        <w:tc>
+          <w:tcPr>
+            <w:tcW w:w="1980" w:type="dxa"/>
+            <w:shd w:val="solid" w:color="BFBFBF" w:themeColor="background1" w:themeShade="BF" w:fill="auto"/>
+          </w:tcPr>
+          <w:p>
+            <w:pPr>
+              <w:rPr>
+                <w:b/>
+                <w:sz w:val="24"/>
+                <w:szCs w:val="24"/>
+              </w:rPr>
+            </w:pPr>
+            <w:r>
+              <w:rPr>
+                <w:b/>
+                <w:sz w:val="24"/>
+                <w:szCs w:val="24"/>
+              </w:rPr>
+              <w:t>Prioridade</w:t>
+            </w:r>
+          </w:p>
+        </w:tc>
+        <w:tc>
+          <w:tcPr>
+            <w:tcW w:w="6514" w:type="dxa"/>
+          </w:tcPr>
+          <w:p>
+            <w:r>
+              <w:t>Média</w:t>
+            </w:r>
+          </w:p>
+        </w:tc>
+      </w:tr>
+      <w:tr>
+        <w:tc>
+          <w:tcPr>
+            <w:tcW w:w="1980" w:type="dxa"/>
+            <w:shd w:val="solid" w:color="BFBFBF" w:themeColor="background1" w:themeShade="BF" w:fill="auto"/>
+          </w:tcPr>
+          <w:p>
+            <w:pPr>
+              <w:rPr>
+                <w:b/>
+                <w:sz w:val="24"/>
+                <w:szCs w:val="24"/>
+              </w:rPr>
+            </w:pPr>
+            <w:r>
+              <w:rPr>
+                <w:b/>
+                <w:sz w:val="24"/>
+                <w:szCs w:val="24"/>
+              </w:rPr>
+              <w:t>Pré-condição</w:t>
+            </w:r>
+          </w:p>
+        </w:tc>
+        <w:tc>
+          <w:tcPr>
+            <w:tcW w:w="6514" w:type="dxa"/>
+          </w:tcPr>
+          <w:p/>
+        </w:tc>
+      </w:tr>
+      <w:tr>
+        <w:tc>
+          <w:tcPr>
+            <w:tcW w:w="1980" w:type="dxa"/>
+            <w:shd w:val="solid" w:color="BFBFBF" w:themeColor="background1" w:themeShade="BF" w:fill="auto"/>
+          </w:tcPr>
+          <w:p>
+            <w:pPr>
+              <w:rPr>
+                <w:b/>
+                <w:sz w:val="24"/>
+                <w:szCs w:val="24"/>
+              </w:rPr>
+            </w:pPr>
+            <w:r>
+              <w:rPr>
+                <w:b/>
+                <w:sz w:val="24"/>
+                <w:szCs w:val="24"/>
+              </w:rPr>
+              <w:t>Cenário principal</w:t>
+            </w:r>
+          </w:p>
+        </w:tc>
+        <w:tc>
+          <w:tcPr>
+            <w:tcW w:w="6514" w:type="dxa"/>
+          </w:tcPr>
+          <w:p>
+            <w:pPr>
+              <w:pStyle w:val="PargrafodaLista"/>
+              <w:numPr>
+                <w:ilvl w:val="0"/>
+                <w:numId w:val="16"/>
+              </w:numPr>
+            </w:pPr>
+            <w:r>
+              <w:t>O sistema recebe uma recomendação do caso de uso “</w:t>
+            </w:r>
+            <w:r>
+              <w:t>Enviar previsão meteorológica</w:t>
+            </w:r>
+            <w:r>
+              <w:t>” e guarda o registo.</w:t>
+            </w:r>
+          </w:p>
+          <w:p>
+            <w:pPr>
+              <w:pStyle w:val="PargrafodaLista"/>
+              <w:numPr>
+                <w:ilvl w:val="0"/>
+                <w:numId w:val="16"/>
+              </w:numPr>
+            </w:pPr>
+            <w:r>
+              <w:t>O gestor de marketing recebe a notificação de que existe uma recomendação de promoção.</w:t>
+            </w:r>
+          </w:p>
+          <w:p>
+            <w:pPr>
+              <w:pStyle w:val="PargrafodaLista"/>
+              <w:ind w:left="360"/>
+            </w:pPr>
+          </w:p>
+        </w:tc>
+      </w:tr>
+      <w:tr>
+        <w:tc>
+          <w:tcPr>
+            <w:tcW w:w="1980" w:type="dxa"/>
+            <w:shd w:val="solid" w:color="BFBFBF" w:themeColor="background1" w:themeShade="BF" w:fill="auto"/>
+          </w:tcPr>
+          <w:p>
+            <w:pPr>
+              <w:rPr>
+                <w:b/>
+                <w:sz w:val="24"/>
+                <w:szCs w:val="24"/>
+              </w:rPr>
+            </w:pPr>
+            <w:r>
+              <w:rPr>
+                <w:b/>
+                <w:sz w:val="24"/>
+                <w:szCs w:val="24"/>
+              </w:rPr>
+              <w:t>Cenário alternativo</w:t>
+            </w:r>
+          </w:p>
+        </w:tc>
+        <w:tc>
+          <w:tcPr>
+            <w:tcW w:w="6514" w:type="dxa"/>
+          </w:tcPr>
+          <w:p/>
+        </w:tc>
+      </w:tr>
+      <w:tr>
+        <w:tc>
+          <w:tcPr>
+            <w:tcW w:w="1980" w:type="dxa"/>
+            <w:shd w:val="solid" w:color="BFBFBF" w:themeColor="background1" w:themeShade="BF" w:fill="auto"/>
+          </w:tcPr>
+          <w:p>
+            <w:pPr>
+              <w:rPr>
+                <w:b/>
+                <w:sz w:val="24"/>
+                <w:szCs w:val="24"/>
+              </w:rPr>
+            </w:pPr>
+            <w:r>
+              <w:rPr>
+                <w:b/>
+                <w:sz w:val="24"/>
+                <w:szCs w:val="24"/>
+              </w:rPr>
+              <w:t>Pós-condição</w:t>
+            </w:r>
+          </w:p>
+        </w:tc>
+        <w:tc>
+          <w:tcPr>
+            <w:tcW w:w="6514" w:type="dxa"/>
+          </w:tcPr>
+          <w:p/>
+        </w:tc>
+      </w:tr>
+      <w:tr>
+        <w:tc>
+          <w:tcPr>
+            <w:tcW w:w="1980" w:type="dxa"/>
+            <w:shd w:val="solid" w:color="BFBFBF" w:themeColor="background1" w:themeShade="BF" w:fill="auto"/>
+          </w:tcPr>
+          <w:p>
+            <w:pPr>
+              <w:rPr>
+                <w:b/>
+                <w:sz w:val="24"/>
+                <w:szCs w:val="24"/>
+              </w:rPr>
+            </w:pPr>
+            <w:r>
+              <w:rPr>
+                <w:b/>
+                <w:sz w:val="24"/>
+                <w:szCs w:val="24"/>
+              </w:rPr>
+              <w:t>Casos de teste</w:t>
+            </w:r>
+          </w:p>
+        </w:tc>
+        <w:tc>
+          <w:tcPr>
+            <w:tcW w:w="6514" w:type="dxa"/>
+          </w:tcPr>
+          <w:p>
+            <w:r>
+              <w:t xml:space="preserve">Testar </w:t>
+            </w:r>
+            <w:r>
+              <w:t xml:space="preserve">se o </w:t>
+            </w:r>
+            <w:proofErr w:type="gramStart"/>
+            <w:r>
+              <w:t>E</w:t>
+            </w:r>
+            <w:r>
+              <w:t>mail</w:t>
+            </w:r>
+            <w:proofErr w:type="gramEnd"/>
+            <w:r>
+              <w:t xml:space="preserve"> é enviado</w:t>
+            </w:r>
+            <w:r>
+              <w:t xml:space="preserve"> corretamente</w:t>
+            </w:r>
+          </w:p>
+        </w:tc>
+      </w:tr>
+    </w:tbl>
+    <w:p/>
+    <w:tbl>
+      <w:tblPr>
+        <w:tblStyle w:val="Tabelacomgrade"/>
+        <w:tblW w:w="0" w:type="auto"/>
+        <w:tblLook w:val="04A0" w:firstRow="1" w:lastRow="0" w:firstColumn="1" w:lastColumn="0" w:noHBand="0" w:noVBand="1"/>
+      </w:tblPr>
+      <w:tblGrid>
+        <w:gridCol w:w="1980"/>
+        <w:gridCol w:w="6514"/>
+      </w:tblGrid>
+      <w:tr>
+        <w:tc>
+          <w:tcPr>
+            <w:tcW w:w="1980" w:type="dxa"/>
+            <w:shd w:val="solid" w:color="BFBFBF" w:themeColor="background1" w:themeShade="BF" w:fill="auto"/>
+          </w:tcPr>
+          <w:p>
+            <w:pPr>
+              <w:rPr>
+                <w:b/>
+                <w:sz w:val="24"/>
+                <w:szCs w:val="24"/>
+              </w:rPr>
+            </w:pPr>
+            <w:r>
+              <w:rPr>
+                <w:b/>
+                <w:sz w:val="24"/>
+                <w:szCs w:val="24"/>
+              </w:rPr>
+              <w:t>Nome</w:t>
+            </w:r>
+          </w:p>
+        </w:tc>
+        <w:tc>
+          <w:tcPr>
+            <w:tcW w:w="6514" w:type="dxa"/>
+          </w:tcPr>
+          <w:p>
+            <w:r>
+              <w:t>Aprovar ou Recusar Promoção</w:t>
+            </w:r>
+          </w:p>
+        </w:tc>
+      </w:tr>
+      <w:tr>
+        <w:tc>
+          <w:tcPr>
+            <w:tcW w:w="1980" w:type="dxa"/>
+            <w:shd w:val="solid" w:color="BFBFBF" w:themeColor="background1" w:themeShade="BF" w:fill="auto"/>
+          </w:tcPr>
+          <w:p>
+            <w:pPr>
+              <w:rPr>
+                <w:b/>
+                <w:sz w:val="24"/>
+                <w:szCs w:val="24"/>
+              </w:rPr>
+            </w:pPr>
+            <w:r>
+              <w:rPr>
+                <w:b/>
+                <w:sz w:val="24"/>
+                <w:szCs w:val="24"/>
+              </w:rPr>
+              <w:t>Objetivo</w:t>
+            </w:r>
+          </w:p>
+        </w:tc>
+        <w:tc>
+          <w:tcPr>
+            <w:tcW w:w="6514" w:type="dxa"/>
+          </w:tcPr>
+          <w:p>
+            <w:r>
+              <w:t>O ator aprova uma promoção</w:t>
             </w:r>
           </w:p>
         </w:tc>
@@ -3009,13 +3136,7 @@
               </w:numPr>
             </w:pPr>
             <w:r>
-              <w:t>O utilizador clica no botão “</w:t>
-            </w:r>
-            <w:r>
-              <w:t>Consultar</w:t>
-            </w:r>
-            <w:r>
-              <w:t xml:space="preserve"> promoções”</w:t>
+              <w:t>O utilizador clica no botão “Ver promoções”</w:t>
             </w:r>
           </w:p>
           <w:p>
@@ -3051,16 +3172,7 @@
               </w:numPr>
             </w:pPr>
             <w:r>
-              <w:t>O sistema habilita os botões</w:t>
-            </w:r>
-            <w:r>
-              <w:t xml:space="preserve"> “Aprovar/</w:t>
-            </w:r>
-            <w:r>
-              <w:t>reprovar</w:t>
-            </w:r>
-            <w:r>
-              <w:t>”</w:t>
+              <w:t>O sistema habilita os botões “Aprovar/recusar”</w:t>
             </w:r>
           </w:p>
           <w:p>
@@ -3072,13 +3184,7 @@
               </w:numPr>
             </w:pPr>
             <w:r>
-              <w:t xml:space="preserve">O ator aprova </w:t>
-            </w:r>
-            <w:r>
-              <w:t xml:space="preserve">ou reprova </w:t>
-            </w:r>
-            <w:r>
-              <w:t>a promoção</w:t>
+              <w:t>O ator aprova ou recusa a promoção</w:t>
             </w:r>
           </w:p>
           <w:p>
@@ -3090,30 +3196,6 @@
               </w:numPr>
             </w:pPr>
             <w:r>
-              <w:t>O sistema pede a confirmação</w:t>
-            </w:r>
-          </w:p>
-          <w:p>
-            <w:pPr>
-              <w:pStyle w:val="PargrafodaLista"/>
-              <w:numPr>
-                <w:ilvl w:val="0"/>
-                <w:numId w:val="11"/>
-              </w:numPr>
-            </w:pPr>
-            <w:r>
-              <w:t>O ator confirma a alteração</w:t>
-            </w:r>
-          </w:p>
-          <w:p>
-            <w:pPr>
-              <w:pStyle w:val="PargrafodaLista"/>
-              <w:numPr>
-                <w:ilvl w:val="0"/>
-                <w:numId w:val="11"/>
-              </w:numPr>
-            </w:pPr>
-            <w:r>
               <w:t>O sistema altera o estado da promoção</w:t>
             </w:r>
           </w:p>
@@ -3148,32 +3230,9 @@
             <w:tcW w:w="6514" w:type="dxa"/>
           </w:tcPr>
           <w:p>
-            <w:pPr>
-              <w:pStyle w:val="PargrafodaLista"/>
-              <w:numPr>
-                <w:ilvl w:val="0"/>
-                <w:numId w:val="13"/>
-              </w:numPr>
-            </w:pPr>
-            <w:r>
-              <w:t xml:space="preserve">O ator </w:t>
-            </w:r>
-            <w:r>
-              <w:t xml:space="preserve">pode clicar no botão </w:t>
-            </w:r>
-            <w:r>
-              <w:t>“Cancelar”</w:t>
-            </w:r>
-            <w:r>
-              <w:t xml:space="preserve"> a qualquer momento.</w:t>
-            </w:r>
-          </w:p>
-          <w:p>
-            <w:r>
-              <w:t>6.a. O ator pode não confirmar a alteração</w:t>
-            </w:r>
-            <w:bookmarkStart w:id="0" w:name="_GoBack"/>
-            <w:bookmarkEnd w:id="0"/>
+            <w:r>
+              <w:t>O ator pode clicar no botão “Cancelar” a qualquer momento.</w:t>
+            </w:r>
           </w:p>
         </w:tc>
       </w:tr>
@@ -3245,10 +3304,7 @@
               </w:numPr>
             </w:pPr>
             <w:r>
-              <w:t xml:space="preserve">Verificar se </w:t>
-            </w:r>
-            <w:r>
-              <w:t>o estado da promoção se encontra do estado “à espera de aprovação”, caso contrário mostra uma mensagem de erro.</w:t>
+              <w:t>Verificar se o estado da promoção se encontra do estado “à espera de aprovação”, caso contrário mostra uma mensagem de erro.</w:t>
             </w:r>
           </w:p>
           <w:p>
@@ -3267,6 +3323,2223 @@
       </w:tr>
     </w:tbl>
     <w:p/>
+    <w:p/>
+    <w:tbl>
+      <w:tblPr>
+        <w:tblStyle w:val="Tabelacomgrade"/>
+        <w:tblW w:w="0" w:type="auto"/>
+        <w:tblLook w:val="04A0" w:firstRow="1" w:lastRow="0" w:firstColumn="1" w:lastColumn="0" w:noHBand="0" w:noVBand="1"/>
+      </w:tblPr>
+      <w:tblGrid>
+        <w:gridCol w:w="1980"/>
+        <w:gridCol w:w="6514"/>
+      </w:tblGrid>
+      <w:tr>
+        <w:tc>
+          <w:tcPr>
+            <w:tcW w:w="1980" w:type="dxa"/>
+            <w:shd w:val="solid" w:color="BFBFBF" w:themeColor="background1" w:themeShade="BF" w:fill="auto"/>
+          </w:tcPr>
+          <w:p>
+            <w:pPr>
+              <w:rPr>
+                <w:b/>
+                <w:sz w:val="24"/>
+                <w:szCs w:val="24"/>
+              </w:rPr>
+            </w:pPr>
+            <w:r>
+              <w:rPr>
+                <w:b/>
+                <w:sz w:val="24"/>
+                <w:szCs w:val="24"/>
+              </w:rPr>
+              <w:t>Nome</w:t>
+            </w:r>
+          </w:p>
+        </w:tc>
+        <w:tc>
+          <w:tcPr>
+            <w:tcW w:w="6514" w:type="dxa"/>
+          </w:tcPr>
+          <w:p>
+            <w:pPr>
+              <w:rPr>
+                <w:rFonts w:cstheme="minorHAnsi"/>
+              </w:rPr>
+            </w:pPr>
+            <w:r>
+              <w:rPr>
+                <w:rFonts w:eastAsia="Arial" w:cstheme="minorHAnsi"/>
+                <w:spacing w:val="1"/>
+              </w:rPr>
+              <w:t>Lan</w:t>
+            </w:r>
+            <w:r>
+              <w:rPr>
+                <w:rFonts w:eastAsia="Arial" w:cstheme="minorHAnsi"/>
+                <w:spacing w:val="-2"/>
+              </w:rPr>
+              <w:t>ç</w:t>
+            </w:r>
+            <w:r>
+              <w:rPr>
+                <w:rFonts w:eastAsia="Arial" w:cstheme="minorHAnsi"/>
+                <w:spacing w:val="1"/>
+              </w:rPr>
+              <w:t>a</w:t>
+            </w:r>
+            <w:r>
+              <w:rPr>
+                <w:rFonts w:eastAsia="Arial" w:cstheme="minorHAnsi"/>
+              </w:rPr>
+              <w:t>r Pro</w:t>
+            </w:r>
+            <w:r>
+              <w:rPr>
+                <w:rFonts w:eastAsia="Arial" w:cstheme="minorHAnsi"/>
+                <w:spacing w:val="-1"/>
+              </w:rPr>
+              <w:t>m</w:t>
+            </w:r>
+            <w:r>
+              <w:rPr>
+                <w:rFonts w:eastAsia="Arial" w:cstheme="minorHAnsi"/>
+                <w:spacing w:val="1"/>
+              </w:rPr>
+              <w:t>o</w:t>
+            </w:r>
+            <w:r>
+              <w:rPr>
+                <w:rFonts w:eastAsia="Arial" w:cstheme="minorHAnsi"/>
+              </w:rPr>
+              <w:t>ç</w:t>
+            </w:r>
+            <w:r>
+              <w:rPr>
+                <w:rFonts w:eastAsia="Arial" w:cstheme="minorHAnsi"/>
+                <w:spacing w:val="-1"/>
+              </w:rPr>
+              <w:t>ã</w:t>
+            </w:r>
+            <w:r>
+              <w:rPr>
+                <w:rFonts w:eastAsia="Arial" w:cstheme="minorHAnsi"/>
+              </w:rPr>
+              <w:t>o</w:t>
+            </w:r>
+          </w:p>
+        </w:tc>
+      </w:tr>
+      <w:tr>
+        <w:tc>
+          <w:tcPr>
+            <w:tcW w:w="1980" w:type="dxa"/>
+            <w:shd w:val="solid" w:color="BFBFBF" w:themeColor="background1" w:themeShade="BF" w:fill="auto"/>
+          </w:tcPr>
+          <w:p>
+            <w:pPr>
+              <w:rPr>
+                <w:b/>
+                <w:sz w:val="24"/>
+                <w:szCs w:val="24"/>
+              </w:rPr>
+            </w:pPr>
+            <w:r>
+              <w:rPr>
+                <w:b/>
+                <w:sz w:val="24"/>
+                <w:szCs w:val="24"/>
+              </w:rPr>
+              <w:t>Objetivo</w:t>
+            </w:r>
+          </w:p>
+        </w:tc>
+        <w:tc>
+          <w:tcPr>
+            <w:tcW w:w="6514" w:type="dxa"/>
+          </w:tcPr>
+          <w:p>
+            <w:pPr>
+              <w:rPr>
+                <w:rFonts w:cstheme="minorHAnsi"/>
+              </w:rPr>
+            </w:pPr>
+            <w:r>
+              <w:rPr>
+                <w:rFonts w:eastAsia="Arial" w:cstheme="minorHAnsi"/>
+                <w:spacing w:val="2"/>
+              </w:rPr>
+              <w:t>T</w:t>
+            </w:r>
+            <w:r>
+              <w:rPr>
+                <w:rFonts w:eastAsia="Arial" w:cstheme="minorHAnsi"/>
+                <w:spacing w:val="1"/>
+              </w:rPr>
+              <w:t>o</w:t>
+            </w:r>
+            <w:r>
+              <w:rPr>
+                <w:rFonts w:eastAsia="Arial" w:cstheme="minorHAnsi"/>
+              </w:rPr>
+              <w:t>r</w:t>
+            </w:r>
+            <w:r>
+              <w:rPr>
+                <w:rFonts w:eastAsia="Arial" w:cstheme="minorHAnsi"/>
+                <w:spacing w:val="-2"/>
+              </w:rPr>
+              <w:t>n</w:t>
+            </w:r>
+            <w:r>
+              <w:rPr>
+                <w:rFonts w:eastAsia="Arial" w:cstheme="minorHAnsi"/>
+                <w:spacing w:val="1"/>
+              </w:rPr>
+              <w:t>a</w:t>
+            </w:r>
+            <w:r>
+              <w:rPr>
+                <w:rFonts w:eastAsia="Arial" w:cstheme="minorHAnsi"/>
+              </w:rPr>
+              <w:t>r as</w:t>
+            </w:r>
+            <w:r>
+              <w:rPr>
+                <w:rFonts w:eastAsia="Arial" w:cstheme="minorHAnsi"/>
+                <w:spacing w:val="-1"/>
+              </w:rPr>
+              <w:t xml:space="preserve"> </w:t>
+            </w:r>
+            <w:r>
+              <w:rPr>
+                <w:rFonts w:eastAsia="Arial" w:cstheme="minorHAnsi"/>
+                <w:spacing w:val="1"/>
+              </w:rPr>
+              <w:t>p</w:t>
+            </w:r>
+            <w:r>
+              <w:rPr>
+                <w:rFonts w:eastAsia="Arial" w:cstheme="minorHAnsi"/>
+              </w:rPr>
+              <w:t>romo</w:t>
+            </w:r>
+            <w:r>
+              <w:rPr>
+                <w:rFonts w:eastAsia="Arial" w:cstheme="minorHAnsi"/>
+                <w:spacing w:val="2"/>
+              </w:rPr>
+              <w:t>ç</w:t>
+            </w:r>
+            <w:r>
+              <w:rPr>
+                <w:rFonts w:eastAsia="Arial" w:cstheme="minorHAnsi"/>
+                <w:spacing w:val="-1"/>
+              </w:rPr>
+              <w:t>õ</w:t>
+            </w:r>
+            <w:r>
+              <w:rPr>
+                <w:rFonts w:eastAsia="Arial" w:cstheme="minorHAnsi"/>
+                <w:spacing w:val="1"/>
+              </w:rPr>
+              <w:t>e</w:t>
+            </w:r>
+            <w:r>
+              <w:rPr>
+                <w:rFonts w:eastAsia="Arial" w:cstheme="minorHAnsi"/>
+              </w:rPr>
+              <w:t>s</w:t>
+            </w:r>
+            <w:r>
+              <w:rPr>
+                <w:rFonts w:eastAsia="Arial" w:cstheme="minorHAnsi"/>
+                <w:spacing w:val="-2"/>
+              </w:rPr>
+              <w:t xml:space="preserve"> </w:t>
+            </w:r>
+            <w:r>
+              <w:rPr>
+                <w:rFonts w:eastAsia="Arial" w:cstheme="minorHAnsi"/>
+                <w:spacing w:val="1"/>
+              </w:rPr>
+              <w:t>a</w:t>
+            </w:r>
+            <w:r>
+              <w:rPr>
+                <w:rFonts w:eastAsia="Arial" w:cstheme="minorHAnsi"/>
+              </w:rPr>
+              <w:t>ti</w:t>
+            </w:r>
+            <w:r>
+              <w:rPr>
+                <w:rFonts w:eastAsia="Arial" w:cstheme="minorHAnsi"/>
+                <w:spacing w:val="-2"/>
+              </w:rPr>
+              <w:t>v</w:t>
+            </w:r>
+            <w:r>
+              <w:rPr>
+                <w:rFonts w:eastAsia="Arial" w:cstheme="minorHAnsi"/>
+                <w:spacing w:val="1"/>
+              </w:rPr>
+              <w:t>a</w:t>
+            </w:r>
+            <w:r>
+              <w:rPr>
+                <w:rFonts w:eastAsia="Arial" w:cstheme="minorHAnsi"/>
+              </w:rPr>
+              <w:t>s</w:t>
+            </w:r>
+          </w:p>
+        </w:tc>
+      </w:tr>
+      <w:tr>
+        <w:tc>
+          <w:tcPr>
+            <w:tcW w:w="1980" w:type="dxa"/>
+            <w:shd w:val="solid" w:color="BFBFBF" w:themeColor="background1" w:themeShade="BF" w:fill="auto"/>
+          </w:tcPr>
+          <w:p>
+            <w:pPr>
+              <w:rPr>
+                <w:b/>
+                <w:sz w:val="24"/>
+                <w:szCs w:val="24"/>
+              </w:rPr>
+            </w:pPr>
+            <w:r>
+              <w:rPr>
+                <w:b/>
+                <w:sz w:val="24"/>
+                <w:szCs w:val="24"/>
+              </w:rPr>
+              <w:t>Prioridade</w:t>
+            </w:r>
+          </w:p>
+        </w:tc>
+        <w:tc>
+          <w:tcPr>
+            <w:tcW w:w="6514" w:type="dxa"/>
+          </w:tcPr>
+          <w:p>
+            <w:pPr>
+              <w:rPr>
+                <w:rFonts w:cstheme="minorHAnsi"/>
+              </w:rPr>
+            </w:pPr>
+            <w:r>
+              <w:rPr>
+                <w:rFonts w:eastAsia="Arial" w:cstheme="minorHAnsi"/>
+              </w:rPr>
+              <w:t>Alta</w:t>
+            </w:r>
+          </w:p>
+        </w:tc>
+      </w:tr>
+      <w:tr>
+        <w:tc>
+          <w:tcPr>
+            <w:tcW w:w="1980" w:type="dxa"/>
+            <w:shd w:val="solid" w:color="BFBFBF" w:themeColor="background1" w:themeShade="BF" w:fill="auto"/>
+          </w:tcPr>
+          <w:p>
+            <w:pPr>
+              <w:rPr>
+                <w:b/>
+                <w:sz w:val="24"/>
+                <w:szCs w:val="24"/>
+              </w:rPr>
+            </w:pPr>
+            <w:r>
+              <w:rPr>
+                <w:b/>
+                <w:sz w:val="24"/>
+                <w:szCs w:val="24"/>
+              </w:rPr>
+              <w:t>Pré-condição</w:t>
+            </w:r>
+          </w:p>
+        </w:tc>
+        <w:tc>
+          <w:tcPr>
+            <w:tcW w:w="6514" w:type="dxa"/>
+          </w:tcPr>
+          <w:p>
+            <w:pPr>
+              <w:rPr>
+                <w:rFonts w:cstheme="minorHAnsi"/>
+              </w:rPr>
+            </w:pPr>
+            <w:r>
+              <w:rPr>
+                <w:rFonts w:cstheme="minorHAnsi"/>
+              </w:rPr>
+              <w:t>Login válido</w:t>
+            </w:r>
+          </w:p>
+        </w:tc>
+      </w:tr>
+      <w:tr>
+        <w:tc>
+          <w:tcPr>
+            <w:tcW w:w="1980" w:type="dxa"/>
+            <w:shd w:val="solid" w:color="BFBFBF" w:themeColor="background1" w:themeShade="BF" w:fill="auto"/>
+          </w:tcPr>
+          <w:p>
+            <w:pPr>
+              <w:rPr>
+                <w:b/>
+                <w:sz w:val="24"/>
+                <w:szCs w:val="24"/>
+              </w:rPr>
+            </w:pPr>
+            <w:r>
+              <w:rPr>
+                <w:b/>
+                <w:sz w:val="24"/>
+                <w:szCs w:val="24"/>
+              </w:rPr>
+              <w:t>Cenário principal</w:t>
+            </w:r>
+          </w:p>
+        </w:tc>
+        <w:tc>
+          <w:tcPr>
+            <w:tcW w:w="6514" w:type="dxa"/>
+          </w:tcPr>
+          <w:p>
+            <w:pPr>
+              <w:pStyle w:val="PargrafodaLista"/>
+              <w:numPr>
+                <w:ilvl w:val="0"/>
+                <w:numId w:val="14"/>
+              </w:numPr>
+              <w:ind w:right="887"/>
+              <w:rPr>
+                <w:rFonts w:eastAsia="Arial" w:cstheme="minorHAnsi"/>
+              </w:rPr>
+            </w:pPr>
+            <w:r>
+              <w:rPr>
+                <w:rFonts w:eastAsia="Arial" w:cstheme="minorHAnsi"/>
+              </w:rPr>
+              <w:t>O</w:t>
+            </w:r>
+            <w:r>
+              <w:rPr>
+                <w:rFonts w:eastAsia="Arial" w:cstheme="minorHAnsi"/>
+                <w:spacing w:val="1"/>
+              </w:rPr>
+              <w:t xml:space="preserve"> u</w:t>
+            </w:r>
+            <w:r>
+              <w:rPr>
+                <w:rFonts w:eastAsia="Arial" w:cstheme="minorHAnsi"/>
+              </w:rPr>
+              <w:t>til</w:t>
+            </w:r>
+            <w:r>
+              <w:rPr>
+                <w:rFonts w:eastAsia="Arial" w:cstheme="minorHAnsi"/>
+                <w:spacing w:val="-1"/>
+              </w:rPr>
+              <w:t>i</w:t>
+            </w:r>
+            <w:r>
+              <w:rPr>
+                <w:rFonts w:eastAsia="Arial" w:cstheme="minorHAnsi"/>
+                <w:spacing w:val="-2"/>
+              </w:rPr>
+              <w:t>z</w:t>
+            </w:r>
+            <w:r>
+              <w:rPr>
+                <w:rFonts w:eastAsia="Arial" w:cstheme="minorHAnsi"/>
+                <w:spacing w:val="1"/>
+              </w:rPr>
+              <w:t>ado</w:t>
+            </w:r>
+            <w:r>
+              <w:rPr>
+                <w:rFonts w:eastAsia="Arial" w:cstheme="minorHAnsi"/>
+              </w:rPr>
+              <w:t>r c</w:t>
+            </w:r>
+            <w:r>
+              <w:rPr>
+                <w:rFonts w:eastAsia="Arial" w:cstheme="minorHAnsi"/>
+                <w:spacing w:val="-1"/>
+              </w:rPr>
+              <w:t>l</w:t>
+            </w:r>
+            <w:r>
+              <w:rPr>
+                <w:rFonts w:eastAsia="Arial" w:cstheme="minorHAnsi"/>
+              </w:rPr>
+              <w:t>ica</w:t>
+            </w:r>
+            <w:r>
+              <w:rPr>
+                <w:rFonts w:eastAsia="Arial" w:cstheme="minorHAnsi"/>
+                <w:spacing w:val="1"/>
+              </w:rPr>
+              <w:t xml:space="preserve"> n</w:t>
+            </w:r>
+            <w:r>
+              <w:rPr>
+                <w:rFonts w:eastAsia="Arial" w:cstheme="minorHAnsi"/>
+              </w:rPr>
+              <w:t>o</w:t>
+            </w:r>
+            <w:r>
+              <w:rPr>
+                <w:rFonts w:eastAsia="Arial" w:cstheme="minorHAnsi"/>
+                <w:spacing w:val="-1"/>
+              </w:rPr>
+              <w:t xml:space="preserve"> </w:t>
+            </w:r>
+            <w:r>
+              <w:rPr>
+                <w:rFonts w:eastAsia="Arial" w:cstheme="minorHAnsi"/>
+                <w:spacing w:val="1"/>
+              </w:rPr>
+              <w:t>b</w:t>
+            </w:r>
+            <w:r>
+              <w:rPr>
+                <w:rFonts w:eastAsia="Arial" w:cstheme="minorHAnsi"/>
+                <w:spacing w:val="-1"/>
+              </w:rPr>
+              <w:t>o</w:t>
+            </w:r>
+            <w:r>
+              <w:rPr>
+                <w:rFonts w:eastAsia="Arial" w:cstheme="minorHAnsi"/>
+              </w:rPr>
+              <w:t>t</w:t>
+            </w:r>
+            <w:r>
+              <w:rPr>
+                <w:rFonts w:eastAsia="Arial" w:cstheme="minorHAnsi"/>
+                <w:spacing w:val="1"/>
+              </w:rPr>
+              <w:t>ã</w:t>
+            </w:r>
+            <w:r>
+              <w:rPr>
+                <w:rFonts w:eastAsia="Arial" w:cstheme="minorHAnsi"/>
+              </w:rPr>
+              <w:t>o</w:t>
+            </w:r>
+            <w:r>
+              <w:rPr>
+                <w:rFonts w:eastAsia="Arial" w:cstheme="minorHAnsi"/>
+                <w:spacing w:val="1"/>
+              </w:rPr>
+              <w:t xml:space="preserve"> </w:t>
+            </w:r>
+            <w:r>
+              <w:rPr>
+                <w:rFonts w:eastAsia="Arial" w:cstheme="minorHAnsi"/>
+              </w:rPr>
+              <w:t>“</w:t>
+            </w:r>
+            <w:r>
+              <w:rPr>
+                <w:rFonts w:eastAsia="Arial" w:cstheme="minorHAnsi"/>
+                <w:spacing w:val="-2"/>
+              </w:rPr>
+              <w:t>Consultar</w:t>
+            </w:r>
+            <w:r>
+              <w:rPr>
+                <w:rFonts w:eastAsia="Arial" w:cstheme="minorHAnsi"/>
+              </w:rPr>
+              <w:t xml:space="preserve"> </w:t>
+            </w:r>
+            <w:r>
+              <w:rPr>
+                <w:rFonts w:eastAsia="Arial" w:cstheme="minorHAnsi"/>
+              </w:rPr>
+              <w:t>p</w:t>
+            </w:r>
+            <w:r>
+              <w:rPr>
+                <w:rFonts w:eastAsia="Arial" w:cstheme="minorHAnsi"/>
+              </w:rPr>
+              <w:t>romoç</w:t>
+            </w:r>
+            <w:r>
+              <w:rPr>
+                <w:rFonts w:eastAsia="Arial" w:cstheme="minorHAnsi"/>
+                <w:spacing w:val="1"/>
+              </w:rPr>
+              <w:t>õe</w:t>
+            </w:r>
+            <w:r>
+              <w:rPr>
+                <w:rFonts w:eastAsia="Arial" w:cstheme="minorHAnsi"/>
+              </w:rPr>
+              <w:t>s”</w:t>
+            </w:r>
+          </w:p>
+          <w:p>
+            <w:pPr>
+              <w:pStyle w:val="PargrafodaLista"/>
+              <w:numPr>
+                <w:ilvl w:val="0"/>
+                <w:numId w:val="14"/>
+              </w:numPr>
+              <w:ind w:right="1314"/>
+              <w:rPr>
+                <w:rFonts w:eastAsia="Arial" w:cstheme="minorHAnsi"/>
+              </w:rPr>
+            </w:pPr>
+            <w:r>
+              <w:rPr>
+                <w:rFonts w:eastAsia="Arial" w:cstheme="minorHAnsi"/>
+              </w:rPr>
+              <w:t>O</w:t>
+            </w:r>
+            <w:r>
+              <w:rPr>
+                <w:rFonts w:eastAsia="Arial" w:cstheme="minorHAnsi"/>
+                <w:spacing w:val="1"/>
+              </w:rPr>
+              <w:t xml:space="preserve"> </w:t>
+            </w:r>
+            <w:r>
+              <w:rPr>
+                <w:rFonts w:eastAsia="Arial" w:cstheme="minorHAnsi"/>
+              </w:rPr>
+              <w:t>sist</w:t>
+            </w:r>
+            <w:r>
+              <w:rPr>
+                <w:rFonts w:eastAsia="Arial" w:cstheme="minorHAnsi"/>
+                <w:spacing w:val="1"/>
+              </w:rPr>
+              <w:t>e</w:t>
+            </w:r>
+            <w:r>
+              <w:rPr>
+                <w:rFonts w:eastAsia="Arial" w:cstheme="minorHAnsi"/>
+                <w:spacing w:val="-1"/>
+              </w:rPr>
+              <w:t>m</w:t>
+            </w:r>
+            <w:r>
+              <w:rPr>
+                <w:rFonts w:eastAsia="Arial" w:cstheme="minorHAnsi"/>
+              </w:rPr>
+              <w:t>a</w:t>
+            </w:r>
+            <w:r>
+              <w:rPr>
+                <w:rFonts w:eastAsia="Arial" w:cstheme="minorHAnsi"/>
+                <w:spacing w:val="-1"/>
+              </w:rPr>
+              <w:t xml:space="preserve"> </w:t>
+            </w:r>
+            <w:r>
+              <w:rPr>
+                <w:rFonts w:eastAsia="Arial" w:cstheme="minorHAnsi"/>
+                <w:spacing w:val="1"/>
+              </w:rPr>
+              <w:t>mo</w:t>
+            </w:r>
+            <w:r>
+              <w:rPr>
+                <w:rFonts w:eastAsia="Arial" w:cstheme="minorHAnsi"/>
+              </w:rPr>
+              <w:t>stra</w:t>
+            </w:r>
+            <w:r>
+              <w:rPr>
+                <w:rFonts w:eastAsia="Arial" w:cstheme="minorHAnsi"/>
+                <w:spacing w:val="-1"/>
+              </w:rPr>
+              <w:t xml:space="preserve"> </w:t>
+            </w:r>
+            <w:r>
+              <w:rPr>
+                <w:rFonts w:eastAsia="Arial" w:cstheme="minorHAnsi"/>
+                <w:spacing w:val="1"/>
+              </w:rPr>
+              <w:t>t</w:t>
+            </w:r>
+            <w:r>
+              <w:rPr>
+                <w:rFonts w:eastAsia="Arial" w:cstheme="minorHAnsi"/>
+                <w:spacing w:val="-1"/>
+              </w:rPr>
+              <w:t>o</w:t>
+            </w:r>
+            <w:r>
+              <w:rPr>
+                <w:rFonts w:eastAsia="Arial" w:cstheme="minorHAnsi"/>
+                <w:spacing w:val="1"/>
+              </w:rPr>
+              <w:t>d</w:t>
+            </w:r>
+            <w:r>
+              <w:rPr>
+                <w:rFonts w:eastAsia="Arial" w:cstheme="minorHAnsi"/>
+                <w:spacing w:val="-1"/>
+              </w:rPr>
+              <w:t>a</w:t>
+            </w:r>
+            <w:r>
+              <w:rPr>
+                <w:rFonts w:eastAsia="Arial" w:cstheme="minorHAnsi"/>
+              </w:rPr>
+              <w:t xml:space="preserve">s </w:t>
+            </w:r>
+            <w:r>
+              <w:rPr>
+                <w:rFonts w:eastAsia="Arial" w:cstheme="minorHAnsi"/>
+                <w:spacing w:val="1"/>
+              </w:rPr>
+              <w:t>a</w:t>
+            </w:r>
+            <w:r>
+              <w:rPr>
+                <w:rFonts w:eastAsia="Arial" w:cstheme="minorHAnsi"/>
+              </w:rPr>
+              <w:t xml:space="preserve">s </w:t>
+            </w:r>
+            <w:r>
+              <w:rPr>
+                <w:rFonts w:eastAsia="Arial" w:cstheme="minorHAnsi"/>
+                <w:spacing w:val="1"/>
+              </w:rPr>
+              <w:t>p</w:t>
+            </w:r>
+            <w:r>
+              <w:rPr>
+                <w:rFonts w:eastAsia="Arial" w:cstheme="minorHAnsi"/>
+              </w:rPr>
+              <w:t>romoç</w:t>
+            </w:r>
+            <w:r>
+              <w:rPr>
+                <w:rFonts w:eastAsia="Arial" w:cstheme="minorHAnsi"/>
+                <w:spacing w:val="1"/>
+              </w:rPr>
+              <w:t>õe</w:t>
+            </w:r>
+            <w:r>
+              <w:rPr>
+                <w:rFonts w:eastAsia="Arial" w:cstheme="minorHAnsi"/>
+              </w:rPr>
+              <w:t>s</w:t>
+            </w:r>
+          </w:p>
+          <w:p>
+            <w:pPr>
+              <w:pStyle w:val="PargrafodaLista"/>
+              <w:numPr>
+                <w:ilvl w:val="0"/>
+                <w:numId w:val="14"/>
+              </w:numPr>
+              <w:rPr>
+                <w:rFonts w:eastAsia="Arial" w:cstheme="minorHAnsi"/>
+              </w:rPr>
+            </w:pPr>
+            <w:r>
+              <w:rPr>
+                <w:rFonts w:eastAsia="Arial" w:cstheme="minorHAnsi"/>
+              </w:rPr>
+              <w:t>O</w:t>
+            </w:r>
+            <w:r>
+              <w:rPr>
+                <w:rFonts w:eastAsia="Arial" w:cstheme="minorHAnsi"/>
+                <w:spacing w:val="1"/>
+              </w:rPr>
+              <w:t xml:space="preserve"> u</w:t>
+            </w:r>
+            <w:r>
+              <w:rPr>
+                <w:rFonts w:eastAsia="Arial" w:cstheme="minorHAnsi"/>
+              </w:rPr>
+              <w:t>til</w:t>
+            </w:r>
+            <w:r>
+              <w:rPr>
+                <w:rFonts w:eastAsia="Arial" w:cstheme="minorHAnsi"/>
+                <w:spacing w:val="-1"/>
+              </w:rPr>
+              <w:t>i</w:t>
+            </w:r>
+            <w:r>
+              <w:rPr>
+                <w:rFonts w:eastAsia="Arial" w:cstheme="minorHAnsi"/>
+                <w:spacing w:val="-2"/>
+              </w:rPr>
+              <w:t>z</w:t>
+            </w:r>
+            <w:r>
+              <w:rPr>
+                <w:rFonts w:eastAsia="Arial" w:cstheme="minorHAnsi"/>
+                <w:spacing w:val="1"/>
+              </w:rPr>
+              <w:t>ado</w:t>
+            </w:r>
+            <w:r>
+              <w:rPr>
+                <w:rFonts w:eastAsia="Arial" w:cstheme="minorHAnsi"/>
+              </w:rPr>
+              <w:t>r sel</w:t>
+            </w:r>
+            <w:r>
+              <w:rPr>
+                <w:rFonts w:eastAsia="Arial" w:cstheme="minorHAnsi"/>
+                <w:spacing w:val="1"/>
+              </w:rPr>
+              <w:t>e</w:t>
+            </w:r>
+            <w:r>
+              <w:rPr>
+                <w:rFonts w:eastAsia="Arial" w:cstheme="minorHAnsi"/>
+              </w:rPr>
+              <w:t>cio</w:t>
+            </w:r>
+            <w:r>
+              <w:rPr>
+                <w:rFonts w:eastAsia="Arial" w:cstheme="minorHAnsi"/>
+                <w:spacing w:val="-1"/>
+              </w:rPr>
+              <w:t>n</w:t>
+            </w:r>
+            <w:r>
+              <w:rPr>
+                <w:rFonts w:eastAsia="Arial" w:cstheme="minorHAnsi"/>
+              </w:rPr>
+              <w:t>a</w:t>
+            </w:r>
+            <w:r>
+              <w:rPr>
+                <w:rFonts w:eastAsia="Arial" w:cstheme="minorHAnsi"/>
+                <w:spacing w:val="-1"/>
+              </w:rPr>
+              <w:t xml:space="preserve"> </w:t>
+            </w:r>
+            <w:r>
+              <w:rPr>
+                <w:rFonts w:eastAsia="Arial" w:cstheme="minorHAnsi"/>
+              </w:rPr>
+              <w:t>a</w:t>
+            </w:r>
+            <w:r>
+              <w:rPr>
+                <w:rFonts w:eastAsia="Arial" w:cstheme="minorHAnsi"/>
+                <w:spacing w:val="1"/>
+              </w:rPr>
+              <w:t xml:space="preserve"> p</w:t>
+            </w:r>
+            <w:r>
+              <w:rPr>
+                <w:rFonts w:eastAsia="Arial" w:cstheme="minorHAnsi"/>
+              </w:rPr>
+              <w:t>r</w:t>
+            </w:r>
+            <w:r>
+              <w:rPr>
+                <w:rFonts w:eastAsia="Arial" w:cstheme="minorHAnsi"/>
+                <w:spacing w:val="-2"/>
+              </w:rPr>
+              <w:t>o</w:t>
+            </w:r>
+            <w:r>
+              <w:rPr>
+                <w:rFonts w:eastAsia="Arial" w:cstheme="minorHAnsi"/>
+                <w:spacing w:val="1"/>
+              </w:rPr>
+              <w:t>mo</w:t>
+            </w:r>
+            <w:r>
+              <w:rPr>
+                <w:rFonts w:eastAsia="Arial" w:cstheme="minorHAnsi"/>
+                <w:spacing w:val="-2"/>
+              </w:rPr>
+              <w:t>ç</w:t>
+            </w:r>
+            <w:r>
+              <w:rPr>
+                <w:rFonts w:eastAsia="Arial" w:cstheme="minorHAnsi"/>
+                <w:spacing w:val="1"/>
+              </w:rPr>
+              <w:t>ã</w:t>
+            </w:r>
+            <w:r>
+              <w:rPr>
+                <w:rFonts w:eastAsia="Arial" w:cstheme="minorHAnsi"/>
+              </w:rPr>
+              <w:t>o</w:t>
+            </w:r>
+            <w:r>
+              <w:rPr>
+                <w:rFonts w:eastAsia="Arial" w:cstheme="minorHAnsi"/>
+                <w:spacing w:val="1"/>
+              </w:rPr>
+              <w:t xml:space="preserve"> </w:t>
+            </w:r>
+            <w:r>
+              <w:rPr>
+                <w:rFonts w:eastAsia="Arial" w:cstheme="minorHAnsi"/>
+                <w:spacing w:val="-1"/>
+              </w:rPr>
+              <w:t>q</w:t>
+            </w:r>
+            <w:r>
+              <w:rPr>
+                <w:rFonts w:eastAsia="Arial" w:cstheme="minorHAnsi"/>
+                <w:spacing w:val="1"/>
+              </w:rPr>
+              <w:t>u</w:t>
+            </w:r>
+            <w:r>
+              <w:rPr>
+                <w:rFonts w:eastAsia="Arial" w:cstheme="minorHAnsi"/>
+              </w:rPr>
+              <w:t>e</w:t>
+            </w:r>
+            <w:r>
+              <w:rPr>
+                <w:rFonts w:eastAsia="Arial" w:cstheme="minorHAnsi"/>
+              </w:rPr>
+              <w:t xml:space="preserve"> </w:t>
+            </w:r>
+            <w:r>
+              <w:rPr>
+                <w:rFonts w:eastAsia="Arial" w:cstheme="minorHAnsi"/>
+                <w:spacing w:val="1"/>
+              </w:rPr>
+              <w:t>e</w:t>
+            </w:r>
+            <w:r>
+              <w:rPr>
+                <w:rFonts w:eastAsia="Arial" w:cstheme="minorHAnsi"/>
+              </w:rPr>
+              <w:t xml:space="preserve">stá </w:t>
+            </w:r>
+            <w:r>
+              <w:rPr>
+                <w:rFonts w:eastAsia="Arial" w:cstheme="minorHAnsi"/>
+                <w:spacing w:val="1"/>
+              </w:rPr>
+              <w:t>n</w:t>
+            </w:r>
+            <w:r>
+              <w:rPr>
+                <w:rFonts w:eastAsia="Arial" w:cstheme="minorHAnsi"/>
+              </w:rPr>
+              <w:t>o</w:t>
+            </w:r>
+            <w:r>
+              <w:rPr>
+                <w:rFonts w:eastAsia="Arial" w:cstheme="minorHAnsi"/>
+                <w:spacing w:val="-1"/>
+              </w:rPr>
+              <w:t xml:space="preserve"> </w:t>
+            </w:r>
+            <w:r>
+              <w:rPr>
+                <w:rFonts w:eastAsia="Arial" w:cstheme="minorHAnsi"/>
+                <w:spacing w:val="1"/>
+              </w:rPr>
+              <w:t>e</w:t>
+            </w:r>
+            <w:r>
+              <w:rPr>
+                <w:rFonts w:eastAsia="Arial" w:cstheme="minorHAnsi"/>
+              </w:rPr>
+              <w:t>st</w:t>
+            </w:r>
+            <w:r>
+              <w:rPr>
+                <w:rFonts w:eastAsia="Arial" w:cstheme="minorHAnsi"/>
+                <w:spacing w:val="-1"/>
+              </w:rPr>
+              <w:t>a</w:t>
+            </w:r>
+            <w:r>
+              <w:rPr>
+                <w:rFonts w:eastAsia="Arial" w:cstheme="minorHAnsi"/>
+                <w:spacing w:val="1"/>
+              </w:rPr>
+              <w:t>d</w:t>
+            </w:r>
+            <w:r>
+              <w:rPr>
+                <w:rFonts w:eastAsia="Arial" w:cstheme="minorHAnsi"/>
+              </w:rPr>
+              <w:t>o</w:t>
+            </w:r>
+            <w:r>
+              <w:rPr>
+                <w:rFonts w:eastAsia="Arial" w:cstheme="minorHAnsi"/>
+                <w:spacing w:val="1"/>
+              </w:rPr>
+              <w:t xml:space="preserve"> </w:t>
+            </w:r>
+            <w:r>
+              <w:rPr>
+                <w:rFonts w:eastAsia="Arial" w:cstheme="minorHAnsi"/>
+                <w:spacing w:val="2"/>
+              </w:rPr>
+              <w:t>“</w:t>
+            </w:r>
+            <w:r>
+              <w:rPr>
+                <w:rFonts w:eastAsia="Arial" w:cstheme="minorHAnsi"/>
+              </w:rPr>
+              <w:t>A</w:t>
+            </w:r>
+            <w:r>
+              <w:rPr>
+                <w:rFonts w:eastAsia="Arial" w:cstheme="minorHAnsi"/>
+                <w:spacing w:val="1"/>
+              </w:rPr>
+              <w:t>p</w:t>
+            </w:r>
+            <w:r>
+              <w:rPr>
+                <w:rFonts w:eastAsia="Arial" w:cstheme="minorHAnsi"/>
+                <w:spacing w:val="-3"/>
+              </w:rPr>
+              <w:t>r</w:t>
+            </w:r>
+            <w:r>
+              <w:rPr>
+                <w:rFonts w:eastAsia="Arial" w:cstheme="minorHAnsi"/>
+                <w:spacing w:val="1"/>
+              </w:rPr>
+              <w:t>o</w:t>
+            </w:r>
+            <w:r>
+              <w:rPr>
+                <w:rFonts w:eastAsia="Arial" w:cstheme="minorHAnsi"/>
+                <w:spacing w:val="-2"/>
+              </w:rPr>
+              <w:t>v</w:t>
+            </w:r>
+            <w:r>
+              <w:rPr>
+                <w:rFonts w:eastAsia="Arial" w:cstheme="minorHAnsi"/>
+                <w:spacing w:val="1"/>
+              </w:rPr>
+              <w:t>ad</w:t>
+            </w:r>
+            <w:r>
+              <w:rPr>
+                <w:rFonts w:eastAsia="Arial" w:cstheme="minorHAnsi"/>
+                <w:spacing w:val="2"/>
+              </w:rPr>
+              <w:t>a</w:t>
+            </w:r>
+            <w:r>
+              <w:rPr>
+                <w:rFonts w:eastAsia="Arial" w:cstheme="minorHAnsi"/>
+              </w:rPr>
+              <w:t>”</w:t>
+            </w:r>
+          </w:p>
+          <w:p>
+            <w:pPr>
+              <w:pStyle w:val="PargrafodaLista"/>
+              <w:numPr>
+                <w:ilvl w:val="0"/>
+                <w:numId w:val="14"/>
+              </w:numPr>
+              <w:rPr>
+                <w:rFonts w:eastAsia="Arial" w:cstheme="minorHAnsi"/>
+              </w:rPr>
+            </w:pPr>
+            <w:r>
+              <w:rPr>
+                <w:rFonts w:eastAsia="Arial" w:cstheme="minorHAnsi"/>
+              </w:rPr>
+              <w:t>O</w:t>
+            </w:r>
+            <w:r>
+              <w:rPr>
+                <w:rFonts w:eastAsia="Arial" w:cstheme="minorHAnsi"/>
+                <w:spacing w:val="1"/>
+              </w:rPr>
+              <w:t xml:space="preserve"> </w:t>
+            </w:r>
+            <w:r>
+              <w:rPr>
+                <w:rFonts w:eastAsia="Arial" w:cstheme="minorHAnsi"/>
+              </w:rPr>
+              <w:t>sist</w:t>
+            </w:r>
+            <w:r>
+              <w:rPr>
+                <w:rFonts w:eastAsia="Arial" w:cstheme="minorHAnsi"/>
+                <w:spacing w:val="1"/>
+              </w:rPr>
+              <w:t>e</w:t>
+            </w:r>
+            <w:r>
+              <w:rPr>
+                <w:rFonts w:eastAsia="Arial" w:cstheme="minorHAnsi"/>
+                <w:spacing w:val="-1"/>
+              </w:rPr>
+              <w:t>m</w:t>
+            </w:r>
+            <w:r>
+              <w:rPr>
+                <w:rFonts w:eastAsia="Arial" w:cstheme="minorHAnsi"/>
+              </w:rPr>
+              <w:t>a</w:t>
+            </w:r>
+            <w:r>
+              <w:rPr>
+                <w:rFonts w:eastAsia="Arial" w:cstheme="minorHAnsi"/>
+                <w:spacing w:val="1"/>
+              </w:rPr>
+              <w:t xml:space="preserve"> </w:t>
+            </w:r>
+            <w:r>
+              <w:rPr>
+                <w:rFonts w:eastAsia="Arial" w:cstheme="minorHAnsi"/>
+                <w:spacing w:val="-1"/>
+              </w:rPr>
+              <w:t>h</w:t>
+            </w:r>
+            <w:r>
+              <w:rPr>
+                <w:rFonts w:eastAsia="Arial" w:cstheme="minorHAnsi"/>
+                <w:spacing w:val="1"/>
+              </w:rPr>
+              <w:t>ab</w:t>
+            </w:r>
+            <w:r>
+              <w:rPr>
+                <w:rFonts w:eastAsia="Arial" w:cstheme="minorHAnsi"/>
+              </w:rPr>
+              <w:t>i</w:t>
+            </w:r>
+            <w:r>
+              <w:rPr>
+                <w:rFonts w:eastAsia="Arial" w:cstheme="minorHAnsi"/>
+                <w:spacing w:val="-1"/>
+              </w:rPr>
+              <w:t>l</w:t>
+            </w:r>
+            <w:r>
+              <w:rPr>
+                <w:rFonts w:eastAsia="Arial" w:cstheme="minorHAnsi"/>
+              </w:rPr>
+              <w:t>ita</w:t>
+            </w:r>
+            <w:r>
+              <w:rPr>
+                <w:rFonts w:eastAsia="Arial" w:cstheme="minorHAnsi"/>
+                <w:spacing w:val="-1"/>
+              </w:rPr>
+              <w:t xml:space="preserve"> </w:t>
+            </w:r>
+            <w:r>
+              <w:rPr>
+                <w:rFonts w:eastAsia="Arial" w:cstheme="minorHAnsi"/>
+                <w:spacing w:val="1"/>
+              </w:rPr>
+              <w:t>o</w:t>
+            </w:r>
+            <w:r>
+              <w:rPr>
+                <w:rFonts w:eastAsia="Arial" w:cstheme="minorHAnsi"/>
+              </w:rPr>
+              <w:t xml:space="preserve"> </w:t>
+            </w:r>
+            <w:r>
+              <w:rPr>
+                <w:rFonts w:eastAsia="Arial" w:cstheme="minorHAnsi"/>
+                <w:spacing w:val="-1"/>
+              </w:rPr>
+              <w:t>b</w:t>
+            </w:r>
+            <w:r>
+              <w:rPr>
+                <w:rFonts w:eastAsia="Arial" w:cstheme="minorHAnsi"/>
+                <w:spacing w:val="1"/>
+              </w:rPr>
+              <w:t>o</w:t>
+            </w:r>
+            <w:r>
+              <w:rPr>
+                <w:rFonts w:eastAsia="Arial" w:cstheme="minorHAnsi"/>
+              </w:rPr>
+              <w:t>t</w:t>
+            </w:r>
+            <w:r>
+              <w:rPr>
+                <w:rFonts w:eastAsia="Arial" w:cstheme="minorHAnsi"/>
+                <w:spacing w:val="1"/>
+              </w:rPr>
+              <w:t>ão</w:t>
+            </w:r>
+            <w:r>
+              <w:rPr>
+                <w:rFonts w:eastAsia="Arial" w:cstheme="minorHAnsi"/>
+              </w:rPr>
+              <w:t xml:space="preserve"> </w:t>
+            </w:r>
+            <w:r>
+              <w:rPr>
+                <w:rFonts w:eastAsia="Arial" w:cstheme="minorHAnsi"/>
+                <w:spacing w:val="-1"/>
+              </w:rPr>
+              <w:t>“</w:t>
+            </w:r>
+            <w:r>
+              <w:rPr>
+                <w:rFonts w:eastAsia="Arial" w:cstheme="minorHAnsi"/>
+                <w:spacing w:val="1"/>
+              </w:rPr>
+              <w:t>Lan</w:t>
+            </w:r>
+            <w:r>
+              <w:rPr>
+                <w:rFonts w:eastAsia="Arial" w:cstheme="minorHAnsi"/>
+              </w:rPr>
+              <w:t>ç</w:t>
+            </w:r>
+            <w:r>
+              <w:rPr>
+                <w:rFonts w:eastAsia="Arial" w:cstheme="minorHAnsi"/>
+                <w:spacing w:val="1"/>
+              </w:rPr>
+              <w:t>a</w:t>
+            </w:r>
+            <w:r>
+              <w:rPr>
+                <w:rFonts w:eastAsia="Arial" w:cstheme="minorHAnsi"/>
+              </w:rPr>
+              <w:t>r Pr</w:t>
+            </w:r>
+            <w:r>
+              <w:rPr>
+                <w:rFonts w:eastAsia="Arial" w:cstheme="minorHAnsi"/>
+                <w:spacing w:val="-2"/>
+              </w:rPr>
+              <w:t>o</w:t>
+            </w:r>
+            <w:r>
+              <w:rPr>
+                <w:rFonts w:eastAsia="Arial" w:cstheme="minorHAnsi"/>
+                <w:spacing w:val="-1"/>
+              </w:rPr>
+              <w:t>m</w:t>
+            </w:r>
+            <w:r>
+              <w:rPr>
+                <w:rFonts w:eastAsia="Arial" w:cstheme="minorHAnsi"/>
+                <w:spacing w:val="1"/>
+              </w:rPr>
+              <w:t>o</w:t>
+            </w:r>
+            <w:r>
+              <w:rPr>
+                <w:rFonts w:eastAsia="Arial" w:cstheme="minorHAnsi"/>
+              </w:rPr>
+              <w:t>ç</w:t>
+            </w:r>
+            <w:r>
+              <w:rPr>
+                <w:rFonts w:eastAsia="Arial" w:cstheme="minorHAnsi"/>
+                <w:spacing w:val="1"/>
+              </w:rPr>
+              <w:t>ã</w:t>
+            </w:r>
+            <w:r>
+              <w:rPr>
+                <w:rFonts w:eastAsia="Arial" w:cstheme="minorHAnsi"/>
+                <w:spacing w:val="3"/>
+              </w:rPr>
+              <w:t>o</w:t>
+            </w:r>
+            <w:r>
+              <w:rPr>
+                <w:rFonts w:eastAsia="Arial" w:cstheme="minorHAnsi"/>
+              </w:rPr>
+              <w:t>”</w:t>
+            </w:r>
+          </w:p>
+          <w:p>
+            <w:pPr>
+              <w:pStyle w:val="PargrafodaLista"/>
+              <w:numPr>
+                <w:ilvl w:val="0"/>
+                <w:numId w:val="14"/>
+              </w:numPr>
+              <w:rPr>
+                <w:rFonts w:eastAsia="Arial" w:cstheme="minorHAnsi"/>
+              </w:rPr>
+            </w:pPr>
+            <w:r>
+              <w:rPr>
+                <w:rFonts w:eastAsia="Arial" w:cstheme="minorHAnsi"/>
+              </w:rPr>
+              <w:t>O</w:t>
+            </w:r>
+            <w:r>
+              <w:rPr>
+                <w:rFonts w:eastAsia="Arial" w:cstheme="minorHAnsi"/>
+                <w:spacing w:val="1"/>
+              </w:rPr>
+              <w:t xml:space="preserve"> a</w:t>
+            </w:r>
+            <w:r>
+              <w:rPr>
+                <w:rFonts w:eastAsia="Arial" w:cstheme="minorHAnsi"/>
+              </w:rPr>
+              <w:t>t</w:t>
+            </w:r>
+            <w:r>
+              <w:rPr>
+                <w:rFonts w:eastAsia="Arial" w:cstheme="minorHAnsi"/>
+                <w:spacing w:val="1"/>
+              </w:rPr>
+              <w:t>o</w:t>
+            </w:r>
+            <w:r>
+              <w:rPr>
+                <w:rFonts w:eastAsia="Arial" w:cstheme="minorHAnsi"/>
+              </w:rPr>
+              <w:t>r</w:t>
+            </w:r>
+            <w:r>
+              <w:rPr>
+                <w:rFonts w:eastAsia="Arial" w:cstheme="minorHAnsi"/>
+                <w:spacing w:val="-2"/>
+              </w:rPr>
+              <w:t xml:space="preserve"> </w:t>
+            </w:r>
+            <w:r>
+              <w:rPr>
+                <w:rFonts w:eastAsia="Arial" w:cstheme="minorHAnsi"/>
+                <w:spacing w:val="1"/>
+              </w:rPr>
+              <w:t>ap</w:t>
+            </w:r>
+            <w:r>
+              <w:rPr>
+                <w:rFonts w:eastAsia="Arial" w:cstheme="minorHAnsi"/>
+              </w:rPr>
+              <w:t>ro</w:t>
+            </w:r>
+            <w:r>
+              <w:rPr>
+                <w:rFonts w:eastAsia="Arial" w:cstheme="minorHAnsi"/>
+                <w:spacing w:val="-2"/>
+              </w:rPr>
+              <w:t>v</w:t>
+            </w:r>
+            <w:r>
+              <w:rPr>
+                <w:rFonts w:eastAsia="Arial" w:cstheme="minorHAnsi"/>
+              </w:rPr>
+              <w:t>a</w:t>
+            </w:r>
+            <w:r>
+              <w:rPr>
+                <w:rFonts w:eastAsia="Arial" w:cstheme="minorHAnsi"/>
+                <w:spacing w:val="1"/>
+              </w:rPr>
+              <w:t xml:space="preserve"> </w:t>
+            </w:r>
+            <w:r>
+              <w:rPr>
+                <w:rFonts w:eastAsia="Arial" w:cstheme="minorHAnsi"/>
+              </w:rPr>
+              <w:t xml:space="preserve">a </w:t>
+            </w:r>
+            <w:r>
+              <w:rPr>
+                <w:rFonts w:eastAsia="Arial" w:cstheme="minorHAnsi"/>
+                <w:spacing w:val="1"/>
+              </w:rPr>
+              <w:t>p</w:t>
+            </w:r>
+            <w:r>
+              <w:rPr>
+                <w:rFonts w:eastAsia="Arial" w:cstheme="minorHAnsi"/>
+              </w:rPr>
+              <w:t>rom</w:t>
+            </w:r>
+            <w:r>
+              <w:rPr>
+                <w:rFonts w:eastAsia="Arial" w:cstheme="minorHAnsi"/>
+                <w:spacing w:val="-2"/>
+              </w:rPr>
+              <w:t>o</w:t>
+            </w:r>
+            <w:r>
+              <w:rPr>
+                <w:rFonts w:eastAsia="Arial" w:cstheme="minorHAnsi"/>
+              </w:rPr>
+              <w:t>ç</w:t>
+            </w:r>
+            <w:r>
+              <w:rPr>
+                <w:rFonts w:eastAsia="Arial" w:cstheme="minorHAnsi"/>
+                <w:spacing w:val="1"/>
+              </w:rPr>
+              <w:t>ã</w:t>
+            </w:r>
+            <w:r>
+              <w:rPr>
+                <w:rFonts w:eastAsia="Arial" w:cstheme="minorHAnsi"/>
+              </w:rPr>
+              <w:t>o</w:t>
+            </w:r>
+          </w:p>
+          <w:p>
+            <w:pPr>
+              <w:pStyle w:val="PargrafodaLista"/>
+              <w:numPr>
+                <w:ilvl w:val="0"/>
+                <w:numId w:val="14"/>
+              </w:numPr>
+              <w:autoSpaceDE w:val="0"/>
+              <w:autoSpaceDN w:val="0"/>
+              <w:adjustRightInd w:val="0"/>
+              <w:spacing w:line="288" w:lineRule="auto"/>
+              <w:jc w:val="center"/>
+              <w:rPr>
+                <w:rFonts w:eastAsia="Arial" w:cstheme="minorHAnsi"/>
+              </w:rPr>
+            </w:pPr>
+            <w:r>
+              <w:rPr>
+                <w:rFonts w:eastAsia="Arial" w:cstheme="minorHAnsi"/>
+              </w:rPr>
+              <w:t>O</w:t>
+            </w:r>
+            <w:r>
+              <w:rPr>
+                <w:rFonts w:eastAsia="Arial" w:cstheme="minorHAnsi"/>
+                <w:spacing w:val="1"/>
+              </w:rPr>
+              <w:t xml:space="preserve"> </w:t>
+            </w:r>
+            <w:r>
+              <w:rPr>
+                <w:rFonts w:eastAsia="Arial" w:cstheme="minorHAnsi"/>
+              </w:rPr>
+              <w:t>sist</w:t>
+            </w:r>
+            <w:r>
+              <w:rPr>
+                <w:rFonts w:eastAsia="Arial" w:cstheme="minorHAnsi"/>
+                <w:spacing w:val="1"/>
+              </w:rPr>
+              <w:t>e</w:t>
+            </w:r>
+            <w:r>
+              <w:rPr>
+                <w:rFonts w:eastAsia="Arial" w:cstheme="minorHAnsi"/>
+                <w:spacing w:val="-1"/>
+              </w:rPr>
+              <w:t>m</w:t>
+            </w:r>
+            <w:r>
+              <w:rPr>
+                <w:rFonts w:eastAsia="Arial" w:cstheme="minorHAnsi"/>
+              </w:rPr>
+              <w:t>a</w:t>
+            </w:r>
+            <w:r>
+              <w:rPr>
+                <w:rFonts w:eastAsia="Arial" w:cstheme="minorHAnsi"/>
+                <w:spacing w:val="1"/>
+              </w:rPr>
+              <w:t xml:space="preserve"> </w:t>
+            </w:r>
+            <w:r>
+              <w:rPr>
+                <w:rFonts w:eastAsia="Arial" w:cstheme="minorHAnsi"/>
+                <w:spacing w:val="1"/>
+              </w:rPr>
+              <w:t>insere</w:t>
+            </w:r>
+            <w:r>
+              <w:rPr>
+                <w:rFonts w:eastAsia="Arial" w:cstheme="minorHAnsi"/>
+                <w:spacing w:val="-1"/>
+              </w:rPr>
+              <w:t xml:space="preserve"> </w:t>
+            </w:r>
+            <w:r>
+              <w:rPr>
+                <w:rFonts w:ascii="Calibri" w:hAnsi="Calibri" w:cs="Calibri"/>
+                <w:color w:val="000000"/>
+              </w:rPr>
+              <w:t xml:space="preserve">a promoção </w:t>
+            </w:r>
+            <w:r>
+              <w:rPr>
+                <w:rFonts w:ascii="Calibri" w:hAnsi="Calibri" w:cs="Calibri"/>
+                <w:color w:val="000000"/>
+              </w:rPr>
+              <w:t xml:space="preserve">selecionada </w:t>
+            </w:r>
+            <w:r>
+              <w:rPr>
+                <w:rFonts w:ascii="Calibri" w:hAnsi="Calibri" w:cs="Calibri"/>
+                <w:color w:val="000000"/>
+              </w:rPr>
+              <w:t>no histórico com o estado "Enviada"</w:t>
+            </w:r>
+          </w:p>
+        </w:tc>
+      </w:tr>
+      <w:tr>
+        <w:tc>
+          <w:tcPr>
+            <w:tcW w:w="1980" w:type="dxa"/>
+            <w:shd w:val="solid" w:color="BFBFBF" w:themeColor="background1" w:themeShade="BF" w:fill="auto"/>
+          </w:tcPr>
+          <w:p>
+            <w:pPr>
+              <w:rPr>
+                <w:b/>
+                <w:sz w:val="24"/>
+                <w:szCs w:val="24"/>
+              </w:rPr>
+            </w:pPr>
+            <w:r>
+              <w:rPr>
+                <w:b/>
+                <w:sz w:val="24"/>
+                <w:szCs w:val="24"/>
+              </w:rPr>
+              <w:t>Cenário alternativo</w:t>
+            </w:r>
+          </w:p>
+        </w:tc>
+        <w:tc>
+          <w:tcPr>
+            <w:tcW w:w="6514" w:type="dxa"/>
+          </w:tcPr>
+          <w:p>
+            <w:pPr>
+              <w:spacing w:line="260" w:lineRule="exact"/>
+              <w:ind w:left="102"/>
+              <w:rPr>
+                <w:rFonts w:cstheme="minorHAnsi"/>
+              </w:rPr>
+            </w:pPr>
+            <w:r>
+              <w:rPr>
+                <w:rFonts w:eastAsia="Arial" w:cstheme="minorHAnsi"/>
+              </w:rPr>
+              <w:t>O</w:t>
+            </w:r>
+            <w:r>
+              <w:rPr>
+                <w:rFonts w:eastAsia="Arial" w:cstheme="minorHAnsi"/>
+                <w:spacing w:val="1"/>
+              </w:rPr>
+              <w:t xml:space="preserve"> a</w:t>
+            </w:r>
+            <w:r>
+              <w:rPr>
+                <w:rFonts w:eastAsia="Arial" w:cstheme="minorHAnsi"/>
+              </w:rPr>
+              <w:t>t</w:t>
+            </w:r>
+            <w:r>
+              <w:rPr>
+                <w:rFonts w:eastAsia="Arial" w:cstheme="minorHAnsi"/>
+                <w:spacing w:val="1"/>
+              </w:rPr>
+              <w:t>o</w:t>
+            </w:r>
+            <w:r>
+              <w:rPr>
+                <w:rFonts w:eastAsia="Arial" w:cstheme="minorHAnsi"/>
+              </w:rPr>
+              <w:t>r</w:t>
+            </w:r>
+            <w:r>
+              <w:rPr>
+                <w:rFonts w:eastAsia="Arial" w:cstheme="minorHAnsi"/>
+                <w:spacing w:val="-2"/>
+              </w:rPr>
+              <w:t xml:space="preserve"> </w:t>
+            </w:r>
+            <w:r>
+              <w:rPr>
+                <w:rFonts w:eastAsia="Arial" w:cstheme="minorHAnsi"/>
+                <w:spacing w:val="1"/>
+              </w:rPr>
+              <w:t>po</w:t>
+            </w:r>
+            <w:r>
+              <w:rPr>
+                <w:rFonts w:eastAsia="Arial" w:cstheme="minorHAnsi"/>
+                <w:spacing w:val="-1"/>
+              </w:rPr>
+              <w:t>d</w:t>
+            </w:r>
+            <w:r>
+              <w:rPr>
+                <w:rFonts w:eastAsia="Arial" w:cstheme="minorHAnsi"/>
+              </w:rPr>
+              <w:t>e</w:t>
+            </w:r>
+            <w:r>
+              <w:rPr>
+                <w:rFonts w:eastAsia="Arial" w:cstheme="minorHAnsi"/>
+                <w:spacing w:val="1"/>
+              </w:rPr>
+              <w:t xml:space="preserve"> </w:t>
+            </w:r>
+            <w:r>
+              <w:rPr>
+                <w:rFonts w:eastAsia="Arial" w:cstheme="minorHAnsi"/>
+              </w:rPr>
+              <w:t xml:space="preserve">clicar </w:t>
+            </w:r>
+            <w:r>
+              <w:rPr>
+                <w:rFonts w:eastAsia="Arial" w:cstheme="minorHAnsi"/>
+                <w:spacing w:val="-1"/>
+              </w:rPr>
+              <w:t>n</w:t>
+            </w:r>
+            <w:r>
+              <w:rPr>
+                <w:rFonts w:eastAsia="Arial" w:cstheme="minorHAnsi"/>
+              </w:rPr>
+              <w:t>o</w:t>
+            </w:r>
+            <w:r>
+              <w:rPr>
+                <w:rFonts w:eastAsia="Arial" w:cstheme="minorHAnsi"/>
+                <w:spacing w:val="1"/>
+              </w:rPr>
+              <w:t xml:space="preserve"> </w:t>
+            </w:r>
+            <w:r>
+              <w:rPr>
+                <w:rFonts w:eastAsia="Arial" w:cstheme="minorHAnsi"/>
+                <w:spacing w:val="-1"/>
+              </w:rPr>
+              <w:t>b</w:t>
+            </w:r>
+            <w:r>
+              <w:rPr>
+                <w:rFonts w:eastAsia="Arial" w:cstheme="minorHAnsi"/>
+                <w:spacing w:val="1"/>
+              </w:rPr>
+              <w:t>o</w:t>
+            </w:r>
+            <w:r>
+              <w:rPr>
+                <w:rFonts w:eastAsia="Arial" w:cstheme="minorHAnsi"/>
+              </w:rPr>
+              <w:t>t</w:t>
+            </w:r>
+            <w:r>
+              <w:rPr>
+                <w:rFonts w:eastAsia="Arial" w:cstheme="minorHAnsi"/>
+                <w:spacing w:val="1"/>
+              </w:rPr>
+              <w:t>ã</w:t>
+            </w:r>
+            <w:r>
+              <w:rPr>
+                <w:rFonts w:eastAsia="Arial" w:cstheme="minorHAnsi"/>
+              </w:rPr>
+              <w:t>o</w:t>
+            </w:r>
+            <w:r>
+              <w:rPr>
+                <w:rFonts w:eastAsia="Arial" w:cstheme="minorHAnsi"/>
+                <w:spacing w:val="-1"/>
+              </w:rPr>
+              <w:t xml:space="preserve"> </w:t>
+            </w:r>
+            <w:r>
+              <w:rPr>
+                <w:rFonts w:eastAsia="Arial" w:cstheme="minorHAnsi"/>
+              </w:rPr>
+              <w:t>“Ca</w:t>
+            </w:r>
+            <w:r>
+              <w:rPr>
+                <w:rFonts w:eastAsia="Arial" w:cstheme="minorHAnsi"/>
+                <w:spacing w:val="1"/>
+              </w:rPr>
+              <w:t>n</w:t>
+            </w:r>
+            <w:r>
+              <w:rPr>
+                <w:rFonts w:eastAsia="Arial" w:cstheme="minorHAnsi"/>
+              </w:rPr>
+              <w:t>c</w:t>
+            </w:r>
+            <w:r>
+              <w:rPr>
+                <w:rFonts w:eastAsia="Arial" w:cstheme="minorHAnsi"/>
+                <w:spacing w:val="1"/>
+              </w:rPr>
+              <w:t>e</w:t>
+            </w:r>
+            <w:r>
+              <w:rPr>
+                <w:rFonts w:eastAsia="Arial" w:cstheme="minorHAnsi"/>
+              </w:rPr>
+              <w:t>lar”</w:t>
+            </w:r>
+            <w:r>
+              <w:rPr>
+                <w:rFonts w:eastAsia="Arial" w:cstheme="minorHAnsi"/>
+              </w:rPr>
+              <w:t xml:space="preserve"> </w:t>
+            </w:r>
+            <w:r>
+              <w:rPr>
+                <w:rFonts w:eastAsia="Arial" w:cstheme="minorHAnsi"/>
+              </w:rPr>
+              <w:t>a</w:t>
+            </w:r>
+            <w:r>
+              <w:rPr>
+                <w:rFonts w:eastAsia="Arial" w:cstheme="minorHAnsi"/>
+                <w:spacing w:val="1"/>
+              </w:rPr>
+              <w:t xml:space="preserve"> </w:t>
+            </w:r>
+            <w:r>
+              <w:rPr>
+                <w:rFonts w:eastAsia="Arial" w:cstheme="minorHAnsi"/>
+                <w:spacing w:val="-1"/>
+              </w:rPr>
+              <w:t>q</w:t>
+            </w:r>
+            <w:r>
+              <w:rPr>
+                <w:rFonts w:eastAsia="Arial" w:cstheme="minorHAnsi"/>
+                <w:spacing w:val="1"/>
+              </w:rPr>
+              <w:t>ua</w:t>
+            </w:r>
+            <w:r>
+              <w:rPr>
+                <w:rFonts w:eastAsia="Arial" w:cstheme="minorHAnsi"/>
+              </w:rPr>
+              <w:t>l</w:t>
+            </w:r>
+            <w:r>
+              <w:rPr>
+                <w:rFonts w:eastAsia="Arial" w:cstheme="minorHAnsi"/>
+                <w:spacing w:val="-2"/>
+              </w:rPr>
+              <w:t>q</w:t>
+            </w:r>
+            <w:r>
+              <w:rPr>
+                <w:rFonts w:eastAsia="Arial" w:cstheme="minorHAnsi"/>
+                <w:spacing w:val="1"/>
+              </w:rPr>
+              <w:t>ue</w:t>
+            </w:r>
+            <w:r>
+              <w:rPr>
+                <w:rFonts w:eastAsia="Arial" w:cstheme="minorHAnsi"/>
+              </w:rPr>
+              <w:t xml:space="preserve">r </w:t>
+            </w:r>
+            <w:r>
+              <w:rPr>
+                <w:rFonts w:eastAsia="Arial" w:cstheme="minorHAnsi"/>
+                <w:spacing w:val="-1"/>
+              </w:rPr>
+              <w:t>m</w:t>
+            </w:r>
+            <w:r>
+              <w:rPr>
+                <w:rFonts w:eastAsia="Arial" w:cstheme="minorHAnsi"/>
+                <w:spacing w:val="1"/>
+              </w:rPr>
+              <w:t>o</w:t>
+            </w:r>
+            <w:r>
+              <w:rPr>
+                <w:rFonts w:eastAsia="Arial" w:cstheme="minorHAnsi"/>
+                <w:spacing w:val="-1"/>
+              </w:rPr>
+              <w:t>m</w:t>
+            </w:r>
+            <w:r>
+              <w:rPr>
+                <w:rFonts w:eastAsia="Arial" w:cstheme="minorHAnsi"/>
+                <w:spacing w:val="1"/>
+              </w:rPr>
+              <w:t>en</w:t>
+            </w:r>
+            <w:r>
+              <w:rPr>
+                <w:rFonts w:eastAsia="Arial" w:cstheme="minorHAnsi"/>
+                <w:spacing w:val="-2"/>
+              </w:rPr>
+              <w:t>t</w:t>
+            </w:r>
+            <w:r>
+              <w:rPr>
+                <w:rFonts w:eastAsia="Arial" w:cstheme="minorHAnsi"/>
+                <w:spacing w:val="1"/>
+              </w:rPr>
+              <w:t>o</w:t>
+            </w:r>
+            <w:r>
+              <w:rPr>
+                <w:rFonts w:eastAsia="Arial" w:cstheme="minorHAnsi"/>
+              </w:rPr>
+              <w:t>.</w:t>
+            </w:r>
+          </w:p>
+        </w:tc>
+      </w:tr>
+      <w:tr>
+        <w:tc>
+          <w:tcPr>
+            <w:tcW w:w="1980" w:type="dxa"/>
+            <w:shd w:val="solid" w:color="BFBFBF" w:themeColor="background1" w:themeShade="BF" w:fill="auto"/>
+          </w:tcPr>
+          <w:p>
+            <w:pPr>
+              <w:rPr>
+                <w:b/>
+                <w:sz w:val="24"/>
+                <w:szCs w:val="24"/>
+              </w:rPr>
+            </w:pPr>
+            <w:r>
+              <w:rPr>
+                <w:b/>
+                <w:sz w:val="24"/>
+                <w:szCs w:val="24"/>
+              </w:rPr>
+              <w:t>Pós-condição</w:t>
+            </w:r>
+          </w:p>
+        </w:tc>
+        <w:tc>
+          <w:tcPr>
+            <w:tcW w:w="6514" w:type="dxa"/>
+          </w:tcPr>
+          <w:p>
+            <w:pPr>
+              <w:rPr>
+                <w:rFonts w:cstheme="minorHAnsi"/>
+              </w:rPr>
+            </w:pPr>
+          </w:p>
+        </w:tc>
+      </w:tr>
+      <w:tr>
+        <w:tc>
+          <w:tcPr>
+            <w:tcW w:w="1980" w:type="dxa"/>
+            <w:shd w:val="solid" w:color="BFBFBF" w:themeColor="background1" w:themeShade="BF" w:fill="auto"/>
+          </w:tcPr>
+          <w:p>
+            <w:pPr>
+              <w:rPr>
+                <w:b/>
+                <w:sz w:val="24"/>
+                <w:szCs w:val="24"/>
+              </w:rPr>
+            </w:pPr>
+            <w:r>
+              <w:rPr>
+                <w:b/>
+                <w:sz w:val="24"/>
+                <w:szCs w:val="24"/>
+              </w:rPr>
+              <w:t>Casos de teste</w:t>
+            </w:r>
+          </w:p>
+        </w:tc>
+        <w:tc>
+          <w:tcPr>
+            <w:tcW w:w="6514" w:type="dxa"/>
+          </w:tcPr>
+          <w:p>
+            <w:pPr>
+              <w:ind w:left="360"/>
+              <w:rPr>
+                <w:rFonts w:cstheme="minorHAnsi"/>
+              </w:rPr>
+            </w:pPr>
+          </w:p>
+        </w:tc>
+      </w:tr>
+    </w:tbl>
+    <w:p/>
+    <w:p>
+      <w:pPr>
+        <w:spacing w:before="2" w:line="80" w:lineRule="exact"/>
+        <w:rPr>
+          <w:sz w:val="9"/>
+          <w:szCs w:val="9"/>
+        </w:rPr>
+      </w:pPr>
+    </w:p>
+    <w:p/>
+    <w:tbl>
+      <w:tblPr>
+        <w:tblStyle w:val="Tabelacomgrade"/>
+        <w:tblW w:w="0" w:type="auto"/>
+        <w:tblLook w:val="04A0" w:firstRow="1" w:lastRow="0" w:firstColumn="1" w:lastColumn="0" w:noHBand="0" w:noVBand="1"/>
+      </w:tblPr>
+      <w:tblGrid>
+        <w:gridCol w:w="1980"/>
+        <w:gridCol w:w="6514"/>
+      </w:tblGrid>
+      <w:tr>
+        <w:tc>
+          <w:tcPr>
+            <w:tcW w:w="1980" w:type="dxa"/>
+            <w:shd w:val="solid" w:color="BFBFBF" w:themeColor="background1" w:themeShade="BF" w:fill="auto"/>
+          </w:tcPr>
+          <w:p>
+            <w:pPr>
+              <w:rPr>
+                <w:b/>
+                <w:sz w:val="24"/>
+                <w:szCs w:val="24"/>
+              </w:rPr>
+            </w:pPr>
+            <w:r>
+              <w:rPr>
+                <w:rFonts w:asciiTheme="majorHAnsi" w:hAnsiTheme="majorHAnsi"/>
+              </w:rPr>
+              <w:br w:type="page"/>
+            </w:r>
+            <w:r>
+              <w:rPr>
+                <w:b/>
+                <w:sz w:val="24"/>
+                <w:szCs w:val="24"/>
+              </w:rPr>
+              <w:t>Nome</w:t>
+            </w:r>
+          </w:p>
+        </w:tc>
+        <w:tc>
+          <w:tcPr>
+            <w:tcW w:w="6514" w:type="dxa"/>
+          </w:tcPr>
+          <w:p>
+            <w:r>
+              <w:t xml:space="preserve">Receber </w:t>
+            </w:r>
+            <w:r>
+              <w:t>promoção</w:t>
+            </w:r>
+          </w:p>
+        </w:tc>
+      </w:tr>
+      <w:tr>
+        <w:tc>
+          <w:tcPr>
+            <w:tcW w:w="1980" w:type="dxa"/>
+            <w:shd w:val="solid" w:color="BFBFBF" w:themeColor="background1" w:themeShade="BF" w:fill="auto"/>
+          </w:tcPr>
+          <w:p>
+            <w:pPr>
+              <w:rPr>
+                <w:b/>
+                <w:sz w:val="24"/>
+                <w:szCs w:val="24"/>
+              </w:rPr>
+            </w:pPr>
+            <w:r>
+              <w:rPr>
+                <w:b/>
+                <w:sz w:val="24"/>
+                <w:szCs w:val="24"/>
+              </w:rPr>
+              <w:t>Objetivo</w:t>
+            </w:r>
+          </w:p>
+        </w:tc>
+        <w:tc>
+          <w:tcPr>
+            <w:tcW w:w="6514" w:type="dxa"/>
+          </w:tcPr>
+          <w:p>
+            <w:r>
+              <w:t xml:space="preserve">Receber </w:t>
+            </w:r>
+            <w:r>
+              <w:t>mensagem promocional</w:t>
+            </w:r>
+          </w:p>
+        </w:tc>
+      </w:tr>
+      <w:tr>
+        <w:tc>
+          <w:tcPr>
+            <w:tcW w:w="1980" w:type="dxa"/>
+            <w:shd w:val="solid" w:color="BFBFBF" w:themeColor="background1" w:themeShade="BF" w:fill="auto"/>
+          </w:tcPr>
+          <w:p>
+            <w:pPr>
+              <w:rPr>
+                <w:b/>
+                <w:sz w:val="24"/>
+                <w:szCs w:val="24"/>
+              </w:rPr>
+            </w:pPr>
+            <w:r>
+              <w:rPr>
+                <w:b/>
+                <w:sz w:val="24"/>
+                <w:szCs w:val="24"/>
+              </w:rPr>
+              <w:t>Prioridade</w:t>
+            </w:r>
+          </w:p>
+        </w:tc>
+        <w:tc>
+          <w:tcPr>
+            <w:tcW w:w="6514" w:type="dxa"/>
+          </w:tcPr>
+          <w:p>
+            <w:r>
+              <w:t>Média</w:t>
+            </w:r>
+          </w:p>
+        </w:tc>
+      </w:tr>
+      <w:tr>
+        <w:tc>
+          <w:tcPr>
+            <w:tcW w:w="1980" w:type="dxa"/>
+            <w:shd w:val="solid" w:color="BFBFBF" w:themeColor="background1" w:themeShade="BF" w:fill="auto"/>
+          </w:tcPr>
+          <w:p>
+            <w:pPr>
+              <w:rPr>
+                <w:b/>
+                <w:sz w:val="24"/>
+                <w:szCs w:val="24"/>
+              </w:rPr>
+            </w:pPr>
+            <w:r>
+              <w:rPr>
+                <w:b/>
+                <w:sz w:val="24"/>
+                <w:szCs w:val="24"/>
+              </w:rPr>
+              <w:t>Pré-condição</w:t>
+            </w:r>
+          </w:p>
+        </w:tc>
+        <w:tc>
+          <w:tcPr>
+            <w:tcW w:w="6514" w:type="dxa"/>
+          </w:tcPr>
+          <w:p/>
+        </w:tc>
+      </w:tr>
+      <w:tr>
+        <w:tc>
+          <w:tcPr>
+            <w:tcW w:w="1980" w:type="dxa"/>
+            <w:shd w:val="solid" w:color="BFBFBF" w:themeColor="background1" w:themeShade="BF" w:fill="auto"/>
+          </w:tcPr>
+          <w:p>
+            <w:pPr>
+              <w:rPr>
+                <w:b/>
+                <w:sz w:val="24"/>
+                <w:szCs w:val="24"/>
+              </w:rPr>
+            </w:pPr>
+            <w:r>
+              <w:rPr>
+                <w:b/>
+                <w:sz w:val="24"/>
+                <w:szCs w:val="24"/>
+              </w:rPr>
+              <w:t>Cenário principal</w:t>
+            </w:r>
+          </w:p>
+        </w:tc>
+        <w:tc>
+          <w:tcPr>
+            <w:tcW w:w="6514" w:type="dxa"/>
+          </w:tcPr>
+          <w:p>
+            <w:pPr>
+              <w:pStyle w:val="PargrafodaLista"/>
+              <w:numPr>
+                <w:ilvl w:val="0"/>
+                <w:numId w:val="17"/>
+              </w:numPr>
+            </w:pPr>
+            <w:r>
+              <w:t xml:space="preserve">O sistema </w:t>
+            </w:r>
+            <w:r>
+              <w:t xml:space="preserve">envia </w:t>
+            </w:r>
+            <w:r>
+              <w:t xml:space="preserve">a </w:t>
+            </w:r>
+            <w:r>
+              <w:t>mensagem promocional</w:t>
+            </w:r>
+          </w:p>
+          <w:p>
+            <w:pPr>
+              <w:pStyle w:val="PargrafodaLista"/>
+              <w:numPr>
+                <w:ilvl w:val="0"/>
+                <w:numId w:val="17"/>
+              </w:numPr>
+            </w:pPr>
+            <w:r>
+              <w:t xml:space="preserve">O </w:t>
+            </w:r>
+            <w:r>
+              <w:t>ator recebe a mensagem</w:t>
+            </w:r>
+            <w:bookmarkStart w:id="0" w:name="_GoBack"/>
+            <w:bookmarkEnd w:id="0"/>
+          </w:p>
+          <w:p>
+            <w:pPr>
+              <w:pStyle w:val="PargrafodaLista"/>
+              <w:ind w:left="360"/>
+            </w:pPr>
+          </w:p>
+        </w:tc>
+      </w:tr>
+      <w:tr>
+        <w:tc>
+          <w:tcPr>
+            <w:tcW w:w="1980" w:type="dxa"/>
+            <w:shd w:val="solid" w:color="BFBFBF" w:themeColor="background1" w:themeShade="BF" w:fill="auto"/>
+          </w:tcPr>
+          <w:p>
+            <w:pPr>
+              <w:rPr>
+                <w:b/>
+                <w:sz w:val="24"/>
+                <w:szCs w:val="24"/>
+              </w:rPr>
+            </w:pPr>
+            <w:r>
+              <w:rPr>
+                <w:b/>
+                <w:sz w:val="24"/>
+                <w:szCs w:val="24"/>
+              </w:rPr>
+              <w:t>Cenário alternativo</w:t>
+            </w:r>
+          </w:p>
+        </w:tc>
+        <w:tc>
+          <w:tcPr>
+            <w:tcW w:w="6514" w:type="dxa"/>
+          </w:tcPr>
+          <w:p/>
+        </w:tc>
+      </w:tr>
+      <w:tr>
+        <w:tc>
+          <w:tcPr>
+            <w:tcW w:w="1980" w:type="dxa"/>
+            <w:shd w:val="solid" w:color="BFBFBF" w:themeColor="background1" w:themeShade="BF" w:fill="auto"/>
+          </w:tcPr>
+          <w:p>
+            <w:pPr>
+              <w:rPr>
+                <w:b/>
+                <w:sz w:val="24"/>
+                <w:szCs w:val="24"/>
+              </w:rPr>
+            </w:pPr>
+            <w:r>
+              <w:rPr>
+                <w:b/>
+                <w:sz w:val="24"/>
+                <w:szCs w:val="24"/>
+              </w:rPr>
+              <w:t>Pós-condição</w:t>
+            </w:r>
+          </w:p>
+        </w:tc>
+        <w:tc>
+          <w:tcPr>
+            <w:tcW w:w="6514" w:type="dxa"/>
+          </w:tcPr>
+          <w:p/>
+        </w:tc>
+      </w:tr>
+      <w:tr>
+        <w:tc>
+          <w:tcPr>
+            <w:tcW w:w="1980" w:type="dxa"/>
+            <w:shd w:val="solid" w:color="BFBFBF" w:themeColor="background1" w:themeShade="BF" w:fill="auto"/>
+          </w:tcPr>
+          <w:p>
+            <w:pPr>
+              <w:rPr>
+                <w:b/>
+                <w:sz w:val="24"/>
+                <w:szCs w:val="24"/>
+              </w:rPr>
+            </w:pPr>
+            <w:r>
+              <w:rPr>
+                <w:b/>
+                <w:sz w:val="24"/>
+                <w:szCs w:val="24"/>
+              </w:rPr>
+              <w:t>Casos de teste</w:t>
+            </w:r>
+          </w:p>
+        </w:tc>
+        <w:tc>
+          <w:tcPr>
+            <w:tcW w:w="6514" w:type="dxa"/>
+          </w:tcPr>
+          <w:p>
+            <w:r>
+              <w:t xml:space="preserve">Testar se </w:t>
+            </w:r>
+            <w:r>
+              <w:t xml:space="preserve">a mensagem </w:t>
+            </w:r>
+            <w:r>
+              <w:t>é enviad</w:t>
+            </w:r>
+            <w:r>
+              <w:t>a</w:t>
+            </w:r>
+            <w:r>
+              <w:t xml:space="preserve"> corretamente</w:t>
+            </w:r>
+          </w:p>
+        </w:tc>
+      </w:tr>
+    </w:tbl>
     <w:p/>
     <w:sectPr>
       <w:pgSz w:w="11906" w:h="16838"/>
@@ -3910,6 +6183,92 @@
     </w:lvl>
   </w:abstractNum>
   <w:abstractNum w:abstractNumId="7">
+    <w:nsid w:val="248832CB"/>
+    <w:multiLevelType w:val="hybridMultilevel"/>
+    <w:tmpl w:val="22FC79FE"/>
+    <w:lvl w:ilvl="0" w:tplc="0816000F">
+      <w:start w:val="1"/>
+      <w:numFmt w:val="decimal"/>
+      <w:lvlText w:val="%1."/>
+      <w:lvlJc w:val="left"/>
+      <w:pPr>
+        <w:ind w:left="720" w:hanging="360"/>
+      </w:pPr>
+    </w:lvl>
+    <w:lvl w:ilvl="1" w:tplc="08160019" w:tentative="1">
+      <w:start w:val="1"/>
+      <w:numFmt w:val="lowerLetter"/>
+      <w:lvlText w:val="%2."/>
+      <w:lvlJc w:val="left"/>
+      <w:pPr>
+        <w:ind w:left="1440" w:hanging="360"/>
+      </w:pPr>
+    </w:lvl>
+    <w:lvl w:ilvl="2" w:tplc="0816001B" w:tentative="1">
+      <w:start w:val="1"/>
+      <w:numFmt w:val="lowerRoman"/>
+      <w:lvlText w:val="%3."/>
+      <w:lvlJc w:val="right"/>
+      <w:pPr>
+        <w:ind w:left="2160" w:hanging="180"/>
+      </w:pPr>
+    </w:lvl>
+    <w:lvl w:ilvl="3" w:tplc="0816000F" w:tentative="1">
+      <w:start w:val="1"/>
+      <w:numFmt w:val="decimal"/>
+      <w:lvlText w:val="%4."/>
+      <w:lvlJc w:val="left"/>
+      <w:pPr>
+        <w:ind w:left="2880" w:hanging="360"/>
+      </w:pPr>
+    </w:lvl>
+    <w:lvl w:ilvl="4" w:tplc="08160019" w:tentative="1">
+      <w:start w:val="1"/>
+      <w:numFmt w:val="lowerLetter"/>
+      <w:lvlText w:val="%5."/>
+      <w:lvlJc w:val="left"/>
+      <w:pPr>
+        <w:ind w:left="3600" w:hanging="360"/>
+      </w:pPr>
+    </w:lvl>
+    <w:lvl w:ilvl="5" w:tplc="0816001B" w:tentative="1">
+      <w:start w:val="1"/>
+      <w:numFmt w:val="lowerRoman"/>
+      <w:lvlText w:val="%6."/>
+      <w:lvlJc w:val="right"/>
+      <w:pPr>
+        <w:ind w:left="4320" w:hanging="180"/>
+      </w:pPr>
+    </w:lvl>
+    <w:lvl w:ilvl="6" w:tplc="0816000F" w:tentative="1">
+      <w:start w:val="1"/>
+      <w:numFmt w:val="decimal"/>
+      <w:lvlText w:val="%7."/>
+      <w:lvlJc w:val="left"/>
+      <w:pPr>
+        <w:ind w:left="5040" w:hanging="360"/>
+      </w:pPr>
+    </w:lvl>
+    <w:lvl w:ilvl="7" w:tplc="08160019" w:tentative="1">
+      <w:start w:val="1"/>
+      <w:numFmt w:val="lowerLetter"/>
+      <w:lvlText w:val="%8."/>
+      <w:lvlJc w:val="left"/>
+      <w:pPr>
+        <w:ind w:left="5760" w:hanging="360"/>
+      </w:pPr>
+    </w:lvl>
+    <w:lvl w:ilvl="8" w:tplc="0816001B" w:tentative="1">
+      <w:start w:val="1"/>
+      <w:numFmt w:val="lowerRoman"/>
+      <w:lvlText w:val="%9."/>
+      <w:lvlJc w:val="right"/>
+      <w:pPr>
+        <w:ind w:left="6480" w:hanging="180"/>
+      </w:pPr>
+    </w:lvl>
+  </w:abstractNum>
+  <w:abstractNum w:abstractNumId="8">
     <w:nsid w:val="36424FFF"/>
     <w:multiLevelType w:val="hybridMultilevel"/>
     <w:tmpl w:val="72687FC6"/>
@@ -3995,7 +6354,7 @@
       </w:pPr>
     </w:lvl>
   </w:abstractNum>
-  <w:abstractNum w:abstractNumId="8">
+  <w:abstractNum w:abstractNumId="9">
     <w:nsid w:val="3DBA3BFC"/>
     <w:multiLevelType w:val="hybridMultilevel"/>
     <w:tmpl w:val="CEEE3662"/>
@@ -4081,7 +6440,179 @@
       </w:pPr>
     </w:lvl>
   </w:abstractNum>
-  <w:abstractNum w:abstractNumId="9">
+  <w:abstractNum w:abstractNumId="10">
+    <w:nsid w:val="3F9448DD"/>
+    <w:multiLevelType w:val="hybridMultilevel"/>
+    <w:tmpl w:val="1CE25F48"/>
+    <w:lvl w:ilvl="0" w:tplc="0816000F">
+      <w:start w:val="1"/>
+      <w:numFmt w:val="decimal"/>
+      <w:lvlText w:val="%1."/>
+      <w:lvlJc w:val="left"/>
+      <w:pPr>
+        <w:ind w:left="822" w:hanging="360"/>
+      </w:pPr>
+    </w:lvl>
+    <w:lvl w:ilvl="1" w:tplc="08160019" w:tentative="1">
+      <w:start w:val="1"/>
+      <w:numFmt w:val="lowerLetter"/>
+      <w:lvlText w:val="%2."/>
+      <w:lvlJc w:val="left"/>
+      <w:pPr>
+        <w:ind w:left="1542" w:hanging="360"/>
+      </w:pPr>
+    </w:lvl>
+    <w:lvl w:ilvl="2" w:tplc="0816001B" w:tentative="1">
+      <w:start w:val="1"/>
+      <w:numFmt w:val="lowerRoman"/>
+      <w:lvlText w:val="%3."/>
+      <w:lvlJc w:val="right"/>
+      <w:pPr>
+        <w:ind w:left="2262" w:hanging="180"/>
+      </w:pPr>
+    </w:lvl>
+    <w:lvl w:ilvl="3" w:tplc="0816000F" w:tentative="1">
+      <w:start w:val="1"/>
+      <w:numFmt w:val="decimal"/>
+      <w:lvlText w:val="%4."/>
+      <w:lvlJc w:val="left"/>
+      <w:pPr>
+        <w:ind w:left="2982" w:hanging="360"/>
+      </w:pPr>
+    </w:lvl>
+    <w:lvl w:ilvl="4" w:tplc="08160019" w:tentative="1">
+      <w:start w:val="1"/>
+      <w:numFmt w:val="lowerLetter"/>
+      <w:lvlText w:val="%5."/>
+      <w:lvlJc w:val="left"/>
+      <w:pPr>
+        <w:ind w:left="3702" w:hanging="360"/>
+      </w:pPr>
+    </w:lvl>
+    <w:lvl w:ilvl="5" w:tplc="0816001B" w:tentative="1">
+      <w:start w:val="1"/>
+      <w:numFmt w:val="lowerRoman"/>
+      <w:lvlText w:val="%6."/>
+      <w:lvlJc w:val="right"/>
+      <w:pPr>
+        <w:ind w:left="4422" w:hanging="180"/>
+      </w:pPr>
+    </w:lvl>
+    <w:lvl w:ilvl="6" w:tplc="0816000F" w:tentative="1">
+      <w:start w:val="1"/>
+      <w:numFmt w:val="decimal"/>
+      <w:lvlText w:val="%7."/>
+      <w:lvlJc w:val="left"/>
+      <w:pPr>
+        <w:ind w:left="5142" w:hanging="360"/>
+      </w:pPr>
+    </w:lvl>
+    <w:lvl w:ilvl="7" w:tplc="08160019" w:tentative="1">
+      <w:start w:val="1"/>
+      <w:numFmt w:val="lowerLetter"/>
+      <w:lvlText w:val="%8."/>
+      <w:lvlJc w:val="left"/>
+      <w:pPr>
+        <w:ind w:left="5862" w:hanging="360"/>
+      </w:pPr>
+    </w:lvl>
+    <w:lvl w:ilvl="8" w:tplc="0816001B" w:tentative="1">
+      <w:start w:val="1"/>
+      <w:numFmt w:val="lowerRoman"/>
+      <w:lvlText w:val="%9."/>
+      <w:lvlJc w:val="right"/>
+      <w:pPr>
+        <w:ind w:left="6582" w:hanging="180"/>
+      </w:pPr>
+    </w:lvl>
+  </w:abstractNum>
+  <w:abstractNum w:abstractNumId="11">
+    <w:nsid w:val="4816342E"/>
+    <w:multiLevelType w:val="hybridMultilevel"/>
+    <w:tmpl w:val="3A427C5C"/>
+    <w:lvl w:ilvl="0" w:tplc="0816000F">
+      <w:start w:val="1"/>
+      <w:numFmt w:val="decimal"/>
+      <w:lvlText w:val="%1."/>
+      <w:lvlJc w:val="left"/>
+      <w:pPr>
+        <w:ind w:left="822" w:hanging="360"/>
+      </w:pPr>
+    </w:lvl>
+    <w:lvl w:ilvl="1" w:tplc="08160019" w:tentative="1">
+      <w:start w:val="1"/>
+      <w:numFmt w:val="lowerLetter"/>
+      <w:lvlText w:val="%2."/>
+      <w:lvlJc w:val="left"/>
+      <w:pPr>
+        <w:ind w:left="1542" w:hanging="360"/>
+      </w:pPr>
+    </w:lvl>
+    <w:lvl w:ilvl="2" w:tplc="0816001B" w:tentative="1">
+      <w:start w:val="1"/>
+      <w:numFmt w:val="lowerRoman"/>
+      <w:lvlText w:val="%3."/>
+      <w:lvlJc w:val="right"/>
+      <w:pPr>
+        <w:ind w:left="2262" w:hanging="180"/>
+      </w:pPr>
+    </w:lvl>
+    <w:lvl w:ilvl="3" w:tplc="0816000F" w:tentative="1">
+      <w:start w:val="1"/>
+      <w:numFmt w:val="decimal"/>
+      <w:lvlText w:val="%4."/>
+      <w:lvlJc w:val="left"/>
+      <w:pPr>
+        <w:ind w:left="2982" w:hanging="360"/>
+      </w:pPr>
+    </w:lvl>
+    <w:lvl w:ilvl="4" w:tplc="08160019" w:tentative="1">
+      <w:start w:val="1"/>
+      <w:numFmt w:val="lowerLetter"/>
+      <w:lvlText w:val="%5."/>
+      <w:lvlJc w:val="left"/>
+      <w:pPr>
+        <w:ind w:left="3702" w:hanging="360"/>
+      </w:pPr>
+    </w:lvl>
+    <w:lvl w:ilvl="5" w:tplc="0816001B" w:tentative="1">
+      <w:start w:val="1"/>
+      <w:numFmt w:val="lowerRoman"/>
+      <w:lvlText w:val="%6."/>
+      <w:lvlJc w:val="right"/>
+      <w:pPr>
+        <w:ind w:left="4422" w:hanging="180"/>
+      </w:pPr>
+    </w:lvl>
+    <w:lvl w:ilvl="6" w:tplc="0816000F" w:tentative="1">
+      <w:start w:val="1"/>
+      <w:numFmt w:val="decimal"/>
+      <w:lvlText w:val="%7."/>
+      <w:lvlJc w:val="left"/>
+      <w:pPr>
+        <w:ind w:left="5142" w:hanging="360"/>
+      </w:pPr>
+    </w:lvl>
+    <w:lvl w:ilvl="7" w:tplc="08160019" w:tentative="1">
+      <w:start w:val="1"/>
+      <w:numFmt w:val="lowerLetter"/>
+      <w:lvlText w:val="%8."/>
+      <w:lvlJc w:val="left"/>
+      <w:pPr>
+        <w:ind w:left="5862" w:hanging="360"/>
+      </w:pPr>
+    </w:lvl>
+    <w:lvl w:ilvl="8" w:tplc="0816001B" w:tentative="1">
+      <w:start w:val="1"/>
+      <w:numFmt w:val="lowerRoman"/>
+      <w:lvlText w:val="%9."/>
+      <w:lvlJc w:val="right"/>
+      <w:pPr>
+        <w:ind w:left="6582" w:hanging="180"/>
+      </w:pPr>
+    </w:lvl>
+  </w:abstractNum>
+  <w:abstractNum w:abstractNumId="12">
     <w:nsid w:val="49A57D21"/>
     <w:multiLevelType w:val="hybridMultilevel"/>
     <w:tmpl w:val="5164BCA6"/>
@@ -4167,7 +6698,7 @@
       </w:pPr>
     </w:lvl>
   </w:abstractNum>
-  <w:abstractNum w:abstractNumId="10">
+  <w:abstractNum w:abstractNumId="13">
     <w:nsid w:val="516C623B"/>
     <w:multiLevelType w:val="hybridMultilevel"/>
     <w:tmpl w:val="7750BCA4"/>
@@ -4280,7 +6811,7 @@
       </w:rPr>
     </w:lvl>
   </w:abstractNum>
-  <w:abstractNum w:abstractNumId="11">
+  <w:abstractNum w:abstractNumId="14">
     <w:nsid w:val="624E16F1"/>
     <w:multiLevelType w:val="hybridMultilevel"/>
     <w:tmpl w:val="BDA6252C"/>
@@ -4366,7 +6897,93 @@
       </w:pPr>
     </w:lvl>
   </w:abstractNum>
-  <w:abstractNum w:abstractNumId="12">
+  <w:abstractNum w:abstractNumId="15">
+    <w:nsid w:val="69FF3C07"/>
+    <w:multiLevelType w:val="hybridMultilevel"/>
+    <w:tmpl w:val="22FC79FE"/>
+    <w:lvl w:ilvl="0" w:tplc="0816000F">
+      <w:start w:val="1"/>
+      <w:numFmt w:val="decimal"/>
+      <w:lvlText w:val="%1."/>
+      <w:lvlJc w:val="left"/>
+      <w:pPr>
+        <w:ind w:left="720" w:hanging="360"/>
+      </w:pPr>
+    </w:lvl>
+    <w:lvl w:ilvl="1" w:tplc="08160019" w:tentative="1">
+      <w:start w:val="1"/>
+      <w:numFmt w:val="lowerLetter"/>
+      <w:lvlText w:val="%2."/>
+      <w:lvlJc w:val="left"/>
+      <w:pPr>
+        <w:ind w:left="1440" w:hanging="360"/>
+      </w:pPr>
+    </w:lvl>
+    <w:lvl w:ilvl="2" w:tplc="0816001B" w:tentative="1">
+      <w:start w:val="1"/>
+      <w:numFmt w:val="lowerRoman"/>
+      <w:lvlText w:val="%3."/>
+      <w:lvlJc w:val="right"/>
+      <w:pPr>
+        <w:ind w:left="2160" w:hanging="180"/>
+      </w:pPr>
+    </w:lvl>
+    <w:lvl w:ilvl="3" w:tplc="0816000F" w:tentative="1">
+      <w:start w:val="1"/>
+      <w:numFmt w:val="decimal"/>
+      <w:lvlText w:val="%4."/>
+      <w:lvlJc w:val="left"/>
+      <w:pPr>
+        <w:ind w:left="2880" w:hanging="360"/>
+      </w:pPr>
+    </w:lvl>
+    <w:lvl w:ilvl="4" w:tplc="08160019" w:tentative="1">
+      <w:start w:val="1"/>
+      <w:numFmt w:val="lowerLetter"/>
+      <w:lvlText w:val="%5."/>
+      <w:lvlJc w:val="left"/>
+      <w:pPr>
+        <w:ind w:left="3600" w:hanging="360"/>
+      </w:pPr>
+    </w:lvl>
+    <w:lvl w:ilvl="5" w:tplc="0816001B" w:tentative="1">
+      <w:start w:val="1"/>
+      <w:numFmt w:val="lowerRoman"/>
+      <w:lvlText w:val="%6."/>
+      <w:lvlJc w:val="right"/>
+      <w:pPr>
+        <w:ind w:left="4320" w:hanging="180"/>
+      </w:pPr>
+    </w:lvl>
+    <w:lvl w:ilvl="6" w:tplc="0816000F" w:tentative="1">
+      <w:start w:val="1"/>
+      <w:numFmt w:val="decimal"/>
+      <w:lvlText w:val="%7."/>
+      <w:lvlJc w:val="left"/>
+      <w:pPr>
+        <w:ind w:left="5040" w:hanging="360"/>
+      </w:pPr>
+    </w:lvl>
+    <w:lvl w:ilvl="7" w:tplc="08160019" w:tentative="1">
+      <w:start w:val="1"/>
+      <w:numFmt w:val="lowerLetter"/>
+      <w:lvlText w:val="%8."/>
+      <w:lvlJc w:val="left"/>
+      <w:pPr>
+        <w:ind w:left="5760" w:hanging="360"/>
+      </w:pPr>
+    </w:lvl>
+    <w:lvl w:ilvl="8" w:tplc="0816001B" w:tentative="1">
+      <w:start w:val="1"/>
+      <w:numFmt w:val="lowerRoman"/>
+      <w:lvlText w:val="%9."/>
+      <w:lvlJc w:val="right"/>
+      <w:pPr>
+        <w:ind w:left="6480" w:hanging="180"/>
+      </w:pPr>
+    </w:lvl>
+  </w:abstractNum>
+  <w:abstractNum w:abstractNumId="16">
     <w:nsid w:val="77B22894"/>
     <w:multiLevelType w:val="hybridMultilevel"/>
     <w:tmpl w:val="FE4A0C4E"/>
@@ -4483,7 +7100,7 @@
     <w:abstractNumId w:val="1"/>
   </w:num>
   <w:num w:numId="2">
-    <w:abstractNumId w:val="12"/>
+    <w:abstractNumId w:val="16"/>
   </w:num>
   <w:num w:numId="3">
     <w:abstractNumId w:val="2"/>
@@ -4495,13 +7112,13 @@
     <w:abstractNumId w:val="6"/>
   </w:num>
   <w:num w:numId="6">
-    <w:abstractNumId w:val="11"/>
+    <w:abstractNumId w:val="14"/>
   </w:num>
   <w:num w:numId="7">
-    <w:abstractNumId w:val="9"/>
+    <w:abstractNumId w:val="12"/>
   </w:num>
   <w:num w:numId="8">
-    <w:abstractNumId w:val="8"/>
+    <w:abstractNumId w:val="9"/>
   </w:num>
   <w:num w:numId="9">
     <w:abstractNumId w:val="0"/>
@@ -4513,10 +7130,22 @@
     <w:abstractNumId w:val="4"/>
   </w:num>
   <w:num w:numId="12">
-    <w:abstractNumId w:val="7"/>
+    <w:abstractNumId w:val="8"/>
   </w:num>
   <w:num w:numId="13">
+    <w:abstractNumId w:val="13"/>
+  </w:num>
+  <w:num w:numId="14">
+    <w:abstractNumId w:val="11"/>
+  </w:num>
+  <w:num w:numId="15">
     <w:abstractNumId w:val="10"/>
+  </w:num>
+  <w:num w:numId="16">
+    <w:abstractNumId w:val="15"/>
+  </w:num>
+  <w:num w:numId="17">
+    <w:abstractNumId w:val="7"/>
   </w:num>
 </w:numbering>
 </file>
@@ -5310,7 +7939,7 @@
 </file>
 
 <file path=customXml/itemProps1.xml><?xml version="1.0" encoding="utf-8"?>
-<ds:datastoreItem xmlns:ds="http://schemas.openxmlformats.org/officeDocument/2006/customXml" ds:itemID="{EF97E707-4F33-4CBE-A2F8-04E0DA146E4A}">
+<ds:datastoreItem xmlns:ds="http://schemas.openxmlformats.org/officeDocument/2006/customXml" ds:itemID="{8FFFD1E1-3C9E-4E2D-8F0F-3B1C5CC36F2A}">
   <ds:schemaRefs>
     <ds:schemaRef ds:uri="http://schemas.openxmlformats.org/officeDocument/2006/bibliography"/>
   </ds:schemaRefs>

</xml_diff>

<commit_message>
Actualizacao de descrição de casos de uso ( novo caso de uso Configurar requisitos do tempo)
</commit_message>
<xml_diff>
--- a/DescricaoCasosUso.docx
+++ b/DescricaoCasosUso.docx
@@ -1,10 +1,10 @@
 
 <file path=word/document.xml><?xml version="1.0" encoding="utf-8"?>
-<w:document xmlns:wpc="http://schemas.microsoft.com/office/word/2010/wordprocessingCanvas" xmlns:mc="http://schemas.openxmlformats.org/markup-compatibility/2006" xmlns:o="urn:schemas-microsoft-com:office:office" xmlns:r="http://schemas.openxmlformats.org/officeDocument/2006/relationships" xmlns:m="http://schemas.openxmlformats.org/officeDocument/2006/math" xmlns:v="urn:schemas-microsoft-com:vml" xmlns:wp14="http://schemas.microsoft.com/office/word/2010/wordprocessingDrawing" xmlns:wp="http://schemas.openxmlformats.org/drawingml/2006/wordprocessingDrawing" xmlns:w10="urn:schemas-microsoft-com:office:word" xmlns:w="http://schemas.openxmlformats.org/wordprocessingml/2006/main" xmlns:w14="http://schemas.microsoft.com/office/word/2010/wordml" xmlns:w15="http://schemas.microsoft.com/office/word/2012/wordml" xmlns:wpg="http://schemas.microsoft.com/office/word/2010/wordprocessingGroup" xmlns:wpi="http://schemas.microsoft.com/office/word/2010/wordprocessingInk" xmlns:wne="http://schemas.microsoft.com/office/word/2006/wordml" xmlns:wps="http://schemas.microsoft.com/office/word/2010/wordprocessingShape" mc:Ignorable="w14 w15 wp14">
+<w:document xmlns:wpc="http://schemas.microsoft.com/office/word/2010/wordprocessingCanvas" xmlns:mc="http://schemas.openxmlformats.org/markup-compatibility/2006" xmlns:o="urn:schemas-microsoft-com:office:office" xmlns:r="http://schemas.openxmlformats.org/officeDocument/2006/relationships" xmlns:m="http://schemas.openxmlformats.org/officeDocument/2006/math" xmlns:v="urn:schemas-microsoft-com:vml" xmlns:wp14="http://schemas.microsoft.com/office/word/2010/wordprocessingDrawing" xmlns:wp="http://schemas.openxmlformats.org/drawingml/2006/wordprocessingDrawing" xmlns:w10="urn:schemas-microsoft-com:office:word" xmlns:w="http://schemas.openxmlformats.org/wordprocessingml/2006/main" xmlns:w14="http://schemas.microsoft.com/office/word/2010/wordml" xmlns:wpg="http://schemas.microsoft.com/office/word/2010/wordprocessingGroup" xmlns:wpi="http://schemas.microsoft.com/office/word/2010/wordprocessingInk" xmlns:wne="http://schemas.microsoft.com/office/word/2006/wordml" xmlns:wps="http://schemas.microsoft.com/office/word/2010/wordprocessingShape" mc:Ignorable="w14 wp14">
   <w:body>
     <w:p>
       <w:pPr>
-        <w:pStyle w:val="Ttulo1"/>
+        <w:pStyle w:val="Heading1"/>
         <w:jc w:val="center"/>
         <w:rPr>
           <w:b/>
@@ -20,7 +20,7 @@
     <w:p/>
     <w:p>
       <w:pPr>
-        <w:pStyle w:val="Ttulo2"/>
+        <w:pStyle w:val="Heading2"/>
       </w:pPr>
       <w:r>
         <w:t>Descrição dos Casos de Uso</w:t>
@@ -34,7 +34,7 @@
     </w:p>
     <w:tbl>
       <w:tblPr>
-        <w:tblStyle w:val="Tabelacomgrade"/>
+        <w:tblStyle w:val="TableGrid"/>
         <w:tblW w:w="0" w:type="auto"/>
         <w:tblLook w:val="04A0" w:firstRow="1" w:lastRow="0" w:firstColumn="1" w:lastColumn="0" w:noHBand="0" w:noVBand="1"/>
       </w:tblPr>
@@ -177,7 +177,7 @@
           </w:tcPr>
           <w:p>
             <w:r>
-              <w:t>Efetuar o login</w:t>
+              <w:t>Login válido</w:t>
             </w:r>
           </w:p>
         </w:tc>
@@ -212,7 +212,7 @@
           </w:tcPr>
           <w:p>
             <w:pPr>
-              <w:pStyle w:val="PargrafodaLista"/>
+              <w:pStyle w:val="ListParagraph"/>
               <w:numPr>
                 <w:ilvl w:val="0"/>
                 <w:numId w:val="1"/>
@@ -224,7 +224,7 @@
           </w:p>
           <w:p>
             <w:pPr>
-              <w:pStyle w:val="PargrafodaLista"/>
+              <w:pStyle w:val="ListParagraph"/>
               <w:numPr>
                 <w:ilvl w:val="0"/>
                 <w:numId w:val="1"/>
@@ -236,7 +236,7 @@
           </w:p>
           <w:p>
             <w:pPr>
-              <w:pStyle w:val="PargrafodaLista"/>
+              <w:pStyle w:val="ListParagraph"/>
               <w:numPr>
                 <w:ilvl w:val="0"/>
                 <w:numId w:val="1"/>
@@ -248,7 +248,7 @@
           </w:p>
           <w:p>
             <w:pPr>
-              <w:pStyle w:val="PargrafodaLista"/>
+              <w:pStyle w:val="ListParagraph"/>
               <w:numPr>
                 <w:ilvl w:val="0"/>
                 <w:numId w:val="1"/>
@@ -260,7 +260,7 @@
           </w:p>
           <w:p>
             <w:pPr>
-              <w:pStyle w:val="PargrafodaLista"/>
+              <w:pStyle w:val="ListParagraph"/>
               <w:numPr>
                 <w:ilvl w:val="0"/>
                 <w:numId w:val="1"/>
@@ -302,49 +302,17 @@
           </w:tcPr>
           <w:p>
             <w:r>
-              <w:t xml:space="preserve">3. </w:t>
-            </w:r>
-            <w:proofErr w:type="gramStart"/>
-            <w:r>
-              <w:t>a</w:t>
-            </w:r>
-            <w:proofErr w:type="gramEnd"/>
-            <w:r>
-              <w:t>. O ator não clica o botão “Ok” e clica no botão “Cancelar”</w:t>
-            </w:r>
-          </w:p>
-          <w:p>
-            <w:r>
-              <w:t xml:space="preserve">4. </w:t>
-            </w:r>
-            <w:proofErr w:type="gramStart"/>
-            <w:r>
-              <w:t>a</w:t>
-            </w:r>
-            <w:proofErr w:type="gramEnd"/>
-            <w:r>
-              <w:t>. O ator não preenche todos os campos obrigatórios e aparece uma mensagem de erro</w:t>
-            </w:r>
-          </w:p>
-          <w:p>
-            <w:r>
-              <w:t xml:space="preserve">4. </w:t>
-            </w:r>
-            <w:proofErr w:type="gramStart"/>
-            <w:r>
-              <w:t>b</w:t>
-            </w:r>
-            <w:proofErr w:type="gramEnd"/>
-            <w:r>
-              <w:t xml:space="preserve">. Se a sintaxe do </w:t>
-            </w:r>
-            <w:proofErr w:type="gramStart"/>
-            <w:r>
-              <w:t>email</w:t>
-            </w:r>
-            <w:proofErr w:type="gramEnd"/>
-            <w:r>
-              <w:t xml:space="preserve"> estiver incorreta, mostra mensagem de erro</w:t>
+              <w:t>3. a. O ator não clica o botão “Ok” e clica no botão “Cancelar”</w:t>
+            </w:r>
+          </w:p>
+          <w:p>
+            <w:r>
+              <w:t>4. a. O ator não preenche todos os campos obrigatórios e aparece uma mensagem de erro</w:t>
+            </w:r>
+          </w:p>
+          <w:p>
+            <w:r>
+              <w:t>4. b. Se a sintaxe do email estiver incorreta, mostra mensagem de erro</w:t>
             </w:r>
           </w:p>
         </w:tc>
@@ -410,7 +378,7 @@
           </w:tcPr>
           <w:p>
             <w:pPr>
-              <w:pStyle w:val="PargrafodaLista"/>
+              <w:pStyle w:val="ListParagraph"/>
               <w:numPr>
                 <w:ilvl w:val="0"/>
                 <w:numId w:val="2"/>
@@ -422,24 +390,19 @@
           </w:p>
           <w:p>
             <w:pPr>
-              <w:pStyle w:val="PargrafodaLista"/>
+              <w:pStyle w:val="ListParagraph"/>
               <w:numPr>
                 <w:ilvl w:val="0"/>
                 <w:numId w:val="2"/>
               </w:numPr>
             </w:pPr>
             <w:r>
-              <w:t xml:space="preserve">Testar a sintaxe do </w:t>
-            </w:r>
-            <w:proofErr w:type="gramStart"/>
-            <w:r>
-              <w:t>e-mail</w:t>
-            </w:r>
-            <w:proofErr w:type="gramEnd"/>
-          </w:p>
-          <w:p>
-            <w:pPr>
-              <w:pStyle w:val="PargrafodaLista"/>
+              <w:t>Testar a sintaxe do e-mail</w:t>
+            </w:r>
+          </w:p>
+          <w:p>
+            <w:pPr>
+              <w:pStyle w:val="ListParagraph"/>
               <w:numPr>
                 <w:ilvl w:val="1"/>
                 <w:numId w:val="2"/>
@@ -451,78 +414,38 @@
           </w:p>
           <w:p>
             <w:pPr>
-              <w:pStyle w:val="PargrafodaLista"/>
+              <w:pStyle w:val="ListParagraph"/>
               <w:numPr>
                 <w:ilvl w:val="1"/>
                 <w:numId w:val="2"/>
               </w:numPr>
             </w:pPr>
             <w:r>
-              <w:t xml:space="preserve">Verificar se existe o caracter ‘.’ </w:t>
-            </w:r>
-            <w:proofErr w:type="gramStart"/>
-            <w:r>
-              <w:t>depois</w:t>
-            </w:r>
-            <w:proofErr w:type="gramEnd"/>
-            <w:r>
-              <w:t xml:space="preserve"> do ‘@’ espaçado no mínimo de 3 caracteres</w:t>
-            </w:r>
-          </w:p>
-          <w:p>
-            <w:pPr>
-              <w:pStyle w:val="PargrafodaLista"/>
+              <w:t>Verificar se existe o caracter ‘.’ depois do ‘@’ espaçado no mínimo de 3 caracteres</w:t>
+            </w:r>
+          </w:p>
+          <w:p>
+            <w:pPr>
+              <w:pStyle w:val="ListParagraph"/>
               <w:numPr>
                 <w:ilvl w:val="1"/>
                 <w:numId w:val="2"/>
               </w:numPr>
             </w:pPr>
             <w:r>
-              <w:t xml:space="preserve">Verificar se à direita </w:t>
-            </w:r>
-            <w:proofErr w:type="gramStart"/>
-            <w:r>
-              <w:t>do</w:t>
-            </w:r>
-            <w:proofErr w:type="gramEnd"/>
-            <w:r>
-              <w:t xml:space="preserve"> ‘.’ </w:t>
-            </w:r>
-            <w:proofErr w:type="gramStart"/>
-            <w:r>
-              <w:t>existem</w:t>
-            </w:r>
-            <w:proofErr w:type="gramEnd"/>
-            <w:r>
-              <w:t xml:space="preserve"> pelo menos 2 caracteres não numéricos.</w:t>
-            </w:r>
-          </w:p>
-          <w:p>
-            <w:pPr>
-              <w:pStyle w:val="PargrafodaLista"/>
+              <w:t>Verificar se à direita do ‘.’ existem pelo menos 2 caracteres não numéricos.</w:t>
+            </w:r>
+          </w:p>
+          <w:p>
+            <w:pPr>
+              <w:pStyle w:val="ListParagraph"/>
               <w:numPr>
                 <w:ilvl w:val="1"/>
                 <w:numId w:val="2"/>
               </w:numPr>
             </w:pPr>
             <w:r>
-              <w:t xml:space="preserve">Verificar se à esquerda do ‘@’ não existem caracteres especiais exceto </w:t>
-            </w:r>
-            <w:proofErr w:type="gramStart"/>
-            <w:r>
-              <w:t>o</w:t>
-            </w:r>
-            <w:proofErr w:type="gramEnd"/>
-            <w:r>
-              <w:t xml:space="preserve"> ‘.’ </w:t>
-            </w:r>
-            <w:proofErr w:type="gramStart"/>
-            <w:r>
-              <w:t>e</w:t>
-            </w:r>
-            <w:proofErr w:type="gramEnd"/>
-            <w:r>
-              <w:t xml:space="preserve"> ‘_’</w:t>
+              <w:t>Verificar se à esquerda do ‘@’ não existem caracteres especiais exceto o ‘.’ e ‘_’</w:t>
             </w:r>
           </w:p>
         </w:tc>
@@ -536,7 +459,7 @@
     </w:p>
     <w:tbl>
       <w:tblPr>
-        <w:tblStyle w:val="Tabelacomgrade"/>
+        <w:tblStyle w:val="TableGrid"/>
         <w:tblW w:w="0" w:type="auto"/>
         <w:tblLook w:val="04A0" w:firstRow="1" w:lastRow="0" w:firstColumn="1" w:lastColumn="0" w:noHBand="0" w:noVBand="1"/>
       </w:tblPr>
@@ -683,7 +606,7 @@
           </w:tcPr>
           <w:p>
             <w:r>
-              <w:t>Efetuar o login</w:t>
+              <w:t>Login válido</w:t>
             </w:r>
           </w:p>
         </w:tc>
@@ -718,7 +641,7 @@
           </w:tcPr>
           <w:p>
             <w:pPr>
-              <w:pStyle w:val="PargrafodaLista"/>
+              <w:pStyle w:val="ListParagraph"/>
               <w:numPr>
                 <w:ilvl w:val="0"/>
                 <w:numId w:val="3"/>
@@ -730,27 +653,19 @@
           </w:p>
           <w:p>
             <w:pPr>
-              <w:pStyle w:val="PargrafodaLista"/>
+              <w:pStyle w:val="ListParagraph"/>
               <w:numPr>
                 <w:ilvl w:val="0"/>
                 <w:numId w:val="3"/>
               </w:numPr>
             </w:pPr>
             <w:r>
-              <w:t xml:space="preserve">O ator seleciona o </w:t>
-            </w:r>
-            <w:proofErr w:type="gramStart"/>
-            <w:r>
-              <w:t>contacto</w:t>
-            </w:r>
-            <w:proofErr w:type="gramEnd"/>
-            <w:r>
-              <w:t xml:space="preserve"> pretendido</w:t>
-            </w:r>
-          </w:p>
-          <w:p>
-            <w:pPr>
-              <w:pStyle w:val="PargrafodaLista"/>
+              <w:t>O ator seleciona o contacto pretendido</w:t>
+            </w:r>
+          </w:p>
+          <w:p>
+            <w:pPr>
+              <w:pStyle w:val="ListParagraph"/>
               <w:numPr>
                 <w:ilvl w:val="0"/>
                 <w:numId w:val="3"/>
@@ -762,7 +677,7 @@
           </w:p>
           <w:p>
             <w:pPr>
-              <w:pStyle w:val="PargrafodaLista"/>
+              <w:pStyle w:val="ListParagraph"/>
               <w:numPr>
                 <w:ilvl w:val="0"/>
                 <w:numId w:val="3"/>
@@ -774,7 +689,7 @@
           </w:p>
           <w:p>
             <w:pPr>
-              <w:pStyle w:val="PargrafodaLista"/>
+              <w:pStyle w:val="ListParagraph"/>
               <w:numPr>
                 <w:ilvl w:val="0"/>
                 <w:numId w:val="3"/>
@@ -786,7 +701,7 @@
           </w:p>
           <w:p>
             <w:pPr>
-              <w:pStyle w:val="PargrafodaLista"/>
+              <w:pStyle w:val="ListParagraph"/>
               <w:numPr>
                 <w:ilvl w:val="0"/>
                 <w:numId w:val="3"/>
@@ -798,7 +713,7 @@
           </w:p>
           <w:p>
             <w:pPr>
-              <w:pStyle w:val="PargrafodaLista"/>
+              <w:pStyle w:val="ListParagraph"/>
               <w:numPr>
                 <w:ilvl w:val="0"/>
                 <w:numId w:val="3"/>
@@ -845,36 +760,12 @@
           </w:p>
           <w:p>
             <w:r>
-              <w:t xml:space="preserve"> 4. </w:t>
-            </w:r>
-            <w:proofErr w:type="gramStart"/>
-            <w:r>
-              <w:t>a</w:t>
-            </w:r>
-            <w:proofErr w:type="gramEnd"/>
-            <w:r>
-              <w:t>. Se houver campos obrigatórios não preenchidos, mostrar mensagem de erro</w:t>
-            </w:r>
-          </w:p>
-          <w:p>
-            <w:r>
-              <w:t xml:space="preserve">4. </w:t>
-            </w:r>
-            <w:proofErr w:type="gramStart"/>
-            <w:r>
-              <w:t>b</w:t>
-            </w:r>
-            <w:proofErr w:type="gramEnd"/>
-            <w:r>
-              <w:t xml:space="preserve">. Se a sintaxe do </w:t>
-            </w:r>
-            <w:proofErr w:type="gramStart"/>
-            <w:r>
-              <w:t>email</w:t>
-            </w:r>
-            <w:proofErr w:type="gramEnd"/>
-            <w:r>
-              <w:t xml:space="preserve"> estiver incorreta, mostra mensagem de erro</w:t>
+              <w:t xml:space="preserve"> 4. a. Se houver campos obrigatórios não preenchidos, mostrar mensagem de erro</w:t>
+            </w:r>
+          </w:p>
+          <w:p>
+            <w:r>
+              <w:t>4. b. Se a sintaxe do email estiver incorreta, mostra mensagem de erro</w:t>
             </w:r>
           </w:p>
         </w:tc>
@@ -940,7 +831,7 @@
           </w:tcPr>
           <w:p>
             <w:pPr>
-              <w:pStyle w:val="PargrafodaLista"/>
+              <w:pStyle w:val="ListParagraph"/>
               <w:numPr>
                 <w:ilvl w:val="0"/>
                 <w:numId w:val="2"/>
@@ -952,24 +843,19 @@
           </w:p>
           <w:p>
             <w:pPr>
-              <w:pStyle w:val="PargrafodaLista"/>
+              <w:pStyle w:val="ListParagraph"/>
               <w:numPr>
                 <w:ilvl w:val="0"/>
                 <w:numId w:val="2"/>
               </w:numPr>
             </w:pPr>
             <w:r>
-              <w:t xml:space="preserve">Testar a sintaxe do </w:t>
-            </w:r>
-            <w:proofErr w:type="gramStart"/>
-            <w:r>
-              <w:t>e-mail</w:t>
-            </w:r>
-            <w:proofErr w:type="gramEnd"/>
-          </w:p>
-          <w:p>
-            <w:pPr>
-              <w:pStyle w:val="PargrafodaLista"/>
+              <w:t>Testar a sintaxe do e-mail</w:t>
+            </w:r>
+          </w:p>
+          <w:p>
+            <w:pPr>
+              <w:pStyle w:val="ListParagraph"/>
               <w:numPr>
                 <w:ilvl w:val="1"/>
                 <w:numId w:val="2"/>
@@ -981,78 +867,38 @@
           </w:p>
           <w:p>
             <w:pPr>
-              <w:pStyle w:val="PargrafodaLista"/>
+              <w:pStyle w:val="ListParagraph"/>
               <w:numPr>
                 <w:ilvl w:val="1"/>
                 <w:numId w:val="2"/>
               </w:numPr>
             </w:pPr>
             <w:r>
-              <w:t xml:space="preserve">Verificar se existe o caracter ‘.’ </w:t>
-            </w:r>
-            <w:proofErr w:type="gramStart"/>
-            <w:r>
-              <w:t>depois</w:t>
-            </w:r>
-            <w:proofErr w:type="gramEnd"/>
-            <w:r>
-              <w:t xml:space="preserve"> do ‘@’ espaçado no mínimo de 3 caracteres</w:t>
-            </w:r>
-          </w:p>
-          <w:p>
-            <w:pPr>
-              <w:pStyle w:val="PargrafodaLista"/>
+              <w:t>Verificar se existe o caracter ‘.’ depois do ‘@’ espaçado no mínimo de 3 caracteres</w:t>
+            </w:r>
+          </w:p>
+          <w:p>
+            <w:pPr>
+              <w:pStyle w:val="ListParagraph"/>
               <w:numPr>
                 <w:ilvl w:val="1"/>
                 <w:numId w:val="2"/>
               </w:numPr>
             </w:pPr>
             <w:r>
-              <w:t xml:space="preserve">Verificar se à direita </w:t>
-            </w:r>
-            <w:proofErr w:type="gramStart"/>
-            <w:r>
-              <w:t>do</w:t>
-            </w:r>
-            <w:proofErr w:type="gramEnd"/>
-            <w:r>
-              <w:t xml:space="preserve"> ‘.’ </w:t>
-            </w:r>
-            <w:proofErr w:type="gramStart"/>
-            <w:r>
-              <w:t>existem</w:t>
-            </w:r>
-            <w:proofErr w:type="gramEnd"/>
-            <w:r>
-              <w:t xml:space="preserve"> pelo menos 2 caracteres não numéricos.</w:t>
-            </w:r>
-          </w:p>
-          <w:p>
-            <w:pPr>
-              <w:pStyle w:val="PargrafodaLista"/>
+              <w:t>Verificar se à direita do ‘.’ existem pelo menos 2 caracteres não numéricos.</w:t>
+            </w:r>
+          </w:p>
+          <w:p>
+            <w:pPr>
+              <w:pStyle w:val="ListParagraph"/>
               <w:numPr>
                 <w:ilvl w:val="1"/>
                 <w:numId w:val="2"/>
               </w:numPr>
             </w:pPr>
             <w:r>
-              <w:t xml:space="preserve">Verificar se à esquerda do ‘@’ não existem caracteres especiais exceto </w:t>
-            </w:r>
-            <w:proofErr w:type="gramStart"/>
-            <w:r>
-              <w:t>o</w:t>
-            </w:r>
-            <w:proofErr w:type="gramEnd"/>
-            <w:r>
-              <w:t xml:space="preserve"> ‘.’ </w:t>
-            </w:r>
-            <w:proofErr w:type="gramStart"/>
-            <w:r>
-              <w:t>e</w:t>
-            </w:r>
-            <w:proofErr w:type="gramEnd"/>
-            <w:r>
-              <w:t xml:space="preserve"> ‘_’</w:t>
+              <w:t>Verificar se à esquerda do ‘@’ não existem caracteres especiais exceto o ‘.’ e ‘_’</w:t>
             </w:r>
           </w:p>
         </w:tc>
@@ -1066,7 +912,7 @@
     </w:p>
     <w:tbl>
       <w:tblPr>
-        <w:tblStyle w:val="Tabelacomgrade"/>
+        <w:tblStyle w:val="TableGrid"/>
         <w:tblW w:w="0" w:type="auto"/>
         <w:tblLook w:val="04A0" w:firstRow="1" w:lastRow="0" w:firstColumn="1" w:lastColumn="0" w:noHBand="0" w:noVBand="1"/>
       </w:tblPr>
@@ -1210,7 +1056,7 @@
           </w:tcPr>
           <w:p>
             <w:r>
-              <w:t>Efetuar o login</w:t>
+              <w:t>Login válido</w:t>
             </w:r>
           </w:p>
         </w:tc>
@@ -1245,7 +1091,7 @@
           </w:tcPr>
           <w:p>
             <w:pPr>
-              <w:pStyle w:val="PargrafodaLista"/>
+              <w:pStyle w:val="ListParagraph"/>
               <w:numPr>
                 <w:ilvl w:val="0"/>
                 <w:numId w:val="4"/>
@@ -1257,27 +1103,19 @@
           </w:p>
           <w:p>
             <w:pPr>
-              <w:pStyle w:val="PargrafodaLista"/>
+              <w:pStyle w:val="ListParagraph"/>
               <w:numPr>
                 <w:ilvl w:val="0"/>
                 <w:numId w:val="4"/>
               </w:numPr>
             </w:pPr>
             <w:r>
-              <w:t xml:space="preserve">O ator seleciona o </w:t>
-            </w:r>
-            <w:proofErr w:type="gramStart"/>
-            <w:r>
-              <w:t>contacto</w:t>
-            </w:r>
-            <w:proofErr w:type="gramEnd"/>
-            <w:r>
-              <w:t xml:space="preserve"> pretendido</w:t>
-            </w:r>
-          </w:p>
-          <w:p>
-            <w:pPr>
-              <w:pStyle w:val="PargrafodaLista"/>
+              <w:t>O ator seleciona o contacto pretendido</w:t>
+            </w:r>
+          </w:p>
+          <w:p>
+            <w:pPr>
+              <w:pStyle w:val="ListParagraph"/>
               <w:numPr>
                 <w:ilvl w:val="0"/>
                 <w:numId w:val="4"/>
@@ -1289,7 +1127,7 @@
           </w:p>
           <w:p>
             <w:pPr>
-              <w:pStyle w:val="PargrafodaLista"/>
+              <w:pStyle w:val="ListParagraph"/>
               <w:numPr>
                 <w:ilvl w:val="0"/>
                 <w:numId w:val="4"/>
@@ -1301,7 +1139,7 @@
           </w:p>
           <w:p>
             <w:pPr>
-              <w:pStyle w:val="PargrafodaLista"/>
+              <w:pStyle w:val="ListParagraph"/>
               <w:numPr>
                 <w:ilvl w:val="0"/>
                 <w:numId w:val="4"/>
@@ -1414,7 +1252,7 @@
     <w:p/>
     <w:tbl>
       <w:tblPr>
-        <w:tblStyle w:val="Tabelacomgrade"/>
+        <w:tblStyle w:val="TableGrid"/>
         <w:tblW w:w="0" w:type="auto"/>
         <w:tblLook w:val="04A0" w:firstRow="1" w:lastRow="0" w:firstColumn="1" w:lastColumn="0" w:noHBand="0" w:noVBand="1"/>
       </w:tblPr>
@@ -1527,8 +1365,6 @@
             <w:r>
               <w:t>Média</w:t>
             </w:r>
-            <w:bookmarkStart w:id="0" w:name="_GoBack"/>
-            <w:bookmarkEnd w:id="0"/>
           </w:p>
         </w:tc>
       </w:tr>
@@ -1562,7 +1398,7 @@
           </w:tcPr>
           <w:p>
             <w:r>
-              <w:t>Efetuar o login</w:t>
+              <w:t>Login válido</w:t>
             </w:r>
           </w:p>
         </w:tc>
@@ -1597,7 +1433,7 @@
           </w:tcPr>
           <w:p>
             <w:pPr>
-              <w:pStyle w:val="PargrafodaLista"/>
+              <w:pStyle w:val="ListParagraph"/>
               <w:numPr>
                 <w:ilvl w:val="0"/>
                 <w:numId w:val="7"/>
@@ -1609,7 +1445,7 @@
           </w:p>
           <w:p>
             <w:pPr>
-              <w:pStyle w:val="PargrafodaLista"/>
+              <w:pStyle w:val="ListParagraph"/>
               <w:numPr>
                 <w:ilvl w:val="0"/>
                 <w:numId w:val="7"/>
@@ -1621,7 +1457,7 @@
           </w:p>
           <w:p>
             <w:pPr>
-              <w:pStyle w:val="PargrafodaLista"/>
+              <w:pStyle w:val="ListParagraph"/>
               <w:numPr>
                 <w:ilvl w:val="0"/>
                 <w:numId w:val="7"/>
@@ -1633,7 +1469,7 @@
           </w:p>
           <w:p>
             <w:pPr>
-              <w:pStyle w:val="PargrafodaLista"/>
+              <w:pStyle w:val="ListParagraph"/>
               <w:numPr>
                 <w:ilvl w:val="0"/>
                 <w:numId w:val="7"/>
@@ -1761,7 +1597,7 @@
     </w:p>
     <w:tbl>
       <w:tblPr>
-        <w:tblStyle w:val="Tabelacomgrade"/>
+        <w:tblStyle w:val="TableGrid"/>
         <w:tblW w:w="0" w:type="auto"/>
         <w:tblLook w:val="04A0" w:firstRow="1" w:lastRow="0" w:firstColumn="1" w:lastColumn="0" w:noHBand="0" w:noVBand="1"/>
       </w:tblPr>
@@ -1905,7 +1741,7 @@
           </w:tcPr>
           <w:p>
             <w:r>
-              <w:t>Efetuar o login</w:t>
+              <w:t>Login válido</w:t>
             </w:r>
           </w:p>
         </w:tc>
@@ -1940,7 +1776,7 @@
           </w:tcPr>
           <w:p>
             <w:pPr>
-              <w:pStyle w:val="PargrafodaLista"/>
+              <w:pStyle w:val="ListParagraph"/>
               <w:numPr>
                 <w:ilvl w:val="0"/>
                 <w:numId w:val="5"/>
@@ -1952,7 +1788,7 @@
           </w:p>
           <w:p>
             <w:pPr>
-              <w:pStyle w:val="PargrafodaLista"/>
+              <w:pStyle w:val="ListParagraph"/>
               <w:numPr>
                 <w:ilvl w:val="0"/>
                 <w:numId w:val="5"/>
@@ -1964,27 +1800,19 @@
           </w:p>
           <w:p>
             <w:pPr>
-              <w:pStyle w:val="PargrafodaLista"/>
+              <w:pStyle w:val="ListParagraph"/>
               <w:numPr>
                 <w:ilvl w:val="0"/>
                 <w:numId w:val="5"/>
               </w:numPr>
             </w:pPr>
             <w:r>
-              <w:t xml:space="preserve">O ator seleciona o </w:t>
-            </w:r>
-            <w:proofErr w:type="gramStart"/>
-            <w:r>
-              <w:t>quarto(s</w:t>
-            </w:r>
-            <w:proofErr w:type="gramEnd"/>
-            <w:r>
-              <w:t>)</w:t>
-            </w:r>
-          </w:p>
-          <w:p>
-            <w:pPr>
-              <w:pStyle w:val="PargrafodaLista"/>
+              <w:t>O ator seleciona o quarto(s)</w:t>
+            </w:r>
+          </w:p>
+          <w:p>
+            <w:pPr>
+              <w:pStyle w:val="ListParagraph"/>
               <w:numPr>
                 <w:ilvl w:val="0"/>
                 <w:numId w:val="5"/>
@@ -2032,7 +1860,7 @@
           </w:p>
           <w:p>
             <w:pPr>
-              <w:pStyle w:val="PargrafodaLista"/>
+              <w:pStyle w:val="ListParagraph"/>
               <w:numPr>
                 <w:ilvl w:val="0"/>
                 <w:numId w:val="5"/>
@@ -2044,7 +1872,7 @@
           </w:p>
           <w:p>
             <w:pPr>
-              <w:pStyle w:val="PargrafodaLista"/>
+              <w:pStyle w:val="ListParagraph"/>
               <w:numPr>
                 <w:ilvl w:val="0"/>
                 <w:numId w:val="5"/>
@@ -2157,7 +1985,7 @@
           </w:tcPr>
           <w:p>
             <w:pPr>
-              <w:pStyle w:val="PargrafodaLista"/>
+              <w:pStyle w:val="ListParagraph"/>
               <w:numPr>
                 <w:ilvl w:val="0"/>
                 <w:numId w:val="2"/>
@@ -2169,27 +1997,19 @@
           </w:p>
           <w:p>
             <w:pPr>
-              <w:pStyle w:val="PargrafodaLista"/>
+              <w:pStyle w:val="ListParagraph"/>
               <w:numPr>
                 <w:ilvl w:val="0"/>
                 <w:numId w:val="2"/>
               </w:numPr>
             </w:pPr>
             <w:r>
-              <w:t xml:space="preserve">Verificar se o nº max. </w:t>
-            </w:r>
-            <w:proofErr w:type="gramStart"/>
-            <w:r>
-              <w:t>Utilizações &gt;=</w:t>
-            </w:r>
-            <w:proofErr w:type="gramEnd"/>
-            <w:r>
-              <w:t xml:space="preserve"> 1 e apenas permitir carateres numéricos.</w:t>
-            </w:r>
-          </w:p>
-          <w:p>
-            <w:pPr>
-              <w:pStyle w:val="PargrafodaLista"/>
+              <w:t>Verificar se o nº max. Utilizações &gt;= 1 e apenas permitir carateres numéricos.</w:t>
+            </w:r>
+          </w:p>
+          <w:p>
+            <w:pPr>
+              <w:pStyle w:val="ListParagraph"/>
               <w:numPr>
                 <w:ilvl w:val="0"/>
                 <w:numId w:val="2"/>
@@ -2231,7 +2051,7 @@
     </w:p>
     <w:tbl>
       <w:tblPr>
-        <w:tblStyle w:val="Tabelacomgrade"/>
+        <w:tblStyle w:val="TableGrid"/>
         <w:tblW w:w="0" w:type="auto"/>
         <w:tblLook w:val="04A0" w:firstRow="1" w:lastRow="0" w:firstColumn="1" w:lastColumn="0" w:noHBand="0" w:noVBand="1"/>
       </w:tblPr>
@@ -2311,15 +2131,7 @@
           </w:tcPr>
           <w:p>
             <w:r>
-              <w:t xml:space="preserve">O </w:t>
-            </w:r>
-            <w:proofErr w:type="spellStart"/>
-            <w:r>
-              <w:t>Weather</w:t>
-            </w:r>
-            <w:proofErr w:type="spellEnd"/>
-            <w:r>
-              <w:t xml:space="preserve"> API envia previsão meteorológica</w:t>
+              <w:t>O Weather API envia previsão meteorológica</w:t>
             </w:r>
           </w:p>
         </w:tc>
@@ -2420,42 +2232,26 @@
           </w:tcPr>
           <w:p>
             <w:pPr>
-              <w:pStyle w:val="PargrafodaLista"/>
+              <w:pStyle w:val="ListParagraph"/>
               <w:numPr>
                 <w:ilvl w:val="0"/>
                 <w:numId w:val="6"/>
               </w:numPr>
             </w:pPr>
             <w:r>
-              <w:t xml:space="preserve">O sistema pede a previsão meteorológica ao </w:t>
-            </w:r>
-            <w:proofErr w:type="spellStart"/>
-            <w:r>
-              <w:t>Weather</w:t>
-            </w:r>
-            <w:proofErr w:type="spellEnd"/>
-            <w:r>
-              <w:t xml:space="preserve"> API</w:t>
-            </w:r>
-          </w:p>
-          <w:p>
-            <w:pPr>
-              <w:pStyle w:val="PargrafodaLista"/>
+              <w:t>O sistema pede a previsão meteorológica ao Weather API</w:t>
+            </w:r>
+          </w:p>
+          <w:p>
+            <w:pPr>
+              <w:pStyle w:val="ListParagraph"/>
               <w:numPr>
                 <w:ilvl w:val="0"/>
                 <w:numId w:val="6"/>
               </w:numPr>
             </w:pPr>
             <w:r>
-              <w:t xml:space="preserve">O </w:t>
-            </w:r>
-            <w:proofErr w:type="spellStart"/>
-            <w:r>
-              <w:t>Weather</w:t>
-            </w:r>
-            <w:proofErr w:type="spellEnd"/>
-            <w:r>
-              <w:t xml:space="preserve"> API f</w:t>
+              <w:t>O Weather API f</w:t>
             </w:r>
             <w:r>
               <w:t>ornece a previsão meteorológica</w:t>
@@ -2463,7 +2259,7 @@
           </w:p>
           <w:p>
             <w:pPr>
-              <w:pStyle w:val="PargrafodaLista"/>
+              <w:pStyle w:val="ListParagraph"/>
               <w:numPr>
                 <w:ilvl w:val="0"/>
                 <w:numId w:val="6"/>
@@ -2487,7 +2283,7 @@
           </w:p>
           <w:p>
             <w:pPr>
-              <w:pStyle w:val="PargrafodaLista"/>
+              <w:pStyle w:val="ListParagraph"/>
               <w:ind w:left="360"/>
             </w:pPr>
           </w:p>
@@ -2616,7 +2412,7 @@
     </w:p>
     <w:tbl>
       <w:tblPr>
-        <w:tblStyle w:val="Tabelacomgrade"/>
+        <w:tblStyle w:val="TableGrid"/>
         <w:tblW w:w="0" w:type="auto"/>
         <w:tblLook w:val="04A0" w:firstRow="1" w:lastRow="0" w:firstColumn="1" w:lastColumn="0" w:noHBand="0" w:noVBand="1"/>
       </w:tblPr>
@@ -2796,7 +2592,7 @@
           </w:tcPr>
           <w:p>
             <w:pPr>
-              <w:pStyle w:val="PargrafodaLista"/>
+              <w:pStyle w:val="ListParagraph"/>
               <w:numPr>
                 <w:ilvl w:val="0"/>
                 <w:numId w:val="16"/>
@@ -2808,7 +2604,7 @@
           </w:p>
           <w:p>
             <w:pPr>
-              <w:pStyle w:val="PargrafodaLista"/>
+              <w:pStyle w:val="ListParagraph"/>
               <w:numPr>
                 <w:ilvl w:val="0"/>
                 <w:numId w:val="16"/>
@@ -2820,7 +2616,7 @@
           </w:p>
           <w:p>
             <w:pPr>
-              <w:pStyle w:val="PargrafodaLista"/>
+              <w:pStyle w:val="ListParagraph"/>
               <w:ind w:left="360"/>
             </w:pPr>
           </w:p>
@@ -2921,18 +2717,10 @@
               <w:t xml:space="preserve">Testar </w:t>
             </w:r>
             <w:r>
-              <w:t xml:space="preserve">se o </w:t>
-            </w:r>
-            <w:proofErr w:type="gramStart"/>
-            <w:r>
-              <w:t>E</w:t>
-            </w:r>
-            <w:r>
-              <w:t>mail</w:t>
-            </w:r>
-            <w:proofErr w:type="gramEnd"/>
-            <w:r>
-              <w:t xml:space="preserve"> é enviado</w:t>
+              <w:t>se o E</w:t>
+            </w:r>
+            <w:r>
+              <w:t>mail é enviado</w:t>
             </w:r>
             <w:r>
               <w:t xml:space="preserve"> corretamente</w:t>
@@ -2944,7 +2732,7 @@
     <w:p/>
     <w:tbl>
       <w:tblPr>
-        <w:tblStyle w:val="Tabelacomgrade"/>
+        <w:tblStyle w:val="TableGrid"/>
         <w:tblW w:w="0" w:type="auto"/>
         <w:tblLook w:val="04A0" w:firstRow="1" w:lastRow="0" w:firstColumn="1" w:lastColumn="0" w:noHBand="0" w:noVBand="1"/>
       </w:tblPr>
@@ -3122,7 +2910,7 @@
           </w:tcPr>
           <w:p>
             <w:pPr>
-              <w:pStyle w:val="PargrafodaLista"/>
+              <w:pStyle w:val="ListParagraph"/>
               <w:numPr>
                 <w:ilvl w:val="0"/>
                 <w:numId w:val="11"/>
@@ -3140,7 +2928,7 @@
           </w:p>
           <w:p>
             <w:pPr>
-              <w:pStyle w:val="PargrafodaLista"/>
+              <w:pStyle w:val="ListParagraph"/>
               <w:numPr>
                 <w:ilvl w:val="0"/>
                 <w:numId w:val="11"/>
@@ -3152,7 +2940,7 @@
           </w:p>
           <w:p>
             <w:pPr>
-              <w:pStyle w:val="PargrafodaLista"/>
+              <w:pStyle w:val="ListParagraph"/>
               <w:numPr>
                 <w:ilvl w:val="0"/>
                 <w:numId w:val="11"/>
@@ -3164,7 +2952,7 @@
           </w:p>
           <w:p>
             <w:pPr>
-              <w:pStyle w:val="PargrafodaLista"/>
+              <w:pStyle w:val="ListParagraph"/>
               <w:numPr>
                 <w:ilvl w:val="0"/>
                 <w:numId w:val="11"/>
@@ -3176,7 +2964,7 @@
           </w:p>
           <w:p>
             <w:pPr>
-              <w:pStyle w:val="PargrafodaLista"/>
+              <w:pStyle w:val="ListParagraph"/>
               <w:numPr>
                 <w:ilvl w:val="0"/>
                 <w:numId w:val="11"/>
@@ -3188,7 +2976,7 @@
           </w:p>
           <w:p>
             <w:pPr>
-              <w:pStyle w:val="PargrafodaLista"/>
+              <w:pStyle w:val="ListParagraph"/>
               <w:numPr>
                 <w:ilvl w:val="0"/>
                 <w:numId w:val="11"/>
@@ -3360,7 +3148,7 @@
           </w:tcPr>
           <w:p>
             <w:pPr>
-              <w:pStyle w:val="PargrafodaLista"/>
+              <w:pStyle w:val="ListParagraph"/>
               <w:numPr>
                 <w:ilvl w:val="0"/>
                 <w:numId w:val="2"/>
@@ -3372,15 +3160,18 @@
           </w:p>
           <w:p>
             <w:pPr>
-              <w:pStyle w:val="PargrafodaLista"/>
+              <w:pStyle w:val="ListParagraph"/>
               <w:numPr>
                 <w:ilvl w:val="0"/>
                 <w:numId w:val="2"/>
               </w:numPr>
             </w:pPr>
             <w:r>
+              <w:t xml:space="preserve">As promoções estão ordenadas pelo estado “à espera de </w:t>
+            </w:r>
+            <w:r>
               <w:lastRenderedPageBreak/>
-              <w:t>As promoções estão ordenadas pelo estado “à espera de aprovação”</w:t>
+              <w:t>aprovação”</w:t>
             </w:r>
           </w:p>
         </w:tc>
@@ -3390,7 +3181,7 @@
     <w:p/>
     <w:tbl>
       <w:tblPr>
-        <w:tblStyle w:val="Tabelacomgrade"/>
+        <w:tblStyle w:val="TableGrid"/>
         <w:tblW w:w="0" w:type="auto"/>
         <w:tblLook w:val="04A0" w:firstRow="1" w:lastRow="0" w:firstColumn="1" w:lastColumn="0" w:noHBand="0" w:noVBand="1"/>
       </w:tblPr>
@@ -3775,7 +3566,7 @@
           </w:tcPr>
           <w:p>
             <w:pPr>
-              <w:pStyle w:val="PargrafodaLista"/>
+              <w:pStyle w:val="ListParagraph"/>
               <w:numPr>
                 <w:ilvl w:val="0"/>
                 <w:numId w:val="14"/>
@@ -3939,7 +3730,7 @@
           </w:p>
           <w:p>
             <w:pPr>
-              <w:pStyle w:val="PargrafodaLista"/>
+              <w:pStyle w:val="ListParagraph"/>
               <w:numPr>
                 <w:ilvl w:val="0"/>
                 <w:numId w:val="14"/>
@@ -4091,7 +3882,7 @@
           </w:p>
           <w:p>
             <w:pPr>
-              <w:pStyle w:val="PargrafodaLista"/>
+              <w:pStyle w:val="ListParagraph"/>
               <w:numPr>
                 <w:ilvl w:val="0"/>
                 <w:numId w:val="14"/>
@@ -4396,7 +4187,7 @@
           </w:p>
           <w:p>
             <w:pPr>
-              <w:pStyle w:val="PargrafodaLista"/>
+              <w:pStyle w:val="ListParagraph"/>
               <w:numPr>
                 <w:ilvl w:val="0"/>
                 <w:numId w:val="14"/>
@@ -4620,7 +4411,7 @@
           </w:p>
           <w:p>
             <w:pPr>
-              <w:pStyle w:val="PargrafodaLista"/>
+              <w:pStyle w:val="ListParagraph"/>
               <w:numPr>
                 <w:ilvl w:val="0"/>
                 <w:numId w:val="14"/>
@@ -4749,7 +4540,7 @@
           </w:p>
           <w:p>
             <w:pPr>
-              <w:pStyle w:val="PargrafodaLista"/>
+              <w:pStyle w:val="ListParagraph"/>
               <w:numPr>
                 <w:ilvl w:val="0"/>
                 <w:numId w:val="14"/>
@@ -5232,7 +5023,7 @@
     <w:p/>
     <w:tbl>
       <w:tblPr>
-        <w:tblStyle w:val="Tabelacomgrade"/>
+        <w:tblStyle w:val="TableGrid"/>
         <w:tblW w:w="0" w:type="auto"/>
         <w:tblLook w:val="04A0" w:firstRow="1" w:lastRow="0" w:firstColumn="1" w:lastColumn="0" w:noHBand="0" w:noVBand="1"/>
       </w:tblPr>
@@ -5412,7 +5203,7 @@
           </w:tcPr>
           <w:p>
             <w:pPr>
-              <w:pStyle w:val="PargrafodaLista"/>
+              <w:pStyle w:val="ListParagraph"/>
               <w:numPr>
                 <w:ilvl w:val="0"/>
                 <w:numId w:val="17"/>
@@ -5430,7 +5221,7 @@
           </w:p>
           <w:p>
             <w:pPr>
-              <w:pStyle w:val="PargrafodaLista"/>
+              <w:pStyle w:val="ListParagraph"/>
               <w:numPr>
                 <w:ilvl w:val="0"/>
                 <w:numId w:val="17"/>
@@ -5442,7 +5233,7 @@
           </w:p>
           <w:p>
             <w:pPr>
-              <w:pStyle w:val="PargrafodaLista"/>
+              <w:pStyle w:val="ListParagraph"/>
               <w:ind w:left="360"/>
             </w:pPr>
           </w:p>
@@ -5542,6 +5333,415 @@
             <w:r>
               <w:t>Testar se a mensagem é enviada corretamente</w:t>
             </w:r>
+          </w:p>
+        </w:tc>
+      </w:tr>
+    </w:tbl>
+    <w:p/>
+    <w:p>
+      <w:r>
+        <w:br w:type="page"/>
+      </w:r>
+    </w:p>
+    <w:p/>
+    <w:p/>
+    <w:tbl>
+      <w:tblPr>
+        <w:tblStyle w:val="TableGrid"/>
+        <w:tblW w:w="0" w:type="auto"/>
+        <w:tblLook w:val="04A0" w:firstRow="1" w:lastRow="0" w:firstColumn="1" w:lastColumn="0" w:noHBand="0" w:noVBand="1"/>
+      </w:tblPr>
+      <w:tblGrid>
+        <w:gridCol w:w="1980"/>
+        <w:gridCol w:w="6514"/>
+      </w:tblGrid>
+      <w:tr>
+        <w:tc>
+          <w:tcPr>
+            <w:tcW w:w="1980" w:type="dxa"/>
+            <w:shd w:val="solid" w:color="BFBFBF" w:themeColor="background1" w:themeShade="BF" w:fill="auto"/>
+          </w:tcPr>
+          <w:p>
+            <w:pPr>
+              <w:rPr>
+                <w:b/>
+                <w:sz w:val="24"/>
+                <w:szCs w:val="24"/>
+              </w:rPr>
+            </w:pPr>
+            <w:r>
+              <w:br w:type="page"/>
+            </w:r>
+            <w:r>
+              <w:rPr>
+                <w:b/>
+                <w:sz w:val="24"/>
+                <w:szCs w:val="24"/>
+              </w:rPr>
+              <w:t>Nome</w:t>
+            </w:r>
+          </w:p>
+        </w:tc>
+        <w:tc>
+          <w:tcPr>
+            <w:tcW w:w="6514" w:type="dxa"/>
+          </w:tcPr>
+          <w:p>
+            <w:r>
+              <w:t>Configurar requisitos do tempo</w:t>
+            </w:r>
+          </w:p>
+        </w:tc>
+      </w:tr>
+      <w:tr>
+        <w:tc>
+          <w:tcPr>
+            <w:tcW w:w="1980" w:type="dxa"/>
+            <w:shd w:val="solid" w:color="BFBFBF" w:themeColor="background1" w:themeShade="BF" w:fill="auto"/>
+          </w:tcPr>
+          <w:p>
+            <w:pPr>
+              <w:rPr>
+                <w:b/>
+                <w:sz w:val="24"/>
+                <w:szCs w:val="24"/>
+              </w:rPr>
+            </w:pPr>
+            <w:r>
+              <w:rPr>
+                <w:b/>
+                <w:sz w:val="24"/>
+                <w:szCs w:val="24"/>
+              </w:rPr>
+              <w:t>Objetivo</w:t>
+            </w:r>
+          </w:p>
+        </w:tc>
+        <w:tc>
+          <w:tcPr>
+            <w:tcW w:w="6514" w:type="dxa"/>
+          </w:tcPr>
+          <w:p>
+            <w:r>
+              <w:t xml:space="preserve">O ator </w:t>
+            </w:r>
+            <w:r>
+              <w:t>configura os requisitos do tempo</w:t>
+            </w:r>
+          </w:p>
+        </w:tc>
+      </w:tr>
+      <w:tr>
+        <w:tc>
+          <w:tcPr>
+            <w:tcW w:w="1980" w:type="dxa"/>
+            <w:shd w:val="solid" w:color="BFBFBF" w:themeColor="background1" w:themeShade="BF" w:fill="auto"/>
+          </w:tcPr>
+          <w:p>
+            <w:pPr>
+              <w:rPr>
+                <w:b/>
+                <w:sz w:val="24"/>
+                <w:szCs w:val="24"/>
+              </w:rPr>
+            </w:pPr>
+            <w:r>
+              <w:rPr>
+                <w:b/>
+                <w:sz w:val="24"/>
+                <w:szCs w:val="24"/>
+              </w:rPr>
+              <w:t>Prioridade</w:t>
+            </w:r>
+          </w:p>
+        </w:tc>
+        <w:tc>
+          <w:tcPr>
+            <w:tcW w:w="6514" w:type="dxa"/>
+          </w:tcPr>
+          <w:p>
+            <w:r>
+              <w:t>Média</w:t>
+            </w:r>
+          </w:p>
+        </w:tc>
+      </w:tr>
+      <w:tr>
+        <w:tc>
+          <w:tcPr>
+            <w:tcW w:w="1980" w:type="dxa"/>
+            <w:shd w:val="solid" w:color="BFBFBF" w:themeColor="background1" w:themeShade="BF" w:fill="auto"/>
+          </w:tcPr>
+          <w:p>
+            <w:pPr>
+              <w:rPr>
+                <w:b/>
+                <w:sz w:val="24"/>
+                <w:szCs w:val="24"/>
+              </w:rPr>
+            </w:pPr>
+            <w:r>
+              <w:rPr>
+                <w:b/>
+                <w:sz w:val="24"/>
+                <w:szCs w:val="24"/>
+              </w:rPr>
+              <w:t>Pré-condição</w:t>
+            </w:r>
+          </w:p>
+        </w:tc>
+        <w:tc>
+          <w:tcPr>
+            <w:tcW w:w="6514" w:type="dxa"/>
+          </w:tcPr>
+          <w:p>
+            <w:r>
+              <w:t>Login válido</w:t>
+            </w:r>
+          </w:p>
+        </w:tc>
+      </w:tr>
+      <w:tr>
+        <w:tc>
+          <w:tcPr>
+            <w:tcW w:w="1980" w:type="dxa"/>
+            <w:shd w:val="solid" w:color="BFBFBF" w:themeColor="background1" w:themeShade="BF" w:fill="auto"/>
+          </w:tcPr>
+          <w:p>
+            <w:pPr>
+              <w:rPr>
+                <w:b/>
+                <w:sz w:val="24"/>
+                <w:szCs w:val="24"/>
+              </w:rPr>
+            </w:pPr>
+            <w:r>
+              <w:rPr>
+                <w:b/>
+                <w:sz w:val="24"/>
+                <w:szCs w:val="24"/>
+              </w:rPr>
+              <w:t>Cenário principal</w:t>
+            </w:r>
+          </w:p>
+        </w:tc>
+        <w:tc>
+          <w:tcPr>
+            <w:tcW w:w="6514" w:type="dxa"/>
+          </w:tcPr>
+          <w:p>
+            <w:pPr>
+              <w:pStyle w:val="ListParagraph"/>
+              <w:numPr>
+                <w:ilvl w:val="0"/>
+                <w:numId w:val="18"/>
+              </w:numPr>
+            </w:pPr>
+            <w:r>
+              <w:t>O Caso de Uso começa quando o ator clica no botão “</w:t>
+            </w:r>
+            <w:r>
+              <w:t>Configurar requisitos do tempo</w:t>
+            </w:r>
+            <w:r>
+              <w:t>”</w:t>
+            </w:r>
+          </w:p>
+          <w:p>
+            <w:pPr>
+              <w:pStyle w:val="ListParagraph"/>
+              <w:numPr>
+                <w:ilvl w:val="0"/>
+                <w:numId w:val="18"/>
+              </w:numPr>
+            </w:pPr>
+            <w:r>
+              <w:t>O sistema apresenta o formulário</w:t>
+            </w:r>
+            <w:r>
+              <w:t xml:space="preserve"> </w:t>
+            </w:r>
+          </w:p>
+          <w:p>
+            <w:pPr>
+              <w:pStyle w:val="ListParagraph"/>
+              <w:numPr>
+                <w:ilvl w:val="0"/>
+                <w:numId w:val="18"/>
+              </w:numPr>
+            </w:pPr>
+            <w:r>
+              <w:t>O ator insere</w:t>
+            </w:r>
+            <w:r>
+              <w:t>/</w:t>
+            </w:r>
+            <w:r>
+              <w:t>altera</w:t>
+            </w:r>
+            <w:r>
+              <w:t xml:space="preserve"> </w:t>
+            </w:r>
+            <w:r>
+              <w:t xml:space="preserve"> os dados</w:t>
+            </w:r>
+            <w:r>
+              <w:t xml:space="preserve"> e clica no botão “Guardar”</w:t>
+            </w:r>
+          </w:p>
+          <w:p>
+            <w:pPr>
+              <w:pStyle w:val="ListParagraph"/>
+              <w:numPr>
+                <w:ilvl w:val="0"/>
+                <w:numId w:val="18"/>
+              </w:numPr>
+            </w:pPr>
+            <w:r>
+              <w:t>O sistema pede para confirmar</w:t>
+            </w:r>
+          </w:p>
+          <w:p>
+            <w:pPr>
+              <w:pStyle w:val="ListParagraph"/>
+              <w:numPr>
+                <w:ilvl w:val="0"/>
+                <w:numId w:val="18"/>
+              </w:numPr>
+            </w:pPr>
+            <w:r>
+              <w:t>O ator clica no botão “Ok”, confirmando a alteração</w:t>
+            </w:r>
+          </w:p>
+          <w:p>
+            <w:pPr>
+              <w:pStyle w:val="ListParagraph"/>
+              <w:numPr>
+                <w:ilvl w:val="0"/>
+                <w:numId w:val="18"/>
+              </w:numPr>
+            </w:pPr>
+            <w:r>
+              <w:t>O sistema atualiza o registo</w:t>
+            </w:r>
+          </w:p>
+        </w:tc>
+      </w:tr>
+      <w:tr>
+        <w:tc>
+          <w:tcPr>
+            <w:tcW w:w="1980" w:type="dxa"/>
+            <w:shd w:val="solid" w:color="BFBFBF" w:themeColor="background1" w:themeShade="BF" w:fill="auto"/>
+          </w:tcPr>
+          <w:p>
+            <w:pPr>
+              <w:rPr>
+                <w:b/>
+                <w:sz w:val="24"/>
+                <w:szCs w:val="24"/>
+              </w:rPr>
+            </w:pPr>
+            <w:r>
+              <w:rPr>
+                <w:b/>
+                <w:sz w:val="24"/>
+                <w:szCs w:val="24"/>
+              </w:rPr>
+              <w:t>Cenário alternativo</w:t>
+            </w:r>
+          </w:p>
+        </w:tc>
+        <w:tc>
+          <w:tcPr>
+            <w:tcW w:w="6514" w:type="dxa"/>
+          </w:tcPr>
+          <w:p>
+            <w:r>
+              <w:t>O ator pode clicar no botão “Cancelar” a qualquer momento</w:t>
+            </w:r>
+          </w:p>
+          <w:p>
+            <w:r>
+              <w:t xml:space="preserve"> 3</w:t>
+            </w:r>
+            <w:r>
+              <w:t>. a. Se houver campos obrigatórios não preenchidos, mostrar mensagem de erro</w:t>
+            </w:r>
+          </w:p>
+        </w:tc>
+      </w:tr>
+      <w:tr>
+        <w:tc>
+          <w:tcPr>
+            <w:tcW w:w="1980" w:type="dxa"/>
+            <w:shd w:val="solid" w:color="BFBFBF" w:themeColor="background1" w:themeShade="BF" w:fill="auto"/>
+          </w:tcPr>
+          <w:p>
+            <w:pPr>
+              <w:rPr>
+                <w:b/>
+                <w:sz w:val="24"/>
+                <w:szCs w:val="24"/>
+              </w:rPr>
+            </w:pPr>
+            <w:r>
+              <w:rPr>
+                <w:b/>
+                <w:sz w:val="24"/>
+                <w:szCs w:val="24"/>
+              </w:rPr>
+              <w:t>Pós-condição</w:t>
+            </w:r>
+          </w:p>
+        </w:tc>
+        <w:tc>
+          <w:tcPr>
+            <w:tcW w:w="6514" w:type="dxa"/>
+          </w:tcPr>
+          <w:p/>
+        </w:tc>
+      </w:tr>
+      <w:tr>
+        <w:tc>
+          <w:tcPr>
+            <w:tcW w:w="1980" w:type="dxa"/>
+            <w:shd w:val="solid" w:color="BFBFBF" w:themeColor="background1" w:themeShade="BF" w:fill="auto"/>
+          </w:tcPr>
+          <w:p>
+            <w:pPr>
+              <w:rPr>
+                <w:b/>
+                <w:sz w:val="24"/>
+                <w:szCs w:val="24"/>
+              </w:rPr>
+            </w:pPr>
+            <w:r>
+              <w:rPr>
+                <w:b/>
+                <w:sz w:val="24"/>
+                <w:szCs w:val="24"/>
+              </w:rPr>
+              <w:t>Casos de teste</w:t>
+            </w:r>
+          </w:p>
+        </w:tc>
+        <w:tc>
+          <w:tcPr>
+            <w:tcW w:w="6514" w:type="dxa"/>
+          </w:tcPr>
+          <w:p>
+            <w:pPr>
+              <w:pStyle w:val="ListParagraph"/>
+              <w:numPr>
+                <w:ilvl w:val="0"/>
+                <w:numId w:val="2"/>
+              </w:numPr>
+            </w:pPr>
+            <w:r>
+              <w:t>Verificar se ao omitir campos obrigatórios, o sistema apresenta mensagem de erro.</w:t>
+            </w:r>
+            <w:bookmarkStart w:id="0" w:name="_GoBack"/>
+            <w:bookmarkEnd w:id="0"/>
           </w:p>
         </w:tc>
       </w:tr>
@@ -5558,7 +5758,7 @@
 </file>
 
 <file path=word/numbering.xml><?xml version="1.0" encoding="utf-8"?>
-<w:numbering xmlns:wpc="http://schemas.microsoft.com/office/word/2010/wordprocessingCanvas" xmlns:mc="http://schemas.openxmlformats.org/markup-compatibility/2006" xmlns:o="urn:schemas-microsoft-com:office:office" xmlns:r="http://schemas.openxmlformats.org/officeDocument/2006/relationships" xmlns:m="http://schemas.openxmlformats.org/officeDocument/2006/math" xmlns:v="urn:schemas-microsoft-com:vml" xmlns:wp14="http://schemas.microsoft.com/office/word/2010/wordprocessingDrawing" xmlns:wp="http://schemas.openxmlformats.org/drawingml/2006/wordprocessingDrawing" xmlns:w10="urn:schemas-microsoft-com:office:word" xmlns:w="http://schemas.openxmlformats.org/wordprocessingml/2006/main" xmlns:w14="http://schemas.microsoft.com/office/word/2010/wordml" xmlns:w15="http://schemas.microsoft.com/office/word/2012/wordml" xmlns:wpg="http://schemas.microsoft.com/office/word/2010/wordprocessingGroup" xmlns:wpi="http://schemas.microsoft.com/office/word/2010/wordprocessingInk" xmlns:wne="http://schemas.microsoft.com/office/word/2006/wordml" xmlns:wps="http://schemas.microsoft.com/office/word/2010/wordprocessingShape" mc:Ignorable="w14 w15 wp14">
+<w:numbering xmlns:wpc="http://schemas.microsoft.com/office/word/2010/wordprocessingCanvas" xmlns:mc="http://schemas.openxmlformats.org/markup-compatibility/2006" xmlns:o="urn:schemas-microsoft-com:office:office" xmlns:r="http://schemas.openxmlformats.org/officeDocument/2006/relationships" xmlns:m="http://schemas.openxmlformats.org/officeDocument/2006/math" xmlns:v="urn:schemas-microsoft-com:vml" xmlns:wp14="http://schemas.microsoft.com/office/word/2010/wordprocessingDrawing" xmlns:wp="http://schemas.openxmlformats.org/drawingml/2006/wordprocessingDrawing" xmlns:w10="urn:schemas-microsoft-com:office:word" xmlns:w="http://schemas.openxmlformats.org/wordprocessingml/2006/main" xmlns:w14="http://schemas.microsoft.com/office/word/2010/wordml" xmlns:wpg="http://schemas.microsoft.com/office/word/2010/wordprocessingGroup" xmlns:wpi="http://schemas.microsoft.com/office/word/2010/wordprocessingInk" xmlns:wne="http://schemas.microsoft.com/office/word/2006/wordml" xmlns:wps="http://schemas.microsoft.com/office/word/2010/wordprocessingShape" mc:Ignorable="w14 wp14">
   <w:abstractNum w:abstractNumId="0">
     <w:nsid w:val="11174AE1"/>
     <w:multiLevelType w:val="hybridMultilevel"/>
@@ -6818,6 +7018,92 @@
     </w:lvl>
   </w:abstractNum>
   <w:abstractNum w:abstractNumId="14">
+    <w:nsid w:val="57D55053"/>
+    <w:multiLevelType w:val="hybridMultilevel"/>
+    <w:tmpl w:val="AE2C5814"/>
+    <w:lvl w:ilvl="0" w:tplc="0816000F">
+      <w:start w:val="1"/>
+      <w:numFmt w:val="decimal"/>
+      <w:lvlText w:val="%1."/>
+      <w:lvlJc w:val="left"/>
+      <w:pPr>
+        <w:ind w:left="1080" w:hanging="360"/>
+      </w:pPr>
+    </w:lvl>
+    <w:lvl w:ilvl="1" w:tplc="08160019" w:tentative="1">
+      <w:start w:val="1"/>
+      <w:numFmt w:val="lowerLetter"/>
+      <w:lvlText w:val="%2."/>
+      <w:lvlJc w:val="left"/>
+      <w:pPr>
+        <w:ind w:left="1800" w:hanging="360"/>
+      </w:pPr>
+    </w:lvl>
+    <w:lvl w:ilvl="2" w:tplc="0816001B" w:tentative="1">
+      <w:start w:val="1"/>
+      <w:numFmt w:val="lowerRoman"/>
+      <w:lvlText w:val="%3."/>
+      <w:lvlJc w:val="right"/>
+      <w:pPr>
+        <w:ind w:left="2520" w:hanging="180"/>
+      </w:pPr>
+    </w:lvl>
+    <w:lvl w:ilvl="3" w:tplc="0816000F" w:tentative="1">
+      <w:start w:val="1"/>
+      <w:numFmt w:val="decimal"/>
+      <w:lvlText w:val="%4."/>
+      <w:lvlJc w:val="left"/>
+      <w:pPr>
+        <w:ind w:left="3240" w:hanging="360"/>
+      </w:pPr>
+    </w:lvl>
+    <w:lvl w:ilvl="4" w:tplc="08160019" w:tentative="1">
+      <w:start w:val="1"/>
+      <w:numFmt w:val="lowerLetter"/>
+      <w:lvlText w:val="%5."/>
+      <w:lvlJc w:val="left"/>
+      <w:pPr>
+        <w:ind w:left="3960" w:hanging="360"/>
+      </w:pPr>
+    </w:lvl>
+    <w:lvl w:ilvl="5" w:tplc="0816001B" w:tentative="1">
+      <w:start w:val="1"/>
+      <w:numFmt w:val="lowerRoman"/>
+      <w:lvlText w:val="%6."/>
+      <w:lvlJc w:val="right"/>
+      <w:pPr>
+        <w:ind w:left="4680" w:hanging="180"/>
+      </w:pPr>
+    </w:lvl>
+    <w:lvl w:ilvl="6" w:tplc="0816000F" w:tentative="1">
+      <w:start w:val="1"/>
+      <w:numFmt w:val="decimal"/>
+      <w:lvlText w:val="%7."/>
+      <w:lvlJc w:val="left"/>
+      <w:pPr>
+        <w:ind w:left="5400" w:hanging="360"/>
+      </w:pPr>
+    </w:lvl>
+    <w:lvl w:ilvl="7" w:tplc="08160019" w:tentative="1">
+      <w:start w:val="1"/>
+      <w:numFmt w:val="lowerLetter"/>
+      <w:lvlText w:val="%8."/>
+      <w:lvlJc w:val="left"/>
+      <w:pPr>
+        <w:ind w:left="6120" w:hanging="360"/>
+      </w:pPr>
+    </w:lvl>
+    <w:lvl w:ilvl="8" w:tplc="0816001B" w:tentative="1">
+      <w:start w:val="1"/>
+      <w:numFmt w:val="lowerRoman"/>
+      <w:lvlText w:val="%9."/>
+      <w:lvlJc w:val="right"/>
+      <w:pPr>
+        <w:ind w:left="6840" w:hanging="180"/>
+      </w:pPr>
+    </w:lvl>
+  </w:abstractNum>
+  <w:abstractNum w:abstractNumId="15">
     <w:nsid w:val="624E16F1"/>
     <w:multiLevelType w:val="hybridMultilevel"/>
     <w:tmpl w:val="BDA6252C"/>
@@ -6903,7 +7189,7 @@
       </w:pPr>
     </w:lvl>
   </w:abstractNum>
-  <w:abstractNum w:abstractNumId="15">
+  <w:abstractNum w:abstractNumId="16">
     <w:nsid w:val="69FF3C07"/>
     <w:multiLevelType w:val="hybridMultilevel"/>
     <w:tmpl w:val="22FC79FE"/>
@@ -6989,7 +7275,7 @@
       </w:pPr>
     </w:lvl>
   </w:abstractNum>
-  <w:abstractNum w:abstractNumId="16">
+  <w:abstractNum w:abstractNumId="17">
     <w:nsid w:val="77B22894"/>
     <w:multiLevelType w:val="hybridMultilevel"/>
     <w:tmpl w:val="FE4A0C4E"/>
@@ -7106,7 +7392,7 @@
     <w:abstractNumId w:val="1"/>
   </w:num>
   <w:num w:numId="2">
-    <w:abstractNumId w:val="16"/>
+    <w:abstractNumId w:val="17"/>
   </w:num>
   <w:num w:numId="3">
     <w:abstractNumId w:val="2"/>
@@ -7118,7 +7404,7 @@
     <w:abstractNumId w:val="6"/>
   </w:num>
   <w:num w:numId="6">
-    <w:abstractNumId w:val="14"/>
+    <w:abstractNumId w:val="15"/>
   </w:num>
   <w:num w:numId="7">
     <w:abstractNumId w:val="12"/>
@@ -7148,16 +7434,19 @@
     <w:abstractNumId w:val="10"/>
   </w:num>
   <w:num w:numId="16">
-    <w:abstractNumId w:val="15"/>
+    <w:abstractNumId w:val="16"/>
   </w:num>
   <w:num w:numId="17">
     <w:abstractNumId w:val="7"/>
+  </w:num>
+  <w:num w:numId="18">
+    <w:abstractNumId w:val="14"/>
   </w:num>
 </w:numbering>
 </file>
 
 <file path=word/styles.xml><?xml version="1.0" encoding="utf-8"?>
-<w:styles xmlns:mc="http://schemas.openxmlformats.org/markup-compatibility/2006" xmlns:r="http://schemas.openxmlformats.org/officeDocument/2006/relationships" xmlns:w="http://schemas.openxmlformats.org/wordprocessingml/2006/main" xmlns:w14="http://schemas.microsoft.com/office/word/2010/wordml" xmlns:w15="http://schemas.microsoft.com/office/word/2012/wordml" mc:Ignorable="w14 w15">
+<w:styles xmlns:mc="http://schemas.openxmlformats.org/markup-compatibility/2006" xmlns:r="http://schemas.openxmlformats.org/officeDocument/2006/relationships" xmlns:w="http://schemas.openxmlformats.org/wordprocessingml/2006/main" xmlns:w14="http://schemas.microsoft.com/office/word/2010/wordml" mc:Ignorable="w14">
   <w:docDefaults>
     <w:rPrDefault>
       <w:rPr>
@@ -7173,388 +7462,154 @@
       </w:pPr>
     </w:pPrDefault>
   </w:docDefaults>
-  <w:latentStyles w:defLockedState="0" w:defUIPriority="99" w:defSemiHidden="0" w:defUnhideWhenUsed="0" w:defQFormat="0" w:count="371">
-    <w:lsdException w:name="Normal" w:uiPriority="0" w:qFormat="1"/>
-    <w:lsdException w:name="heading 1" w:uiPriority="9" w:qFormat="1"/>
-    <w:lsdException w:name="heading 2" w:semiHidden="1" w:uiPriority="9" w:unhideWhenUsed="1" w:qFormat="1"/>
-    <w:lsdException w:name="heading 3" w:semiHidden="1" w:uiPriority="9" w:unhideWhenUsed="1" w:qFormat="1"/>
-    <w:lsdException w:name="heading 4" w:semiHidden="1" w:uiPriority="9" w:unhideWhenUsed="1" w:qFormat="1"/>
-    <w:lsdException w:name="heading 5" w:semiHidden="1" w:uiPriority="9" w:unhideWhenUsed="1" w:qFormat="1"/>
-    <w:lsdException w:name="heading 6" w:semiHidden="1" w:uiPriority="9" w:unhideWhenUsed="1" w:qFormat="1"/>
-    <w:lsdException w:name="heading 7" w:semiHidden="1" w:uiPriority="9" w:unhideWhenUsed="1" w:qFormat="1"/>
-    <w:lsdException w:name="heading 8" w:semiHidden="1" w:uiPriority="9" w:unhideWhenUsed="1" w:qFormat="1"/>
-    <w:lsdException w:name="heading 9" w:semiHidden="1" w:uiPriority="9" w:unhideWhenUsed="1" w:qFormat="1"/>
-    <w:lsdException w:name="index 1" w:semiHidden="1" w:unhideWhenUsed="1"/>
-    <w:lsdException w:name="index 2" w:semiHidden="1" w:unhideWhenUsed="1"/>
-    <w:lsdException w:name="index 3" w:semiHidden="1" w:unhideWhenUsed="1"/>
-    <w:lsdException w:name="index 4" w:semiHidden="1" w:unhideWhenUsed="1"/>
-    <w:lsdException w:name="index 5" w:semiHidden="1" w:unhideWhenUsed="1"/>
-    <w:lsdException w:name="index 6" w:semiHidden="1" w:unhideWhenUsed="1"/>
-    <w:lsdException w:name="index 7" w:semiHidden="1" w:unhideWhenUsed="1"/>
-    <w:lsdException w:name="index 8" w:semiHidden="1" w:unhideWhenUsed="1"/>
-    <w:lsdException w:name="index 9" w:semiHidden="1" w:unhideWhenUsed="1"/>
-    <w:lsdException w:name="toc 1" w:semiHidden="1" w:uiPriority="39" w:unhideWhenUsed="1"/>
-    <w:lsdException w:name="toc 2" w:semiHidden="1" w:uiPriority="39" w:unhideWhenUsed="1"/>
-    <w:lsdException w:name="toc 3" w:semiHidden="1" w:uiPriority="39" w:unhideWhenUsed="1"/>
-    <w:lsdException w:name="toc 4" w:semiHidden="1" w:uiPriority="39" w:unhideWhenUsed="1"/>
-    <w:lsdException w:name="toc 5" w:semiHidden="1" w:uiPriority="39" w:unhideWhenUsed="1"/>
-    <w:lsdException w:name="toc 6" w:semiHidden="1" w:uiPriority="39" w:unhideWhenUsed="1"/>
-    <w:lsdException w:name="toc 7" w:semiHidden="1" w:uiPriority="39" w:unhideWhenUsed="1"/>
-    <w:lsdException w:name="toc 8" w:semiHidden="1" w:uiPriority="39" w:unhideWhenUsed="1"/>
-    <w:lsdException w:name="toc 9" w:semiHidden="1" w:uiPriority="39" w:unhideWhenUsed="1"/>
-    <w:lsdException w:name="Normal Indent" w:semiHidden="1" w:unhideWhenUsed="1"/>
-    <w:lsdException w:name="footnote text" w:semiHidden="1" w:unhideWhenUsed="1"/>
-    <w:lsdException w:name="annotation text" w:semiHidden="1" w:unhideWhenUsed="1"/>
-    <w:lsdException w:name="header" w:semiHidden="1" w:unhideWhenUsed="1"/>
-    <w:lsdException w:name="footer" w:semiHidden="1" w:unhideWhenUsed="1"/>
-    <w:lsdException w:name="index heading" w:semiHidden="1" w:unhideWhenUsed="1"/>
-    <w:lsdException w:name="caption" w:semiHidden="1" w:uiPriority="35" w:unhideWhenUsed="1" w:qFormat="1"/>
-    <w:lsdException w:name="table of figures" w:semiHidden="1" w:unhideWhenUsed="1"/>
-    <w:lsdException w:name="envelope address" w:semiHidden="1" w:unhideWhenUsed="1"/>
-    <w:lsdException w:name="envelope return" w:semiHidden="1" w:unhideWhenUsed="1"/>
-    <w:lsdException w:name="footnote reference" w:semiHidden="1" w:unhideWhenUsed="1"/>
-    <w:lsdException w:name="annotation reference" w:semiHidden="1" w:unhideWhenUsed="1"/>
-    <w:lsdException w:name="line number" w:semiHidden="1" w:unhideWhenUsed="1"/>
-    <w:lsdException w:name="page number" w:semiHidden="1" w:unhideWhenUsed="1"/>
-    <w:lsdException w:name="endnote reference" w:semiHidden="1" w:unhideWhenUsed="1"/>
-    <w:lsdException w:name="endnote text" w:semiHidden="1" w:unhideWhenUsed="1"/>
-    <w:lsdException w:name="table of authorities" w:semiHidden="1" w:unhideWhenUsed="1"/>
-    <w:lsdException w:name="macro" w:semiHidden="1" w:unhideWhenUsed="1"/>
-    <w:lsdException w:name="toa heading" w:semiHidden="1" w:unhideWhenUsed="1"/>
-    <w:lsdException w:name="List" w:semiHidden="1" w:unhideWhenUsed="1"/>
-    <w:lsdException w:name="List Bullet" w:semiHidden="1" w:unhideWhenUsed="1"/>
-    <w:lsdException w:name="List Number" w:semiHidden="1" w:unhideWhenUsed="1"/>
-    <w:lsdException w:name="List 2" w:semiHidden="1" w:unhideWhenUsed="1"/>
-    <w:lsdException w:name="List 3" w:semiHidden="1" w:unhideWhenUsed="1"/>
-    <w:lsdException w:name="List 4" w:semiHidden="1" w:unhideWhenUsed="1"/>
-    <w:lsdException w:name="List 5" w:semiHidden="1" w:unhideWhenUsed="1"/>
-    <w:lsdException w:name="List Bullet 2" w:semiHidden="1" w:unhideWhenUsed="1"/>
-    <w:lsdException w:name="List Bullet 3" w:semiHidden="1" w:unhideWhenUsed="1"/>
-    <w:lsdException w:name="List Bullet 4" w:semiHidden="1" w:unhideWhenUsed="1"/>
-    <w:lsdException w:name="List Bullet 5" w:semiHidden="1" w:unhideWhenUsed="1"/>
-    <w:lsdException w:name="List Number 2" w:semiHidden="1" w:unhideWhenUsed="1"/>
-    <w:lsdException w:name="List Number 3" w:semiHidden="1" w:unhideWhenUsed="1"/>
-    <w:lsdException w:name="List Number 4" w:semiHidden="1" w:unhideWhenUsed="1"/>
-    <w:lsdException w:name="List Number 5" w:semiHidden="1" w:unhideWhenUsed="1"/>
-    <w:lsdException w:name="Title" w:uiPriority="10" w:qFormat="1"/>
-    <w:lsdException w:name="Closing" w:semiHidden="1" w:unhideWhenUsed="1"/>
-    <w:lsdException w:name="Signature" w:semiHidden="1" w:unhideWhenUsed="1"/>
-    <w:lsdException w:name="Default Paragraph Font" w:semiHidden="1" w:uiPriority="1" w:unhideWhenUsed="1"/>
-    <w:lsdException w:name="Body Text" w:semiHidden="1" w:unhideWhenUsed="1"/>
-    <w:lsdException w:name="Body Text Indent" w:semiHidden="1" w:unhideWhenUsed="1"/>
-    <w:lsdException w:name="List Continue" w:semiHidden="1" w:unhideWhenUsed="1"/>
-    <w:lsdException w:name="List Continue 2" w:semiHidden="1" w:unhideWhenUsed="1"/>
-    <w:lsdException w:name="List Continue 3" w:semiHidden="1" w:unhideWhenUsed="1"/>
-    <w:lsdException w:name="List Continue 4" w:semiHidden="1" w:unhideWhenUsed="1"/>
-    <w:lsdException w:name="List Continue 5" w:semiHidden="1" w:unhideWhenUsed="1"/>
-    <w:lsdException w:name="Message Header" w:semiHidden="1" w:unhideWhenUsed="1"/>
-    <w:lsdException w:name="Subtitle" w:uiPriority="11" w:qFormat="1"/>
-    <w:lsdException w:name="Salutation" w:semiHidden="1" w:unhideWhenUsed="1"/>
-    <w:lsdException w:name="Date" w:semiHidden="1" w:unhideWhenUsed="1"/>
-    <w:lsdException w:name="Body Text First Indent" w:semiHidden="1" w:unhideWhenUsed="1"/>
-    <w:lsdException w:name="Body Text First Indent 2" w:semiHidden="1" w:unhideWhenUsed="1"/>
-    <w:lsdException w:name="Note Heading" w:semiHidden="1" w:unhideWhenUsed="1"/>
-    <w:lsdException w:name="Body Text 2" w:semiHidden="1" w:unhideWhenUsed="1"/>
-    <w:lsdException w:name="Body Text 3" w:semiHidden="1" w:unhideWhenUsed="1"/>
-    <w:lsdException w:name="Body Text Indent 2" w:semiHidden="1" w:unhideWhenUsed="1"/>
-    <w:lsdException w:name="Body Text Indent 3" w:semiHidden="1" w:unhideWhenUsed="1"/>
-    <w:lsdException w:name="Block Text" w:semiHidden="1" w:unhideWhenUsed="1"/>
-    <w:lsdException w:name="Hyperlink" w:semiHidden="1" w:unhideWhenUsed="1"/>
-    <w:lsdException w:name="FollowedHyperlink" w:semiHidden="1" w:unhideWhenUsed="1"/>
-    <w:lsdException w:name="Strong" w:uiPriority="22" w:qFormat="1"/>
-    <w:lsdException w:name="Emphasis" w:uiPriority="20" w:qFormat="1"/>
-    <w:lsdException w:name="Document Map" w:semiHidden="1" w:unhideWhenUsed="1"/>
-    <w:lsdException w:name="Plain Text" w:semiHidden="1" w:unhideWhenUsed="1"/>
-    <w:lsdException w:name="E-mail Signature" w:semiHidden="1" w:unhideWhenUsed="1"/>
-    <w:lsdException w:name="HTML Top of Form" w:semiHidden="1" w:unhideWhenUsed="1"/>
-    <w:lsdException w:name="HTML Bottom of Form" w:semiHidden="1" w:unhideWhenUsed="1"/>
-    <w:lsdException w:name="Normal (Web)" w:semiHidden="1" w:unhideWhenUsed="1"/>
-    <w:lsdException w:name="HTML Acronym" w:semiHidden="1" w:unhideWhenUsed="1"/>
-    <w:lsdException w:name="HTML Address" w:semiHidden="1" w:unhideWhenUsed="1"/>
-    <w:lsdException w:name="HTML Cite" w:semiHidden="1" w:unhideWhenUsed="1"/>
-    <w:lsdException w:name="HTML Code" w:semiHidden="1" w:unhideWhenUsed="1"/>
-    <w:lsdException w:name="HTML Definition" w:semiHidden="1" w:unhideWhenUsed="1"/>
-    <w:lsdException w:name="HTML Keyboard" w:semiHidden="1" w:unhideWhenUsed="1"/>
-    <w:lsdException w:name="HTML Preformatted" w:semiHidden="1" w:unhideWhenUsed="1"/>
-    <w:lsdException w:name="HTML Sample" w:semiHidden="1" w:unhideWhenUsed="1"/>
-    <w:lsdException w:name="HTML Typewriter" w:semiHidden="1" w:unhideWhenUsed="1"/>
-    <w:lsdException w:name="HTML Variable" w:semiHidden="1" w:unhideWhenUsed="1"/>
-    <w:lsdException w:name="Normal Table" w:semiHidden="1" w:unhideWhenUsed="1"/>
-    <w:lsdException w:name="annotation subject" w:semiHidden="1" w:unhideWhenUsed="1"/>
-    <w:lsdException w:name="No List" w:semiHidden="1" w:unhideWhenUsed="1"/>
-    <w:lsdException w:name="Outline List 1" w:semiHidden="1" w:unhideWhenUsed="1"/>
-    <w:lsdException w:name="Outline List 2" w:semiHidden="1" w:unhideWhenUsed="1"/>
-    <w:lsdException w:name="Outline List 3" w:semiHidden="1" w:unhideWhenUsed="1"/>
-    <w:lsdException w:name="Table Simple 1" w:semiHidden="1" w:unhideWhenUsed="1"/>
-    <w:lsdException w:name="Table Simple 2" w:semiHidden="1" w:unhideWhenUsed="1"/>
-    <w:lsdException w:name="Table Simple 3" w:semiHidden="1" w:unhideWhenUsed="1"/>
-    <w:lsdException w:name="Table Classic 1" w:semiHidden="1" w:unhideWhenUsed="1"/>
-    <w:lsdException w:name="Table Classic 2" w:semiHidden="1" w:unhideWhenUsed="1"/>
-    <w:lsdException w:name="Table Classic 3" w:semiHidden="1" w:unhideWhenUsed="1"/>
-    <w:lsdException w:name="Table Classic 4" w:semiHidden="1" w:unhideWhenUsed="1"/>
-    <w:lsdException w:name="Table Colorful 1" w:semiHidden="1" w:unhideWhenUsed="1"/>
-    <w:lsdException w:name="Table Colorful 2" w:semiHidden="1" w:unhideWhenUsed="1"/>
-    <w:lsdException w:name="Table Colorful 3" w:semiHidden="1" w:unhideWhenUsed="1"/>
-    <w:lsdException w:name="Table Columns 1" w:semiHidden="1" w:unhideWhenUsed="1"/>
-    <w:lsdException w:name="Table Columns 2" w:semiHidden="1" w:unhideWhenUsed="1"/>
-    <w:lsdException w:name="Table Columns 3" w:semiHidden="1" w:unhideWhenUsed="1"/>
-    <w:lsdException w:name="Table Columns 4" w:semiHidden="1" w:unhideWhenUsed="1"/>
-    <w:lsdException w:name="Table Columns 5" w:semiHidden="1" w:unhideWhenUsed="1"/>
-    <w:lsdException w:name="Table Grid 1" w:semiHidden="1" w:unhideWhenUsed="1"/>
-    <w:lsdException w:name="Table Grid 2" w:semiHidden="1" w:unhideWhenUsed="1"/>
-    <w:lsdException w:name="Table Grid 3" w:semiHidden="1" w:unhideWhenUsed="1"/>
-    <w:lsdException w:name="Table Grid 4" w:semiHidden="1" w:unhideWhenUsed="1"/>
-    <w:lsdException w:name="Table Grid 5" w:semiHidden="1" w:unhideWhenUsed="1"/>
-    <w:lsdException w:name="Table Grid 6" w:semiHidden="1" w:unhideWhenUsed="1"/>
-    <w:lsdException w:name="Table Grid 7" w:semiHidden="1" w:unhideWhenUsed="1"/>
-    <w:lsdException w:name="Table Grid 8" w:semiHidden="1" w:unhideWhenUsed="1"/>
-    <w:lsdException w:name="Table List 1" w:semiHidden="1" w:unhideWhenUsed="1"/>
-    <w:lsdException w:name="Table List 2" w:semiHidden="1" w:unhideWhenUsed="1"/>
-    <w:lsdException w:name="Table List 3" w:semiHidden="1" w:unhideWhenUsed="1"/>
-    <w:lsdException w:name="Table List 4" w:semiHidden="1" w:unhideWhenUsed="1"/>
-    <w:lsdException w:name="Table List 5" w:semiHidden="1" w:unhideWhenUsed="1"/>
-    <w:lsdException w:name="Table List 6" w:semiHidden="1" w:unhideWhenUsed="1"/>
-    <w:lsdException w:name="Table List 7" w:semiHidden="1" w:unhideWhenUsed="1"/>
-    <w:lsdException w:name="Table List 8" w:semiHidden="1" w:unhideWhenUsed="1"/>
-    <w:lsdException w:name="Table 3D effects 1" w:semiHidden="1" w:unhideWhenUsed="1"/>
-    <w:lsdException w:name="Table 3D effects 2" w:semiHidden="1" w:unhideWhenUsed="1"/>
-    <w:lsdException w:name="Table 3D effects 3" w:semiHidden="1" w:unhideWhenUsed="1"/>
-    <w:lsdException w:name="Table Contemporary" w:semiHidden="1" w:unhideWhenUsed="1"/>
-    <w:lsdException w:name="Table Elegant" w:semiHidden="1" w:unhideWhenUsed="1"/>
-    <w:lsdException w:name="Table Professional" w:semiHidden="1" w:unhideWhenUsed="1"/>
-    <w:lsdException w:name="Table Subtle 1" w:semiHidden="1" w:unhideWhenUsed="1"/>
-    <w:lsdException w:name="Table Subtle 2" w:semiHidden="1" w:unhideWhenUsed="1"/>
-    <w:lsdException w:name="Table Web 1" w:semiHidden="1" w:unhideWhenUsed="1"/>
-    <w:lsdException w:name="Table Web 2" w:semiHidden="1" w:unhideWhenUsed="1"/>
-    <w:lsdException w:name="Table Web 3" w:semiHidden="1" w:unhideWhenUsed="1"/>
-    <w:lsdException w:name="Balloon Text" w:semiHidden="1" w:unhideWhenUsed="1"/>
-    <w:lsdException w:name="Table Grid" w:uiPriority="39"/>
-    <w:lsdException w:name="Table Theme" w:semiHidden="1" w:unhideWhenUsed="1"/>
-    <w:lsdException w:name="Placeholder Text" w:semiHidden="1"/>
-    <w:lsdException w:name="No Spacing" w:uiPriority="1" w:qFormat="1"/>
-    <w:lsdException w:name="Light Shading" w:uiPriority="60"/>
-    <w:lsdException w:name="Light List" w:uiPriority="61"/>
-    <w:lsdException w:name="Light Grid" w:uiPriority="62"/>
-    <w:lsdException w:name="Medium Shading 1" w:uiPriority="63"/>
-    <w:lsdException w:name="Medium Shading 2" w:uiPriority="64"/>
-    <w:lsdException w:name="Medium List 1" w:uiPriority="65"/>
-    <w:lsdException w:name="Medium List 2" w:uiPriority="66"/>
-    <w:lsdException w:name="Medium Grid 1" w:uiPriority="67"/>
-    <w:lsdException w:name="Medium Grid 2" w:uiPriority="68"/>
-    <w:lsdException w:name="Medium Grid 3" w:uiPriority="69"/>
-    <w:lsdException w:name="Dark List" w:uiPriority="70"/>
-    <w:lsdException w:name="Colorful Shading" w:uiPriority="71"/>
-    <w:lsdException w:name="Colorful List" w:uiPriority="72"/>
-    <w:lsdException w:name="Colorful Grid" w:uiPriority="73"/>
-    <w:lsdException w:name="Light Shading Accent 1" w:uiPriority="60"/>
-    <w:lsdException w:name="Light List Accent 1" w:uiPriority="61"/>
-    <w:lsdException w:name="Light Grid Accent 1" w:uiPriority="62"/>
-    <w:lsdException w:name="Medium Shading 1 Accent 1" w:uiPriority="63"/>
-    <w:lsdException w:name="Medium Shading 2 Accent 1" w:uiPriority="64"/>
-    <w:lsdException w:name="Medium List 1 Accent 1" w:uiPriority="65"/>
-    <w:lsdException w:name="Revision" w:semiHidden="1"/>
-    <w:lsdException w:name="List Paragraph" w:uiPriority="34" w:qFormat="1"/>
-    <w:lsdException w:name="Quote" w:uiPriority="29" w:qFormat="1"/>
-    <w:lsdException w:name="Intense Quote" w:uiPriority="30" w:qFormat="1"/>
-    <w:lsdException w:name="Medium List 2 Accent 1" w:uiPriority="66"/>
-    <w:lsdException w:name="Medium Grid 1 Accent 1" w:uiPriority="67"/>
-    <w:lsdException w:name="Medium Grid 2 Accent 1" w:uiPriority="68"/>
-    <w:lsdException w:name="Medium Grid 3 Accent 1" w:uiPriority="69"/>
-    <w:lsdException w:name="Dark List Accent 1" w:uiPriority="70"/>
-    <w:lsdException w:name="Colorful Shading Accent 1" w:uiPriority="71"/>
-    <w:lsdException w:name="Colorful List Accent 1" w:uiPriority="72"/>
-    <w:lsdException w:name="Colorful Grid Accent 1" w:uiPriority="73"/>
-    <w:lsdException w:name="Light Shading Accent 2" w:uiPriority="60"/>
-    <w:lsdException w:name="Light List Accent 2" w:uiPriority="61"/>
-    <w:lsdException w:name="Light Grid Accent 2" w:uiPriority="62"/>
-    <w:lsdException w:name="Medium Shading 1 Accent 2" w:uiPriority="63"/>
-    <w:lsdException w:name="Medium Shading 2 Accent 2" w:uiPriority="64"/>
-    <w:lsdException w:name="Medium List 1 Accent 2" w:uiPriority="65"/>
-    <w:lsdException w:name="Medium List 2 Accent 2" w:uiPriority="66"/>
-    <w:lsdException w:name="Medium Grid 1 Accent 2" w:uiPriority="67"/>
-    <w:lsdException w:name="Medium Grid 2 Accent 2" w:uiPriority="68"/>
-    <w:lsdException w:name="Medium Grid 3 Accent 2" w:uiPriority="69"/>
-    <w:lsdException w:name="Dark List Accent 2" w:uiPriority="70"/>
-    <w:lsdException w:name="Colorful Shading Accent 2" w:uiPriority="71"/>
-    <w:lsdException w:name="Colorful List Accent 2" w:uiPriority="72"/>
-    <w:lsdException w:name="Colorful Grid Accent 2" w:uiPriority="73"/>
-    <w:lsdException w:name="Light Shading Accent 3" w:uiPriority="60"/>
-    <w:lsdException w:name="Light List Accent 3" w:uiPriority="61"/>
-    <w:lsdException w:name="Light Grid Accent 3" w:uiPriority="62"/>
-    <w:lsdException w:name="Medium Shading 1 Accent 3" w:uiPriority="63"/>
-    <w:lsdException w:name="Medium Shading 2 Accent 3" w:uiPriority="64"/>
-    <w:lsdException w:name="Medium List 1 Accent 3" w:uiPriority="65"/>
-    <w:lsdException w:name="Medium List 2 Accent 3" w:uiPriority="66"/>
-    <w:lsdException w:name="Medium Grid 1 Accent 3" w:uiPriority="67"/>
-    <w:lsdException w:name="Medium Grid 2 Accent 3" w:uiPriority="68"/>
-    <w:lsdException w:name="Medium Grid 3 Accent 3" w:uiPriority="69"/>
-    <w:lsdException w:name="Dark List Accent 3" w:uiPriority="70"/>
-    <w:lsdException w:name="Colorful Shading Accent 3" w:uiPriority="71"/>
-    <w:lsdException w:name="Colorful List Accent 3" w:uiPriority="72"/>
-    <w:lsdException w:name="Colorful Grid Accent 3" w:uiPriority="73"/>
-    <w:lsdException w:name="Light Shading Accent 4" w:uiPriority="60"/>
-    <w:lsdException w:name="Light List Accent 4" w:uiPriority="61"/>
-    <w:lsdException w:name="Light Grid Accent 4" w:uiPriority="62"/>
-    <w:lsdException w:name="Medium Shading 1 Accent 4" w:uiPriority="63"/>
-    <w:lsdException w:name="Medium Shading 2 Accent 4" w:uiPriority="64"/>
-    <w:lsdException w:name="Medium List 1 Accent 4" w:uiPriority="65"/>
-    <w:lsdException w:name="Medium List 2 Accent 4" w:uiPriority="66"/>
-    <w:lsdException w:name="Medium Grid 1 Accent 4" w:uiPriority="67"/>
-    <w:lsdException w:name="Medium Grid 2 Accent 4" w:uiPriority="68"/>
-    <w:lsdException w:name="Medium Grid 3 Accent 4" w:uiPriority="69"/>
-    <w:lsdException w:name="Dark List Accent 4" w:uiPriority="70"/>
-    <w:lsdException w:name="Colorful Shading Accent 4" w:uiPriority="71"/>
-    <w:lsdException w:name="Colorful List Accent 4" w:uiPriority="72"/>
-    <w:lsdException w:name="Colorful Grid Accent 4" w:uiPriority="73"/>
-    <w:lsdException w:name="Light Shading Accent 5" w:uiPriority="60"/>
-    <w:lsdException w:name="Light List Accent 5" w:uiPriority="61"/>
-    <w:lsdException w:name="Light Grid Accent 5" w:uiPriority="62"/>
-    <w:lsdException w:name="Medium Shading 1 Accent 5" w:uiPriority="63"/>
-    <w:lsdException w:name="Medium Shading 2 Accent 5" w:uiPriority="64"/>
-    <w:lsdException w:name="Medium List 1 Accent 5" w:uiPriority="65"/>
-    <w:lsdException w:name="Medium List 2 Accent 5" w:uiPriority="66"/>
-    <w:lsdException w:name="Medium Grid 1 Accent 5" w:uiPriority="67"/>
-    <w:lsdException w:name="Medium Grid 2 Accent 5" w:uiPriority="68"/>
-    <w:lsdException w:name="Medium Grid 3 Accent 5" w:uiPriority="69"/>
-    <w:lsdException w:name="Dark List Accent 5" w:uiPriority="70"/>
-    <w:lsdException w:name="Colorful Shading Accent 5" w:uiPriority="71"/>
-    <w:lsdException w:name="Colorful List Accent 5" w:uiPriority="72"/>
-    <w:lsdException w:name="Colorful Grid Accent 5" w:uiPriority="73"/>
-    <w:lsdException w:name="Light Shading Accent 6" w:uiPriority="60"/>
-    <w:lsdException w:name="Light List Accent 6" w:uiPriority="61"/>
-    <w:lsdException w:name="Light Grid Accent 6" w:uiPriority="62"/>
-    <w:lsdException w:name="Medium Shading 1 Accent 6" w:uiPriority="63"/>
-    <w:lsdException w:name="Medium Shading 2 Accent 6" w:uiPriority="64"/>
-    <w:lsdException w:name="Medium List 1 Accent 6" w:uiPriority="65"/>
-    <w:lsdException w:name="Medium List 2 Accent 6" w:uiPriority="66"/>
-    <w:lsdException w:name="Medium Grid 1 Accent 6" w:uiPriority="67"/>
-    <w:lsdException w:name="Medium Grid 2 Accent 6" w:uiPriority="68"/>
-    <w:lsdException w:name="Medium Grid 3 Accent 6" w:uiPriority="69"/>
-    <w:lsdException w:name="Dark List Accent 6" w:uiPriority="70"/>
-    <w:lsdException w:name="Colorful Shading Accent 6" w:uiPriority="71"/>
-    <w:lsdException w:name="Colorful List Accent 6" w:uiPriority="72"/>
-    <w:lsdException w:name="Colorful Grid Accent 6" w:uiPriority="73"/>
-    <w:lsdException w:name="Subtle Emphasis" w:uiPriority="19" w:qFormat="1"/>
-    <w:lsdException w:name="Intense Emphasis" w:uiPriority="21" w:qFormat="1"/>
-    <w:lsdException w:name="Subtle Reference" w:uiPriority="31" w:qFormat="1"/>
-    <w:lsdException w:name="Intense Reference" w:uiPriority="32" w:qFormat="1"/>
-    <w:lsdException w:name="Book Title" w:uiPriority="33" w:qFormat="1"/>
-    <w:lsdException w:name="Bibliography" w:semiHidden="1" w:uiPriority="37" w:unhideWhenUsed="1"/>
-    <w:lsdException w:name="TOC Heading" w:semiHidden="1" w:uiPriority="39" w:unhideWhenUsed="1" w:qFormat="1"/>
-    <w:lsdException w:name="Plain Table 1" w:uiPriority="41"/>
-    <w:lsdException w:name="Plain Table 2" w:uiPriority="42"/>
-    <w:lsdException w:name="Plain Table 3" w:uiPriority="43"/>
-    <w:lsdException w:name="Plain Table 4" w:uiPriority="44"/>
-    <w:lsdException w:name="Plain Table 5" w:uiPriority="45"/>
-    <w:lsdException w:name="Grid Table Light" w:uiPriority="40"/>
-    <w:lsdException w:name="Grid Table 1 Light" w:uiPriority="46"/>
-    <w:lsdException w:name="Grid Table 2" w:uiPriority="47"/>
-    <w:lsdException w:name="Grid Table 3" w:uiPriority="48"/>
-    <w:lsdException w:name="Grid Table 4" w:uiPriority="49"/>
-    <w:lsdException w:name="Grid Table 5 Dark" w:uiPriority="50"/>
-    <w:lsdException w:name="Grid Table 6 Colorful" w:uiPriority="51"/>
-    <w:lsdException w:name="Grid Table 7 Colorful" w:uiPriority="52"/>
-    <w:lsdException w:name="Grid Table 1 Light Accent 1" w:uiPriority="46"/>
-    <w:lsdException w:name="Grid Table 2 Accent 1" w:uiPriority="47"/>
-    <w:lsdException w:name="Grid Table 3 Accent 1" w:uiPriority="48"/>
-    <w:lsdException w:name="Grid Table 4 Accent 1" w:uiPriority="49"/>
-    <w:lsdException w:name="Grid Table 5 Dark Accent 1" w:uiPriority="50"/>
-    <w:lsdException w:name="Grid Table 6 Colorful Accent 1" w:uiPriority="51"/>
-    <w:lsdException w:name="Grid Table 7 Colorful Accent 1" w:uiPriority="52"/>
-    <w:lsdException w:name="Grid Table 1 Light Accent 2" w:uiPriority="46"/>
-    <w:lsdException w:name="Grid Table 2 Accent 2" w:uiPriority="47"/>
-    <w:lsdException w:name="Grid Table 3 Accent 2" w:uiPriority="48"/>
-    <w:lsdException w:name="Grid Table 4 Accent 2" w:uiPriority="49"/>
-    <w:lsdException w:name="Grid Table 5 Dark Accent 2" w:uiPriority="50"/>
-    <w:lsdException w:name="Grid Table 6 Colorful Accent 2" w:uiPriority="51"/>
-    <w:lsdException w:name="Grid Table 7 Colorful Accent 2" w:uiPriority="52"/>
-    <w:lsdException w:name="Grid Table 1 Light Accent 3" w:uiPriority="46"/>
-    <w:lsdException w:name="Grid Table 2 Accent 3" w:uiPriority="47"/>
-    <w:lsdException w:name="Grid Table 3 Accent 3" w:uiPriority="48"/>
-    <w:lsdException w:name="Grid Table 4 Accent 3" w:uiPriority="49"/>
-    <w:lsdException w:name="Grid Table 5 Dark Accent 3" w:uiPriority="50"/>
-    <w:lsdException w:name="Grid Table 6 Colorful Accent 3" w:uiPriority="51"/>
-    <w:lsdException w:name="Grid Table 7 Colorful Accent 3" w:uiPriority="52"/>
-    <w:lsdException w:name="Grid Table 1 Light Accent 4" w:uiPriority="46"/>
-    <w:lsdException w:name="Grid Table 2 Accent 4" w:uiPriority="47"/>
-    <w:lsdException w:name="Grid Table 3 Accent 4" w:uiPriority="48"/>
-    <w:lsdException w:name="Grid Table 4 Accent 4" w:uiPriority="49"/>
-    <w:lsdException w:name="Grid Table 5 Dark Accent 4" w:uiPriority="50"/>
-    <w:lsdException w:name="Grid Table 6 Colorful Accent 4" w:uiPriority="51"/>
-    <w:lsdException w:name="Grid Table 7 Colorful Accent 4" w:uiPriority="52"/>
-    <w:lsdException w:name="Grid Table 1 Light Accent 5" w:uiPriority="46"/>
-    <w:lsdException w:name="Grid Table 2 Accent 5" w:uiPriority="47"/>
-    <w:lsdException w:name="Grid Table 3 Accent 5" w:uiPriority="48"/>
-    <w:lsdException w:name="Grid Table 4 Accent 5" w:uiPriority="49"/>
-    <w:lsdException w:name="Grid Table 5 Dark Accent 5" w:uiPriority="50"/>
-    <w:lsdException w:name="Grid Table 6 Colorful Accent 5" w:uiPriority="51"/>
-    <w:lsdException w:name="Grid Table 7 Colorful Accent 5" w:uiPriority="52"/>
-    <w:lsdException w:name="Grid Table 1 Light Accent 6" w:uiPriority="46"/>
-    <w:lsdException w:name="Grid Table 2 Accent 6" w:uiPriority="47"/>
-    <w:lsdException w:name="Grid Table 3 Accent 6" w:uiPriority="48"/>
-    <w:lsdException w:name="Grid Table 4 Accent 6" w:uiPriority="49"/>
-    <w:lsdException w:name="Grid Table 5 Dark Accent 6" w:uiPriority="50"/>
-    <w:lsdException w:name="Grid Table 6 Colorful Accent 6" w:uiPriority="51"/>
-    <w:lsdException w:name="Grid Table 7 Colorful Accent 6" w:uiPriority="52"/>
-    <w:lsdException w:name="List Table 1 Light" w:uiPriority="46"/>
-    <w:lsdException w:name="List Table 2" w:uiPriority="47"/>
-    <w:lsdException w:name="List Table 3" w:uiPriority="48"/>
-    <w:lsdException w:name="List Table 4" w:uiPriority="49"/>
-    <w:lsdException w:name="List Table 5 Dark" w:uiPriority="50"/>
-    <w:lsdException w:name="List Table 6 Colorful" w:uiPriority="51"/>
-    <w:lsdException w:name="List Table 7 Colorful" w:uiPriority="52"/>
-    <w:lsdException w:name="List Table 1 Light Accent 1" w:uiPriority="46"/>
-    <w:lsdException w:name="List Table 2 Accent 1" w:uiPriority="47"/>
-    <w:lsdException w:name="List Table 3 Accent 1" w:uiPriority="48"/>
-    <w:lsdException w:name="List Table 4 Accent 1" w:uiPriority="49"/>
-    <w:lsdException w:name="List Table 5 Dark Accent 1" w:uiPriority="50"/>
-    <w:lsdException w:name="List Table 6 Colorful Accent 1" w:uiPriority="51"/>
-    <w:lsdException w:name="List Table 7 Colorful Accent 1" w:uiPriority="52"/>
-    <w:lsdException w:name="List Table 1 Light Accent 2" w:uiPriority="46"/>
-    <w:lsdException w:name="List Table 2 Accent 2" w:uiPriority="47"/>
-    <w:lsdException w:name="List Table 3 Accent 2" w:uiPriority="48"/>
-    <w:lsdException w:name="List Table 4 Accent 2" w:uiPriority="49"/>
-    <w:lsdException w:name="List Table 5 Dark Accent 2" w:uiPriority="50"/>
-    <w:lsdException w:name="List Table 6 Colorful Accent 2" w:uiPriority="51"/>
-    <w:lsdException w:name="List Table 7 Colorful Accent 2" w:uiPriority="52"/>
-    <w:lsdException w:name="List Table 1 Light Accent 3" w:uiPriority="46"/>
-    <w:lsdException w:name="List Table 2 Accent 3" w:uiPriority="47"/>
-    <w:lsdException w:name="List Table 3 Accent 3" w:uiPriority="48"/>
-    <w:lsdException w:name="List Table 4 Accent 3" w:uiPriority="49"/>
-    <w:lsdException w:name="List Table 5 Dark Accent 3" w:uiPriority="50"/>
-    <w:lsdException w:name="List Table 6 Colorful Accent 3" w:uiPriority="51"/>
-    <w:lsdException w:name="List Table 7 Colorful Accent 3" w:uiPriority="52"/>
-    <w:lsdException w:name="List Table 1 Light Accent 4" w:uiPriority="46"/>
-    <w:lsdException w:name="List Table 2 Accent 4" w:uiPriority="47"/>
-    <w:lsdException w:name="List Table 3 Accent 4" w:uiPriority="48"/>
-    <w:lsdException w:name="List Table 4 Accent 4" w:uiPriority="49"/>
-    <w:lsdException w:name="List Table 5 Dark Accent 4" w:uiPriority="50"/>
-    <w:lsdException w:name="List Table 6 Colorful Accent 4" w:uiPriority="51"/>
-    <w:lsdException w:name="List Table 7 Colorful Accent 4" w:uiPriority="52"/>
-    <w:lsdException w:name="List Table 1 Light Accent 5" w:uiPriority="46"/>
-    <w:lsdException w:name="List Table 2 Accent 5" w:uiPriority="47"/>
-    <w:lsdException w:name="List Table 3 Accent 5" w:uiPriority="48"/>
-    <w:lsdException w:name="List Table 4 Accent 5" w:uiPriority="49"/>
-    <w:lsdException w:name="List Table 5 Dark Accent 5" w:uiPriority="50"/>
-    <w:lsdException w:name="List Table 6 Colorful Accent 5" w:uiPriority="51"/>
-    <w:lsdException w:name="List Table 7 Colorful Accent 5" w:uiPriority="52"/>
-    <w:lsdException w:name="List Table 1 Light Accent 6" w:uiPriority="46"/>
-    <w:lsdException w:name="List Table 2 Accent 6" w:uiPriority="47"/>
-    <w:lsdException w:name="List Table 3 Accent 6" w:uiPriority="48"/>
-    <w:lsdException w:name="List Table 4 Accent 6" w:uiPriority="49"/>
-    <w:lsdException w:name="List Table 5 Dark Accent 6" w:uiPriority="50"/>
-    <w:lsdException w:name="List Table 6 Colorful Accent 6" w:uiPriority="51"/>
-    <w:lsdException w:name="List Table 7 Colorful Accent 6" w:uiPriority="52"/>
+  <w:latentStyles w:defLockedState="0" w:defUIPriority="99" w:defSemiHidden="1" w:defUnhideWhenUsed="1" w:defQFormat="0" w:count="267">
+    <w:lsdException w:name="Normal" w:semiHidden="0" w:uiPriority="0" w:unhideWhenUsed="0" w:qFormat="1"/>
+    <w:lsdException w:name="heading 1" w:semiHidden="0" w:uiPriority="9" w:unhideWhenUsed="0" w:qFormat="1"/>
+    <w:lsdException w:name="heading 2" w:uiPriority="9" w:qFormat="1"/>
+    <w:lsdException w:name="heading 3" w:uiPriority="9" w:qFormat="1"/>
+    <w:lsdException w:name="heading 4" w:uiPriority="9" w:qFormat="1"/>
+    <w:lsdException w:name="heading 5" w:uiPriority="9" w:qFormat="1"/>
+    <w:lsdException w:name="heading 6" w:uiPriority="9" w:qFormat="1"/>
+    <w:lsdException w:name="heading 7" w:uiPriority="9" w:qFormat="1"/>
+    <w:lsdException w:name="heading 8" w:uiPriority="9" w:qFormat="1"/>
+    <w:lsdException w:name="heading 9" w:uiPriority="9" w:qFormat="1"/>
+    <w:lsdException w:name="toc 1" w:uiPriority="39"/>
+    <w:lsdException w:name="toc 2" w:uiPriority="39"/>
+    <w:lsdException w:name="toc 3" w:uiPriority="39"/>
+    <w:lsdException w:name="toc 4" w:uiPriority="39"/>
+    <w:lsdException w:name="toc 5" w:uiPriority="39"/>
+    <w:lsdException w:name="toc 6" w:uiPriority="39"/>
+    <w:lsdException w:name="toc 7" w:uiPriority="39"/>
+    <w:lsdException w:name="toc 8" w:uiPriority="39"/>
+    <w:lsdException w:name="toc 9" w:uiPriority="39"/>
+    <w:lsdException w:name="caption" w:uiPriority="35" w:qFormat="1"/>
+    <w:lsdException w:name="Title" w:semiHidden="0" w:uiPriority="10" w:unhideWhenUsed="0" w:qFormat="1"/>
+    <w:lsdException w:name="Default Paragraph Font" w:uiPriority="1"/>
+    <w:lsdException w:name="Subtitle" w:semiHidden="0" w:uiPriority="11" w:unhideWhenUsed="0" w:qFormat="1"/>
+    <w:lsdException w:name="Strong" w:semiHidden="0" w:uiPriority="22" w:unhideWhenUsed="0" w:qFormat="1"/>
+    <w:lsdException w:name="Emphasis" w:semiHidden="0" w:uiPriority="20" w:unhideWhenUsed="0" w:qFormat="1"/>
+    <w:lsdException w:name="Table Grid" w:semiHidden="0" w:uiPriority="39" w:unhideWhenUsed="0"/>
+    <w:lsdException w:name="Placeholder Text" w:unhideWhenUsed="0"/>
+    <w:lsdException w:name="No Spacing" w:semiHidden="0" w:uiPriority="1" w:unhideWhenUsed="0" w:qFormat="1"/>
+    <w:lsdException w:name="Light Shading" w:semiHidden="0" w:uiPriority="60" w:unhideWhenUsed="0"/>
+    <w:lsdException w:name="Light List" w:semiHidden="0" w:uiPriority="61" w:unhideWhenUsed="0"/>
+    <w:lsdException w:name="Light Grid" w:semiHidden="0" w:uiPriority="62" w:unhideWhenUsed="0"/>
+    <w:lsdException w:name="Medium Shading 1" w:semiHidden="0" w:uiPriority="63" w:unhideWhenUsed="0"/>
+    <w:lsdException w:name="Medium Shading 2" w:semiHidden="0" w:uiPriority="64" w:unhideWhenUsed="0"/>
+    <w:lsdException w:name="Medium List 1" w:semiHidden="0" w:uiPriority="65" w:unhideWhenUsed="0"/>
+    <w:lsdException w:name="Medium List 2" w:semiHidden="0" w:uiPriority="66" w:unhideWhenUsed="0"/>
+    <w:lsdException w:name="Medium Grid 1" w:semiHidden="0" w:uiPriority="67" w:unhideWhenUsed="0"/>
+    <w:lsdException w:name="Medium Grid 2" w:semiHidden="0" w:uiPriority="68" w:unhideWhenUsed="0"/>
+    <w:lsdException w:name="Medium Grid 3" w:semiHidden="0" w:uiPriority="69" w:unhideWhenUsed="0"/>
+    <w:lsdException w:name="Dark List" w:semiHidden="0" w:uiPriority="70" w:unhideWhenUsed="0"/>
+    <w:lsdException w:name="Colorful Shading" w:semiHidden="0" w:uiPriority="71" w:unhideWhenUsed="0"/>
+    <w:lsdException w:name="Colorful List" w:semiHidden="0" w:uiPriority="72" w:unhideWhenUsed="0"/>
+    <w:lsdException w:name="Colorful Grid" w:semiHidden="0" w:uiPriority="73" w:unhideWhenUsed="0"/>
+    <w:lsdException w:name="Light Shading Accent 1" w:semiHidden="0" w:uiPriority="60" w:unhideWhenUsed="0"/>
+    <w:lsdException w:name="Light List Accent 1" w:semiHidden="0" w:uiPriority="61" w:unhideWhenUsed="0"/>
+    <w:lsdException w:name="Light Grid Accent 1" w:semiHidden="0" w:uiPriority="62" w:unhideWhenUsed="0"/>
+    <w:lsdException w:name="Medium Shading 1 Accent 1" w:semiHidden="0" w:uiPriority="63" w:unhideWhenUsed="0"/>
+    <w:lsdException w:name="Medium Shading 2 Accent 1" w:semiHidden="0" w:uiPriority="64" w:unhideWhenUsed="0"/>
+    <w:lsdException w:name="Medium List 1 Accent 1" w:semiHidden="0" w:uiPriority="65" w:unhideWhenUsed="0"/>
+    <w:lsdException w:name="Revision" w:unhideWhenUsed="0"/>
+    <w:lsdException w:name="List Paragraph" w:semiHidden="0" w:uiPriority="34" w:unhideWhenUsed="0" w:qFormat="1"/>
+    <w:lsdException w:name="Quote" w:semiHidden="0" w:uiPriority="29" w:unhideWhenUsed="0" w:qFormat="1"/>
+    <w:lsdException w:name="Intense Quote" w:semiHidden="0" w:uiPriority="30" w:unhideWhenUsed="0" w:qFormat="1"/>
+    <w:lsdException w:name="Medium List 2 Accent 1" w:semiHidden="0" w:uiPriority="66" w:unhideWhenUsed="0"/>
+    <w:lsdException w:name="Medium Grid 1 Accent 1" w:semiHidden="0" w:uiPriority="67" w:unhideWhenUsed="0"/>
+    <w:lsdException w:name="Medium Grid 2 Accent 1" w:semiHidden="0" w:uiPriority="68" w:unhideWhenUsed="0"/>
+    <w:lsdException w:name="Medium Grid 3 Accent 1" w:semiHidden="0" w:uiPriority="69" w:unhideWhenUsed="0"/>
+    <w:lsdException w:name="Dark List Accent 1" w:semiHidden="0" w:uiPriority="70" w:unhideWhenUsed="0"/>
+    <w:lsdException w:name="Colorful Shading Accent 1" w:semiHidden="0" w:uiPriority="71" w:unhideWhenUsed="0"/>
+    <w:lsdException w:name="Colorful List Accent 1" w:semiHidden="0" w:uiPriority="72" w:unhideWhenUsed="0"/>
+    <w:lsdException w:name="Colorful Grid Accent 1" w:semiHidden="0" w:uiPriority="73" w:unhideWhenUsed="0"/>
+    <w:lsdException w:name="Light Shading Accent 2" w:semiHidden="0" w:uiPriority="60" w:unhideWhenUsed="0"/>
+    <w:lsdException w:name="Light List Accent 2" w:semiHidden="0" w:uiPriority="61" w:unhideWhenUsed="0"/>
+    <w:lsdException w:name="Light Grid Accent 2" w:semiHidden="0" w:uiPriority="62" w:unhideWhenUsed="0"/>
+    <w:lsdException w:name="Medium Shading 1 Accent 2" w:semiHidden="0" w:uiPriority="63" w:unhideWhenUsed="0"/>
+    <w:lsdException w:name="Medium Shading 2 Accent 2" w:semiHidden="0" w:uiPriority="64" w:unhideWhenUsed="0"/>
+    <w:lsdException w:name="Medium List 1 Accent 2" w:semiHidden="0" w:uiPriority="65" w:unhideWhenUsed="0"/>
+    <w:lsdException w:name="Medium List 2 Accent 2" w:semiHidden="0" w:uiPriority="66" w:unhideWhenUsed="0"/>
+    <w:lsdException w:name="Medium Grid 1 Accent 2" w:semiHidden="0" w:uiPriority="67" w:unhideWhenUsed="0"/>
+    <w:lsdException w:name="Medium Grid 2 Accent 2" w:semiHidden="0" w:uiPriority="68" w:unhideWhenUsed="0"/>
+    <w:lsdException w:name="Medium Grid 3 Accent 2" w:semiHidden="0" w:uiPriority="69" w:unhideWhenUsed="0"/>
+    <w:lsdException w:name="Dark List Accent 2" w:semiHidden="0" w:uiPriority="70" w:unhideWhenUsed="0"/>
+    <w:lsdException w:name="Colorful Shading Accent 2" w:semiHidden="0" w:uiPriority="71" w:unhideWhenUsed="0"/>
+    <w:lsdException w:name="Colorful List Accent 2" w:semiHidden="0" w:uiPriority="72" w:unhideWhenUsed="0"/>
+    <w:lsdException w:name="Colorful Grid Accent 2" w:semiHidden="0" w:uiPriority="73" w:unhideWhenUsed="0"/>
+    <w:lsdException w:name="Light Shading Accent 3" w:semiHidden="0" w:uiPriority="60" w:unhideWhenUsed="0"/>
+    <w:lsdException w:name="Light List Accent 3" w:semiHidden="0" w:uiPriority="61" w:unhideWhenUsed="0"/>
+    <w:lsdException w:name="Light Grid Accent 3" w:semiHidden="0" w:uiPriority="62" w:unhideWhenUsed="0"/>
+    <w:lsdException w:name="Medium Shading 1 Accent 3" w:semiHidden="0" w:uiPriority="63" w:unhideWhenUsed="0"/>
+    <w:lsdException w:name="Medium Shading 2 Accent 3" w:semiHidden="0" w:uiPriority="64" w:unhideWhenUsed="0"/>
+    <w:lsdException w:name="Medium List 1 Accent 3" w:semiHidden="0" w:uiPriority="65" w:unhideWhenUsed="0"/>
+    <w:lsdException w:name="Medium List 2 Accent 3" w:semiHidden="0" w:uiPriority="66" w:unhideWhenUsed="0"/>
+    <w:lsdException w:name="Medium Grid 1 Accent 3" w:semiHidden="0" w:uiPriority="67" w:unhideWhenUsed="0"/>
+    <w:lsdException w:name="Medium Grid 2 Accent 3" w:semiHidden="0" w:uiPriority="68" w:unhideWhenUsed="0"/>
+    <w:lsdException w:name="Medium Grid 3 Accent 3" w:semiHidden="0" w:uiPriority="69" w:unhideWhenUsed="0"/>
+    <w:lsdException w:name="Dark List Accent 3" w:semiHidden="0" w:uiPriority="70" w:unhideWhenUsed="0"/>
+    <w:lsdException w:name="Colorful Shading Accent 3" w:semiHidden="0" w:uiPriority="71" w:unhideWhenUsed="0"/>
+    <w:lsdException w:name="Colorful List Accent 3" w:semiHidden="0" w:uiPriority="72" w:unhideWhenUsed="0"/>
+    <w:lsdException w:name="Colorful Grid Accent 3" w:semiHidden="0" w:uiPriority="73" w:unhideWhenUsed="0"/>
+    <w:lsdException w:name="Light Shading Accent 4" w:semiHidden="0" w:uiPriority="60" w:unhideWhenUsed="0"/>
+    <w:lsdException w:name="Light List Accent 4" w:semiHidden="0" w:uiPriority="61" w:unhideWhenUsed="0"/>
+    <w:lsdException w:name="Light Grid Accent 4" w:semiHidden="0" w:uiPriority="62" w:unhideWhenUsed="0"/>
+    <w:lsdException w:name="Medium Shading 1 Accent 4" w:semiHidden="0" w:uiPriority="63" w:unhideWhenUsed="0"/>
+    <w:lsdException w:name="Medium Shading 2 Accent 4" w:semiHidden="0" w:uiPriority="64" w:unhideWhenUsed="0"/>
+    <w:lsdException w:name="Medium List 1 Accent 4" w:semiHidden="0" w:uiPriority="65" w:unhideWhenUsed="0"/>
+    <w:lsdException w:name="Medium List 2 Accent 4" w:semiHidden="0" w:uiPriority="66" w:unhideWhenUsed="0"/>
+    <w:lsdException w:name="Medium Grid 1 Accent 4" w:semiHidden="0" w:uiPriority="67" w:unhideWhenUsed="0"/>
+    <w:lsdException w:name="Medium Grid 2 Accent 4" w:semiHidden="0" w:uiPriority="68" w:unhideWhenUsed="0"/>
+    <w:lsdException w:name="Medium Grid 3 Accent 4" w:semiHidden="0" w:uiPriority="69" w:unhideWhenUsed="0"/>
+    <w:lsdException w:name="Dark List Accent 4" w:semiHidden="0" w:uiPriority="70" w:unhideWhenUsed="0"/>
+    <w:lsdException w:name="Colorful Shading Accent 4" w:semiHidden="0" w:uiPriority="71" w:unhideWhenUsed="0"/>
+    <w:lsdException w:name="Colorful List Accent 4" w:semiHidden="0" w:uiPriority="72" w:unhideWhenUsed="0"/>
+    <w:lsdException w:name="Colorful Grid Accent 4" w:semiHidden="0" w:uiPriority="73" w:unhideWhenUsed="0"/>
+    <w:lsdException w:name="Light Shading Accent 5" w:semiHidden="0" w:uiPriority="60" w:unhideWhenUsed="0"/>
+    <w:lsdException w:name="Light List Accent 5" w:semiHidden="0" w:uiPriority="61" w:unhideWhenUsed="0"/>
+    <w:lsdException w:name="Light Grid Accent 5" w:semiHidden="0" w:uiPriority="62" w:unhideWhenUsed="0"/>
+    <w:lsdException w:name="Medium Shading 1 Accent 5" w:semiHidden="0" w:uiPriority="63" w:unhideWhenUsed="0"/>
+    <w:lsdException w:name="Medium Shading 2 Accent 5" w:semiHidden="0" w:uiPriority="64" w:unhideWhenUsed="0"/>
+    <w:lsdException w:name="Medium List 1 Accent 5" w:semiHidden="0" w:uiPriority="65" w:unhideWhenUsed="0"/>
+    <w:lsdException w:name="Medium List 2 Accent 5" w:semiHidden="0" w:uiPriority="66" w:unhideWhenUsed="0"/>
+    <w:lsdException w:name="Medium Grid 1 Accent 5" w:semiHidden="0" w:uiPriority="67" w:unhideWhenUsed="0"/>
+    <w:lsdException w:name="Medium Grid 2 Accent 5" w:semiHidden="0" w:uiPriority="68" w:unhideWhenUsed="0"/>
+    <w:lsdException w:name="Medium Grid 3 Accent 5" w:semiHidden="0" w:uiPriority="69" w:unhideWhenUsed="0"/>
+    <w:lsdException w:name="Dark List Accent 5" w:semiHidden="0" w:uiPriority="70" w:unhideWhenUsed="0"/>
+    <w:lsdException w:name="Colorful Shading Accent 5" w:semiHidden="0" w:uiPriority="71" w:unhideWhenUsed="0"/>
+    <w:lsdException w:name="Colorful List Accent 5" w:semiHidden="0" w:uiPriority="72" w:unhideWhenUsed="0"/>
+    <w:lsdException w:name="Colorful Grid Accent 5" w:semiHidden="0" w:uiPriority="73" w:unhideWhenUsed="0"/>
+    <w:lsdException w:name="Light Shading Accent 6" w:semiHidden="0" w:uiPriority="60" w:unhideWhenUsed="0"/>
+    <w:lsdException w:name="Light List Accent 6" w:semiHidden="0" w:uiPriority="61" w:unhideWhenUsed="0"/>
+    <w:lsdException w:name="Light Grid Accent 6" w:semiHidden="0" w:uiPriority="62" w:unhideWhenUsed="0"/>
+    <w:lsdException w:name="Medium Shading 1 Accent 6" w:semiHidden="0" w:uiPriority="63" w:unhideWhenUsed="0"/>
+    <w:lsdException w:name="Medium Shading 2 Accent 6" w:semiHidden="0" w:uiPriority="64" w:unhideWhenUsed="0"/>
+    <w:lsdException w:name="Medium List 1 Accent 6" w:semiHidden="0" w:uiPriority="65" w:unhideWhenUsed="0"/>
+    <w:lsdException w:name="Medium List 2 Accent 6" w:semiHidden="0" w:uiPriority="66" w:unhideWhenUsed="0"/>
+    <w:lsdException w:name="Medium Grid 1 Accent 6" w:semiHidden="0" w:uiPriority="67" w:unhideWhenUsed="0"/>
+    <w:lsdException w:name="Medium Grid 2 Accent 6" w:semiHidden="0" w:uiPriority="68" w:unhideWhenUsed="0"/>
+    <w:lsdException w:name="Medium Grid 3 Accent 6" w:semiHidden="0" w:uiPriority="69" w:unhideWhenUsed="0"/>
+    <w:lsdException w:name="Dark List Accent 6" w:semiHidden="0" w:uiPriority="70" w:unhideWhenUsed="0"/>
+    <w:lsdException w:name="Colorful Shading Accent 6" w:semiHidden="0" w:uiPriority="71" w:unhideWhenUsed="0"/>
+    <w:lsdException w:name="Colorful List Accent 6" w:semiHidden="0" w:uiPriority="72" w:unhideWhenUsed="0"/>
+    <w:lsdException w:name="Colorful Grid Accent 6" w:semiHidden="0" w:uiPriority="73" w:unhideWhenUsed="0"/>
+    <w:lsdException w:name="Subtle Emphasis" w:semiHidden="0" w:uiPriority="19" w:unhideWhenUsed="0" w:qFormat="1"/>
+    <w:lsdException w:name="Intense Emphasis" w:semiHidden="0" w:uiPriority="21" w:unhideWhenUsed="0" w:qFormat="1"/>
+    <w:lsdException w:name="Subtle Reference" w:semiHidden="0" w:uiPriority="31" w:unhideWhenUsed="0" w:qFormat="1"/>
+    <w:lsdException w:name="Intense Reference" w:semiHidden="0" w:uiPriority="32" w:unhideWhenUsed="0" w:qFormat="1"/>
+    <w:lsdException w:name="Book Title" w:semiHidden="0" w:uiPriority="33" w:unhideWhenUsed="0" w:qFormat="1"/>
+    <w:lsdException w:name="Bibliography" w:uiPriority="37"/>
+    <w:lsdException w:name="TOC Heading" w:uiPriority="39" w:qFormat="1"/>
   </w:latentStyles>
   <w:style w:type="paragraph" w:default="1" w:styleId="Normal">
     <w:name w:val="Normal"/>
     <w:qFormat/>
   </w:style>
-  <w:style w:type="paragraph" w:styleId="Ttulo1">
+  <w:style w:type="paragraph" w:styleId="Heading1">
     <w:name w:val="heading 1"/>
     <w:basedOn w:val="Normal"/>
     <w:next w:val="Normal"/>
-    <w:link w:val="Ttulo1Char"/>
+    <w:link w:val="Heading1Char"/>
     <w:uiPriority w:val="9"/>
     <w:qFormat/>
     <w:rsid w:val="00FF2B4E"/>
@@ -7571,11 +7626,11 @@
       <w:szCs w:val="32"/>
     </w:rPr>
   </w:style>
-  <w:style w:type="paragraph" w:styleId="Ttulo2">
+  <w:style w:type="paragraph" w:styleId="Heading2">
     <w:name w:val="heading 2"/>
     <w:basedOn w:val="Normal"/>
     <w:next w:val="Normal"/>
-    <w:link w:val="Ttulo2Char"/>
+    <w:link w:val="Heading2Char"/>
     <w:uiPriority w:val="9"/>
     <w:unhideWhenUsed/>
     <w:qFormat/>
@@ -7593,13 +7648,13 @@
       <w:szCs w:val="26"/>
     </w:rPr>
   </w:style>
-  <w:style w:type="character" w:default="1" w:styleId="Fontepargpadro">
+  <w:style w:type="character" w:default="1" w:styleId="DefaultParagraphFont">
     <w:name w:val="Default Paragraph Font"/>
     <w:uiPriority w:val="1"/>
     <w:semiHidden/>
     <w:unhideWhenUsed/>
   </w:style>
-  <w:style w:type="table" w:default="1" w:styleId="Tabelanormal">
+  <w:style w:type="table" w:default="1" w:styleId="TableNormal">
     <w:name w:val="Normal Table"/>
     <w:uiPriority w:val="99"/>
     <w:semiHidden/>
@@ -7614,16 +7669,16 @@
       </w:tblCellMar>
     </w:tblPr>
   </w:style>
-  <w:style w:type="numbering" w:default="1" w:styleId="Semlista">
+  <w:style w:type="numbering" w:default="1" w:styleId="NoList">
     <w:name w:val="No List"/>
     <w:uiPriority w:val="99"/>
     <w:semiHidden/>
     <w:unhideWhenUsed/>
   </w:style>
-  <w:style w:type="character" w:customStyle="1" w:styleId="Ttulo1Char">
-    <w:name w:val="Título 1 Char"/>
-    <w:basedOn w:val="Fontepargpadro"/>
-    <w:link w:val="Ttulo1"/>
+  <w:style w:type="character" w:customStyle="1" w:styleId="Heading1Char">
+    <w:name w:val="Heading 1 Char"/>
+    <w:basedOn w:val="DefaultParagraphFont"/>
+    <w:link w:val="Heading1"/>
     <w:uiPriority w:val="9"/>
     <w:rsid w:val="00FF2B4E"/>
     <w:rPr>
@@ -7633,15 +7688,16 @@
       <w:szCs w:val="32"/>
     </w:rPr>
   </w:style>
-  <w:style w:type="table" w:styleId="Tabelacomgrade">
+  <w:style w:type="table" w:styleId="TableGrid">
     <w:name w:val="Table Grid"/>
-    <w:basedOn w:val="Tabelanormal"/>
+    <w:basedOn w:val="TableNormal"/>
     <w:uiPriority w:val="39"/>
     <w:rsid w:val="00FF2B4E"/>
     <w:pPr>
       <w:spacing w:after="0" w:line="240" w:lineRule="auto"/>
     </w:pPr>
     <w:tblPr>
+      <w:tblInd w:w="0" w:type="dxa"/>
       <w:tblBorders>
         <w:top w:val="single" w:sz="4" w:space="0" w:color="auto"/>
         <w:left w:val="single" w:sz="4" w:space="0" w:color="auto"/>
@@ -7650,9 +7706,15 @@
         <w:insideH w:val="single" w:sz="4" w:space="0" w:color="auto"/>
         <w:insideV w:val="single" w:sz="4" w:space="0" w:color="auto"/>
       </w:tblBorders>
+      <w:tblCellMar>
+        <w:top w:w="0" w:type="dxa"/>
+        <w:left w:w="108" w:type="dxa"/>
+        <w:bottom w:w="0" w:type="dxa"/>
+        <w:right w:w="108" w:type="dxa"/>
+      </w:tblCellMar>
     </w:tblPr>
   </w:style>
-  <w:style w:type="paragraph" w:styleId="PargrafodaLista">
+  <w:style w:type="paragraph" w:styleId="ListParagraph">
     <w:name w:val="List Paragraph"/>
     <w:basedOn w:val="Normal"/>
     <w:uiPriority w:val="34"/>
@@ -7663,10 +7725,306 @@
       <w:contextualSpacing/>
     </w:pPr>
   </w:style>
-  <w:style w:type="character" w:customStyle="1" w:styleId="Ttulo2Char">
-    <w:name w:val="Título 2 Char"/>
-    <w:basedOn w:val="Fontepargpadro"/>
-    <w:link w:val="Ttulo2"/>
+  <w:style w:type="character" w:customStyle="1" w:styleId="Heading2Char">
+    <w:name w:val="Heading 2 Char"/>
+    <w:basedOn w:val="DefaultParagraphFont"/>
+    <w:link w:val="Heading2"/>
+    <w:uiPriority w:val="9"/>
+    <w:rsid w:val="00306899"/>
+    <w:rPr>
+      <w:rFonts w:asciiTheme="majorHAnsi" w:eastAsiaTheme="majorEastAsia" w:hAnsiTheme="majorHAnsi" w:cstheme="majorBidi"/>
+      <w:color w:val="2E74B5" w:themeColor="accent1" w:themeShade="BF"/>
+      <w:sz w:val="26"/>
+      <w:szCs w:val="26"/>
+    </w:rPr>
+  </w:style>
+</w:styles>
+</file>
+
+<file path=word/stylesWithEffects.xml><?xml version="1.0" encoding="utf-8"?>
+<w:styles xmlns:wpc="http://schemas.microsoft.com/office/word/2010/wordprocessingCanvas" xmlns:mc="http://schemas.openxmlformats.org/markup-compatibility/2006" xmlns:o="urn:schemas-microsoft-com:office:office" xmlns:r="http://schemas.openxmlformats.org/officeDocument/2006/relationships" xmlns:m="http://schemas.openxmlformats.org/officeDocument/2006/math" xmlns:v="urn:schemas-microsoft-com:vml" xmlns:wp14="http://schemas.microsoft.com/office/word/2010/wordprocessingDrawing" xmlns:wp="http://schemas.openxmlformats.org/drawingml/2006/wordprocessingDrawing" xmlns:w10="urn:schemas-microsoft-com:office:word" xmlns:w="http://schemas.openxmlformats.org/wordprocessingml/2006/main" xmlns:w14="http://schemas.microsoft.com/office/word/2010/wordml" xmlns:wpg="http://schemas.microsoft.com/office/word/2010/wordprocessingGroup" xmlns:wpi="http://schemas.microsoft.com/office/word/2010/wordprocessingInk" xmlns:wne="http://schemas.microsoft.com/office/word/2006/wordml" xmlns:wps="http://schemas.microsoft.com/office/word/2010/wordprocessingShape" mc:Ignorable="w14 wp14">
+  <w:docDefaults>
+    <w:rPrDefault>
+      <w:rPr>
+        <w:rFonts w:asciiTheme="minorHAnsi" w:eastAsiaTheme="minorEastAsia" w:hAnsiTheme="minorHAnsi" w:cstheme="minorBidi"/>
+        <w:sz w:val="22"/>
+        <w:szCs w:val="22"/>
+        <w:lang w:val="pt-PT" w:eastAsia="zh-TW" w:bidi="ar-SA"/>
+      </w:rPr>
+    </w:rPrDefault>
+    <w:pPrDefault>
+      <w:pPr>
+        <w:spacing w:after="160" w:line="259" w:lineRule="auto"/>
+      </w:pPr>
+    </w:pPrDefault>
+  </w:docDefaults>
+  <w:latentStyles w:defLockedState="0" w:defUIPriority="99" w:defSemiHidden="1" w:defUnhideWhenUsed="1" w:defQFormat="0" w:count="267">
+    <w:lsdException w:name="Normal" w:semiHidden="0" w:uiPriority="0" w:unhideWhenUsed="0" w:qFormat="1"/>
+    <w:lsdException w:name="heading 1" w:semiHidden="0" w:uiPriority="9" w:unhideWhenUsed="0" w:qFormat="1"/>
+    <w:lsdException w:name="heading 2" w:uiPriority="9" w:qFormat="1"/>
+    <w:lsdException w:name="heading 3" w:uiPriority="9" w:qFormat="1"/>
+    <w:lsdException w:name="heading 4" w:uiPriority="9" w:qFormat="1"/>
+    <w:lsdException w:name="heading 5" w:uiPriority="9" w:qFormat="1"/>
+    <w:lsdException w:name="heading 6" w:uiPriority="9" w:qFormat="1"/>
+    <w:lsdException w:name="heading 7" w:uiPriority="9" w:qFormat="1"/>
+    <w:lsdException w:name="heading 8" w:uiPriority="9" w:qFormat="1"/>
+    <w:lsdException w:name="heading 9" w:uiPriority="9" w:qFormat="1"/>
+    <w:lsdException w:name="toc 1" w:uiPriority="39"/>
+    <w:lsdException w:name="toc 2" w:uiPriority="39"/>
+    <w:lsdException w:name="toc 3" w:uiPriority="39"/>
+    <w:lsdException w:name="toc 4" w:uiPriority="39"/>
+    <w:lsdException w:name="toc 5" w:uiPriority="39"/>
+    <w:lsdException w:name="toc 6" w:uiPriority="39"/>
+    <w:lsdException w:name="toc 7" w:uiPriority="39"/>
+    <w:lsdException w:name="toc 8" w:uiPriority="39"/>
+    <w:lsdException w:name="toc 9" w:uiPriority="39"/>
+    <w:lsdException w:name="caption" w:uiPriority="35" w:qFormat="1"/>
+    <w:lsdException w:name="Title" w:semiHidden="0" w:uiPriority="10" w:unhideWhenUsed="0" w:qFormat="1"/>
+    <w:lsdException w:name="Default Paragraph Font" w:uiPriority="1"/>
+    <w:lsdException w:name="Subtitle" w:semiHidden="0" w:uiPriority="11" w:unhideWhenUsed="0" w:qFormat="1"/>
+    <w:lsdException w:name="Strong" w:semiHidden="0" w:uiPriority="22" w:unhideWhenUsed="0" w:qFormat="1"/>
+    <w:lsdException w:name="Emphasis" w:semiHidden="0" w:uiPriority="20" w:unhideWhenUsed="0" w:qFormat="1"/>
+    <w:lsdException w:name="Table Grid" w:semiHidden="0" w:uiPriority="39" w:unhideWhenUsed="0"/>
+    <w:lsdException w:name="Placeholder Text" w:unhideWhenUsed="0"/>
+    <w:lsdException w:name="No Spacing" w:semiHidden="0" w:uiPriority="1" w:unhideWhenUsed="0" w:qFormat="1"/>
+    <w:lsdException w:name="Light Shading" w:semiHidden="0" w:uiPriority="60" w:unhideWhenUsed="0"/>
+    <w:lsdException w:name="Light List" w:semiHidden="0" w:uiPriority="61" w:unhideWhenUsed="0"/>
+    <w:lsdException w:name="Light Grid" w:semiHidden="0" w:uiPriority="62" w:unhideWhenUsed="0"/>
+    <w:lsdException w:name="Medium Shading 1" w:semiHidden="0" w:uiPriority="63" w:unhideWhenUsed="0"/>
+    <w:lsdException w:name="Medium Shading 2" w:semiHidden="0" w:uiPriority="64" w:unhideWhenUsed="0"/>
+    <w:lsdException w:name="Medium List 1" w:semiHidden="0" w:uiPriority="65" w:unhideWhenUsed="0"/>
+    <w:lsdException w:name="Medium List 2" w:semiHidden="0" w:uiPriority="66" w:unhideWhenUsed="0"/>
+    <w:lsdException w:name="Medium Grid 1" w:semiHidden="0" w:uiPriority="67" w:unhideWhenUsed="0"/>
+    <w:lsdException w:name="Medium Grid 2" w:semiHidden="0" w:uiPriority="68" w:unhideWhenUsed="0"/>
+    <w:lsdException w:name="Medium Grid 3" w:semiHidden="0" w:uiPriority="69" w:unhideWhenUsed="0"/>
+    <w:lsdException w:name="Dark List" w:semiHidden="0" w:uiPriority="70" w:unhideWhenUsed="0"/>
+    <w:lsdException w:name="Colorful Shading" w:semiHidden="0" w:uiPriority="71" w:unhideWhenUsed="0"/>
+    <w:lsdException w:name="Colorful List" w:semiHidden="0" w:uiPriority="72" w:unhideWhenUsed="0"/>
+    <w:lsdException w:name="Colorful Grid" w:semiHidden="0" w:uiPriority="73" w:unhideWhenUsed="0"/>
+    <w:lsdException w:name="Light Shading Accent 1" w:semiHidden="0" w:uiPriority="60" w:unhideWhenUsed="0"/>
+    <w:lsdException w:name="Light List Accent 1" w:semiHidden="0" w:uiPriority="61" w:unhideWhenUsed="0"/>
+    <w:lsdException w:name="Light Grid Accent 1" w:semiHidden="0" w:uiPriority="62" w:unhideWhenUsed="0"/>
+    <w:lsdException w:name="Medium Shading 1 Accent 1" w:semiHidden="0" w:uiPriority="63" w:unhideWhenUsed="0"/>
+    <w:lsdException w:name="Medium Shading 2 Accent 1" w:semiHidden="0" w:uiPriority="64" w:unhideWhenUsed="0"/>
+    <w:lsdException w:name="Medium List 1 Accent 1" w:semiHidden="0" w:uiPriority="65" w:unhideWhenUsed="0"/>
+    <w:lsdException w:name="Revision" w:unhideWhenUsed="0"/>
+    <w:lsdException w:name="List Paragraph" w:semiHidden="0" w:uiPriority="34" w:unhideWhenUsed="0" w:qFormat="1"/>
+    <w:lsdException w:name="Quote" w:semiHidden="0" w:uiPriority="29" w:unhideWhenUsed="0" w:qFormat="1"/>
+    <w:lsdException w:name="Intense Quote" w:semiHidden="0" w:uiPriority="30" w:unhideWhenUsed="0" w:qFormat="1"/>
+    <w:lsdException w:name="Medium List 2 Accent 1" w:semiHidden="0" w:uiPriority="66" w:unhideWhenUsed="0"/>
+    <w:lsdException w:name="Medium Grid 1 Accent 1" w:semiHidden="0" w:uiPriority="67" w:unhideWhenUsed="0"/>
+    <w:lsdException w:name="Medium Grid 2 Accent 1" w:semiHidden="0" w:uiPriority="68" w:unhideWhenUsed="0"/>
+    <w:lsdException w:name="Medium Grid 3 Accent 1" w:semiHidden="0" w:uiPriority="69" w:unhideWhenUsed="0"/>
+    <w:lsdException w:name="Dark List Accent 1" w:semiHidden="0" w:uiPriority="70" w:unhideWhenUsed="0"/>
+    <w:lsdException w:name="Colorful Shading Accent 1" w:semiHidden="0" w:uiPriority="71" w:unhideWhenUsed="0"/>
+    <w:lsdException w:name="Colorful List Accent 1" w:semiHidden="0" w:uiPriority="72" w:unhideWhenUsed="0"/>
+    <w:lsdException w:name="Colorful Grid Accent 1" w:semiHidden="0" w:uiPriority="73" w:unhideWhenUsed="0"/>
+    <w:lsdException w:name="Light Shading Accent 2" w:semiHidden="0" w:uiPriority="60" w:unhideWhenUsed="0"/>
+    <w:lsdException w:name="Light List Accent 2" w:semiHidden="0" w:uiPriority="61" w:unhideWhenUsed="0"/>
+    <w:lsdException w:name="Light Grid Accent 2" w:semiHidden="0" w:uiPriority="62" w:unhideWhenUsed="0"/>
+    <w:lsdException w:name="Medium Shading 1 Accent 2" w:semiHidden="0" w:uiPriority="63" w:unhideWhenUsed="0"/>
+    <w:lsdException w:name="Medium Shading 2 Accent 2" w:semiHidden="0" w:uiPriority="64" w:unhideWhenUsed="0"/>
+    <w:lsdException w:name="Medium List 1 Accent 2" w:semiHidden="0" w:uiPriority="65" w:unhideWhenUsed="0"/>
+    <w:lsdException w:name="Medium List 2 Accent 2" w:semiHidden="0" w:uiPriority="66" w:unhideWhenUsed="0"/>
+    <w:lsdException w:name="Medium Grid 1 Accent 2" w:semiHidden="0" w:uiPriority="67" w:unhideWhenUsed="0"/>
+    <w:lsdException w:name="Medium Grid 2 Accent 2" w:semiHidden="0" w:uiPriority="68" w:unhideWhenUsed="0"/>
+    <w:lsdException w:name="Medium Grid 3 Accent 2" w:semiHidden="0" w:uiPriority="69" w:unhideWhenUsed="0"/>
+    <w:lsdException w:name="Dark List Accent 2" w:semiHidden="0" w:uiPriority="70" w:unhideWhenUsed="0"/>
+    <w:lsdException w:name="Colorful Shading Accent 2" w:semiHidden="0" w:uiPriority="71" w:unhideWhenUsed="0"/>
+    <w:lsdException w:name="Colorful List Accent 2" w:semiHidden="0" w:uiPriority="72" w:unhideWhenUsed="0"/>
+    <w:lsdException w:name="Colorful Grid Accent 2" w:semiHidden="0" w:uiPriority="73" w:unhideWhenUsed="0"/>
+    <w:lsdException w:name="Light Shading Accent 3" w:semiHidden="0" w:uiPriority="60" w:unhideWhenUsed="0"/>
+    <w:lsdException w:name="Light List Accent 3" w:semiHidden="0" w:uiPriority="61" w:unhideWhenUsed="0"/>
+    <w:lsdException w:name="Light Grid Accent 3" w:semiHidden="0" w:uiPriority="62" w:unhideWhenUsed="0"/>
+    <w:lsdException w:name="Medium Shading 1 Accent 3" w:semiHidden="0" w:uiPriority="63" w:unhideWhenUsed="0"/>
+    <w:lsdException w:name="Medium Shading 2 Accent 3" w:semiHidden="0" w:uiPriority="64" w:unhideWhenUsed="0"/>
+    <w:lsdException w:name="Medium List 1 Accent 3" w:semiHidden="0" w:uiPriority="65" w:unhideWhenUsed="0"/>
+    <w:lsdException w:name="Medium List 2 Accent 3" w:semiHidden="0" w:uiPriority="66" w:unhideWhenUsed="0"/>
+    <w:lsdException w:name="Medium Grid 1 Accent 3" w:semiHidden="0" w:uiPriority="67" w:unhideWhenUsed="0"/>
+    <w:lsdException w:name="Medium Grid 2 Accent 3" w:semiHidden="0" w:uiPriority="68" w:unhideWhenUsed="0"/>
+    <w:lsdException w:name="Medium Grid 3 Accent 3" w:semiHidden="0" w:uiPriority="69" w:unhideWhenUsed="0"/>
+    <w:lsdException w:name="Dark List Accent 3" w:semiHidden="0" w:uiPriority="70" w:unhideWhenUsed="0"/>
+    <w:lsdException w:name="Colorful Shading Accent 3" w:semiHidden="0" w:uiPriority="71" w:unhideWhenUsed="0"/>
+    <w:lsdException w:name="Colorful List Accent 3" w:semiHidden="0" w:uiPriority="72" w:unhideWhenUsed="0"/>
+    <w:lsdException w:name="Colorful Grid Accent 3" w:semiHidden="0" w:uiPriority="73" w:unhideWhenUsed="0"/>
+    <w:lsdException w:name="Light Shading Accent 4" w:semiHidden="0" w:uiPriority="60" w:unhideWhenUsed="0"/>
+    <w:lsdException w:name="Light List Accent 4" w:semiHidden="0" w:uiPriority="61" w:unhideWhenUsed="0"/>
+    <w:lsdException w:name="Light Grid Accent 4" w:semiHidden="0" w:uiPriority="62" w:unhideWhenUsed="0"/>
+    <w:lsdException w:name="Medium Shading 1 Accent 4" w:semiHidden="0" w:uiPriority="63" w:unhideWhenUsed="0"/>
+    <w:lsdException w:name="Medium Shading 2 Accent 4" w:semiHidden="0" w:uiPriority="64" w:unhideWhenUsed="0"/>
+    <w:lsdException w:name="Medium List 1 Accent 4" w:semiHidden="0" w:uiPriority="65" w:unhideWhenUsed="0"/>
+    <w:lsdException w:name="Medium List 2 Accent 4" w:semiHidden="0" w:uiPriority="66" w:unhideWhenUsed="0"/>
+    <w:lsdException w:name="Medium Grid 1 Accent 4" w:semiHidden="0" w:uiPriority="67" w:unhideWhenUsed="0"/>
+    <w:lsdException w:name="Medium Grid 2 Accent 4" w:semiHidden="0" w:uiPriority="68" w:unhideWhenUsed="0"/>
+    <w:lsdException w:name="Medium Grid 3 Accent 4" w:semiHidden="0" w:uiPriority="69" w:unhideWhenUsed="0"/>
+    <w:lsdException w:name="Dark List Accent 4" w:semiHidden="0" w:uiPriority="70" w:unhideWhenUsed="0"/>
+    <w:lsdException w:name="Colorful Shading Accent 4" w:semiHidden="0" w:uiPriority="71" w:unhideWhenUsed="0"/>
+    <w:lsdException w:name="Colorful List Accent 4" w:semiHidden="0" w:uiPriority="72" w:unhideWhenUsed="0"/>
+    <w:lsdException w:name="Colorful Grid Accent 4" w:semiHidden="0" w:uiPriority="73" w:unhideWhenUsed="0"/>
+    <w:lsdException w:name="Light Shading Accent 5" w:semiHidden="0" w:uiPriority="60" w:unhideWhenUsed="0"/>
+    <w:lsdException w:name="Light List Accent 5" w:semiHidden="0" w:uiPriority="61" w:unhideWhenUsed="0"/>
+    <w:lsdException w:name="Light Grid Accent 5" w:semiHidden="0" w:uiPriority="62" w:unhideWhenUsed="0"/>
+    <w:lsdException w:name="Medium Shading 1 Accent 5" w:semiHidden="0" w:uiPriority="63" w:unhideWhenUsed="0"/>
+    <w:lsdException w:name="Medium Shading 2 Accent 5" w:semiHidden="0" w:uiPriority="64" w:unhideWhenUsed="0"/>
+    <w:lsdException w:name="Medium List 1 Accent 5" w:semiHidden="0" w:uiPriority="65" w:unhideWhenUsed="0"/>
+    <w:lsdException w:name="Medium List 2 Accent 5" w:semiHidden="0" w:uiPriority="66" w:unhideWhenUsed="0"/>
+    <w:lsdException w:name="Medium Grid 1 Accent 5" w:semiHidden="0" w:uiPriority="67" w:unhideWhenUsed="0"/>
+    <w:lsdException w:name="Medium Grid 2 Accent 5" w:semiHidden="0" w:uiPriority="68" w:unhideWhenUsed="0"/>
+    <w:lsdException w:name="Medium Grid 3 Accent 5" w:semiHidden="0" w:uiPriority="69" w:unhideWhenUsed="0"/>
+    <w:lsdException w:name="Dark List Accent 5" w:semiHidden="0" w:uiPriority="70" w:unhideWhenUsed="0"/>
+    <w:lsdException w:name="Colorful Shading Accent 5" w:semiHidden="0" w:uiPriority="71" w:unhideWhenUsed="0"/>
+    <w:lsdException w:name="Colorful List Accent 5" w:semiHidden="0" w:uiPriority="72" w:unhideWhenUsed="0"/>
+    <w:lsdException w:name="Colorful Grid Accent 5" w:semiHidden="0" w:uiPriority="73" w:unhideWhenUsed="0"/>
+    <w:lsdException w:name="Light Shading Accent 6" w:semiHidden="0" w:uiPriority="60" w:unhideWhenUsed="0"/>
+    <w:lsdException w:name="Light List Accent 6" w:semiHidden="0" w:uiPriority="61" w:unhideWhenUsed="0"/>
+    <w:lsdException w:name="Light Grid Accent 6" w:semiHidden="0" w:uiPriority="62" w:unhideWhenUsed="0"/>
+    <w:lsdException w:name="Medium Shading 1 Accent 6" w:semiHidden="0" w:uiPriority="63" w:unhideWhenUsed="0"/>
+    <w:lsdException w:name="Medium Shading 2 Accent 6" w:semiHidden="0" w:uiPriority="64" w:unhideWhenUsed="0"/>
+    <w:lsdException w:name="Medium List 1 Accent 6" w:semiHidden="0" w:uiPriority="65" w:unhideWhenUsed="0"/>
+    <w:lsdException w:name="Medium List 2 Accent 6" w:semiHidden="0" w:uiPriority="66" w:unhideWhenUsed="0"/>
+    <w:lsdException w:name="Medium Grid 1 Accent 6" w:semiHidden="0" w:uiPriority="67" w:unhideWhenUsed="0"/>
+    <w:lsdException w:name="Medium Grid 2 Accent 6" w:semiHidden="0" w:uiPriority="68" w:unhideWhenUsed="0"/>
+    <w:lsdException w:name="Medium Grid 3 Accent 6" w:semiHidden="0" w:uiPriority="69" w:unhideWhenUsed="0"/>
+    <w:lsdException w:name="Dark List Accent 6" w:semiHidden="0" w:uiPriority="70" w:unhideWhenUsed="0"/>
+    <w:lsdException w:name="Colorful Shading Accent 6" w:semiHidden="0" w:uiPriority="71" w:unhideWhenUsed="0"/>
+    <w:lsdException w:name="Colorful List Accent 6" w:semiHidden="0" w:uiPriority="72" w:unhideWhenUsed="0"/>
+    <w:lsdException w:name="Colorful Grid Accent 6" w:semiHidden="0" w:uiPriority="73" w:unhideWhenUsed="0"/>
+    <w:lsdException w:name="Subtle Emphasis" w:semiHidden="0" w:uiPriority="19" w:unhideWhenUsed="0" w:qFormat="1"/>
+    <w:lsdException w:name="Intense Emphasis" w:semiHidden="0" w:uiPriority="21" w:unhideWhenUsed="0" w:qFormat="1"/>
+    <w:lsdException w:name="Subtle Reference" w:semiHidden="0" w:uiPriority="31" w:unhideWhenUsed="0" w:qFormat="1"/>
+    <w:lsdException w:name="Intense Reference" w:semiHidden="0" w:uiPriority="32" w:unhideWhenUsed="0" w:qFormat="1"/>
+    <w:lsdException w:name="Book Title" w:semiHidden="0" w:uiPriority="33" w:unhideWhenUsed="0" w:qFormat="1"/>
+    <w:lsdException w:name="Bibliography" w:uiPriority="37"/>
+    <w:lsdException w:name="TOC Heading" w:uiPriority="39" w:qFormat="1"/>
+  </w:latentStyles>
+  <w:style w:type="paragraph" w:default="1" w:styleId="Normal">
+    <w:name w:val="Normal"/>
+    <w:qFormat/>
+  </w:style>
+  <w:style w:type="paragraph" w:styleId="Heading1">
+    <w:name w:val="heading 1"/>
+    <w:basedOn w:val="Normal"/>
+    <w:next w:val="Normal"/>
+    <w:link w:val="Heading1Char"/>
+    <w:uiPriority w:val="9"/>
+    <w:qFormat/>
+    <w:rsid w:val="00FF2B4E"/>
+    <w:pPr>
+      <w:keepNext/>
+      <w:keepLines/>
+      <w:spacing w:before="240" w:after="0"/>
+      <w:outlineLvl w:val="0"/>
+    </w:pPr>
+    <w:rPr>
+      <w:rFonts w:asciiTheme="majorHAnsi" w:eastAsiaTheme="majorEastAsia" w:hAnsiTheme="majorHAnsi" w:cstheme="majorBidi"/>
+      <w:color w:val="2E74B5" w:themeColor="accent1" w:themeShade="BF"/>
+      <w:sz w:val="32"/>
+      <w:szCs w:val="32"/>
+    </w:rPr>
+  </w:style>
+  <w:style w:type="paragraph" w:styleId="Heading2">
+    <w:name w:val="heading 2"/>
+    <w:basedOn w:val="Normal"/>
+    <w:next w:val="Normal"/>
+    <w:link w:val="Heading2Char"/>
+    <w:uiPriority w:val="9"/>
+    <w:unhideWhenUsed/>
+    <w:qFormat/>
+    <w:rsid w:val="00306899"/>
+    <w:pPr>
+      <w:keepNext/>
+      <w:keepLines/>
+      <w:spacing w:before="40" w:after="0"/>
+      <w:outlineLvl w:val="1"/>
+    </w:pPr>
+    <w:rPr>
+      <w:rFonts w:asciiTheme="majorHAnsi" w:eastAsiaTheme="majorEastAsia" w:hAnsiTheme="majorHAnsi" w:cstheme="majorBidi"/>
+      <w:color w:val="2E74B5" w:themeColor="accent1" w:themeShade="BF"/>
+      <w:sz w:val="26"/>
+      <w:szCs w:val="26"/>
+    </w:rPr>
+  </w:style>
+  <w:style w:type="character" w:default="1" w:styleId="DefaultParagraphFont">
+    <w:name w:val="Default Paragraph Font"/>
+    <w:uiPriority w:val="1"/>
+    <w:semiHidden/>
+    <w:unhideWhenUsed/>
+  </w:style>
+  <w:style w:type="table" w:default="1" w:styleId="TableNormal">
+    <w:name w:val="Normal Table"/>
+    <w:uiPriority w:val="99"/>
+    <w:semiHidden/>
+    <w:unhideWhenUsed/>
+    <w:tblPr>
+      <w:tblInd w:w="0" w:type="dxa"/>
+      <w:tblCellMar>
+        <w:top w:w="0" w:type="dxa"/>
+        <w:left w:w="108" w:type="dxa"/>
+        <w:bottom w:w="0" w:type="dxa"/>
+        <w:right w:w="108" w:type="dxa"/>
+      </w:tblCellMar>
+    </w:tblPr>
+  </w:style>
+  <w:style w:type="numbering" w:default="1" w:styleId="NoList">
+    <w:name w:val="No List"/>
+    <w:uiPriority w:val="99"/>
+    <w:semiHidden/>
+    <w:unhideWhenUsed/>
+  </w:style>
+  <w:style w:type="character" w:customStyle="1" w:styleId="Heading1Char">
+    <w:name w:val="Heading 1 Char"/>
+    <w:basedOn w:val="DefaultParagraphFont"/>
+    <w:link w:val="Heading1"/>
+    <w:uiPriority w:val="9"/>
+    <w:rsid w:val="00FF2B4E"/>
+    <w:rPr>
+      <w:rFonts w:asciiTheme="majorHAnsi" w:eastAsiaTheme="majorEastAsia" w:hAnsiTheme="majorHAnsi" w:cstheme="majorBidi"/>
+      <w:color w:val="2E74B5" w:themeColor="accent1" w:themeShade="BF"/>
+      <w:sz w:val="32"/>
+      <w:szCs w:val="32"/>
+    </w:rPr>
+  </w:style>
+  <w:style w:type="table" w:styleId="TableGrid">
+    <w:name w:val="Table Grid"/>
+    <w:basedOn w:val="TableNormal"/>
+    <w:uiPriority w:val="39"/>
+    <w:rsid w:val="00FF2B4E"/>
+    <w:pPr>
+      <w:spacing w:after="0" w:line="240" w:lineRule="auto"/>
+    </w:pPr>
+    <w:tblPr>
+      <w:tblInd w:w="0" w:type="dxa"/>
+      <w:tblBorders>
+        <w:top w:val="single" w:sz="4" w:space="0" w:color="auto"/>
+        <w:left w:val="single" w:sz="4" w:space="0" w:color="auto"/>
+        <w:bottom w:val="single" w:sz="4" w:space="0" w:color="auto"/>
+        <w:right w:val="single" w:sz="4" w:space="0" w:color="auto"/>
+        <w:insideH w:val="single" w:sz="4" w:space="0" w:color="auto"/>
+        <w:insideV w:val="single" w:sz="4" w:space="0" w:color="auto"/>
+      </w:tblBorders>
+      <w:tblCellMar>
+        <w:top w:w="0" w:type="dxa"/>
+        <w:left w:w="108" w:type="dxa"/>
+        <w:bottom w:w="0" w:type="dxa"/>
+        <w:right w:w="108" w:type="dxa"/>
+      </w:tblCellMar>
+    </w:tblPr>
+  </w:style>
+  <w:style w:type="paragraph" w:styleId="ListParagraph">
+    <w:name w:val="List Paragraph"/>
+    <w:basedOn w:val="Normal"/>
+    <w:uiPriority w:val="34"/>
+    <w:qFormat/>
+    <w:rsid w:val="00CF2AF9"/>
+    <w:pPr>
+      <w:ind w:left="720"/>
+      <w:contextualSpacing/>
+    </w:pPr>
+  </w:style>
+  <w:style w:type="character" w:customStyle="1" w:styleId="Heading2Char">
+    <w:name w:val="Heading 2 Char"/>
+    <w:basedOn w:val="DefaultParagraphFont"/>
+    <w:link w:val="Heading2"/>
     <w:uiPriority w:val="9"/>
     <w:rsid w:val="00306899"/>
     <w:rPr>
@@ -7722,7 +8080,7 @@
     </a:clrScheme>
     <a:fontScheme name="Escritório">
       <a:majorFont>
-        <a:latin typeface="Calibri Light" panose="020F0302020204030204"/>
+        <a:latin typeface="Calibri Light"/>
         <a:ea typeface=""/>
         <a:cs typeface=""/>
         <a:font script="Jpan" typeface="ＭＳ ゴシック"/>
@@ -7757,7 +8115,7 @@
         <a:font script="Geor" typeface="Sylfaen"/>
       </a:majorFont>
       <a:minorFont>
-        <a:latin typeface="Calibri" panose="020F0502020204030204"/>
+        <a:latin typeface="Calibri"/>
         <a:ea typeface=""/>
         <a:cs typeface=""/>
         <a:font script="Jpan" typeface="ＭＳ 明朝"/>
@@ -7934,7 +8292,7 @@
   <a:extraClrSchemeLst/>
   <a:extLst>
     <a:ext uri="{05A4C25C-085E-4340-85A3-A5531E510DB2}">
-      <thm15:themeFamily xmlns:thm15="http://schemas.microsoft.com/office/thememl/2012/main" name="Office Theme" id="{62F939B6-93AF-4DB8-9C6B-D6C7DFDC589F}" vid="{4A3C46E8-61CC-4603-A589-7422A47A8E4A}"/>
+      <thm15:themeFamily xmlns:thm15="http://schemas.microsoft.com/office/thememl/2012/main" xmlns="" name="Office Theme" id="{62F939B6-93AF-4DB8-9C6B-D6C7DFDC589F}" vid="{4A3C46E8-61CC-4603-A589-7422A47A8E4A}"/>
     </a:ext>
   </a:extLst>
 </a:theme>
@@ -7945,7 +8303,7 @@
 </file>
 
 <file path=customXml/itemProps1.xml><?xml version="1.0" encoding="utf-8"?>
-<ds:datastoreItem xmlns:ds="http://schemas.openxmlformats.org/officeDocument/2006/customXml" ds:itemID="{B84988AB-DEBA-4E05-A95B-F97166CBB6DD}">
+<ds:datastoreItem xmlns:ds="http://schemas.openxmlformats.org/officeDocument/2006/customXml" ds:itemID="{9E5234A7-4B22-49EE-8D53-C50410B14742}">
   <ds:schemaRefs>
     <ds:schemaRef ds:uri="http://schemas.openxmlformats.org/officeDocument/2006/bibliography"/>
   </ds:schemaRefs>

</xml_diff>